<commit_message>
Adicionar controles de prazo de defesa e fluxos de assinatura ao PATD
Apresenta campos e lógica para gerenciar prazos de defesa (em dias e minutos) no PATD, incluindo novos campos de modelo, migrações e interface de usuário de configuração. Implementa a captura de assinatura digital para reconhecimento militar, envio de declarações de defesa e extensão de prazo, com endpoints de back-end e modais de front-end correspondentes. Atualiza a geração de documentos, as transições de status e a exibição da contagem regressiva de prazos. Também adiciona uma nova imagem do brasão e atualiza os modelos de documentos.
</commit_message>
<xml_diff>
--- a/GsdAutomatico/pdf/PATD_Coringa.docx
+++ b/GsdAutomatico/pdf/PATD_Coringa.docx
@@ -210,6 +210,56 @@
           <w:szCs w:val="24"/>
         </w:rPr>
       </w:pPr>
+      <w:r>
+        <w:rPr>
+          <w:rFonts w:ascii="Times New Roman" w:hAnsi="Times New Roman" w:eastAsia="Times New Roman" w:cs="Times New Roman"/>
+          <w:noProof w:val="0"/>
+          <w:sz w:val="24"/>
+          <w:szCs w:val="24"/>
+          <w:lang w:val="pt-BR"/>
+        </w:rPr>
+        <w:t>{</w:t>
+      </w:r>
+      <w:r>
+        <w:rPr>
+          <w:rFonts w:ascii="Times New Roman" w:hAnsi="Times New Roman" w:eastAsia="Times New Roman" w:cs="Times New Roman"/>
+          <w:noProof w:val="0"/>
+          <w:sz w:val="24"/>
+          <w:szCs w:val="24"/>
+          <w:lang w:val="pt-BR"/>
+        </w:rPr>
+        <w:t>Brasao</w:t>
+      </w:r>
+      <w:r>
+        <w:rPr>
+          <w:rFonts w:ascii="Times New Roman" w:hAnsi="Times New Roman" w:eastAsia="Times New Roman" w:cs="Times New Roman"/>
+          <w:noProof w:val="0"/>
+          <w:sz w:val="24"/>
+          <w:szCs w:val="24"/>
+          <w:lang w:val="pt-BR"/>
+        </w:rPr>
+        <w:t xml:space="preserve"> da </w:t>
+      </w:r>
+      <w:r>
+        <w:rPr>
+          <w:rFonts w:ascii="Times New Roman" w:hAnsi="Times New Roman" w:eastAsia="Times New Roman" w:cs="Times New Roman"/>
+          <w:noProof w:val="0"/>
+          <w:sz w:val="24"/>
+          <w:szCs w:val="24"/>
+          <w:lang w:val="pt-BR"/>
+        </w:rPr>
+        <w:t>Republica</w:t>
+      </w:r>
+      <w:r>
+        <w:rPr>
+          <w:rFonts w:ascii="Times New Roman" w:hAnsi="Times New Roman" w:eastAsia="Times New Roman" w:cs="Times New Roman"/>
+          <w:noProof w:val="0"/>
+          <w:sz w:val="24"/>
+          <w:szCs w:val="24"/>
+          <w:lang w:val="pt-BR"/>
+        </w:rPr>
+        <w:t>}</w:t>
+      </w:r>
     </w:p>
     <w:p>
       <w:pPr>
@@ -1526,35 +1576,58 @@
     <w:p>
       <w:pPr>
         <w:spacing w:line="298" w:lineRule="exact"/>
-        <w:rPr>
-          <w:sz w:val="24"/>
-          <w:szCs w:val="24"/>
-        </w:rPr>
-      </w:pPr>
-    </w:p>
-    <w:p>
-      <w:pPr>
-        <w:jc w:val="center"/>
-        <w:rPr>
-          <w:rFonts w:eastAsia="Times New Roman"/>
-          <w:b/>
-          <w:bCs/>
-          <w:sz w:val="24"/>
-          <w:szCs w:val="24"/>
-        </w:rPr>
-      </w:pPr>
-    </w:p>
-    <w:p>
-      <w:pPr>
-        <w:jc w:val="center"/>
-        <w:rPr>
-          <w:rFonts w:eastAsia="Times New Roman"/>
-          <w:b/>
-          <w:bCs/>
-          <w:sz w:val="24"/>
-          <w:szCs w:val="24"/>
-        </w:rPr>
-      </w:pPr>
+        <w:ind w:left="2832" w:firstLine="708"/>
+      </w:pPr>
+      <w:r>
+        <w:rPr>
+          <w:rFonts w:ascii="Times New Roman" w:hAnsi="Times New Roman" w:eastAsia="Times New Roman" w:cs="Times New Roman"/>
+          <w:noProof w:val="0"/>
+          <w:sz w:val="24"/>
+          <w:szCs w:val="24"/>
+          <w:lang w:val="pt-BR"/>
+        </w:rPr>
+        <w:t>{</w:t>
+      </w:r>
+      <w:r>
+        <w:rPr>
+          <w:rFonts w:ascii="Times New Roman" w:hAnsi="Times New Roman" w:eastAsia="Times New Roman" w:cs="Times New Roman"/>
+          <w:noProof w:val="0"/>
+          <w:sz w:val="24"/>
+          <w:szCs w:val="24"/>
+          <w:lang w:val="pt-BR"/>
+        </w:rPr>
+        <w:t>Brasao</w:t>
+      </w:r>
+      <w:r>
+        <w:rPr>
+          <w:rFonts w:ascii="Times New Roman" w:hAnsi="Times New Roman" w:eastAsia="Times New Roman" w:cs="Times New Roman"/>
+          <w:noProof w:val="0"/>
+          <w:sz w:val="24"/>
+          <w:szCs w:val="24"/>
+          <w:lang w:val="pt-BR"/>
+        </w:rPr>
+        <w:t xml:space="preserve"> da </w:t>
+      </w:r>
+      <w:r>
+        <w:rPr>
+          <w:rFonts w:ascii="Times New Roman" w:hAnsi="Times New Roman" w:eastAsia="Times New Roman" w:cs="Times New Roman"/>
+          <w:noProof w:val="0"/>
+          <w:sz w:val="24"/>
+          <w:szCs w:val="24"/>
+          <w:lang w:val="pt-BR"/>
+        </w:rPr>
+        <w:t>Republica</w:t>
+      </w:r>
+      <w:r>
+        <w:rPr>
+          <w:rFonts w:ascii="Times New Roman" w:hAnsi="Times New Roman" w:eastAsia="Times New Roman" w:cs="Times New Roman"/>
+          <w:noProof w:val="0"/>
+          <w:sz w:val="24"/>
+          <w:szCs w:val="24"/>
+          <w:lang w:val="pt-BR"/>
+        </w:rPr>
+        <w:t>}</w:t>
+      </w:r>
     </w:p>
     <w:p>
       <w:pPr>
@@ -2125,6 +2198,7 @@
         <w:pStyle w:val="Standard"/>
         <w:jc w:val="center"/>
         <w:rPr>
+          <w:noProof/>
           <w:color w:val="FF0000"/>
         </w:rPr>
       </w:pPr>
@@ -2151,27 +2225,6 @@
           <w:color w:val="FF0000"/>
         </w:rPr>
         <w:t>}</w:t>
-      </w:r>
-    </w:p>
-    <w:p>
-      <w:pPr>
-        <w:tabs>
-          <w:tab w:val="left" w:pos="5985"/>
-        </w:tabs>
-        <w:jc w:val="center"/>
-        <w:rPr>
-          <w:noProof/>
-          <w:sz w:val="24"/>
-          <w:szCs w:val="24"/>
-        </w:rPr>
-      </w:pPr>
-      <w:r>
-        <w:rPr>
-          <w:noProof/>
-          <w:sz w:val="24"/>
-          <w:szCs w:val="24"/>
-        </w:rPr>
-        <w:tab/>
       </w:r>
     </w:p>
     <w:p>
@@ -2267,7 +2320,6 @@
           <w:szCs w:val="24"/>
         </w:rPr>
       </w:pPr>
-      <w:proofErr w:type="spellStart"/>
       <w:r>
         <w:rPr>
           <w:rFonts w:eastAsia="Times New Roman"/>
@@ -2277,7 +2329,6 @@
         </w:rPr>
         <w:t>Arts</w:t>
       </w:r>
-      <w:proofErr w:type="spellEnd"/>
       <w:r>
         <w:rPr>
           <w:rFonts w:eastAsia="Times New Roman"/>
@@ -2377,6 +2428,56 @@
           <w:szCs w:val="24"/>
         </w:rPr>
       </w:pPr>
+      <w:r>
+        <w:rPr>
+          <w:rFonts w:ascii="Times New Roman" w:hAnsi="Times New Roman" w:eastAsia="Times New Roman" w:cs="Times New Roman"/>
+          <w:noProof w:val="0"/>
+          <w:sz w:val="24"/>
+          <w:szCs w:val="24"/>
+          <w:lang w:val="pt-BR"/>
+        </w:rPr>
+        <w:t>{</w:t>
+      </w:r>
+      <w:r>
+        <w:rPr>
+          <w:rFonts w:ascii="Times New Roman" w:hAnsi="Times New Roman" w:eastAsia="Times New Roman" w:cs="Times New Roman"/>
+          <w:noProof w:val="0"/>
+          <w:sz w:val="24"/>
+          <w:szCs w:val="24"/>
+          <w:lang w:val="pt-BR"/>
+        </w:rPr>
+        <w:t>Brasao</w:t>
+      </w:r>
+      <w:r>
+        <w:rPr>
+          <w:rFonts w:ascii="Times New Roman" w:hAnsi="Times New Roman" w:eastAsia="Times New Roman" w:cs="Times New Roman"/>
+          <w:noProof w:val="0"/>
+          <w:sz w:val="24"/>
+          <w:szCs w:val="24"/>
+          <w:lang w:val="pt-BR"/>
+        </w:rPr>
+        <w:t xml:space="preserve"> da </w:t>
+      </w:r>
+      <w:r>
+        <w:rPr>
+          <w:rFonts w:ascii="Times New Roman" w:hAnsi="Times New Roman" w:eastAsia="Times New Roman" w:cs="Times New Roman"/>
+          <w:noProof w:val="0"/>
+          <w:sz w:val="24"/>
+          <w:szCs w:val="24"/>
+          <w:lang w:val="pt-BR"/>
+        </w:rPr>
+        <w:t>Republica</w:t>
+      </w:r>
+      <w:r>
+        <w:rPr>
+          <w:rFonts w:ascii="Times New Roman" w:hAnsi="Times New Roman" w:eastAsia="Times New Roman" w:cs="Times New Roman"/>
+          <w:noProof w:val="0"/>
+          <w:sz w:val="24"/>
+          <w:szCs w:val="24"/>
+          <w:lang w:val="pt-BR"/>
+        </w:rPr>
+        <w:t>}</w:t>
+      </w:r>
     </w:p>
     <w:p>
       <w:pPr>
@@ -3826,8 +3927,8 @@
           <w:cols w:equalWidth="0" w:space="720">
             <w:col w:w="10002"/>
           </w:cols>
-          <w:headerReference w:type="default" r:id="R226921c1659b461c"/>
-          <w:footerReference w:type="default" r:id="R5468a1726e004439"/>
+          <w:headerReference w:type="default" r:id="R2a63e17091ba4ad1"/>
+          <w:footerReference w:type="default" r:id="R7955f3dce8184069"/>
         </w:sectPr>
       </w:pPr>
       <w:r>
@@ -4431,7 +4532,16 @@
           <w:sz w:val="24"/>
           <w:szCs w:val="24"/>
         </w:rPr>
-        <w:t>ano</w:t>
+        <w:t>A</w:t>
+      </w:r>
+      <w:r>
+        <w:rPr>
+          <w:rFonts w:eastAsia="Times New Roman"/>
+          <w:color w:val="FF0000"/>
+          <w:sz w:val="24"/>
+          <w:szCs w:val="24"/>
+        </w:rPr>
+        <w:t>no</w:t>
       </w:r>
       <w:r>
         <w:rPr>
@@ -4813,8 +4923,8 @@
           <w:cols w:equalWidth="0" w:space="720">
             <w:col w:w="10002"/>
           </w:cols>
-          <w:headerReference w:type="default" r:id="R7a58109b08064a03"/>
-          <w:footerReference w:type="default" r:id="R2e4448c580604544"/>
+          <w:headerReference w:type="default" r:id="Rfc1715da83c54a05"/>
+          <w:footerReference w:type="default" r:id="Rd6123715cb2c42d5"/>
         </w:sectPr>
       </w:pPr>
       <w:r>
@@ -4868,8 +4978,8 @@
       <w:pgMar w:top="709" w:right="1701" w:bottom="1417" w:left="1701" w:header="708" w:footer="708" w:gutter="0"/>
       <w:cols w:space="708"/>
       <w:docGrid w:linePitch="360"/>
-      <w:headerReference w:type="default" r:id="Rfdc2f652e95d4824"/>
-      <w:footerReference w:type="default" r:id="R01fc346ecde046fd"/>
+      <w:headerReference w:type="default" r:id="R0b14216a0e494573"/>
+      <w:footerReference w:type="default" r:id="Rd8375e0e9e80405f"/>
     </w:sectPr>
   </w:body>
 </w:document>

</xml_diff>

<commit_message>
Adicionar novos campos PATD e atualizar o manuseio de documentos
Introduz os campos 'protocolo_comaer', 'oficio_transgrecao' e 'data_oficio' ao modelo PATD, migrações e visualizações relacionadas. Atualiza a geração de documentos e os modelos para oferecer suporte a esses campos. Também melhora a experiência do usuário na entrada de arquivos com arrastar e soltar, altera a porta do banco de dados e comenta a configuração de proxy em manage.py. Remove get-pip.py e atualiza os modelos de documentos.
</commit_message>
<xml_diff>
--- a/GsdAutomatico/pdf/PATD_Coringa.docx
+++ b/GsdAutomatico/pdf/PATD_Coringa.docx
@@ -1,6 +1,6 @@
 
 <file path=word/document.xml><?xml version="1.0" encoding="utf-8"?>
-<w:document xmlns:wpc="http://schemas.microsoft.com/office/word/2010/wordprocessingCanvas" xmlns:cx="http://schemas.microsoft.com/office/drawing/2014/chartex" xmlns:cx1="http://schemas.microsoft.com/office/drawing/2015/9/8/chartex" xmlns:cx2="http://schemas.microsoft.com/office/drawing/2015/10/21/chartex" xmlns:cx3="http://schemas.microsoft.com/office/drawing/2016/5/9/chartex" xmlns:cx4="http://schemas.microsoft.com/office/drawing/2016/5/10/chartex" xmlns:cx5="http://schemas.microsoft.com/office/drawing/2016/5/11/chartex" xmlns:cx6="http://schemas.microsoft.com/office/drawing/2016/5/12/chartex" xmlns:cx7="http://schemas.microsoft.com/office/drawing/2016/5/13/chartex" xmlns:cx8="http://schemas.microsoft.com/office/drawing/2016/5/14/chartex" xmlns:mc="http://schemas.openxmlformats.org/markup-compatibility/2006" xmlns:aink="http://schemas.microsoft.com/office/drawing/2016/ink" xmlns:am3d="http://schemas.microsoft.com/office/drawing/2017/model3d" xmlns:o="urn:schemas-microsoft-com:office:office" xmlns:oel="http://schemas.microsoft.com/office/2019/extlst" xmlns:r="http://schemas.openxmlformats.org/officeDocument/2006/relationships" xmlns:m="http://schemas.openxmlformats.org/officeDocument/2006/math" xmlns:v="urn:schemas-microsoft-com:vml" xmlns:wp14="http://schemas.microsoft.com/office/word/2010/wordprocessingDrawing" xmlns:wp="http://schemas.openxmlformats.org/drawingml/2006/wordprocessingDrawing" xmlns:w10="urn:schemas-microsoft-com:office:word" xmlns:w="http://schemas.openxmlformats.org/wordprocessingml/2006/main" xmlns:w14="http://schemas.microsoft.com/office/word/2010/wordml" xmlns:w15="http://schemas.microsoft.com/office/word/2012/wordml" xmlns:w16cex="http://schemas.microsoft.com/office/word/2018/wordml/cex" xmlns:w16cid="http://schemas.microsoft.com/office/word/2016/wordml/cid" xmlns:w16="http://schemas.microsoft.com/office/word/2018/wordml" xmlns:w16du="http://schemas.microsoft.com/office/word/2023/wordml/word16du" xmlns:w16sdtdh="http://schemas.microsoft.com/office/word/2020/wordml/sdtdatahash" xmlns:w16sdtfl="http://schemas.microsoft.com/office/word/2024/wordml/sdtformatlock" xmlns:w16se="http://schemas.microsoft.com/office/word/2015/wordml/symex" xmlns:wpg="http://schemas.microsoft.com/office/word/2010/wordprocessingGroup" xmlns:wpi="http://schemas.microsoft.com/office/word/2010/wordprocessingInk" xmlns:wne="http://schemas.microsoft.com/office/word/2006/wordml" xmlns:wps="http://schemas.microsoft.com/office/word/2010/wordprocessingShape" xmlns:a="http://schemas.openxmlformats.org/drawingml/2006/main" xmlns:pic="http://schemas.openxmlformats.org/drawingml/2006/picture" mc:Ignorable="w14 w15 w16se w16cid w16 w16cex w16sdtdh w16sdtfl w16du wp14">
+<w:document xmlns:wpc="http://schemas.microsoft.com/office/word/2010/wordprocessingCanvas" xmlns:cx="http://schemas.microsoft.com/office/drawing/2014/chartex" xmlns:cx1="http://schemas.microsoft.com/office/drawing/2015/9/8/chartex" xmlns:cx2="http://schemas.microsoft.com/office/drawing/2015/10/21/chartex" xmlns:cx3="http://schemas.microsoft.com/office/drawing/2016/5/9/chartex" xmlns:cx4="http://schemas.microsoft.com/office/drawing/2016/5/10/chartex" xmlns:cx5="http://schemas.microsoft.com/office/drawing/2016/5/11/chartex" xmlns:cx6="http://schemas.microsoft.com/office/drawing/2016/5/12/chartex" xmlns:cx7="http://schemas.microsoft.com/office/drawing/2016/5/13/chartex" xmlns:cx8="http://schemas.microsoft.com/office/drawing/2016/5/14/chartex" xmlns:mc="http://schemas.openxmlformats.org/markup-compatibility/2006" xmlns:aink="http://schemas.microsoft.com/office/drawing/2016/ink" xmlns:am3d="http://schemas.microsoft.com/office/drawing/2017/model3d" xmlns:o="urn:schemas-microsoft-com:office:office" xmlns:r="http://schemas.openxmlformats.org/officeDocument/2006/relationships" xmlns:m="http://schemas.openxmlformats.org/officeDocument/2006/math" xmlns:v="urn:schemas-microsoft-com:vml" xmlns:wp14="http://schemas.microsoft.com/office/word/2010/wordprocessingDrawing" xmlns:wp="http://schemas.openxmlformats.org/drawingml/2006/wordprocessingDrawing" xmlns:w10="urn:schemas-microsoft-com:office:word" xmlns:w="http://schemas.openxmlformats.org/wordprocessingml/2006/main" xmlns:w14="http://schemas.microsoft.com/office/word/2010/wordml" xmlns:w15="http://schemas.microsoft.com/office/word/2012/wordml" xmlns:w16cex="http://schemas.microsoft.com/office/word/2018/wordml/cex" xmlns:w16cid="http://schemas.microsoft.com/office/word/2016/wordml/cid" xmlns:w16="http://schemas.microsoft.com/office/word/2018/wordml" xmlns:w16sdtdh="http://schemas.microsoft.com/office/word/2020/wordml/sdtdatahash" xmlns:w16se="http://schemas.microsoft.com/office/word/2015/wordml/symex" xmlns:wpg="http://schemas.microsoft.com/office/word/2010/wordprocessingGroup" xmlns:wpi="http://schemas.microsoft.com/office/word/2010/wordprocessingInk" xmlns:wne="http://schemas.microsoft.com/office/word/2006/wordml" xmlns:wps="http://schemas.microsoft.com/office/word/2010/wordprocessingShape" mc:Ignorable="w14 w15 w16se w16cid w16 w16cex w16sdtdh wp14">
   <w:body>
     <w:p>
       <w:pPr>
@@ -213,53 +213,29 @@
       </w:pPr>
       <w:r>
         <w:rPr>
-          <w:rFonts w:ascii="Times New Roman" w:hAnsi="Times New Roman" w:eastAsia="Times New Roman" w:cs="Times New Roman"/>
-          <w:noProof w:val="0"/>
-          <w:sz w:val="24"/>
-          <w:szCs w:val="24"/>
-          <w:lang w:val="pt-BR"/>
+          <w:rFonts w:eastAsia="Times New Roman"/>
+          <w:sz w:val="24"/>
+          <w:szCs w:val="24"/>
         </w:rPr>
         <w:t>{</w:t>
       </w:r>
-      <w:r>
-        <w:rPr>
-          <w:rFonts w:ascii="Times New Roman" w:hAnsi="Times New Roman" w:eastAsia="Times New Roman" w:cs="Times New Roman"/>
-          <w:noProof w:val="0"/>
-          <w:sz w:val="24"/>
-          <w:szCs w:val="24"/>
-          <w:lang w:val="pt-BR"/>
+      <w:proofErr w:type="spellStart"/>
+      <w:r>
+        <w:rPr>
+          <w:rFonts w:eastAsia="Times New Roman"/>
+          <w:sz w:val="24"/>
+          <w:szCs w:val="24"/>
         </w:rPr>
         <w:t>Brasao</w:t>
       </w:r>
-      <w:r>
-        <w:rPr>
-          <w:rFonts w:ascii="Times New Roman" w:hAnsi="Times New Roman" w:eastAsia="Times New Roman" w:cs="Times New Roman"/>
-          <w:noProof w:val="0"/>
-          <w:sz w:val="24"/>
-          <w:szCs w:val="24"/>
-          <w:lang w:val="pt-BR"/>
-        </w:rPr>
-        <w:t xml:space="preserve"> da </w:t>
-      </w:r>
-      <w:r>
-        <w:rPr>
-          <w:rFonts w:ascii="Times New Roman" w:hAnsi="Times New Roman" w:eastAsia="Times New Roman" w:cs="Times New Roman"/>
-          <w:noProof w:val="0"/>
-          <w:sz w:val="24"/>
-          <w:szCs w:val="24"/>
-          <w:lang w:val="pt-BR"/>
-        </w:rPr>
-        <w:t>Republica</w:t>
-      </w:r>
-      <w:r>
-        <w:rPr>
-          <w:rFonts w:ascii="Times New Roman" w:hAnsi="Times New Roman" w:eastAsia="Times New Roman" w:cs="Times New Roman"/>
-          <w:noProof w:val="0"/>
-          <w:sz w:val="24"/>
-          <w:szCs w:val="24"/>
-          <w:lang w:val="pt-BR"/>
-        </w:rPr>
-        <w:t>}</w:t>
+      <w:proofErr w:type="spellEnd"/>
+      <w:r>
+        <w:rPr>
+          <w:rFonts w:eastAsia="Times New Roman"/>
+          <w:sz w:val="24"/>
+          <w:szCs w:val="24"/>
+        </w:rPr>
+        <w:t xml:space="preserve"> da Republica}</w:t>
       </w:r>
     </w:p>
     <w:p>
@@ -281,7 +257,7 @@
         </w:tabs>
         <w:jc w:val="left"/>
         <w:rPr>
-          <w:rFonts w:ascii="Times New Roman" w:hAnsi="Times New Roman" w:eastAsia="DejaVu Sans" w:cs="DejaVu Sans"/>
+          <w:rFonts w:ascii="Times New Roman" w:eastAsia="DejaVu Sans" w:hAnsi="Times New Roman" w:cs="DejaVu Sans"/>
           <w:bCs/>
           <w:color w:val="FF0000"/>
           <w:kern w:val="3"/>
@@ -297,7 +273,7 @@
         </w:tabs>
         <w:jc w:val="left"/>
         <w:rPr>
-          <w:rFonts w:ascii="Times New Roman" w:hAnsi="Times New Roman" w:eastAsia="Times New Roman" w:cs="Times New Roman"/>
+          <w:rFonts w:ascii="Times New Roman" w:eastAsia="Times New Roman" w:hAnsi="Times New Roman" w:cs="Times New Roman"/>
           <w:b/>
           <w:bCs/>
           <w:color w:val="000000"/>
@@ -312,14 +288,14 @@
           <w:tab w:val="left" w:pos="1134"/>
         </w:tabs>
         <w:rPr>
-          <w:rFonts w:ascii="Times New Roman" w:hAnsi="Times New Roman" w:eastAsia="Times New Roman" w:cs="Times New Roman"/>
+          <w:rFonts w:ascii="Times New Roman" w:eastAsia="Times New Roman" w:hAnsi="Times New Roman" w:cs="Times New Roman"/>
           <w:color w:val="000000"/>
           <w:u w:val="none"/>
         </w:rPr>
       </w:pPr>
       <w:r>
         <w:rPr>
-          <w:rFonts w:ascii="Times New Roman" w:hAnsi="Times New Roman" w:eastAsia="Times New Roman" w:cs="Times New Roman"/>
+          <w:rFonts w:ascii="Times New Roman" w:eastAsia="Times New Roman" w:hAnsi="Times New Roman" w:cs="Times New Roman"/>
           <w:b/>
           <w:bCs/>
           <w:color w:val="000000"/>
@@ -335,14 +311,14 @@
           <w:tab w:val="left" w:pos="1134"/>
         </w:tabs>
         <w:rPr>
-          <w:rFonts w:ascii="Times New Roman" w:hAnsi="Times New Roman" w:eastAsia="Times New Roman" w:cs="Times New Roman"/>
+          <w:rFonts w:ascii="Times New Roman" w:eastAsia="Times New Roman" w:hAnsi="Times New Roman" w:cs="Times New Roman"/>
           <w:color w:val="000000"/>
           <w:u w:val="none"/>
         </w:rPr>
       </w:pPr>
       <w:r>
         <w:rPr>
-          <w:rFonts w:ascii="Times New Roman" w:hAnsi="Times New Roman" w:eastAsia="Times New Roman" w:cs="Times New Roman"/>
+          <w:rFonts w:ascii="Times New Roman" w:eastAsia="Times New Roman" w:hAnsi="Times New Roman" w:cs="Times New Roman"/>
           <w:color w:val="000000"/>
           <w:u w:val="none"/>
         </w:rPr>
@@ -363,7 +339,7 @@
       </w:pPr>
       <w:r>
         <w:rPr>
-          <w:rFonts w:ascii="Times New Roman" w:hAnsi="Times New Roman" w:eastAsia="Times New Roman" w:cs="Times New Roman"/>
+          <w:rFonts w:ascii="Times New Roman" w:eastAsia="Times New Roman" w:hAnsi="Times New Roman" w:cs="Times New Roman"/>
           <w:color w:val="000000"/>
           <w:u w:val="none"/>
         </w:rPr>
@@ -433,8 +409,8 @@
       <w:r>
         <w:rPr>
           <w:rFonts w:cs="Times New Roman"/>
-          <w:b w:val="1"/>
-          <w:bCs w:val="1"/>
+          <w:b/>
+          <w:bCs/>
         </w:rPr>
         <w:t>DESPACHO DE ABERTURA</w:t>
       </w:r>
@@ -442,21 +418,14 @@
     <w:p>
       <w:pPr>
         <w:snapToGrid w:val="0"/>
-        <w:spacing w:after="0" w:line="240" w:lineRule="auto"/>
-        <w:ind/>
         <w:jc w:val="center"/>
       </w:pPr>
       <w:r>
         <w:rPr>
-          <w:rFonts w:ascii="Times New Roman" w:hAnsi="Times New Roman" w:eastAsia="Times New Roman" w:cs="Times New Roman"/>
-          <w:b w:val="1"/>
-          <w:bCs w:val="1"/>
-          <w:i w:val="0"/>
-          <w:iCs w:val="0"/>
-          <w:caps w:val="0"/>
-          <w:smallCaps w:val="0"/>
-          <w:noProof w:val="0"/>
-          <w:color w:val="000000" w:themeColor="text1" w:themeTint="FF" w:themeShade="FF"/>
+          <w:rFonts w:eastAsia="Times New Roman"/>
+          <w:b/>
+          <w:bCs/>
+          <w:color w:val="000000" w:themeColor="text1"/>
           <w:sz w:val="24"/>
           <w:szCs w:val="24"/>
           <w:lang w:val="en-US"/>
@@ -465,14 +434,9 @@
       </w:r>
       <w:r>
         <w:rPr>
-          <w:rFonts w:ascii="Times New Roman" w:hAnsi="Times New Roman" w:eastAsia="Times New Roman" w:cs="Times New Roman"/>
-          <w:b w:val="1"/>
-          <w:bCs w:val="1"/>
-          <w:i w:val="0"/>
-          <w:iCs w:val="0"/>
-          <w:caps w:val="0"/>
-          <w:smallCaps w:val="0"/>
-          <w:noProof w:val="0"/>
+          <w:rFonts w:eastAsia="Times New Roman"/>
+          <w:b/>
+          <w:bCs/>
           <w:color w:val="FF0000"/>
           <w:sz w:val="24"/>
           <w:szCs w:val="24"/>
@@ -482,26 +446,37 @@
       </w:r>
       <w:r>
         <w:rPr>
-          <w:rFonts w:ascii="Times New Roman" w:hAnsi="Times New Roman" w:eastAsia="Times New Roman" w:cs="Times New Roman"/>
-          <w:b w:val="1"/>
-          <w:bCs w:val="1"/>
-          <w:i w:val="0"/>
-          <w:iCs w:val="0"/>
-          <w:caps w:val="0"/>
-          <w:smallCaps w:val="0"/>
-          <w:noProof w:val="0"/>
-          <w:color w:val="FF0000"/>
-          <w:sz w:val="22"/>
-          <w:szCs w:val="22"/>
+          <w:rFonts w:eastAsia="Times New Roman"/>
+          <w:b/>
+          <w:bCs/>
+          <w:color w:val="FF0000"/>
           <w:lang w:val="en-US"/>
         </w:rPr>
-        <w:t>/BAGL-GSDGL/{DataPatd}</w:t>
-      </w:r>
-      <w:r>
-        <w:rPr>
-          <w:noProof w:val="0"/>
-          <w:lang w:val="pt-BR"/>
-        </w:rPr>
+        <w:t>/BAGL-GSDGL/{</w:t>
+      </w:r>
+      <w:proofErr w:type="spellStart"/>
+      <w:r>
+        <w:rPr>
+          <w:rFonts w:eastAsia="Times New Roman"/>
+          <w:b/>
+          <w:bCs/>
+          <w:color w:val="FF0000"/>
+          <w:lang w:val="en-US"/>
+        </w:rPr>
+        <w:t>DataPatd</w:t>
+      </w:r>
+      <w:proofErr w:type="spellEnd"/>
+      <w:r>
+        <w:rPr>
+          <w:rFonts w:eastAsia="Times New Roman"/>
+          <w:b/>
+          <w:bCs/>
+          <w:color w:val="FF0000"/>
+          <w:lang w:val="en-US"/>
+        </w:rPr>
+        <w:t>}</w:t>
+      </w:r>
+      <w:r>
         <w:t xml:space="preserve"> </w:t>
       </w:r>
     </w:p>
@@ -517,20 +492,7 @@
         </w:rPr>
       </w:pPr>
       <w:r>
-        <w:rPr/>
-        <w:t>Considerando o disposto no</w:t>
-      </w:r>
-      <w:r>
-        <w:rPr/>
-        <w:t>s</w:t>
-      </w:r>
-      <w:r>
-        <w:rPr/>
-        <w:t xml:space="preserve"> art</w:t>
-      </w:r>
-      <w:r>
-        <w:rPr/>
-        <w:t>igos</w:t>
+        <w:t>Considerando o disposto nos artigos</w:t>
       </w:r>
       <w:r>
         <w:rPr>
@@ -545,16 +507,7 @@
         <w:t>1° e 2°</w:t>
       </w:r>
       <w:r>
-        <w:rPr/>
-        <w:t xml:space="preserve"> da Portaria </w:t>
-      </w:r>
-      <w:r>
-        <w:rPr/>
-        <w:t xml:space="preserve">GABAER </w:t>
-      </w:r>
-      <w:r>
-        <w:rPr/>
-        <w:t>nº</w:t>
+        <w:t xml:space="preserve"> da Portaria GABAER nº</w:t>
       </w:r>
       <w:r>
         <w:rPr>
@@ -641,7 +594,6 @@
         <w:t>5</w:t>
       </w:r>
       <w:r>
-        <w:rPr/>
         <w:t xml:space="preserve">, publicada no Boletim Interno Ostensivo n º </w:t>
       </w:r>
       <w:r>
@@ -651,7 +603,6 @@
         <w:t>60</w:t>
       </w:r>
       <w:r>
-        <w:rPr/>
         <w:t xml:space="preserve">, de </w:t>
       </w:r>
       <w:r>
@@ -667,15 +618,12 @@
         <w:t xml:space="preserve"> </w:t>
       </w:r>
       <w:r>
-        <w:rPr/>
         <w:t xml:space="preserve">de </w:t>
       </w:r>
       <w:r>
-        <w:rPr/>
         <w:t>Abril</w:t>
       </w:r>
       <w:r>
-        <w:rPr/>
         <w:t xml:space="preserve"> de</w:t>
       </w:r>
       <w:r>
@@ -691,7 +639,6 @@
         <w:t>5</w:t>
       </w:r>
       <w:r>
-        <w:rPr/>
         <w:t>, que designa oficiais</w:t>
       </w:r>
       <w:r>
@@ -701,64 +648,41 @@
         <w:t xml:space="preserve"> para apurar transgressão disciplinar e autoridades para aplicar punição disciplinar</w:t>
       </w:r>
       <w:r>
-        <w:rPr/>
-        <w:t xml:space="preserve">, no âmbito desta Organização Militar, c/c o </w:t>
-      </w:r>
-      <w:r>
-        <w:rPr/>
-        <w:t>item 3.1</w:t>
-      </w:r>
-      <w:r>
-        <w:rPr/>
-        <w:t xml:space="preserve"> da </w:t>
-      </w:r>
-      <w:r>
-        <w:rPr/>
+        <w:t xml:space="preserve">, no âmbito desta Organização Militar, c/c o item 3.1 da </w:t>
+      </w:r>
+      <w:r>
         <w:t xml:space="preserve">ICA 111-6, aprovada pela Portaria GABAER nº </w:t>
       </w:r>
       <w:r>
-        <w:rPr/>
         <w:t>120</w:t>
       </w:r>
       <w:r>
-        <w:rPr/>
         <w:t>/GC3</w:t>
       </w:r>
       <w:r>
-        <w:rPr/>
         <w:t xml:space="preserve"> de</w:t>
       </w:r>
       <w:r>
-        <w:rPr/>
         <w:t xml:space="preserve"> </w:t>
       </w:r>
       <w:r>
-        <w:rPr/>
         <w:t>9</w:t>
       </w:r>
       <w:r>
-        <w:rPr/>
         <w:t xml:space="preserve"> de</w:t>
       </w:r>
       <w:r>
-        <w:rPr/>
         <w:t xml:space="preserve"> Julho</w:t>
       </w:r>
       <w:r>
-        <w:rPr/>
         <w:t xml:space="preserve"> de 2021</w:t>
       </w:r>
       <w:r>
-        <w:rPr/>
-        <w:t xml:space="preserve">, determino a abertura de Processo de Apuração de Transgressão Disciplinar (PATD), com a finalidade de apurar os fatos relatados no Ofício </w:t>
-      </w:r>
-      <w:r>
-        <w:rPr/>
-        <w:t>nº</w:t>
-      </w:r>
-      <w:r>
-        <w:rPr>
-          <w:rFonts w:eastAsia="" w:cs="Times New Roman" w:eastAsiaTheme="minorEastAsia"/>
+        <w:t>, determino a abertura de Processo de Apuração de Transgressão Disciplinar (PATD), com a finalidade de apurar os fatos relatados no Ofício nº</w:t>
+      </w:r>
+      <w:r>
+        <w:rPr>
+          <w:rFonts w:eastAsiaTheme="minorEastAsia" w:cs="Times New Roman"/>
           <w:kern w:val="0"/>
           <w:sz w:val="22"/>
           <w:szCs w:val="22"/>
@@ -767,21 +691,52 @@
       </w:r>
       <w:r>
         <w:rPr>
-          <w:rFonts w:eastAsia="" w:cs="Times New Roman" w:eastAsiaTheme="minorEastAsia"/>
+          <w:rFonts w:eastAsiaTheme="minorEastAsia" w:cs="Times New Roman"/>
+          <w:kern w:val="0"/>
+          <w:sz w:val="22"/>
+          <w:szCs w:val="22"/>
+        </w:rPr>
+        <w:t>{</w:t>
+      </w:r>
+      <w:r>
+        <w:rPr>
+          <w:rFonts w:eastAsiaTheme="minorEastAsia" w:cs="Times New Roman"/>
           <w:color w:val="EE0000"/>
           <w:kern w:val="0"/>
           <w:sz w:val="22"/>
           <w:szCs w:val="22"/>
         </w:rPr>
-        <w:t>396/SSD/1693</w:t>
-      </w:r>
-      <w:r>
-        <w:rPr>
-          <w:rFonts w:eastAsia="" w:cs="Times New Roman" w:eastAsiaTheme="minorEastAsia"/>
+        <w:t xml:space="preserve">Oficio </w:t>
+      </w:r>
+      <w:proofErr w:type="spellStart"/>
+      <w:r>
+        <w:rPr>
+          <w:rFonts w:eastAsiaTheme="minorEastAsia" w:cs="Times New Roman"/>
+          <w:color w:val="EE0000"/>
           <w:kern w:val="0"/>
           <w:sz w:val="22"/>
           <w:szCs w:val="22"/>
         </w:rPr>
+        <w:t>Transgrecao</w:t>
+      </w:r>
+      <w:proofErr w:type="spellEnd"/>
+      <w:r>
+        <w:rPr>
+          <w:rFonts w:eastAsiaTheme="minorEastAsia" w:cs="Times New Roman"/>
+          <w:color w:val="EE0000"/>
+          <w:kern w:val="0"/>
+          <w:sz w:val="22"/>
+          <w:szCs w:val="22"/>
+        </w:rPr>
+        <w:t>}</w:t>
+      </w:r>
+      <w:r>
+        <w:rPr>
+          <w:rFonts w:eastAsiaTheme="minorEastAsia" w:cs="Times New Roman"/>
+          <w:kern w:val="0"/>
+          <w:sz w:val="22"/>
+          <w:szCs w:val="22"/>
+        </w:rPr>
         <w:t xml:space="preserve"> </w:t>
       </w:r>
       <w:r>
@@ -789,13 +744,48 @@
           <w:rFonts w:eastAsia="Times New Roman"/>
           <w:color w:val="000000" w:themeColor="text1"/>
         </w:rPr>
-        <w:t xml:space="preserve">Protocolo COMAER nº </w:t>
-      </w:r>
-      <w:r>
-        <w:rPr>
-          <w:color w:val="FF0000"/>
-        </w:rPr>
-        <w:t>67248.001891/2025-56</w:t>
+        <w:t xml:space="preserve">Protocolo COMAER </w:t>
+      </w:r>
+      <w:r>
+        <w:rPr>
+          <w:rFonts w:eastAsia="Times New Roman"/>
+          <w:color w:val="000000" w:themeColor="text1"/>
+        </w:rPr>
+        <w:t>N</w:t>
+      </w:r>
+      <w:r>
+        <w:rPr>
+          <w:rFonts w:eastAsia="Times New Roman"/>
+          <w:color w:val="000000" w:themeColor="text1"/>
+        </w:rPr>
+        <w:t>º</w:t>
+      </w:r>
+      <w:r>
+        <w:rPr>
+          <w:rFonts w:eastAsia="Times New Roman"/>
+          <w:color w:val="000000" w:themeColor="text1"/>
+        </w:rPr>
+        <w:t xml:space="preserve"> </w:t>
+      </w:r>
+      <w:r>
+        <w:rPr>
+          <w:color w:val="FF0000"/>
+        </w:rPr>
+        <w:t xml:space="preserve">{protocolo </w:t>
+      </w:r>
+      <w:proofErr w:type="spellStart"/>
+      <w:r>
+        <w:rPr>
+          <w:color w:val="FF0000"/>
+        </w:rPr>
+        <w:t>comaer</w:t>
+      </w:r>
+      <w:proofErr w:type="spellEnd"/>
+      <w:r>
+        <w:rPr>
+          <w:color w:val="FF0000"/>
+        </w:rPr>
+        <w:t>}</w:t>
       </w:r>
       <w:r>
         <w:rPr>
@@ -828,19 +818,27 @@
         <w:rPr>
           <w:color w:val="FF0000"/>
         </w:rPr>
-        <w:t xml:space="preserve">{</w:t>
-      </w:r>
-      <w:r>
-        <w:rPr>
-          <w:color w:val="FF0000"/>
-        </w:rPr>
-        <w:t xml:space="preserve">data</w:t>
-      </w:r>
-      <w:r>
-        <w:rPr>
-          <w:color w:val="FF0000"/>
-        </w:rPr>
-        <w:t xml:space="preserve">}</w:t>
+        <w:t>{</w:t>
+      </w:r>
+      <w:proofErr w:type="spellStart"/>
+      <w:r>
+        <w:rPr>
+          <w:color w:val="FF0000"/>
+        </w:rPr>
+        <w:t>data</w:t>
+      </w:r>
+      <w:r>
+        <w:rPr>
+          <w:color w:val="FF0000"/>
+        </w:rPr>
+        <w:t>_oficio</w:t>
+      </w:r>
+      <w:proofErr w:type="spellEnd"/>
+      <w:r>
+        <w:rPr>
+          <w:color w:val="FF0000"/>
+        </w:rPr>
+        <w:t>}</w:t>
       </w:r>
       <w:r>
         <w:rPr>
@@ -859,33 +857,28 @@
         <w:jc w:val="both"/>
       </w:pPr>
       <w:r>
-        <w:rPr/>
-        <w:t>Designo</w:t>
-      </w:r>
-      <w:r>
-        <w:rPr/>
-        <w:t xml:space="preserve"> o </w:t>
-      </w:r>
-      <w:r>
-        <w:rPr>
-          <w:b w:val="1"/>
-          <w:bCs w:val="1"/>
+        <w:t xml:space="preserve">Designo o </w:t>
+      </w:r>
+      <w:r>
+        <w:rPr>
+          <w:b/>
+          <w:bCs/>
           <w:color w:val="FF0000"/>
         </w:rPr>
         <w:t>{</w:t>
       </w:r>
       <w:r>
         <w:rPr>
-          <w:b w:val="1"/>
-          <w:bCs w:val="1"/>
+          <w:b/>
+          <w:bCs/>
           <w:color w:val="FF0000"/>
         </w:rPr>
         <w:t>Posto/Especialização Oficial Apurador</w:t>
       </w:r>
       <w:r>
         <w:rPr>
-          <w:b w:val="1"/>
-          <w:bCs w:val="1"/>
+          <w:b/>
+          <w:bCs/>
           <w:color w:val="FF0000"/>
         </w:rPr>
         <w:t>}</w:t>
@@ -897,11 +890,9 @@
         <w:t xml:space="preserve"> </w:t>
       </w:r>
       <w:r>
-        <w:rPr/>
         <w:t xml:space="preserve">para, na condição de Oficial Apurador, </w:t>
       </w:r>
       <w:r>
-        <w:rPr/>
         <w:t xml:space="preserve">efetuar a apuração da suposta transgressão disciplinar e propor solução à autoridade competente, </w:t>
       </w:r>
       <w:r>
@@ -917,39 +908,30 @@
         <w:t xml:space="preserve">os procedimentos previstos na </w:t>
       </w:r>
       <w:r>
-        <w:rPr/>
         <w:t xml:space="preserve">ICA 111-6, aprovada pela Portaria GABAER nº </w:t>
       </w:r>
       <w:r>
-        <w:rPr/>
         <w:t>120</w:t>
       </w:r>
       <w:r>
-        <w:rPr/>
         <w:t>/GC3</w:t>
       </w:r>
       <w:r>
-        <w:rPr/>
         <w:t xml:space="preserve"> de</w:t>
       </w:r>
       <w:r>
-        <w:rPr/>
         <w:t xml:space="preserve"> </w:t>
       </w:r>
       <w:r>
-        <w:rPr/>
         <w:t>9</w:t>
       </w:r>
       <w:r>
-        <w:rPr/>
         <w:t xml:space="preserve"> de</w:t>
       </w:r>
       <w:r>
-        <w:rPr/>
         <w:t xml:space="preserve"> julho</w:t>
       </w:r>
       <w:r>
-        <w:rPr/>
         <w:t xml:space="preserve"> de 2021, e no Decreto nº 76.322, de 22 de setembro de 1975 (RDAER); sem prejuízo das demais funções.</w:t>
       </w:r>
       <w:r>
@@ -1065,13 +1047,7 @@
         <w:rPr>
           <w:color w:val="FF0000"/>
         </w:rPr>
-        <w:t xml:space="preserve"> de</w:t>
-      </w:r>
-      <w:r>
-        <w:rPr>
-          <w:color w:val="FF0000"/>
-        </w:rPr>
-        <w:t xml:space="preserve"> </w:t>
+        <w:t xml:space="preserve"> de </w:t>
       </w:r>
       <w:r>
         <w:rPr>
@@ -1149,15 +1125,12 @@
         <w:jc w:val="center"/>
       </w:pPr>
       <w:r>
-        <w:rPr/>
         <w:t>{</w:t>
       </w:r>
       <w:r>
-        <w:rPr/>
         <w:t>Assinatura Comandante do GSD</w:t>
       </w:r>
       <w:r>
-        <w:rPr/>
         <w:t>}</w:t>
       </w:r>
     </w:p>
@@ -1244,40 +1217,23 @@
       <w:pPr>
         <w:jc w:val="right"/>
         <w:rPr>
-          <w:rFonts w:ascii="Times New Roman" w:hAnsi="Times New Roman" w:eastAsia="Times New Roman" w:cs="Times New Roman"/>
-          <w:noProof w:val="0"/>
-          <w:sz w:val="22"/>
-          <w:szCs w:val="22"/>
-          <w:lang w:val="pt-BR"/>
-        </w:rPr>
-      </w:pPr>
-      <w:r>
-        <w:rPr>
-          <w:rFonts w:eastAsia="Times New Roman"/>
-          <w:b w:val="1"/>
-          <w:bCs w:val="1"/>
-        </w:rPr>
-        <w:t xml:space="preserve">       </w:t>
-      </w:r>
-      <w:r>
-        <w:rPr>
-          <w:rFonts w:eastAsia="Times New Roman"/>
-          <w:b w:val="1"/>
-          <w:bCs w:val="1"/>
-        </w:rPr>
-        <w:t xml:space="preserve">  </w:t>
-      </w:r>
-      <w:r>
-        <w:rPr>
-          <w:rFonts w:ascii="Times New Roman" w:hAnsi="Times New Roman" w:eastAsia="Times New Roman" w:cs="Times New Roman"/>
-          <w:b w:val="1"/>
-          <w:bCs w:val="1"/>
-          <w:i w:val="0"/>
-          <w:iCs w:val="0"/>
-          <w:caps w:val="0"/>
-          <w:smallCaps w:val="0"/>
-          <w:noProof w:val="0"/>
-          <w:color w:val="000000" w:themeColor="text1" w:themeTint="FF" w:themeShade="FF"/>
+          <w:rFonts w:eastAsia="Times New Roman"/>
+        </w:rPr>
+      </w:pPr>
+      <w:r>
+        <w:rPr>
+          <w:rFonts w:eastAsia="Times New Roman"/>
+          <w:b/>
+          <w:bCs/>
+        </w:rPr>
+        <w:t xml:space="preserve">         </w:t>
+      </w:r>
+      <w:r>
+        <w:rPr>
+          <w:rFonts w:eastAsia="Times New Roman"/>
+          <w:b/>
+          <w:bCs/>
+          <w:color w:val="000000" w:themeColor="text1"/>
           <w:sz w:val="24"/>
           <w:szCs w:val="24"/>
           <w:lang w:val="en-US"/>
@@ -1286,14 +1242,9 @@
       </w:r>
       <w:r>
         <w:rPr>
-          <w:rFonts w:ascii="Times New Roman" w:hAnsi="Times New Roman" w:eastAsia="Times New Roman" w:cs="Times New Roman"/>
-          <w:b w:val="1"/>
-          <w:bCs w:val="1"/>
-          <w:i w:val="0"/>
-          <w:iCs w:val="0"/>
-          <w:caps w:val="0"/>
-          <w:smallCaps w:val="0"/>
-          <w:noProof w:val="0"/>
+          <w:rFonts w:eastAsia="Times New Roman"/>
+          <w:b/>
+          <w:bCs/>
           <w:color w:val="FF0000"/>
           <w:sz w:val="24"/>
           <w:szCs w:val="24"/>
@@ -1303,51 +1254,32 @@
       </w:r>
       <w:r>
         <w:rPr>
-          <w:rFonts w:ascii="Times New Roman" w:hAnsi="Times New Roman" w:eastAsia="Times New Roman" w:cs="Times New Roman"/>
-          <w:b w:val="1"/>
-          <w:bCs w:val="1"/>
-          <w:i w:val="0"/>
-          <w:iCs w:val="0"/>
-          <w:caps w:val="0"/>
-          <w:smallCaps w:val="0"/>
-          <w:noProof w:val="0"/>
-          <w:color w:val="FF0000"/>
-          <w:sz w:val="22"/>
-          <w:szCs w:val="22"/>
+          <w:rFonts w:eastAsia="Times New Roman"/>
+          <w:b/>
+          <w:bCs/>
+          <w:color w:val="FF0000"/>
           <w:lang w:val="en-US"/>
         </w:rPr>
         <w:t>/BAGL-GSDGL/{</w:t>
       </w:r>
-      <w:r>
-        <w:rPr>
-          <w:rFonts w:ascii="Times New Roman" w:hAnsi="Times New Roman" w:eastAsia="Times New Roman" w:cs="Times New Roman"/>
-          <w:b w:val="1"/>
-          <w:bCs w:val="1"/>
-          <w:i w:val="0"/>
-          <w:iCs w:val="0"/>
-          <w:caps w:val="0"/>
-          <w:smallCaps w:val="0"/>
-          <w:noProof w:val="0"/>
-          <w:color w:val="FF0000"/>
-          <w:sz w:val="22"/>
-          <w:szCs w:val="22"/>
+      <w:proofErr w:type="spellStart"/>
+      <w:r>
+        <w:rPr>
+          <w:rFonts w:eastAsia="Times New Roman"/>
+          <w:b/>
+          <w:bCs/>
+          <w:color w:val="FF0000"/>
           <w:lang w:val="en-US"/>
         </w:rPr>
         <w:t>DataPatd</w:t>
       </w:r>
-      <w:r>
-        <w:rPr>
-          <w:rFonts w:ascii="Times New Roman" w:hAnsi="Times New Roman" w:eastAsia="Times New Roman" w:cs="Times New Roman"/>
-          <w:b w:val="1"/>
-          <w:bCs w:val="1"/>
-          <w:i w:val="0"/>
-          <w:iCs w:val="0"/>
-          <w:caps w:val="0"/>
-          <w:smallCaps w:val="0"/>
-          <w:noProof w:val="0"/>
-          <w:color w:val="FF0000"/>
-          <w:sz w:val="22"/>
-          <w:szCs w:val="22"/>
+      <w:proofErr w:type="spellEnd"/>
+      <w:r>
+        <w:rPr>
+          <w:rFonts w:eastAsia="Times New Roman"/>
+          <w:b/>
+          <w:bCs/>
+          <w:color w:val="FF0000"/>
           <w:lang w:val="en-US"/>
         </w:rPr>
         <w:t>}</w:t>
@@ -1358,8 +1290,8 @@
         <w:jc w:val="right"/>
         <w:rPr>
           <w:rFonts w:eastAsia="Times New Roman"/>
-          <w:b w:val="1"/>
-          <w:bCs w:val="1"/>
+          <w:b/>
+          <w:bCs/>
         </w:rPr>
       </w:pPr>
     </w:p>
@@ -1629,51 +1561,296 @@
       </w:pPr>
       <w:r>
         <w:rPr>
-          <w:rFonts w:ascii="Times New Roman" w:hAnsi="Times New Roman" w:eastAsia="Times New Roman" w:cs="Times New Roman"/>
-          <w:noProof w:val="0"/>
-          <w:sz w:val="24"/>
-          <w:szCs w:val="24"/>
-          <w:lang w:val="pt-BR"/>
+          <w:rFonts w:eastAsia="Times New Roman"/>
+          <w:sz w:val="24"/>
+          <w:szCs w:val="24"/>
         </w:rPr>
         <w:t>{</w:t>
       </w:r>
-      <w:r>
-        <w:rPr>
-          <w:rFonts w:ascii="Times New Roman" w:hAnsi="Times New Roman" w:eastAsia="Times New Roman" w:cs="Times New Roman"/>
-          <w:noProof w:val="0"/>
-          <w:sz w:val="24"/>
-          <w:szCs w:val="24"/>
-          <w:lang w:val="pt-BR"/>
+      <w:proofErr w:type="spellStart"/>
+      <w:r>
+        <w:rPr>
+          <w:rFonts w:eastAsia="Times New Roman"/>
+          <w:sz w:val="24"/>
+          <w:szCs w:val="24"/>
         </w:rPr>
         <w:t>Brasao</w:t>
       </w:r>
-      <w:r>
-        <w:rPr>
-          <w:rFonts w:ascii="Times New Roman" w:hAnsi="Times New Roman" w:eastAsia="Times New Roman" w:cs="Times New Roman"/>
-          <w:noProof w:val="0"/>
-          <w:sz w:val="24"/>
-          <w:szCs w:val="24"/>
-          <w:lang w:val="pt-BR"/>
-        </w:rPr>
-        <w:t xml:space="preserve"> da </w:t>
-      </w:r>
-      <w:r>
-        <w:rPr>
-          <w:rFonts w:ascii="Times New Roman" w:hAnsi="Times New Roman" w:eastAsia="Times New Roman" w:cs="Times New Roman"/>
-          <w:noProof w:val="0"/>
-          <w:sz w:val="24"/>
-          <w:szCs w:val="24"/>
-          <w:lang w:val="pt-BR"/>
-        </w:rPr>
-        <w:t>Republica</w:t>
-      </w:r>
-      <w:r>
-        <w:rPr>
-          <w:rFonts w:ascii="Times New Roman" w:hAnsi="Times New Roman" w:eastAsia="Times New Roman" w:cs="Times New Roman"/>
-          <w:noProof w:val="0"/>
-          <w:sz w:val="24"/>
-          <w:szCs w:val="24"/>
-          <w:lang w:val="pt-BR"/>
+      <w:proofErr w:type="spellEnd"/>
+      <w:r>
+        <w:rPr>
+          <w:rFonts w:eastAsia="Times New Roman"/>
+          <w:sz w:val="24"/>
+          <w:szCs w:val="24"/>
+        </w:rPr>
+        <w:t xml:space="preserve"> da Republica}</w:t>
+      </w:r>
+    </w:p>
+    <w:p>
+      <w:pPr>
+        <w:jc w:val="center"/>
+        <w:rPr>
+          <w:rFonts w:eastAsia="Times New Roman"/>
+          <w:b/>
+          <w:bCs/>
+          <w:sz w:val="24"/>
+          <w:szCs w:val="24"/>
+        </w:rPr>
+      </w:pPr>
+    </w:p>
+    <w:p>
+      <w:pPr>
+        <w:jc w:val="center"/>
+        <w:rPr>
+          <w:rFonts w:eastAsia="Times New Roman"/>
+          <w:b/>
+          <w:bCs/>
+          <w:sz w:val="24"/>
+          <w:szCs w:val="24"/>
+        </w:rPr>
+      </w:pPr>
+    </w:p>
+    <w:p>
+      <w:pPr>
+        <w:jc w:val="center"/>
+        <w:rPr>
+          <w:rFonts w:eastAsia="Times New Roman"/>
+          <w:bCs/>
+          <w:sz w:val="24"/>
+          <w:szCs w:val="24"/>
+        </w:rPr>
+      </w:pPr>
+    </w:p>
+    <w:p>
+      <w:pPr>
+        <w:jc w:val="center"/>
+        <w:rPr>
+          <w:rFonts w:eastAsia="Times New Roman"/>
+          <w:bCs/>
+          <w:sz w:val="24"/>
+          <w:szCs w:val="24"/>
+        </w:rPr>
+      </w:pPr>
+    </w:p>
+    <w:p>
+      <w:pPr>
+        <w:jc w:val="center"/>
+        <w:rPr>
+          <w:rFonts w:eastAsia="Times New Roman"/>
+          <w:bCs/>
+          <w:sz w:val="24"/>
+          <w:szCs w:val="24"/>
+        </w:rPr>
+      </w:pPr>
+    </w:p>
+    <w:p>
+      <w:pPr>
+        <w:jc w:val="center"/>
+        <w:rPr>
+          <w:rFonts w:eastAsia="Times New Roman"/>
+          <w:bCs/>
+          <w:sz w:val="24"/>
+          <w:szCs w:val="24"/>
+        </w:rPr>
+      </w:pPr>
+    </w:p>
+    <w:p>
+      <w:pPr>
+        <w:jc w:val="center"/>
+        <w:rPr>
+          <w:sz w:val="24"/>
+          <w:szCs w:val="24"/>
+        </w:rPr>
+      </w:pPr>
+      <w:r>
+        <w:rPr>
+          <w:rFonts w:eastAsia="Times New Roman"/>
+          <w:bCs/>
+          <w:sz w:val="24"/>
+          <w:szCs w:val="24"/>
+        </w:rPr>
+        <w:t>MINISTÉRIO DA DEFESA</w:t>
+      </w:r>
+    </w:p>
+    <w:p>
+      <w:pPr>
+        <w:spacing w:line="4" w:lineRule="exact"/>
+        <w:rPr>
+          <w:sz w:val="24"/>
+          <w:szCs w:val="24"/>
+        </w:rPr>
+      </w:pPr>
+    </w:p>
+    <w:p>
+      <w:pPr>
+        <w:jc w:val="center"/>
+        <w:rPr>
+          <w:sz w:val="24"/>
+          <w:szCs w:val="24"/>
+        </w:rPr>
+      </w:pPr>
+      <w:r>
+        <w:rPr>
+          <w:rFonts w:eastAsia="Times New Roman"/>
+          <w:sz w:val="24"/>
+          <w:szCs w:val="24"/>
+        </w:rPr>
+        <w:t>COMANDO DA AERONÁUTICA</w:t>
+      </w:r>
+    </w:p>
+    <w:p>
+      <w:pPr>
+        <w:spacing w:line="4" w:lineRule="exact"/>
+        <w:rPr>
+          <w:sz w:val="24"/>
+          <w:szCs w:val="24"/>
+        </w:rPr>
+      </w:pPr>
+    </w:p>
+    <w:p>
+      <w:pPr>
+        <w:jc w:val="center"/>
+        <w:rPr>
+          <w:sz w:val="24"/>
+          <w:szCs w:val="24"/>
+        </w:rPr>
+      </w:pPr>
+      <w:r>
+        <w:rPr>
+          <w:rFonts w:eastAsia="Times New Roman"/>
+          <w:color w:val="FF0000"/>
+          <w:sz w:val="24"/>
+          <w:szCs w:val="24"/>
+        </w:rPr>
+        <w:t>BASE AÉREA DO GALEÃO</w:t>
+      </w:r>
+    </w:p>
+    <w:p>
+      <w:pPr>
+        <w:spacing w:line="200" w:lineRule="exact"/>
+        <w:rPr>
+          <w:sz w:val="24"/>
+          <w:szCs w:val="24"/>
+        </w:rPr>
+      </w:pPr>
+    </w:p>
+    <w:p>
+      <w:pPr>
+        <w:spacing w:line="200" w:lineRule="exact"/>
+        <w:rPr>
+          <w:sz w:val="24"/>
+          <w:szCs w:val="24"/>
+        </w:rPr>
+      </w:pPr>
+    </w:p>
+    <w:p>
+      <w:pPr>
+        <w:spacing w:line="200" w:lineRule="exact"/>
+        <w:rPr>
+          <w:sz w:val="24"/>
+          <w:szCs w:val="24"/>
+        </w:rPr>
+      </w:pPr>
+    </w:p>
+    <w:p>
+      <w:pPr>
+        <w:spacing w:line="399" w:lineRule="exact"/>
+        <w:rPr>
+          <w:sz w:val="24"/>
+          <w:szCs w:val="24"/>
+        </w:rPr>
+      </w:pPr>
+    </w:p>
+    <w:p>
+      <w:pPr>
+        <w:jc w:val="center"/>
+        <w:rPr>
+          <w:sz w:val="24"/>
+          <w:szCs w:val="24"/>
+        </w:rPr>
+      </w:pPr>
+      <w:r>
+        <w:rPr>
+          <w:rFonts w:eastAsia="Times New Roman"/>
+          <w:b/>
+          <w:bCs/>
+          <w:sz w:val="24"/>
+          <w:szCs w:val="24"/>
+        </w:rPr>
+        <w:t>PROCESSO DE APURAÇÃO DE TRANSGRESSÃO DISCIPLINAR</w:t>
+      </w:r>
+    </w:p>
+    <w:p>
+      <w:pPr>
+        <w:spacing w:line="203" w:lineRule="exact"/>
+        <w:rPr>
+          <w:sz w:val="24"/>
+          <w:szCs w:val="24"/>
+        </w:rPr>
+      </w:pPr>
+    </w:p>
+    <w:p>
+      <w:pPr>
+        <w:jc w:val="center"/>
+        <w:rPr>
+          <w:rFonts w:eastAsia="Times New Roman"/>
+          <w:sz w:val="24"/>
+          <w:szCs w:val="24"/>
+        </w:rPr>
+      </w:pPr>
+      <w:r>
+        <w:rPr>
+          <w:rFonts w:eastAsia="Times New Roman"/>
+          <w:b/>
+          <w:bCs/>
+          <w:color w:val="000000" w:themeColor="text1"/>
+          <w:sz w:val="24"/>
+          <w:szCs w:val="24"/>
+          <w:lang w:val="en-US"/>
+        </w:rPr>
+        <w:t xml:space="preserve"> Nº</w:t>
+      </w:r>
+      <w:r>
+        <w:rPr>
+          <w:rFonts w:eastAsia="Times New Roman"/>
+          <w:b/>
+          <w:bCs/>
+          <w:color w:val="FF0000"/>
+          <w:sz w:val="24"/>
+          <w:szCs w:val="24"/>
+          <w:lang w:val="en-US"/>
+        </w:rPr>
+        <w:t xml:space="preserve"> {N PATD}</w:t>
+      </w:r>
+      <w:r>
+        <w:rPr>
+          <w:rFonts w:eastAsia="Times New Roman"/>
+          <w:b/>
+          <w:bCs/>
+          <w:color w:val="FF0000"/>
+          <w:lang w:val="en-US"/>
+        </w:rPr>
+        <w:t>/BAGL-GSDGL/{</w:t>
+      </w:r>
+      <w:proofErr w:type="spellStart"/>
+      <w:r>
+        <w:rPr>
+          <w:rFonts w:eastAsia="Times New Roman"/>
+          <w:b/>
+          <w:bCs/>
+          <w:color w:val="FF0000"/>
+          <w:lang w:val="en-US"/>
+        </w:rPr>
+        <w:t>DataPatd</w:t>
+      </w:r>
+      <w:proofErr w:type="spellEnd"/>
+      <w:r>
+        <w:rPr>
+          <w:rFonts w:eastAsia="Times New Roman"/>
+          <w:b/>
+          <w:bCs/>
+          <w:color w:val="FF0000"/>
+          <w:lang w:val="en-US"/>
         </w:rPr>
         <w:t>}</w:t>
       </w:r>
@@ -1685,307 +1862,6 @@
           <w:rFonts w:eastAsia="Times New Roman"/>
           <w:b/>
           <w:bCs/>
-          <w:sz w:val="24"/>
-          <w:szCs w:val="24"/>
-        </w:rPr>
-      </w:pPr>
-    </w:p>
-    <w:p>
-      <w:pPr>
-        <w:jc w:val="center"/>
-        <w:rPr>
-          <w:rFonts w:eastAsia="Times New Roman"/>
-          <w:b/>
-          <w:bCs/>
-          <w:sz w:val="24"/>
-          <w:szCs w:val="24"/>
-        </w:rPr>
-      </w:pPr>
-    </w:p>
-    <w:p>
-      <w:pPr>
-        <w:jc w:val="center"/>
-        <w:rPr>
-          <w:rFonts w:eastAsia="Times New Roman"/>
-          <w:bCs/>
-          <w:sz w:val="24"/>
-          <w:szCs w:val="24"/>
-        </w:rPr>
-      </w:pPr>
-    </w:p>
-    <w:p>
-      <w:pPr>
-        <w:jc w:val="center"/>
-        <w:rPr>
-          <w:rFonts w:eastAsia="Times New Roman"/>
-          <w:bCs/>
-          <w:sz w:val="24"/>
-          <w:szCs w:val="24"/>
-        </w:rPr>
-      </w:pPr>
-    </w:p>
-    <w:p>
-      <w:pPr>
-        <w:jc w:val="center"/>
-        <w:rPr>
-          <w:rFonts w:eastAsia="Times New Roman"/>
-          <w:bCs/>
-          <w:sz w:val="24"/>
-          <w:szCs w:val="24"/>
-        </w:rPr>
-      </w:pPr>
-    </w:p>
-    <w:p>
-      <w:pPr>
-        <w:jc w:val="center"/>
-        <w:rPr>
-          <w:rFonts w:eastAsia="Times New Roman"/>
-          <w:bCs/>
-          <w:sz w:val="24"/>
-          <w:szCs w:val="24"/>
-        </w:rPr>
-      </w:pPr>
-    </w:p>
-    <w:p>
-      <w:pPr>
-        <w:jc w:val="center"/>
-        <w:rPr>
-          <w:sz w:val="24"/>
-          <w:szCs w:val="24"/>
-        </w:rPr>
-      </w:pPr>
-      <w:r>
-        <w:rPr>
-          <w:rFonts w:eastAsia="Times New Roman"/>
-          <w:bCs/>
-          <w:sz w:val="24"/>
-          <w:szCs w:val="24"/>
-        </w:rPr>
-        <w:t>MINISTÉRIO DA DEFESA</w:t>
-      </w:r>
-    </w:p>
-    <w:p>
-      <w:pPr>
-        <w:spacing w:line="4" w:lineRule="exact"/>
-        <w:rPr>
-          <w:sz w:val="24"/>
-          <w:szCs w:val="24"/>
-        </w:rPr>
-      </w:pPr>
-    </w:p>
-    <w:p>
-      <w:pPr>
-        <w:jc w:val="center"/>
-        <w:rPr>
-          <w:sz w:val="24"/>
-          <w:szCs w:val="24"/>
-        </w:rPr>
-      </w:pPr>
-      <w:r>
-        <w:rPr>
-          <w:rFonts w:eastAsia="Times New Roman"/>
-          <w:sz w:val="24"/>
-          <w:szCs w:val="24"/>
-        </w:rPr>
-        <w:t>COMANDO DA AERONÁUTICA</w:t>
-      </w:r>
-    </w:p>
-    <w:p>
-      <w:pPr>
-        <w:spacing w:line="4" w:lineRule="exact"/>
-        <w:rPr>
-          <w:sz w:val="24"/>
-          <w:szCs w:val="24"/>
-        </w:rPr>
-      </w:pPr>
-    </w:p>
-    <w:p>
-      <w:pPr>
-        <w:jc w:val="center"/>
-        <w:rPr>
-          <w:sz w:val="24"/>
-          <w:szCs w:val="24"/>
-        </w:rPr>
-      </w:pPr>
-      <w:r>
-        <w:rPr>
-          <w:rFonts w:eastAsia="Times New Roman"/>
-          <w:color w:val="FF0000"/>
-          <w:sz w:val="24"/>
-          <w:szCs w:val="24"/>
-        </w:rPr>
-        <w:t>BASE AÉREA DO GALEÃO</w:t>
-      </w:r>
-    </w:p>
-    <w:p>
-      <w:pPr>
-        <w:spacing w:line="200" w:lineRule="exact"/>
-        <w:rPr>
-          <w:sz w:val="24"/>
-          <w:szCs w:val="24"/>
-        </w:rPr>
-      </w:pPr>
-    </w:p>
-    <w:p>
-      <w:pPr>
-        <w:spacing w:line="200" w:lineRule="exact"/>
-        <w:rPr>
-          <w:sz w:val="24"/>
-          <w:szCs w:val="24"/>
-        </w:rPr>
-      </w:pPr>
-    </w:p>
-    <w:p>
-      <w:pPr>
-        <w:spacing w:line="200" w:lineRule="exact"/>
-        <w:rPr>
-          <w:sz w:val="24"/>
-          <w:szCs w:val="24"/>
-        </w:rPr>
-      </w:pPr>
-    </w:p>
-    <w:p>
-      <w:pPr>
-        <w:spacing w:line="399" w:lineRule="exact"/>
-        <w:rPr>
-          <w:sz w:val="24"/>
-          <w:szCs w:val="24"/>
-        </w:rPr>
-      </w:pPr>
-    </w:p>
-    <w:p>
-      <w:pPr>
-        <w:jc w:val="center"/>
-        <w:rPr>
-          <w:sz w:val="24"/>
-          <w:szCs w:val="24"/>
-        </w:rPr>
-      </w:pPr>
-      <w:r>
-        <w:rPr>
-          <w:rFonts w:eastAsia="Times New Roman"/>
-          <w:b/>
-          <w:bCs/>
-          <w:sz w:val="24"/>
-          <w:szCs w:val="24"/>
-        </w:rPr>
-        <w:t>PROCESSO DE APURAÇÃO DE TRANSGRESSÃO DISCIPLINAR</w:t>
-      </w:r>
-    </w:p>
-    <w:p>
-      <w:pPr>
-        <w:spacing w:line="203" w:lineRule="exact"/>
-        <w:rPr>
-          <w:sz w:val="24"/>
-          <w:szCs w:val="24"/>
-        </w:rPr>
-      </w:pPr>
-    </w:p>
-    <w:p>
-      <w:pPr>
-        <w:spacing w:after="0" w:line="240" w:lineRule="auto"/>
-        <w:jc w:val="center"/>
-        <w:rPr>
-          <w:rFonts w:ascii="Times New Roman" w:hAnsi="Times New Roman" w:eastAsia="Times New Roman" w:cs="Times New Roman"/>
-          <w:noProof w:val="0"/>
-          <w:sz w:val="24"/>
-          <w:szCs w:val="24"/>
-          <w:lang w:val="pt-BR"/>
-        </w:rPr>
-      </w:pPr>
-      <w:r>
-        <w:rPr>
-          <w:rFonts w:ascii="Times New Roman" w:hAnsi="Times New Roman" w:eastAsia="Times New Roman" w:cs="Times New Roman"/>
-          <w:b w:val="1"/>
-          <w:bCs w:val="1"/>
-          <w:i w:val="0"/>
-          <w:iCs w:val="0"/>
-          <w:caps w:val="0"/>
-          <w:smallCaps w:val="0"/>
-          <w:noProof w:val="0"/>
-          <w:color w:val="000000" w:themeColor="text1" w:themeTint="FF" w:themeShade="FF"/>
-          <w:sz w:val="24"/>
-          <w:szCs w:val="24"/>
-          <w:lang w:val="en-US"/>
-        </w:rPr>
-        <w:t xml:space="preserve"> Nº</w:t>
-      </w:r>
-      <w:r>
-        <w:rPr>
-          <w:rFonts w:ascii="Times New Roman" w:hAnsi="Times New Roman" w:eastAsia="Times New Roman" w:cs="Times New Roman"/>
-          <w:b w:val="1"/>
-          <w:bCs w:val="1"/>
-          <w:i w:val="0"/>
-          <w:iCs w:val="0"/>
-          <w:caps w:val="0"/>
-          <w:smallCaps w:val="0"/>
-          <w:noProof w:val="0"/>
-          <w:color w:val="FF0000"/>
-          <w:sz w:val="24"/>
-          <w:szCs w:val="24"/>
-          <w:lang w:val="en-US"/>
-        </w:rPr>
-        <w:t xml:space="preserve"> {N PATD}</w:t>
-      </w:r>
-      <w:r>
-        <w:rPr>
-          <w:rFonts w:ascii="Times New Roman" w:hAnsi="Times New Roman" w:eastAsia="Times New Roman" w:cs="Times New Roman"/>
-          <w:b w:val="1"/>
-          <w:bCs w:val="1"/>
-          <w:i w:val="0"/>
-          <w:iCs w:val="0"/>
-          <w:caps w:val="0"/>
-          <w:smallCaps w:val="0"/>
-          <w:noProof w:val="0"/>
-          <w:color w:val="FF0000"/>
-          <w:sz w:val="22"/>
-          <w:szCs w:val="22"/>
-          <w:lang w:val="en-US"/>
-        </w:rPr>
-        <w:t>/BAGL-GSDGL/{</w:t>
-      </w:r>
-      <w:r>
-        <w:rPr>
-          <w:rFonts w:ascii="Times New Roman" w:hAnsi="Times New Roman" w:eastAsia="Times New Roman" w:cs="Times New Roman"/>
-          <w:b w:val="1"/>
-          <w:bCs w:val="1"/>
-          <w:i w:val="0"/>
-          <w:iCs w:val="0"/>
-          <w:caps w:val="0"/>
-          <w:smallCaps w:val="0"/>
-          <w:noProof w:val="0"/>
-          <w:color w:val="FF0000"/>
-          <w:sz w:val="22"/>
-          <w:szCs w:val="22"/>
-          <w:lang w:val="en-US"/>
-        </w:rPr>
-        <w:t>DataPatd</w:t>
-      </w:r>
-      <w:r>
-        <w:rPr>
-          <w:rFonts w:ascii="Times New Roman" w:hAnsi="Times New Roman" w:eastAsia="Times New Roman" w:cs="Times New Roman"/>
-          <w:b w:val="1"/>
-          <w:bCs w:val="1"/>
-          <w:i w:val="0"/>
-          <w:iCs w:val="0"/>
-          <w:caps w:val="0"/>
-          <w:smallCaps w:val="0"/>
-          <w:noProof w:val="0"/>
-          <w:color w:val="FF0000"/>
-          <w:sz w:val="22"/>
-          <w:szCs w:val="22"/>
-          <w:lang w:val="en-US"/>
-        </w:rPr>
-        <w:t>}</w:t>
-      </w:r>
-    </w:p>
-    <w:p>
-      <w:pPr>
-        <w:jc w:val="center"/>
-        <w:rPr>
-          <w:rFonts w:eastAsia="Times New Roman"/>
-          <w:b w:val="1"/>
-          <w:bCs w:val="1"/>
           <w:color w:val="FF0000"/>
           <w:sz w:val="24"/>
           <w:szCs w:val="24"/>
@@ -2173,34 +2049,33 @@
     </w:p>
     <w:p>
       <w:pPr>
-        <w:ind w:left="0"/>
         <w:jc w:val="center"/>
         <w:rPr>
-          <w:b w:val="1"/>
-          <w:bCs w:val="1"/>
-          <w:color w:val="FF0000"/>
-        </w:rPr>
-      </w:pPr>
-      <w:r>
-        <w:rPr>
-          <w:b w:val="1"/>
-          <w:bCs w:val="1"/>
+          <w:b/>
+          <w:bCs/>
+          <w:color w:val="FF0000"/>
+        </w:rPr>
+      </w:pPr>
+      <w:r>
+        <w:rPr>
+          <w:b/>
+          <w:bCs/>
           <w:color w:val="FF0000"/>
         </w:rPr>
         <w:t>{</w:t>
       </w:r>
       <w:r>
         <w:rPr>
-          <w:b w:val="1"/>
-          <w:bCs w:val="1"/>
+          <w:b/>
+          <w:bCs/>
           <w:color w:val="FF0000"/>
         </w:rPr>
         <w:t>Militar Arrolado</w:t>
       </w:r>
       <w:r>
         <w:rPr>
-          <w:b w:val="1"/>
-          <w:bCs w:val="1"/>
+          <w:b/>
+          <w:bCs/>
           <w:color w:val="FF0000"/>
         </w:rPr>
         <w:t>}</w:t>
@@ -2228,9 +2103,8 @@
         </w:rPr>
       </w:pPr>
     </w:p>
-    <w:p w14:noSpellErr="1">
-      <w:pPr>
-        <w:pStyle w:val="Normal"/>
+    <w:p>
+      <w:pPr>
         <w:ind w:left="708"/>
         <w:jc w:val="center"/>
         <w:rPr>
@@ -2300,15 +2174,7 @@
           <w:sz w:val="24"/>
           <w:szCs w:val="24"/>
         </w:rPr>
-        <w:t>________________________</w:t>
-      </w:r>
-      <w:r>
-        <w:rPr>
-          <w:rFonts w:eastAsia="Times New Roman"/>
-          <w:sz w:val="24"/>
-          <w:szCs w:val="24"/>
-        </w:rPr>
-        <w:t>____________________________</w:t>
+        <w:t>____________________________________________________</w:t>
       </w:r>
     </w:p>
     <w:p>
@@ -2322,24 +2188,24 @@
       </w:pPr>
       <w:r>
         <w:rPr>
-          <w:b w:val="1"/>
-          <w:bCs w:val="1"/>
+          <w:b/>
+          <w:bCs/>
           <w:color w:val="FF0000"/>
         </w:rPr>
         <w:t>{</w:t>
       </w:r>
       <w:r>
         <w:rPr>
-          <w:b w:val="1"/>
-          <w:bCs w:val="1"/>
+          <w:b/>
+          <w:bCs/>
           <w:color w:val="FF0000"/>
         </w:rPr>
         <w:t>Posto/Especialização Oficial Apurador</w:t>
       </w:r>
       <w:r>
         <w:rPr>
-          <w:b w:val="1"/>
-          <w:bCs w:val="1"/>
+          <w:b/>
+          <w:bCs/>
           <w:color w:val="FF0000"/>
         </w:rPr>
         <w:t>}</w:t>
@@ -2360,6 +2226,7 @@
         <w:br w:type="page"/>
       </w:r>
       <w:r>
+        <w:lastRenderedPageBreak/>
         <w:tab/>
       </w:r>
       <w:r>
@@ -2438,6 +2305,7 @@
           <w:szCs w:val="24"/>
         </w:rPr>
       </w:pPr>
+      <w:proofErr w:type="spellStart"/>
       <w:r>
         <w:rPr>
           <w:rFonts w:eastAsia="Times New Roman"/>
@@ -2447,6 +2315,7 @@
         </w:rPr>
         <w:t>Arts</w:t>
       </w:r>
+      <w:proofErr w:type="spellEnd"/>
       <w:r>
         <w:rPr>
           <w:rFonts w:eastAsia="Times New Roman"/>
@@ -2548,253 +2417,219 @@
       </w:pPr>
       <w:r>
         <w:rPr>
-          <w:rFonts w:ascii="Times New Roman" w:hAnsi="Times New Roman" w:eastAsia="Times New Roman" w:cs="Times New Roman"/>
-          <w:noProof w:val="0"/>
-          <w:sz w:val="24"/>
-          <w:szCs w:val="24"/>
-          <w:lang w:val="pt-BR"/>
+          <w:rFonts w:eastAsia="Times New Roman"/>
+          <w:sz w:val="24"/>
+          <w:szCs w:val="24"/>
         </w:rPr>
         <w:t>{</w:t>
       </w:r>
-      <w:r>
-        <w:rPr>
-          <w:rFonts w:ascii="Times New Roman" w:hAnsi="Times New Roman" w:eastAsia="Times New Roman" w:cs="Times New Roman"/>
-          <w:noProof w:val="0"/>
-          <w:sz w:val="24"/>
-          <w:szCs w:val="24"/>
-          <w:lang w:val="pt-BR"/>
+      <w:proofErr w:type="spellStart"/>
+      <w:r>
+        <w:rPr>
+          <w:rFonts w:eastAsia="Times New Roman"/>
+          <w:sz w:val="24"/>
+          <w:szCs w:val="24"/>
         </w:rPr>
         <w:t>Brasao</w:t>
       </w:r>
-      <w:r>
-        <w:rPr>
-          <w:rFonts w:ascii="Times New Roman" w:hAnsi="Times New Roman" w:eastAsia="Times New Roman" w:cs="Times New Roman"/>
-          <w:noProof w:val="0"/>
-          <w:sz w:val="24"/>
-          <w:szCs w:val="24"/>
-          <w:lang w:val="pt-BR"/>
-        </w:rPr>
-        <w:t xml:space="preserve"> da </w:t>
-      </w:r>
-      <w:r>
-        <w:rPr>
-          <w:rFonts w:ascii="Times New Roman" w:hAnsi="Times New Roman" w:eastAsia="Times New Roman" w:cs="Times New Roman"/>
-          <w:noProof w:val="0"/>
-          <w:sz w:val="24"/>
-          <w:szCs w:val="24"/>
-          <w:lang w:val="pt-BR"/>
-        </w:rPr>
-        <w:t>Republica</w:t>
-      </w:r>
-      <w:r>
-        <w:rPr>
-          <w:rFonts w:ascii="Times New Roman" w:hAnsi="Times New Roman" w:eastAsia="Times New Roman" w:cs="Times New Roman"/>
-          <w:noProof w:val="0"/>
-          <w:sz w:val="24"/>
-          <w:szCs w:val="24"/>
-          <w:lang w:val="pt-BR"/>
+      <w:proofErr w:type="spellEnd"/>
+      <w:r>
+        <w:rPr>
+          <w:rFonts w:eastAsia="Times New Roman"/>
+          <w:sz w:val="24"/>
+          <w:szCs w:val="24"/>
+        </w:rPr>
+        <w:t xml:space="preserve"> da Republica}</w:t>
+      </w:r>
+    </w:p>
+    <w:p>
+      <w:pPr>
+        <w:spacing w:line="200" w:lineRule="exact"/>
+        <w:rPr>
+          <w:sz w:val="24"/>
+          <w:szCs w:val="24"/>
+        </w:rPr>
+      </w:pPr>
+    </w:p>
+    <w:p>
+      <w:pPr>
+        <w:spacing w:line="276" w:lineRule="exact"/>
+        <w:rPr>
+          <w:sz w:val="24"/>
+          <w:szCs w:val="24"/>
+        </w:rPr>
+      </w:pPr>
+    </w:p>
+    <w:p>
+      <w:pPr>
+        <w:jc w:val="center"/>
+        <w:rPr>
+          <w:sz w:val="24"/>
+          <w:szCs w:val="24"/>
+        </w:rPr>
+      </w:pPr>
+      <w:r>
+        <w:rPr>
+          <w:rFonts w:eastAsia="Times New Roman"/>
+          <w:bCs/>
+          <w:sz w:val="24"/>
+          <w:szCs w:val="24"/>
+        </w:rPr>
+        <w:t>MINISTÉRIO DA DEFESA</w:t>
+      </w:r>
+    </w:p>
+    <w:p>
+      <w:pPr>
+        <w:spacing w:line="4" w:lineRule="exact"/>
+        <w:rPr>
+          <w:sz w:val="24"/>
+          <w:szCs w:val="24"/>
+        </w:rPr>
+      </w:pPr>
+    </w:p>
+    <w:p>
+      <w:pPr>
+        <w:jc w:val="center"/>
+        <w:rPr>
+          <w:sz w:val="24"/>
+          <w:szCs w:val="24"/>
+        </w:rPr>
+      </w:pPr>
+      <w:r>
+        <w:rPr>
+          <w:rFonts w:eastAsia="Times New Roman"/>
+          <w:sz w:val="24"/>
+          <w:szCs w:val="24"/>
+        </w:rPr>
+        <w:t>COMANDO DA AERONÁUTICA</w:t>
+      </w:r>
+    </w:p>
+    <w:p>
+      <w:pPr>
+        <w:spacing w:line="5" w:lineRule="exact"/>
+        <w:rPr>
+          <w:sz w:val="24"/>
+          <w:szCs w:val="24"/>
+        </w:rPr>
+      </w:pPr>
+    </w:p>
+    <w:p>
+      <w:pPr>
+        <w:jc w:val="center"/>
+        <w:rPr>
+          <w:sz w:val="24"/>
+          <w:szCs w:val="24"/>
+        </w:rPr>
+      </w:pPr>
+      <w:r>
+        <w:rPr>
+          <w:rFonts w:eastAsia="Times New Roman"/>
+          <w:color w:val="FF0000"/>
+          <w:sz w:val="24"/>
+          <w:szCs w:val="24"/>
+        </w:rPr>
+        <w:t>BASE AÉREA DO GALEÃO</w:t>
+      </w:r>
+    </w:p>
+    <w:p>
+      <w:pPr>
+        <w:spacing w:line="200" w:lineRule="exact"/>
+        <w:rPr>
+          <w:sz w:val="24"/>
+          <w:szCs w:val="24"/>
+        </w:rPr>
+      </w:pPr>
+    </w:p>
+    <w:p>
+      <w:pPr>
+        <w:spacing w:line="202" w:lineRule="exact"/>
+        <w:rPr>
+          <w:sz w:val="24"/>
+          <w:szCs w:val="24"/>
+        </w:rPr>
+      </w:pPr>
+    </w:p>
+    <w:p>
+      <w:pPr>
+        <w:jc w:val="center"/>
+        <w:rPr>
+          <w:sz w:val="24"/>
+          <w:szCs w:val="24"/>
+        </w:rPr>
+      </w:pPr>
+      <w:r>
+        <w:rPr>
+          <w:rFonts w:eastAsia="Times New Roman"/>
+          <w:b/>
+          <w:bCs/>
+          <w:sz w:val="24"/>
+          <w:szCs w:val="24"/>
+        </w:rPr>
+        <w:t>PROCESSO DE APURAÇÃO DE TRANSGRESSÃO DISCIPLINAR</w:t>
+      </w:r>
+    </w:p>
+    <w:p>
+      <w:pPr>
+        <w:jc w:val="center"/>
+        <w:rPr>
+          <w:rFonts w:eastAsia="Times New Roman"/>
+        </w:rPr>
+      </w:pPr>
+      <w:r>
+        <w:rPr>
+          <w:rFonts w:eastAsia="Times New Roman"/>
+          <w:b/>
+          <w:bCs/>
+          <w:color w:val="000000" w:themeColor="text1"/>
+          <w:sz w:val="24"/>
+          <w:szCs w:val="24"/>
+          <w:lang w:val="en-US"/>
+        </w:rPr>
+        <w:t>PATD Nº</w:t>
+      </w:r>
+      <w:r>
+        <w:rPr>
+          <w:rFonts w:eastAsia="Times New Roman"/>
+          <w:b/>
+          <w:bCs/>
+          <w:color w:val="FF0000"/>
+          <w:sz w:val="24"/>
+          <w:szCs w:val="24"/>
+          <w:lang w:val="en-US"/>
+        </w:rPr>
+        <w:t xml:space="preserve"> {N PATD}</w:t>
+      </w:r>
+      <w:r>
+        <w:rPr>
+          <w:rFonts w:eastAsia="Times New Roman"/>
+          <w:b/>
+          <w:bCs/>
+          <w:color w:val="FF0000"/>
+          <w:lang w:val="en-US"/>
+        </w:rPr>
+        <w:t>/BAGL-GSDGL/{</w:t>
+      </w:r>
+      <w:proofErr w:type="spellStart"/>
+      <w:r>
+        <w:rPr>
+          <w:rFonts w:eastAsia="Times New Roman"/>
+          <w:b/>
+          <w:bCs/>
+          <w:color w:val="FF0000"/>
+          <w:lang w:val="en-US"/>
+        </w:rPr>
+        <w:t>DataPatd</w:t>
+      </w:r>
+      <w:proofErr w:type="spellEnd"/>
+      <w:r>
+        <w:rPr>
+          <w:rFonts w:eastAsia="Times New Roman"/>
+          <w:b/>
+          <w:bCs/>
+          <w:color w:val="FF0000"/>
+          <w:lang w:val="en-US"/>
         </w:rPr>
         <w:t>}</w:t>
-      </w:r>
-    </w:p>
-    <w:p>
-      <w:pPr>
-        <w:spacing w:line="200" w:lineRule="exact"/>
-        <w:rPr>
-          <w:sz w:val="24"/>
-          <w:szCs w:val="24"/>
-        </w:rPr>
-      </w:pPr>
-    </w:p>
-    <w:p>
-      <w:pPr>
-        <w:spacing w:line="276" w:lineRule="exact"/>
-        <w:rPr>
-          <w:sz w:val="24"/>
-          <w:szCs w:val="24"/>
-        </w:rPr>
-      </w:pPr>
-    </w:p>
-    <w:p>
-      <w:pPr>
-        <w:jc w:val="center"/>
-        <w:rPr>
-          <w:sz w:val="24"/>
-          <w:szCs w:val="24"/>
-        </w:rPr>
-      </w:pPr>
-      <w:r>
-        <w:rPr>
-          <w:rFonts w:eastAsia="Times New Roman"/>
-          <w:bCs/>
-          <w:sz w:val="24"/>
-          <w:szCs w:val="24"/>
-        </w:rPr>
-        <w:t>MINISTÉRIO DA DEFESA</w:t>
-      </w:r>
-    </w:p>
-    <w:p>
-      <w:pPr>
-        <w:spacing w:line="4" w:lineRule="exact"/>
-        <w:rPr>
-          <w:sz w:val="24"/>
-          <w:szCs w:val="24"/>
-        </w:rPr>
-      </w:pPr>
-    </w:p>
-    <w:p>
-      <w:pPr>
-        <w:jc w:val="center"/>
-        <w:rPr>
-          <w:sz w:val="24"/>
-          <w:szCs w:val="24"/>
-        </w:rPr>
-      </w:pPr>
-      <w:r>
-        <w:rPr>
-          <w:rFonts w:eastAsia="Times New Roman"/>
-          <w:sz w:val="24"/>
-          <w:szCs w:val="24"/>
-        </w:rPr>
-        <w:t>COMANDO DA AERONÁUTICA</w:t>
-      </w:r>
-    </w:p>
-    <w:p>
-      <w:pPr>
-        <w:spacing w:line="5" w:lineRule="exact"/>
-        <w:rPr>
-          <w:sz w:val="24"/>
-          <w:szCs w:val="24"/>
-        </w:rPr>
-      </w:pPr>
-    </w:p>
-    <w:p>
-      <w:pPr>
-        <w:jc w:val="center"/>
-        <w:rPr>
-          <w:sz w:val="24"/>
-          <w:szCs w:val="24"/>
-        </w:rPr>
-      </w:pPr>
-      <w:r>
-        <w:rPr>
-          <w:rFonts w:eastAsia="Times New Roman"/>
-          <w:color w:val="FF0000"/>
-          <w:sz w:val="24"/>
-          <w:szCs w:val="24"/>
-        </w:rPr>
-        <w:t>BASE AÉREA DO GALEÃO</w:t>
-      </w:r>
-    </w:p>
-    <w:p>
-      <w:pPr>
-        <w:spacing w:line="200" w:lineRule="exact"/>
-        <w:rPr>
-          <w:sz w:val="24"/>
-          <w:szCs w:val="24"/>
-        </w:rPr>
-      </w:pPr>
-    </w:p>
-    <w:p>
-      <w:pPr>
-        <w:spacing w:line="202" w:lineRule="exact"/>
-        <w:rPr>
-          <w:sz w:val="24"/>
-          <w:szCs w:val="24"/>
-        </w:rPr>
-      </w:pPr>
-    </w:p>
-    <w:p>
-      <w:pPr>
-        <w:jc w:val="center"/>
-        <w:rPr>
-          <w:sz w:val="24"/>
-          <w:szCs w:val="24"/>
-        </w:rPr>
-      </w:pPr>
-      <w:r>
-        <w:rPr>
-          <w:rFonts w:eastAsia="Times New Roman"/>
-          <w:b w:val="1"/>
-          <w:bCs w:val="1"/>
-          <w:sz w:val="24"/>
-          <w:szCs w:val="24"/>
-        </w:rPr>
-        <w:t>PROCESSO</w:t>
-      </w:r>
-      <w:r>
-        <w:rPr>
-          <w:rFonts w:eastAsia="Times New Roman"/>
-          <w:b w:val="1"/>
-          <w:bCs w:val="1"/>
-          <w:sz w:val="24"/>
-          <w:szCs w:val="24"/>
-        </w:rPr>
-        <w:t xml:space="preserve"> DE APURAÇÃO DE TRANSGRESSÃO DISCIPLINAR</w:t>
-      </w:r>
-    </w:p>
-    <w:p>
-      <w:pPr>
-        <w:spacing w:after="0" w:line="240" w:lineRule="auto"/>
-        <w:jc w:val="center"/>
-        <w:rPr>
-          <w:rFonts w:ascii="Times New Roman" w:hAnsi="Times New Roman" w:eastAsia="Times New Roman" w:cs="Times New Roman"/>
-          <w:noProof w:val="0"/>
-          <w:sz w:val="22"/>
-          <w:szCs w:val="22"/>
-          <w:lang w:val="pt-BR"/>
-        </w:rPr>
-      </w:pPr>
-      <w:r>
-        <w:rPr>
-          <w:rFonts w:ascii="Times New Roman" w:hAnsi="Times New Roman" w:eastAsia="Times New Roman" w:cs="Times New Roman"/>
-          <w:b w:val="1"/>
-          <w:bCs w:val="1"/>
-          <w:i w:val="0"/>
-          <w:iCs w:val="0"/>
-          <w:caps w:val="0"/>
-          <w:smallCaps w:val="0"/>
-          <w:noProof w:val="0"/>
-          <w:color w:val="000000" w:themeColor="text1" w:themeTint="FF" w:themeShade="FF"/>
-          <w:sz w:val="24"/>
-          <w:szCs w:val="24"/>
-          <w:lang w:val="en-US"/>
-        </w:rPr>
-        <w:t>PATD Nº</w:t>
-      </w:r>
-      <w:r>
-        <w:rPr>
-          <w:rFonts w:ascii="Times New Roman" w:hAnsi="Times New Roman" w:eastAsia="Times New Roman" w:cs="Times New Roman"/>
-          <w:b w:val="1"/>
-          <w:bCs w:val="1"/>
-          <w:i w:val="0"/>
-          <w:iCs w:val="0"/>
-          <w:caps w:val="0"/>
-          <w:smallCaps w:val="0"/>
-          <w:noProof w:val="0"/>
-          <w:color w:val="FF0000"/>
-          <w:sz w:val="24"/>
-          <w:szCs w:val="24"/>
-          <w:lang w:val="en-US"/>
-        </w:rPr>
-        <w:t xml:space="preserve"> {N PATD}</w:t>
-      </w:r>
-      <w:r>
-        <w:rPr>
-          <w:rFonts w:ascii="Times New Roman" w:hAnsi="Times New Roman" w:eastAsia="Times New Roman" w:cs="Times New Roman"/>
-          <w:b w:val="1"/>
-          <w:bCs w:val="1"/>
-          <w:i w:val="0"/>
-          <w:iCs w:val="0"/>
-          <w:caps w:val="0"/>
-          <w:smallCaps w:val="0"/>
-          <w:noProof w:val="0"/>
-          <w:color w:val="FF0000"/>
-          <w:sz w:val="22"/>
-          <w:szCs w:val="22"/>
-          <w:lang w:val="en-US"/>
-        </w:rPr>
-        <w:t>/BAGL-GSDGL/{DataPatd}</w:t>
       </w:r>
     </w:p>
     <w:p>
@@ -2802,20 +2637,19 @@
         <w:spacing w:line="163" w:lineRule="exact"/>
         <w:jc w:val="center"/>
         <w:rPr>
-          <w:b w:val="1"/>
-          <w:bCs w:val="1"/>
-          <w:color w:val="FF0000"/>
-        </w:rPr>
-      </w:pPr>
-    </w:p>
-    <w:p>
-      <w:pPr>
-        <w:pStyle w:val="Normal"/>
+          <w:b/>
+          <w:bCs/>
+          <w:color w:val="FF0000"/>
+        </w:rPr>
+      </w:pPr>
+    </w:p>
+    <w:p>
+      <w:pPr>
         <w:spacing w:line="163" w:lineRule="exact"/>
         <w:jc w:val="center"/>
         <w:rPr>
-          <w:b w:val="1"/>
-          <w:bCs w:val="1"/>
+          <w:b/>
+          <w:bCs/>
           <w:color w:val="FF0000"/>
         </w:rPr>
       </w:pPr>
@@ -2824,8 +2658,8 @@
       <w:pPr>
         <w:spacing w:line="163" w:lineRule="exact"/>
         <w:rPr>
-          <w:b w:val="1"/>
-          <w:bCs w:val="1"/>
+          <w:b/>
+          <w:bCs/>
           <w:color w:val="FF0000"/>
         </w:rPr>
       </w:pPr>
@@ -2842,15 +2676,15 @@
       <w:pPr>
         <w:spacing w:line="163" w:lineRule="exact"/>
         <w:rPr>
-          <w:b w:val="1"/>
-          <w:bCs w:val="1"/>
-          <w:color w:val="FF0000"/>
-        </w:rPr>
-      </w:pPr>
-      <w:r>
-        <w:rPr>
-          <w:b w:val="1"/>
-          <w:bCs w:val="1"/>
+          <w:b/>
+          <w:bCs/>
+          <w:color w:val="FF0000"/>
+        </w:rPr>
+      </w:pPr>
+      <w:r>
+        <w:rPr>
+          <w:b/>
+          <w:bCs/>
           <w:color w:val="FF0000"/>
         </w:rPr>
         <w:t>{Militar Arrolado}</w:t>
@@ -2886,32 +2720,18 @@
       </w:r>
       <w:r>
         <w:rPr>
-          <w:b w:val="1"/>
-          <w:bCs w:val="1"/>
-        </w:rPr>
-        <w:t xml:space="preserve">: {Saram Militar </w:t>
-      </w:r>
-      <w:r>
-        <w:rPr>
-          <w:b w:val="1"/>
-          <w:bCs w:val="1"/>
-        </w:rPr>
-        <w:t>Arrolado</w:t>
-      </w:r>
-      <w:r>
-        <w:rPr>
-          <w:b w:val="1"/>
-          <w:bCs w:val="1"/>
-        </w:rPr>
-        <w:t>}</w:t>
+          <w:b/>
+          <w:bCs/>
+        </w:rPr>
+        <w:t>: {Saram Militar Arrolado}</w:t>
       </w:r>
     </w:p>
     <w:p>
       <w:pPr>
         <w:spacing w:line="163" w:lineRule="exact"/>
         <w:rPr>
-          <w:b w:val="1"/>
-          <w:bCs w:val="1"/>
+          <w:b/>
+          <w:bCs/>
         </w:rPr>
       </w:pPr>
     </w:p>
@@ -2921,8 +2741,8 @@
         <w:jc w:val="both"/>
         <w:rPr>
           <w:rFonts w:eastAsia="Times New Roman"/>
-          <w:b w:val="1"/>
-          <w:bCs w:val="1"/>
+          <w:b/>
+          <w:bCs/>
           <w:sz w:val="24"/>
           <w:szCs w:val="24"/>
         </w:rPr>
@@ -2983,8 +2803,8 @@
       </w:pPr>
       <w:r>
         <w:rPr>
-          <w:b w:val="1"/>
-          <w:bCs w:val="1"/>
+          <w:b/>
+          <w:bCs/>
           <w:color w:val="FF0000"/>
         </w:rPr>
         <w:t>{Posto/Especialização Oficial Apurador}</w:t>
@@ -2995,8 +2815,8 @@
         <w:spacing w:line="163" w:lineRule="exact"/>
         <w:rPr>
           <w:rFonts w:eastAsia="Times New Roman"/>
-          <w:b w:val="1"/>
-          <w:bCs w:val="1"/>
+          <w:b/>
+          <w:bCs/>
           <w:sz w:val="24"/>
           <w:szCs w:val="24"/>
         </w:rPr>
@@ -3012,7 +2832,7 @@
     <w:p>
       <w:pPr>
         <w:tabs>
-          <w:tab w:val="left" w:leader="none" w:pos="3220"/>
+          <w:tab w:val="left" w:pos="3220"/>
         </w:tabs>
         <w:spacing w:line="163" w:lineRule="exact"/>
         <w:rPr>
@@ -3039,6 +2859,7 @@
         </w:rPr>
         <w:t>SARAM</w:t>
       </w:r>
+      <w:proofErr w:type="gramStart"/>
       <w:r>
         <w:rPr>
           <w:rFonts w:eastAsia="Times New Roman"/>
@@ -3055,6 +2876,7 @@
         </w:rPr>
         <w:t>{</w:t>
       </w:r>
+      <w:proofErr w:type="gramEnd"/>
       <w:r>
         <w:rPr>
           <w:color w:val="FF0000"/>
@@ -3115,8 +2937,8 @@
         <w:jc w:val="both"/>
         <w:rPr>
           <w:rFonts w:eastAsia="Times New Roman"/>
-          <w:b w:val="1"/>
-          <w:bCs w:val="1"/>
+          <w:b/>
+          <w:bCs/>
           <w:sz w:val="24"/>
           <w:szCs w:val="24"/>
         </w:rPr>
@@ -3126,8 +2948,8 @@
       <w:pPr>
         <w:spacing w:line="163" w:lineRule="exact"/>
         <w:rPr>
-          <w:b w:val="1"/>
-          <w:bCs w:val="1"/>
+          <w:b/>
+          <w:bCs/>
         </w:rPr>
       </w:pPr>
     </w:p>
@@ -3143,12 +2965,11 @@
     </w:p>
     <w:p>
       <w:pPr>
-        <w:pStyle w:val="Normal"/>
         <w:spacing w:line="163" w:lineRule="exact"/>
         <w:jc w:val="center"/>
         <w:rPr>
-          <w:b w:val="1"/>
-          <w:bCs w:val="1"/>
+          <w:b/>
+          <w:bCs/>
           <w:color w:val="FF0000"/>
         </w:rPr>
       </w:pPr>
@@ -3206,21 +3027,194 @@
       <w:r>
         <w:rPr>
           <w:rFonts w:eastAsia="Times New Roman"/>
-          <w:color w:val="000000" w:themeColor="text1" w:themeTint="FF" w:themeShade="FF"/>
+          <w:color w:val="000000" w:themeColor="text1"/>
           <w:sz w:val="24"/>
           <w:szCs w:val="24"/>
         </w:rPr>
         <w:t>do Ofício nº</w:t>
       </w:r>
       <w:r>
-        <w:rPr/>
         <w:t xml:space="preserve"> </w:t>
       </w:r>
       <w:r>
-        <w:rPr>
-          <w:color w:val="FF0000"/>
-        </w:rPr>
-        <w:t>396/SSD/1693</w:t>
+        <w:t>{</w:t>
+      </w:r>
+      <w:r>
+        <w:rPr>
+          <w:color w:val="EE0000"/>
+        </w:rPr>
+        <w:t xml:space="preserve">Oficio </w:t>
+      </w:r>
+      <w:proofErr w:type="spellStart"/>
+      <w:r>
+        <w:rPr>
+          <w:color w:val="EE0000"/>
+        </w:rPr>
+        <w:t>Transgrecao</w:t>
+      </w:r>
+      <w:proofErr w:type="spellEnd"/>
+      <w:r>
+        <w:rPr>
+          <w:color w:val="EE0000"/>
+        </w:rPr>
+        <w:t>}</w:t>
+      </w:r>
+      <w:r>
+        <w:rPr>
+          <w:rFonts w:eastAsia="Times New Roman"/>
+          <w:color w:val="FF0000"/>
+          <w:sz w:val="24"/>
+          <w:szCs w:val="24"/>
+        </w:rPr>
+        <w:t xml:space="preserve"> </w:t>
+      </w:r>
+      <w:r>
+        <w:rPr>
+          <w:rFonts w:eastAsia="Times New Roman"/>
+          <w:color w:val="000000" w:themeColor="text1"/>
+          <w:sz w:val="24"/>
+          <w:szCs w:val="24"/>
+        </w:rPr>
+        <w:t xml:space="preserve">Protocolo COMAER </w:t>
+      </w:r>
+      <w:r>
+        <w:rPr>
+          <w:rFonts w:eastAsia="Times New Roman"/>
+          <w:color w:val="FF0000"/>
+          <w:sz w:val="24"/>
+          <w:szCs w:val="24"/>
+        </w:rPr>
+        <w:t>N</w:t>
+      </w:r>
+      <w:r>
+        <w:rPr>
+          <w:rFonts w:eastAsia="Times New Roman"/>
+          <w:color w:val="FF0000"/>
+          <w:sz w:val="24"/>
+          <w:szCs w:val="24"/>
+        </w:rPr>
+        <w:t>º</w:t>
+      </w:r>
+      <w:r>
+        <w:rPr>
+          <w:rFonts w:eastAsia="Times New Roman"/>
+          <w:color w:val="FF0000"/>
+          <w:sz w:val="24"/>
+          <w:szCs w:val="24"/>
+        </w:rPr>
+        <w:t xml:space="preserve"> </w:t>
+      </w:r>
+      <w:r>
+        <w:rPr>
+          <w:color w:val="FF0000"/>
+        </w:rPr>
+        <w:t xml:space="preserve">{protocolo </w:t>
+      </w:r>
+      <w:proofErr w:type="spellStart"/>
+      <w:r>
+        <w:rPr>
+          <w:color w:val="FF0000"/>
+        </w:rPr>
+        <w:t>comaer</w:t>
+      </w:r>
+      <w:proofErr w:type="spellEnd"/>
+      <w:r>
+        <w:rPr>
+          <w:color w:val="FF0000"/>
+        </w:rPr>
+        <w:t>}</w:t>
+      </w:r>
+      <w:r>
+        <w:rPr>
+          <w:rFonts w:eastAsia="Times New Roman"/>
+          <w:color w:val="FF0000"/>
+          <w:sz w:val="24"/>
+          <w:szCs w:val="24"/>
+        </w:rPr>
+        <w:t xml:space="preserve">, </w:t>
+      </w:r>
+      <w:r>
+        <w:rPr>
+          <w:rFonts w:eastAsia="Times New Roman"/>
+          <w:color w:val="000000" w:themeColor="text1"/>
+          <w:sz w:val="24"/>
+          <w:szCs w:val="24"/>
+        </w:rPr>
+        <w:t>de</w:t>
+      </w:r>
+      <w:r>
+        <w:rPr>
+          <w:rFonts w:eastAsia="Times New Roman"/>
+          <w:color w:val="000000" w:themeColor="text1"/>
+          <w:sz w:val="24"/>
+          <w:szCs w:val="24"/>
+        </w:rPr>
+        <w:t xml:space="preserve"> </w:t>
+      </w:r>
+      <w:r>
+        <w:rPr>
+          <w:color w:val="FF0000"/>
+        </w:rPr>
+        <w:t>{</w:t>
+      </w:r>
+      <w:r>
+        <w:rPr>
+          <w:color w:val="FF0000"/>
+        </w:rPr>
+        <w:t>data</w:t>
+      </w:r>
+      <w:r>
+        <w:rPr>
+          <w:color w:val="FF0000"/>
+        </w:rPr>
+        <w:t>}</w:t>
+      </w:r>
+      <w:r>
+        <w:rPr>
+          <w:rFonts w:eastAsia="Times New Roman"/>
+          <w:color w:val="000000" w:themeColor="text1"/>
+        </w:rPr>
+        <w:t xml:space="preserve">. </w:t>
+      </w:r>
+      <w:r>
+        <w:rPr>
+          <w:sz w:val="24"/>
+          <w:szCs w:val="24"/>
+        </w:rPr>
+        <w:t>No dia</w:t>
+      </w:r>
+      <w:r>
+        <w:rPr>
+          <w:sz w:val="24"/>
+          <w:szCs w:val="24"/>
+        </w:rPr>
+        <w:t xml:space="preserve"> </w:t>
+      </w:r>
+      <w:r>
+        <w:rPr>
+          <w:color w:val="FF0000"/>
+        </w:rPr>
+        <w:t>{</w:t>
+      </w:r>
+      <w:r>
+        <w:rPr>
+          <w:color w:val="FF0000"/>
+        </w:rPr>
+        <w:t xml:space="preserve">data da </w:t>
+      </w:r>
+      <w:proofErr w:type="spellStart"/>
+      <w:r>
+        <w:rPr>
+          <w:color w:val="FF0000"/>
+        </w:rPr>
+        <w:t>Ocorrencia</w:t>
+      </w:r>
+      <w:proofErr w:type="spellEnd"/>
+      <w:r>
+        <w:rPr>
+          <w:color w:val="FF0000"/>
+        </w:rPr>
+        <w:t>}</w:t>
       </w:r>
       <w:r>
         <w:rPr>
@@ -3234,49 +3228,52 @@
       <w:r>
         <w:rPr>
           <w:rFonts w:eastAsia="Times New Roman"/>
-          <w:color w:val="FF0000"/>
-          <w:sz w:val="24"/>
-          <w:szCs w:val="24"/>
+          <w:color w:val="000000" w:themeColor="text1"/>
         </w:rPr>
         <w:t xml:space="preserve"> </w:t>
       </w:r>
       <w:r>
         <w:rPr>
           <w:rFonts w:eastAsia="Times New Roman"/>
-          <w:color w:val="000000" w:themeColor="text1" w:themeTint="FF" w:themeShade="FF"/>
-          <w:sz w:val="24"/>
-          <w:szCs w:val="24"/>
-        </w:rPr>
-        <w:t xml:space="preserve">Protocolo COMAER </w:t>
-      </w:r>
-      <w:r>
-        <w:rPr>
-          <w:rFonts w:eastAsia="Times New Roman"/>
-          <w:color w:val="FF0000"/>
-          <w:sz w:val="24"/>
-          <w:szCs w:val="24"/>
-        </w:rPr>
-        <w:t xml:space="preserve">nº </w:t>
-      </w:r>
-      <w:r>
-        <w:rPr>
-          <w:color w:val="FF0000"/>
-        </w:rPr>
-        <w:t>67248.001891/2025-56</w:t>
-      </w:r>
-      <w:r>
-        <w:rPr>
-          <w:rFonts w:eastAsia="Times New Roman"/>
-          <w:color w:val="FF0000"/>
-          <w:sz w:val="24"/>
-          <w:szCs w:val="24"/>
-        </w:rPr>
-        <w:t>,</w:t>
-      </w:r>
-      <w:r>
-        <w:rPr>
-          <w:rFonts w:eastAsia="Times New Roman"/>
-          <w:color w:val="FF0000"/>
+          <w:color w:val="000000" w:themeColor="text1"/>
+          <w:sz w:val="24"/>
+          <w:szCs w:val="24"/>
+        </w:rPr>
+        <w:t>{</w:t>
+      </w:r>
+      <w:proofErr w:type="spellStart"/>
+      <w:r>
+        <w:rPr>
+          <w:rFonts w:eastAsia="Times New Roman"/>
+          <w:color w:val="000000" w:themeColor="text1"/>
+          <w:sz w:val="24"/>
+          <w:szCs w:val="24"/>
+        </w:rPr>
+        <w:t>Ocor</w:t>
+      </w:r>
+      <w:r>
+        <w:rPr>
+          <w:rFonts w:eastAsia="Times New Roman"/>
+          <w:color w:val="000000" w:themeColor="text1"/>
+          <w:sz w:val="24"/>
+          <w:szCs w:val="24"/>
+        </w:rPr>
+        <w:t>re</w:t>
+      </w:r>
+      <w:r>
+        <w:rPr>
+          <w:rFonts w:eastAsia="Times New Roman"/>
+          <w:color w:val="000000" w:themeColor="text1"/>
+          <w:sz w:val="24"/>
+          <w:szCs w:val="24"/>
+        </w:rPr>
+        <w:t>ncia</w:t>
+      </w:r>
+      <w:proofErr w:type="spellEnd"/>
+      <w:r>
+        <w:rPr>
+          <w:rFonts w:eastAsia="Times New Roman"/>
+          <w:color w:val="000000" w:themeColor="text1"/>
           <w:sz w:val="24"/>
           <w:szCs w:val="24"/>
         </w:rPr>
@@ -3285,156 +3282,7 @@
       <w:r>
         <w:rPr>
           <w:rFonts w:eastAsia="Times New Roman"/>
-          <w:color w:val="000000" w:themeColor="text1" w:themeTint="FF" w:themeShade="FF"/>
-          <w:sz w:val="24"/>
-          <w:szCs w:val="24"/>
-        </w:rPr>
-        <w:t>de</w:t>
-      </w:r>
-      <w:r>
-        <w:rPr>
-          <w:rFonts w:eastAsia="Times New Roman"/>
-          <w:color w:val="000000" w:themeColor="text1" w:themeTint="FF" w:themeShade="FF"/>
-          <w:sz w:val="24"/>
-          <w:szCs w:val="24"/>
-        </w:rPr>
-        <w:t xml:space="preserve"> </w:t>
-      </w:r>
-      <w:r>
-        <w:rPr>
-          <w:color w:val="FF0000"/>
-        </w:rPr>
-        <w:t>{</w:t>
-      </w:r>
-      <w:r>
-        <w:rPr>
-          <w:color w:val="FF0000"/>
-        </w:rPr>
-        <w:t>data</w:t>
-      </w:r>
-      <w:r>
-        <w:rPr>
-          <w:color w:val="FF0000"/>
-        </w:rPr>
-        <w:t>}</w:t>
-      </w:r>
-      <w:r>
-        <w:rPr>
-          <w:rFonts w:eastAsia="Times New Roman"/>
-          <w:color w:val="000000" w:themeColor="text1" w:themeTint="FF" w:themeShade="FF"/>
-        </w:rPr>
-        <w:t xml:space="preserve">. </w:t>
-      </w:r>
-      <w:r>
-        <w:rPr>
-          <w:sz w:val="24"/>
-          <w:szCs w:val="24"/>
-        </w:rPr>
-        <w:t xml:space="preserve">No </w:t>
-      </w:r>
-      <w:r>
-        <w:rPr>
-          <w:sz w:val="24"/>
-          <w:szCs w:val="24"/>
-        </w:rPr>
-        <w:t>dia</w:t>
-      </w:r>
-      <w:r>
-        <w:rPr>
-          <w:sz w:val="24"/>
-          <w:szCs w:val="24"/>
-        </w:rPr>
-        <w:t xml:space="preserve"> </w:t>
-      </w:r>
-      <w:r>
-        <w:rPr>
-          <w:color w:val="FF0000"/>
-        </w:rPr>
-        <w:t>{</w:t>
-      </w:r>
-      <w:r>
-        <w:rPr>
-          <w:color w:val="FF0000"/>
-        </w:rPr>
-        <w:t xml:space="preserve">data da </w:t>
-      </w:r>
-      <w:r>
-        <w:rPr>
-          <w:color w:val="FF0000"/>
-        </w:rPr>
-        <w:t>Ocorrencia</w:t>
-      </w:r>
-      <w:r>
-        <w:rPr>
-          <w:color w:val="FF0000"/>
-        </w:rPr>
-        <w:t>}</w:t>
-      </w:r>
-      <w:r>
-        <w:rPr>
-          <w:rFonts w:eastAsia="Times New Roman"/>
-          <w:color w:val="FF0000"/>
-          <w:sz w:val="24"/>
-          <w:szCs w:val="24"/>
-        </w:rPr>
-        <w:t>,</w:t>
-      </w:r>
-      <w:r>
-        <w:rPr>
-          <w:rFonts w:eastAsia="Times New Roman"/>
-          <w:color w:val="000000" w:themeColor="text1" w:themeTint="FF" w:themeShade="FF"/>
-        </w:rPr>
-        <w:t xml:space="preserve"> </w:t>
-      </w:r>
-      <w:r>
-        <w:rPr>
-          <w:rFonts w:eastAsia="Times New Roman"/>
-          <w:color w:val="000000" w:themeColor="text1" w:themeTint="FF" w:themeShade="FF"/>
-          <w:sz w:val="24"/>
-          <w:szCs w:val="24"/>
-        </w:rPr>
-        <w:t>{</w:t>
-      </w:r>
-      <w:r>
-        <w:rPr>
-          <w:rFonts w:eastAsia="Times New Roman"/>
-          <w:color w:val="000000" w:themeColor="text1" w:themeTint="FF" w:themeShade="FF"/>
-          <w:sz w:val="24"/>
-          <w:szCs w:val="24"/>
-        </w:rPr>
-        <w:t>Ocor</w:t>
-      </w:r>
-      <w:r>
-        <w:rPr>
-          <w:rFonts w:eastAsia="Times New Roman"/>
-          <w:color w:val="000000" w:themeColor="text1" w:themeTint="FF" w:themeShade="FF"/>
-          <w:sz w:val="24"/>
-          <w:szCs w:val="24"/>
-        </w:rPr>
-        <w:t>re</w:t>
-      </w:r>
-      <w:r>
-        <w:rPr>
-          <w:rFonts w:eastAsia="Times New Roman"/>
-          <w:color w:val="000000" w:themeColor="text1" w:themeTint="FF" w:themeShade="FF"/>
-          <w:sz w:val="24"/>
-          <w:szCs w:val="24"/>
-        </w:rPr>
-        <w:t>ncia</w:t>
-      </w:r>
-      <w:r>
-        <w:rPr>
-          <w:rFonts w:eastAsia="Times New Roman"/>
-          <w:color w:val="000000" w:themeColor="text1" w:themeTint="FF" w:themeShade="FF"/>
-          <w:sz w:val="24"/>
-          <w:szCs w:val="24"/>
-        </w:rPr>
-        <w:t xml:space="preserve"> </w:t>
-      </w:r>
-      <w:r>
-        <w:rPr>
-          <w:rFonts w:eastAsia="Times New Roman"/>
-          <w:color w:val="000000" w:themeColor="text1" w:themeTint="FF" w:themeShade="FF"/>
+          <w:color w:val="000000" w:themeColor="text1"/>
           <w:sz w:val="24"/>
           <w:szCs w:val="24"/>
         </w:rPr>
@@ -3469,15 +3317,7 @@
           <w:sz w:val="24"/>
           <w:szCs w:val="24"/>
         </w:rPr>
-        <w:t>Em face de o fato narrado, em tese, constituir transgressão disciplinar, podendo ser enquadrado</w:t>
-      </w:r>
-      <w:r>
-        <w:rPr>
-          <w:rFonts w:eastAsia="Times New Roman"/>
-          <w:sz w:val="24"/>
-          <w:szCs w:val="24"/>
-        </w:rPr>
-        <w:t xml:space="preserve"> n</w:t>
+        <w:t>Em face de o fato narrado, em tese, constituir transgressão disciplinar, podendo ser enquadrado n</w:t>
       </w:r>
       <w:r>
         <w:rPr>
@@ -3573,20 +3413,12 @@
           <w:sz w:val="24"/>
           <w:szCs w:val="24"/>
         </w:rPr>
-        <w:t xml:space="preserve">, do RDAER </w:t>
-      </w:r>
-      <w:r>
-        <w:rPr>
-          <w:rFonts w:eastAsia="Times New Roman"/>
-          <w:sz w:val="24"/>
-          <w:szCs w:val="24"/>
-        </w:rPr>
-        <w:t>Encaminho ao senhor cópia da referida ocorrência para, querendo, manifestar-se no prazo de 05 (cinco) dias úteis, podendo constituir advogado e produzir quaisquer provas admitidas em direito para a defesa de seus interesses, em cumprimento ao art. 5</w:t>
-      </w:r>
-      <w:r>
-        <w:rPr>
-          <w:rFonts w:eastAsia="Times New Roman"/>
-          <w:strike w:val="1"/>
+        <w:t>, do RDAER Encaminho ao senhor cópia da referida ocorrência para, querendo, manifestar-se no prazo de 05 (cinco) dias úteis, podendo constituir advogado e produzir quaisquer provas admitidas em direito para a defesa de seus interesses, em cumprimento ao art. 5</w:t>
+      </w:r>
+      <w:r>
+        <w:rPr>
+          <w:rFonts w:eastAsia="Times New Roman"/>
+          <w:strike/>
           <w:sz w:val="24"/>
           <w:szCs w:val="24"/>
         </w:rPr>
@@ -3603,8 +3435,8 @@
       <w:r>
         <w:rPr>
           <w:rFonts w:eastAsia="Times New Roman"/>
-          <w:i w:val="1"/>
-          <w:iCs w:val="1"/>
+          <w:i/>
+          <w:iCs/>
           <w:sz w:val="24"/>
           <w:szCs w:val="24"/>
         </w:rPr>
@@ -3771,16 +3603,7 @@
           <w:sz w:val="24"/>
           <w:szCs w:val="24"/>
         </w:rPr>
-        <w:t xml:space="preserve"> </w:t>
-      </w:r>
-      <w:r>
-        <w:rPr>
-          <w:rFonts w:eastAsia="Times New Roman"/>
-          <w:color w:val="FF0000"/>
-          <w:sz w:val="24"/>
-          <w:szCs w:val="24"/>
-        </w:rPr>
-        <w:t xml:space="preserve">de </w:t>
+        <w:t xml:space="preserve"> de </w:t>
       </w:r>
       <w:r>
         <w:rPr>
@@ -3905,24 +3728,24 @@
       </w:r>
       <w:r>
         <w:rPr>
-          <w:b w:val="1"/>
-          <w:bCs w:val="1"/>
+          <w:b/>
+          <w:bCs/>
           <w:color w:val="FF0000"/>
         </w:rPr>
         <w:t>{</w:t>
       </w:r>
       <w:r>
         <w:rPr>
-          <w:b w:val="1"/>
-          <w:bCs w:val="1"/>
+          <w:b/>
+          <w:bCs/>
           <w:color w:val="FF0000"/>
         </w:rPr>
         <w:t>Posto/Especialização Oficial Apurador</w:t>
       </w:r>
       <w:r>
         <w:rPr>
-          <w:b w:val="1"/>
-          <w:bCs w:val="1"/>
+          <w:b/>
+          <w:bCs/>
           <w:color w:val="FF0000"/>
         </w:rPr>
         <w:t>}</w:t>
@@ -3941,23 +3764,20 @@
     </w:p>
     <w:p>
       <w:pPr>
-        <w:spacing w:after="0" w:line="240" w:lineRule="auto"/>
         <w:jc w:val="center"/>
         <w:rPr>
-          <w:rFonts w:ascii="Times New Roman" w:hAnsi="Times New Roman" w:eastAsia="Times New Roman" w:cs="Times New Roman"/>
-          <w:noProof w:val="0"/>
-          <w:sz w:val="24"/>
-          <w:szCs w:val="24"/>
-          <w:lang w:val="pt-BR"/>
+          <w:rFonts w:eastAsia="Times New Roman"/>
+          <w:sz w:val="24"/>
+          <w:szCs w:val="24"/>
         </w:rPr>
         <w:sectPr>
-          <w:pgSz w:w="12240" w:h="15840" w:orient="portrait" w:code="1"/>
+          <w:headerReference w:type="default" r:id="rId10"/>
+          <w:footerReference w:type="default" r:id="rId11"/>
+          <w:pgSz w:w="12240" w:h="15840" w:code="1"/>
           <w:pgMar w:top="851" w:right="1418" w:bottom="1440" w:left="1219" w:header="0" w:footer="0" w:gutter="0"/>
-          <w:cols w:equalWidth="0" w:space="720">
+          <w:cols w:space="720" w:equalWidth="0">
             <w:col w:w="10002"/>
           </w:cols>
-          <w:headerReference w:type="default" r:id="R2a63e17091ba4ad1"/>
-          <w:footerReference w:type="default" r:id="R7955f3dce8184069"/>
         </w:sectPr>
       </w:pPr>
       <w:r>
@@ -3995,15 +3815,10 @@
       </w:r>
       <w:r>
         <w:rPr>
-          <w:rFonts w:ascii="Times New Roman" w:hAnsi="Times New Roman" w:eastAsia="Times New Roman" w:cs="Times New Roman"/>
-          <w:b w:val="1"/>
-          <w:bCs w:val="1"/>
-          <w:i w:val="0"/>
-          <w:iCs w:val="0"/>
-          <w:caps w:val="0"/>
-          <w:smallCaps w:val="0"/>
-          <w:noProof w:val="0"/>
-          <w:color w:val="000000" w:themeColor="text1" w:themeTint="FF" w:themeShade="FF"/>
+          <w:rFonts w:eastAsia="Times New Roman"/>
+          <w:b/>
+          <w:bCs/>
+          <w:color w:val="000000" w:themeColor="text1"/>
           <w:sz w:val="24"/>
           <w:szCs w:val="24"/>
           <w:lang w:val="en-US"/>
@@ -4012,14 +3827,9 @@
       </w:r>
       <w:r>
         <w:rPr>
-          <w:rFonts w:ascii="Times New Roman" w:hAnsi="Times New Roman" w:eastAsia="Times New Roman" w:cs="Times New Roman"/>
-          <w:b w:val="1"/>
-          <w:bCs w:val="1"/>
-          <w:i w:val="0"/>
-          <w:iCs w:val="0"/>
-          <w:caps w:val="0"/>
-          <w:smallCaps w:val="0"/>
-          <w:noProof w:val="0"/>
+          <w:rFonts w:eastAsia="Times New Roman"/>
+          <w:b/>
+          <w:bCs/>
           <w:color w:val="FF0000"/>
           <w:sz w:val="24"/>
           <w:szCs w:val="24"/>
@@ -4029,51 +3839,32 @@
       </w:r>
       <w:r>
         <w:rPr>
-          <w:rFonts w:ascii="Times New Roman" w:hAnsi="Times New Roman" w:eastAsia="Times New Roman" w:cs="Times New Roman"/>
-          <w:b w:val="1"/>
-          <w:bCs w:val="1"/>
-          <w:i w:val="0"/>
-          <w:iCs w:val="0"/>
-          <w:caps w:val="0"/>
-          <w:smallCaps w:val="0"/>
-          <w:noProof w:val="0"/>
-          <w:color w:val="FF0000"/>
-          <w:sz w:val="22"/>
-          <w:szCs w:val="22"/>
+          <w:rFonts w:eastAsia="Times New Roman"/>
+          <w:b/>
+          <w:bCs/>
+          <w:color w:val="FF0000"/>
           <w:lang w:val="en-US"/>
         </w:rPr>
         <w:t>/BAGL-GSDGL/{</w:t>
       </w:r>
-      <w:r>
-        <w:rPr>
-          <w:rFonts w:ascii="Times New Roman" w:hAnsi="Times New Roman" w:eastAsia="Times New Roman" w:cs="Times New Roman"/>
-          <w:b w:val="1"/>
-          <w:bCs w:val="1"/>
-          <w:i w:val="0"/>
-          <w:iCs w:val="0"/>
-          <w:caps w:val="0"/>
-          <w:smallCaps w:val="0"/>
-          <w:noProof w:val="0"/>
-          <w:color w:val="FF0000"/>
-          <w:sz w:val="22"/>
-          <w:szCs w:val="22"/>
+      <w:proofErr w:type="spellStart"/>
+      <w:r>
+        <w:rPr>
+          <w:rFonts w:eastAsia="Times New Roman"/>
+          <w:b/>
+          <w:bCs/>
+          <w:color w:val="FF0000"/>
           <w:lang w:val="en-US"/>
         </w:rPr>
         <w:t>DataPatd</w:t>
       </w:r>
-      <w:r>
-        <w:rPr>
-          <w:rFonts w:ascii="Times New Roman" w:hAnsi="Times New Roman" w:eastAsia="Times New Roman" w:cs="Times New Roman"/>
-          <w:b w:val="1"/>
-          <w:bCs w:val="1"/>
-          <w:i w:val="0"/>
-          <w:iCs w:val="0"/>
-          <w:caps w:val="0"/>
-          <w:smallCaps w:val="0"/>
-          <w:noProof w:val="0"/>
-          <w:color w:val="FF0000"/>
-          <w:sz w:val="22"/>
-          <w:szCs w:val="22"/>
+      <w:proofErr w:type="spellEnd"/>
+      <w:r>
+        <w:rPr>
+          <w:rFonts w:eastAsia="Times New Roman"/>
+          <w:b/>
+          <w:bCs/>
+          <w:color w:val="FF0000"/>
           <w:lang w:val="en-US"/>
         </w:rPr>
         <w:t>}</w:t>
@@ -4081,40 +3872,29 @@
     </w:p>
     <w:p>
       <w:pPr>
-        <w:spacing w:after="0" w:line="240" w:lineRule="auto"/>
-        <w:jc w:val="left"/>
-        <w:rPr>
-          <w:sz w:val="24"/>
-          <w:szCs w:val="24"/>
-        </w:rPr>
-      </w:pPr>
-      <w:r>
-        <w:rPr>
-          <w:rFonts w:ascii="Times New Roman" w:hAnsi="Times New Roman" w:eastAsia="Times New Roman" w:cs="Times New Roman"/>
-          <w:b w:val="1"/>
-          <w:bCs w:val="1"/>
-          <w:i w:val="0"/>
-          <w:iCs w:val="0"/>
-          <w:caps w:val="0"/>
-          <w:smallCaps w:val="0"/>
-          <w:noProof w:val="0"/>
-          <w:color w:val="000000" w:themeColor="text1" w:themeTint="FF" w:themeShade="FF"/>
+        <w:rPr>
+          <w:sz w:val="24"/>
+          <w:szCs w:val="24"/>
+        </w:rPr>
+      </w:pPr>
+      <w:r>
+        <w:rPr>
+          <w:rFonts w:eastAsia="Times New Roman"/>
+          <w:b/>
+          <w:bCs/>
+          <w:color w:val="000000" w:themeColor="text1"/>
           <w:sz w:val="24"/>
           <w:szCs w:val="24"/>
           <w:lang w:val="en-US"/>
         </w:rPr>
+        <w:lastRenderedPageBreak/>
         <w:t>PATD Nº</w:t>
       </w:r>
       <w:r>
         <w:rPr>
-          <w:rFonts w:ascii="Times New Roman" w:hAnsi="Times New Roman" w:eastAsia="Times New Roman" w:cs="Times New Roman"/>
-          <w:b w:val="1"/>
-          <w:bCs w:val="1"/>
-          <w:i w:val="0"/>
-          <w:iCs w:val="0"/>
-          <w:caps w:val="0"/>
-          <w:smallCaps w:val="0"/>
-          <w:noProof w:val="0"/>
+          <w:rFonts w:eastAsia="Times New Roman"/>
+          <w:b/>
+          <w:bCs/>
           <w:color w:val="FF0000"/>
           <w:sz w:val="24"/>
           <w:szCs w:val="24"/>
@@ -4124,69 +3904,47 @@
       </w:r>
       <w:r>
         <w:rPr>
-          <w:rFonts w:ascii="Times New Roman" w:hAnsi="Times New Roman" w:eastAsia="Times New Roman" w:cs="Times New Roman"/>
-          <w:b w:val="1"/>
-          <w:bCs w:val="1"/>
-          <w:i w:val="0"/>
-          <w:iCs w:val="0"/>
-          <w:caps w:val="0"/>
-          <w:smallCaps w:val="0"/>
-          <w:noProof w:val="0"/>
-          <w:color w:val="FF0000"/>
-          <w:sz w:val="22"/>
-          <w:szCs w:val="22"/>
+          <w:rFonts w:eastAsia="Times New Roman"/>
+          <w:b/>
+          <w:bCs/>
+          <w:color w:val="FF0000"/>
           <w:lang w:val="en-US"/>
         </w:rPr>
         <w:t>/BAGL-GSDGL/{</w:t>
       </w:r>
-      <w:r>
-        <w:rPr>
-          <w:rFonts w:ascii="Times New Roman" w:hAnsi="Times New Roman" w:eastAsia="Times New Roman" w:cs="Times New Roman"/>
-          <w:b w:val="1"/>
-          <w:bCs w:val="1"/>
-          <w:i w:val="0"/>
-          <w:iCs w:val="0"/>
-          <w:caps w:val="0"/>
-          <w:smallCaps w:val="0"/>
-          <w:noProof w:val="0"/>
-          <w:color w:val="FF0000"/>
-          <w:sz w:val="22"/>
-          <w:szCs w:val="22"/>
+      <w:proofErr w:type="spellStart"/>
+      <w:r>
+        <w:rPr>
+          <w:rFonts w:eastAsia="Times New Roman"/>
+          <w:b/>
+          <w:bCs/>
+          <w:color w:val="FF0000"/>
           <w:lang w:val="en-US"/>
         </w:rPr>
         <w:t>DataPatd</w:t>
       </w:r>
-      <w:r>
-        <w:rPr>
-          <w:rFonts w:ascii="Times New Roman" w:hAnsi="Times New Roman" w:eastAsia="Times New Roman" w:cs="Times New Roman"/>
-          <w:b w:val="1"/>
-          <w:bCs w:val="1"/>
-          <w:i w:val="0"/>
-          <w:iCs w:val="0"/>
-          <w:caps w:val="0"/>
-          <w:smallCaps w:val="0"/>
-          <w:noProof w:val="0"/>
-          <w:color w:val="FF0000"/>
-          <w:sz w:val="22"/>
-          <w:szCs w:val="22"/>
+      <w:proofErr w:type="spellEnd"/>
+      <w:r>
+        <w:rPr>
+          <w:rFonts w:eastAsia="Times New Roman"/>
+          <w:b/>
+          <w:bCs/>
+          <w:color w:val="FF0000"/>
           <w:lang w:val="en-US"/>
         </w:rPr>
         <w:t>}</w:t>
       </w:r>
       <w:r>
         <w:rPr>
-          <w:rFonts w:ascii="Times New Roman" w:hAnsi="Times New Roman" w:eastAsia="Times New Roman" w:cs="Times New Roman"/>
-          <w:noProof w:val="0"/>
-          <w:sz w:val="24"/>
-          <w:szCs w:val="24"/>
-          <w:lang w:val="pt-BR"/>
+          <w:rFonts w:eastAsia="Times New Roman"/>
+          <w:sz w:val="24"/>
+          <w:szCs w:val="24"/>
         </w:rPr>
         <w:t xml:space="preserve"> </w:t>
       </w:r>
     </w:p>
     <w:p>
       <w:pPr>
-        <w:spacing w:after="0" w:line="240" w:lineRule="auto"/>
         <w:jc w:val="center"/>
         <w:rPr>
           <w:sz w:val="24"/>
@@ -4196,22 +3954,12 @@
       <w:r>
         <w:rPr>
           <w:rFonts w:eastAsia="Times New Roman"/>
-          <w:b w:val="1"/>
-          <w:bCs w:val="1"/>
-          <w:sz w:val="24"/>
-          <w:szCs w:val="24"/>
-        </w:rPr>
-        <w:t>CIENTE DO MILITAR ARROLADO</w:t>
-      </w:r>
-      <w:r>
-        <w:rPr>
-          <w:rFonts w:eastAsia="Times New Roman"/>
-          <w:b w:val="1"/>
-          <w:bCs w:val="1"/>
-          <w:sz w:val="24"/>
-          <w:szCs w:val="24"/>
-        </w:rPr>
-        <w:t xml:space="preserve">                         </w:t>
+          <w:b/>
+          <w:bCs/>
+          <w:sz w:val="24"/>
+          <w:szCs w:val="24"/>
+        </w:rPr>
+        <w:t xml:space="preserve">CIENTE DO MILITAR ARROLADO                         </w:t>
       </w:r>
     </w:p>
     <w:p>
@@ -4247,27 +3995,29 @@
       </w:r>
       <w:r>
         <w:rPr>
-          <w:b w:val="1"/>
-          <w:bCs w:val="1"/>
+          <w:b/>
+          <w:bCs/>
           <w:color w:val="FF0000"/>
         </w:rPr>
         <w:t>{Militar Arrolado}, {Saram Militar Arrolado</w:t>
       </w:r>
-      <w:r>
-        <w:rPr>
-          <w:b w:val="1"/>
-          <w:bCs w:val="1"/>
+      <w:proofErr w:type="gramStart"/>
+      <w:r>
+        <w:rPr>
+          <w:b/>
+          <w:bCs/>
           <w:color w:val="FF0000"/>
         </w:rPr>
         <w:t>}</w:t>
       </w:r>
       <w:r>
         <w:rPr>
-          <w:b w:val="1"/>
-          <w:bCs w:val="1"/>
+          <w:b/>
+          <w:bCs/>
         </w:rPr>
         <w:t xml:space="preserve"> ,</w:t>
       </w:r>
+      <w:proofErr w:type="gramEnd"/>
       <w:r>
         <w:rPr>
           <w:color w:val="FF0000"/>
@@ -4422,8 +4172,8 @@
         <w:ind w:hanging="254"/>
         <w:jc w:val="both"/>
         <w:rPr>
-          <w:b w:val="1"/>
-          <w:bCs w:val="1"/>
+          <w:b/>
+          <w:bCs/>
           <w:color w:val="FF0000"/>
         </w:rPr>
       </w:pPr>
@@ -4511,10 +4261,27 @@
         <w:t xml:space="preserve">N° </w:t>
       </w:r>
       <w:r>
-        <w:rPr>
-          <w:color w:val="FF0000"/>
-        </w:rPr>
-        <w:t>396/SSD/1693</w:t>
+        <w:t>{</w:t>
+      </w:r>
+      <w:r>
+        <w:rPr>
+          <w:color w:val="EE0000"/>
+        </w:rPr>
+        <w:t xml:space="preserve">Oficio </w:t>
+      </w:r>
+      <w:proofErr w:type="spellStart"/>
+      <w:r>
+        <w:rPr>
+          <w:color w:val="EE0000"/>
+        </w:rPr>
+        <w:t>Transgrecao</w:t>
+      </w:r>
+      <w:proofErr w:type="spellEnd"/>
+      <w:r>
+        <w:rPr>
+          <w:color w:val="EE0000"/>
+        </w:rPr>
+        <w:t>}</w:t>
       </w:r>
     </w:p>
     <w:p>
@@ -4577,16 +4344,79 @@
           <w:sz w:val="24"/>
           <w:szCs w:val="24"/>
         </w:rPr>
-        <w:t>Rio de Janeiro</w:t>
-      </w:r>
-      <w:r>
-        <w:rPr>
-          <w:rFonts w:eastAsia="Times New Roman"/>
-          <w:color w:val="FF0000"/>
-          <w:sz w:val="24"/>
-          <w:szCs w:val="24"/>
-        </w:rPr>
-        <w:t>,</w:t>
+        <w:t xml:space="preserve">Rio de Janeiro, </w:t>
+      </w:r>
+      <w:r>
+        <w:rPr>
+          <w:rFonts w:eastAsia="Times New Roman"/>
+          <w:color w:val="FF0000"/>
+          <w:sz w:val="24"/>
+          <w:szCs w:val="24"/>
+        </w:rPr>
+        <w:t>{</w:t>
+      </w:r>
+      <w:r>
+        <w:rPr>
+          <w:rFonts w:eastAsia="Times New Roman"/>
+          <w:color w:val="FF0000"/>
+          <w:sz w:val="24"/>
+          <w:szCs w:val="24"/>
+        </w:rPr>
+        <w:t>dia</w:t>
+      </w:r>
+      <w:r>
+        <w:rPr>
+          <w:rFonts w:eastAsia="Times New Roman"/>
+          <w:color w:val="FF0000"/>
+          <w:sz w:val="24"/>
+          <w:szCs w:val="24"/>
+        </w:rPr>
+        <w:t>}</w:t>
+      </w:r>
+      <w:r>
+        <w:rPr>
+          <w:rFonts w:eastAsia="Times New Roman"/>
+          <w:color w:val="FF0000"/>
+          <w:sz w:val="24"/>
+          <w:szCs w:val="24"/>
+        </w:rPr>
+        <w:t xml:space="preserve"> de </w:t>
+      </w:r>
+      <w:r>
+        <w:rPr>
+          <w:rFonts w:eastAsia="Times New Roman"/>
+          <w:color w:val="FF0000"/>
+          <w:sz w:val="24"/>
+          <w:szCs w:val="24"/>
+        </w:rPr>
+        <w:t>{</w:t>
+      </w:r>
+      <w:r>
+        <w:rPr>
+          <w:rFonts w:eastAsia="Times New Roman"/>
+          <w:color w:val="FF0000"/>
+          <w:sz w:val="24"/>
+          <w:szCs w:val="24"/>
+        </w:rPr>
+        <w:t>Mês</w:t>
+      </w:r>
+      <w:r>
+        <w:rPr>
+          <w:rFonts w:eastAsia="Times New Roman"/>
+          <w:color w:val="FF0000"/>
+          <w:sz w:val="24"/>
+          <w:szCs w:val="24"/>
+        </w:rPr>
+        <w:t>}</w:t>
+      </w:r>
+      <w:r>
+        <w:rPr>
+          <w:rFonts w:eastAsia="Times New Roman"/>
+          <w:color w:val="FF0000"/>
+          <w:sz w:val="24"/>
+          <w:szCs w:val="24"/>
+        </w:rPr>
+        <w:t xml:space="preserve"> de</w:t>
       </w:r>
       <w:r>
         <w:rPr>
@@ -4613,7 +4443,16 @@
           <w:sz w:val="24"/>
           <w:szCs w:val="24"/>
         </w:rPr>
-        <w:t>dia</w:t>
+        <w:t>A</w:t>
+      </w:r>
+      <w:r>
+        <w:rPr>
+          <w:rFonts w:eastAsia="Times New Roman"/>
+          <w:color w:val="FF0000"/>
+          <w:sz w:val="24"/>
+          <w:szCs w:val="24"/>
+        </w:rPr>
+        <w:t>no</w:t>
       </w:r>
       <w:r>
         <w:rPr>
@@ -4627,251 +4466,140 @@
       <w:r>
         <w:rPr>
           <w:rFonts w:eastAsia="Times New Roman"/>
-          <w:color w:val="FF0000"/>
-          <w:sz w:val="24"/>
-          <w:szCs w:val="24"/>
+          <w:sz w:val="24"/>
+          <w:szCs w:val="24"/>
+        </w:rPr>
+        <w:t>.</w:t>
+      </w:r>
+    </w:p>
+    <w:p>
+      <w:pPr>
+        <w:spacing w:line="203" w:lineRule="exact"/>
+        <w:rPr>
+          <w:sz w:val="24"/>
+          <w:szCs w:val="24"/>
+        </w:rPr>
+      </w:pPr>
+    </w:p>
+    <w:p>
+      <w:pPr>
+        <w:spacing w:line="203" w:lineRule="exact"/>
+        <w:rPr>
+          <w:sz w:val="24"/>
+          <w:szCs w:val="24"/>
+        </w:rPr>
+      </w:pPr>
+    </w:p>
+    <w:p>
+      <w:pPr>
+        <w:spacing w:line="203" w:lineRule="exact"/>
+        <w:rPr>
+          <w:sz w:val="24"/>
+          <w:szCs w:val="24"/>
+        </w:rPr>
+      </w:pPr>
+    </w:p>
+    <w:p>
+      <w:pPr>
+        <w:spacing w:line="203" w:lineRule="exact"/>
+        <w:rPr>
+          <w:sz w:val="24"/>
+          <w:szCs w:val="24"/>
+        </w:rPr>
+      </w:pPr>
+    </w:p>
+    <w:p>
+      <w:pPr>
+        <w:spacing w:line="203" w:lineRule="exact"/>
+        <w:rPr>
+          <w:sz w:val="24"/>
+          <w:szCs w:val="24"/>
+        </w:rPr>
+      </w:pPr>
+    </w:p>
+    <w:p>
+      <w:pPr>
+        <w:ind w:left="2832" w:firstLine="708"/>
+      </w:pPr>
+      <w:r>
+        <w:t>{</w:t>
+      </w:r>
+      <w:r>
+        <w:t>Assinatura Militar Arrolado</w:t>
+      </w:r>
+      <w:r>
+        <w:t>}</w:t>
+      </w:r>
+    </w:p>
+    <w:p>
+      <w:pPr>
+        <w:jc w:val="center"/>
+        <w:rPr>
+          <w:rFonts w:eastAsia="Times New Roman"/>
+          <w:sz w:val="24"/>
+          <w:szCs w:val="24"/>
+        </w:rPr>
+      </w:pPr>
+      <w:r>
+        <w:rPr>
+          <w:rFonts w:eastAsia="Times New Roman"/>
+          <w:sz w:val="24"/>
+          <w:szCs w:val="24"/>
+        </w:rPr>
+        <w:t xml:space="preserve">_____________________________________________________________________ </w:t>
+      </w:r>
+      <w:r>
+        <w:rPr>
+          <w:rFonts w:eastAsia="Times New Roman"/>
+          <w:sz w:val="24"/>
+          <w:szCs w:val="24"/>
+        </w:rPr>
+        <w:t xml:space="preserve">   </w:t>
+      </w:r>
+    </w:p>
+    <w:p>
+      <w:pPr>
+        <w:jc w:val="center"/>
+        <w:rPr>
+          <w:color w:val="FF0000"/>
+        </w:rPr>
+      </w:pPr>
+      <w:r>
+        <w:rPr>
+          <w:b/>
+          <w:bCs/>
+          <w:color w:val="FF0000"/>
+        </w:rPr>
+        <w:t xml:space="preserve">      </w:t>
+      </w:r>
+      <w:r>
+        <w:rPr>
+          <w:b/>
+          <w:bCs/>
+          <w:color w:val="FF0000"/>
         </w:rPr>
         <w:t xml:space="preserve"> </w:t>
       </w:r>
       <w:r>
         <w:rPr>
-          <w:rFonts w:eastAsia="Times New Roman"/>
-          <w:color w:val="FF0000"/>
-          <w:sz w:val="24"/>
-          <w:szCs w:val="24"/>
-        </w:rPr>
-        <w:t xml:space="preserve">de </w:t>
-      </w:r>
-      <w:r>
-        <w:rPr>
-          <w:rFonts w:eastAsia="Times New Roman"/>
-          <w:color w:val="FF0000"/>
-          <w:sz w:val="24"/>
-          <w:szCs w:val="24"/>
+          <w:b/>
+          <w:bCs/>
+          <w:color w:val="FF0000"/>
         </w:rPr>
         <w:t>{</w:t>
       </w:r>
       <w:r>
         <w:rPr>
-          <w:rFonts w:eastAsia="Times New Roman"/>
-          <w:color w:val="FF0000"/>
-          <w:sz w:val="24"/>
-          <w:szCs w:val="24"/>
-        </w:rPr>
-        <w:t>Mês</w:t>
-      </w:r>
-      <w:r>
-        <w:rPr>
-          <w:rFonts w:eastAsia="Times New Roman"/>
-          <w:color w:val="FF0000"/>
-          <w:sz w:val="24"/>
-          <w:szCs w:val="24"/>
-        </w:rPr>
-        <w:t>}</w:t>
-      </w:r>
-      <w:r>
-        <w:rPr>
-          <w:rFonts w:eastAsia="Times New Roman"/>
-          <w:color w:val="FF0000"/>
-          <w:sz w:val="24"/>
-          <w:szCs w:val="24"/>
-        </w:rPr>
-        <w:t xml:space="preserve"> </w:t>
-      </w:r>
-      <w:r>
-        <w:rPr>
-          <w:rFonts w:eastAsia="Times New Roman"/>
-          <w:color w:val="FF0000"/>
-          <w:sz w:val="24"/>
-          <w:szCs w:val="24"/>
-        </w:rPr>
-        <w:t>de</w:t>
-      </w:r>
-      <w:r>
-        <w:rPr>
-          <w:rFonts w:eastAsia="Times New Roman"/>
-          <w:color w:val="FF0000"/>
-          <w:sz w:val="24"/>
-          <w:szCs w:val="24"/>
-        </w:rPr>
-        <w:t xml:space="preserve"> </w:t>
-      </w:r>
-      <w:r>
-        <w:rPr>
-          <w:rFonts w:eastAsia="Times New Roman"/>
-          <w:color w:val="FF0000"/>
-          <w:sz w:val="24"/>
-          <w:szCs w:val="24"/>
-        </w:rPr>
-        <w:t>{</w:t>
-      </w:r>
-      <w:r>
-        <w:rPr>
-          <w:rFonts w:eastAsia="Times New Roman"/>
-          <w:color w:val="FF0000"/>
-          <w:sz w:val="24"/>
-          <w:szCs w:val="24"/>
-        </w:rPr>
-        <w:t>A</w:t>
-      </w:r>
-      <w:r>
-        <w:rPr>
-          <w:rFonts w:eastAsia="Times New Roman"/>
-          <w:color w:val="FF0000"/>
-          <w:sz w:val="24"/>
-          <w:szCs w:val="24"/>
-        </w:rPr>
-        <w:t>no</w:t>
-      </w:r>
-      <w:r>
-        <w:rPr>
-          <w:rFonts w:eastAsia="Times New Roman"/>
-          <w:color w:val="FF0000"/>
-          <w:sz w:val="24"/>
-          <w:szCs w:val="24"/>
-        </w:rPr>
-        <w:t>}</w:t>
-      </w:r>
-      <w:r>
-        <w:rPr>
-          <w:rFonts w:eastAsia="Times New Roman"/>
-          <w:sz w:val="24"/>
-          <w:szCs w:val="24"/>
-        </w:rPr>
-        <w:t>.</w:t>
-      </w:r>
-    </w:p>
-    <w:p>
-      <w:pPr>
-        <w:spacing w:line="203" w:lineRule="exact"/>
-        <w:rPr>
-          <w:sz w:val="24"/>
-          <w:szCs w:val="24"/>
-        </w:rPr>
-      </w:pPr>
-    </w:p>
-    <w:p>
-      <w:pPr>
-        <w:spacing w:line="203" w:lineRule="exact"/>
-        <w:rPr>
-          <w:sz w:val="24"/>
-          <w:szCs w:val="24"/>
-        </w:rPr>
-      </w:pPr>
-    </w:p>
-    <w:p>
-      <w:pPr>
-        <w:spacing w:line="203" w:lineRule="exact"/>
-        <w:rPr>
-          <w:sz w:val="24"/>
-          <w:szCs w:val="24"/>
-        </w:rPr>
-      </w:pPr>
-    </w:p>
-    <w:p>
-      <w:pPr>
-        <w:spacing w:line="203" w:lineRule="exact"/>
-        <w:rPr>
-          <w:sz w:val="24"/>
-          <w:szCs w:val="24"/>
-        </w:rPr>
-      </w:pPr>
-    </w:p>
-    <w:p>
-      <w:pPr>
-        <w:spacing w:line="203" w:lineRule="exact"/>
-        <w:rPr>
-          <w:sz w:val="24"/>
-          <w:szCs w:val="24"/>
-        </w:rPr>
-      </w:pPr>
-    </w:p>
-    <w:p>
-      <w:pPr>
-        <w:ind w:left="2832" w:firstLine="708"/>
-      </w:pPr>
-      <w:r>
-        <w:rPr/>
-        <w:t>{</w:t>
-      </w:r>
-      <w:r>
-        <w:rPr/>
-        <w:t>Assinatura Militar Arrolado</w:t>
-      </w:r>
-      <w:r>
-        <w:rPr/>
-        <w:t>}</w:t>
-      </w:r>
-    </w:p>
-    <w:p>
-      <w:pPr>
-        <w:jc w:val="center"/>
-        <w:rPr>
-          <w:rFonts w:eastAsia="Times New Roman"/>
-          <w:sz w:val="24"/>
-          <w:szCs w:val="24"/>
-        </w:rPr>
-      </w:pPr>
-      <w:r>
-        <w:rPr>
-          <w:rFonts w:eastAsia="Times New Roman"/>
-          <w:sz w:val="24"/>
-          <w:szCs w:val="24"/>
-        </w:rPr>
-        <w:t xml:space="preserve">_____________________________________________________________________ </w:t>
-      </w:r>
-      <w:r>
-        <w:rPr>
-          <w:rFonts w:eastAsia="Times New Roman"/>
-          <w:sz w:val="24"/>
-          <w:szCs w:val="24"/>
-        </w:rPr>
-        <w:t xml:space="preserve">   </w:t>
-      </w:r>
-    </w:p>
-    <w:p>
-      <w:pPr>
-        <w:jc w:val="center"/>
-        <w:rPr>
-          <w:color w:val="FF0000"/>
-        </w:rPr>
-      </w:pPr>
-      <w:r>
-        <w:rPr>
-          <w:b w:val="1"/>
-          <w:bCs w:val="1"/>
-          <w:color w:val="FF0000"/>
-        </w:rPr>
-        <w:t xml:space="preserve">      </w:t>
-      </w:r>
-      <w:r>
-        <w:rPr>
-          <w:b w:val="1"/>
-          <w:bCs w:val="1"/>
-          <w:color w:val="FF0000"/>
-        </w:rPr>
-        <w:t xml:space="preserve"> </w:t>
-      </w:r>
-      <w:r>
-        <w:rPr>
-          <w:b w:val="1"/>
-          <w:bCs w:val="1"/>
-          <w:color w:val="FF0000"/>
-        </w:rPr>
-        <w:t>{</w:t>
-      </w:r>
-      <w:r>
-        <w:rPr>
-          <w:b w:val="1"/>
-          <w:bCs w:val="1"/>
+          <w:b/>
+          <w:bCs/>
           <w:color w:val="FF0000"/>
         </w:rPr>
         <w:t>Militar Arrolado</w:t>
       </w:r>
       <w:r>
         <w:rPr>
-          <w:b w:val="1"/>
-          <w:bCs w:val="1"/>
+          <w:b/>
+          <w:bCs/>
           <w:color w:val="FF0000"/>
         </w:rPr>
         <w:t>}</w:t>
@@ -5095,21 +4823,18 @@
     </w:p>
     <w:p>
       <w:pPr>
-        <w:spacing w:after="0" w:line="240" w:lineRule="auto"/>
         <w:jc w:val="right"/>
         <w:rPr>
-          <w:rFonts w:ascii="Times New Roman" w:hAnsi="Times New Roman" w:eastAsia="Times New Roman" w:cs="Times New Roman"/>
-          <w:noProof w:val="0"/>
-          <w:sz w:val="24"/>
-          <w:szCs w:val="24"/>
-          <w:lang w:val="pt-BR"/>
-        </w:rPr>
-      </w:pPr>
-      <w:r>
-        <w:rPr>
-          <w:rFonts w:eastAsia="Times New Roman"/>
-          <w:b w:val="1"/>
-          <w:bCs w:val="1"/>
+          <w:rFonts w:eastAsia="Times New Roman"/>
+          <w:sz w:val="24"/>
+          <w:szCs w:val="24"/>
+        </w:rPr>
+      </w:pPr>
+      <w:r>
+        <w:rPr>
+          <w:rFonts w:eastAsia="Times New Roman"/>
+          <w:b/>
+          <w:bCs/>
           <w:sz w:val="24"/>
           <w:szCs w:val="24"/>
         </w:rPr>
@@ -5117,15 +4842,10 @@
       </w:r>
       <w:r>
         <w:rPr>
-          <w:rFonts w:ascii="Times New Roman" w:hAnsi="Times New Roman" w:eastAsia="Times New Roman" w:cs="Times New Roman"/>
-          <w:b w:val="1"/>
-          <w:bCs w:val="1"/>
-          <w:i w:val="0"/>
-          <w:iCs w:val="0"/>
-          <w:caps w:val="0"/>
-          <w:smallCaps w:val="0"/>
-          <w:noProof w:val="0"/>
-          <w:color w:val="000000" w:themeColor="text1" w:themeTint="FF" w:themeShade="FF"/>
+          <w:rFonts w:eastAsia="Times New Roman"/>
+          <w:b/>
+          <w:bCs/>
+          <w:color w:val="000000" w:themeColor="text1"/>
           <w:sz w:val="24"/>
           <w:szCs w:val="24"/>
           <w:lang w:val="en-US"/>
@@ -5134,14 +4854,9 @@
       </w:r>
       <w:r>
         <w:rPr>
-          <w:rFonts w:ascii="Times New Roman" w:hAnsi="Times New Roman" w:eastAsia="Times New Roman" w:cs="Times New Roman"/>
-          <w:b w:val="1"/>
-          <w:bCs w:val="1"/>
-          <w:i w:val="0"/>
-          <w:iCs w:val="0"/>
-          <w:caps w:val="0"/>
-          <w:smallCaps w:val="0"/>
-          <w:noProof w:val="0"/>
+          <w:rFonts w:eastAsia="Times New Roman"/>
+          <w:b/>
+          <w:bCs/>
           <w:color w:val="FF0000"/>
           <w:sz w:val="24"/>
           <w:szCs w:val="24"/>
@@ -5151,51 +4866,32 @@
       </w:r>
       <w:r>
         <w:rPr>
-          <w:rFonts w:ascii="Times New Roman" w:hAnsi="Times New Roman" w:eastAsia="Times New Roman" w:cs="Times New Roman"/>
-          <w:b w:val="1"/>
-          <w:bCs w:val="1"/>
-          <w:i w:val="0"/>
-          <w:iCs w:val="0"/>
-          <w:caps w:val="0"/>
-          <w:smallCaps w:val="0"/>
-          <w:noProof w:val="0"/>
-          <w:color w:val="FF0000"/>
-          <w:sz w:val="22"/>
-          <w:szCs w:val="22"/>
+          <w:rFonts w:eastAsia="Times New Roman"/>
+          <w:b/>
+          <w:bCs/>
+          <w:color w:val="FF0000"/>
           <w:lang w:val="en-US"/>
         </w:rPr>
         <w:t>/BAGL-GSDGL/{</w:t>
       </w:r>
-      <w:r>
-        <w:rPr>
-          <w:rFonts w:ascii="Times New Roman" w:hAnsi="Times New Roman" w:eastAsia="Times New Roman" w:cs="Times New Roman"/>
-          <w:b w:val="1"/>
-          <w:bCs w:val="1"/>
-          <w:i w:val="0"/>
-          <w:iCs w:val="0"/>
-          <w:caps w:val="0"/>
-          <w:smallCaps w:val="0"/>
-          <w:noProof w:val="0"/>
-          <w:color w:val="FF0000"/>
-          <w:sz w:val="22"/>
-          <w:szCs w:val="22"/>
+      <w:proofErr w:type="spellStart"/>
+      <w:r>
+        <w:rPr>
+          <w:rFonts w:eastAsia="Times New Roman"/>
+          <w:b/>
+          <w:bCs/>
+          <w:color w:val="FF0000"/>
           <w:lang w:val="en-US"/>
         </w:rPr>
         <w:t>DataPatd</w:t>
       </w:r>
-      <w:r>
-        <w:rPr>
-          <w:rFonts w:ascii="Times New Roman" w:hAnsi="Times New Roman" w:eastAsia="Times New Roman" w:cs="Times New Roman"/>
-          <w:b w:val="1"/>
-          <w:bCs w:val="1"/>
-          <w:i w:val="0"/>
-          <w:iCs w:val="0"/>
-          <w:caps w:val="0"/>
-          <w:smallCaps w:val="0"/>
-          <w:noProof w:val="0"/>
-          <w:color w:val="FF0000"/>
-          <w:sz w:val="22"/>
-          <w:szCs w:val="22"/>
+      <w:proofErr w:type="spellEnd"/>
+      <w:r>
+        <w:rPr>
+          <w:rFonts w:eastAsia="Times New Roman"/>
+          <w:b/>
+          <w:bCs/>
+          <w:color w:val="FF0000"/>
           <w:lang w:val="en-US"/>
         </w:rPr>
         <w:t>}</w:t>
@@ -5206,19 +4902,19 @@
         <w:jc w:val="right"/>
         <w:rPr>
           <w:rFonts w:eastAsia="Times New Roman"/>
-          <w:b w:val="1"/>
-          <w:bCs w:val="1"/>
+          <w:b/>
+          <w:bCs/>
           <w:sz w:val="24"/>
           <w:szCs w:val="24"/>
         </w:rPr>
         <w:sectPr>
-          <w:pgSz w:w="12240" w:h="15840" w:orient="portrait" w:code="1"/>
+          <w:headerReference w:type="default" r:id="rId12"/>
+          <w:footerReference w:type="default" r:id="rId13"/>
+          <w:pgSz w:w="12240" w:h="15840" w:code="1"/>
           <w:pgMar w:top="851" w:right="1418" w:bottom="1440" w:left="1219" w:header="0" w:footer="0" w:gutter="0"/>
-          <w:cols w:equalWidth="0" w:space="720">
+          <w:cols w:space="720" w:equalWidth="0">
             <w:col w:w="10002"/>
           </w:cols>
-          <w:headerReference w:type="default" r:id="Rfc1715da83c54a05"/>
-          <w:footerReference w:type="default" r:id="Rd6123715cb2c42d5"/>
         </w:sectPr>
       </w:pPr>
     </w:p>
@@ -5232,19 +4928,19 @@
       </w:pPr>
     </w:p>
     <w:sectPr>
-      <w:pgSz w:w="11906" w:h="16838" w:orient="portrait"/>
+      <w:headerReference w:type="default" r:id="rId14"/>
+      <w:footerReference w:type="default" r:id="rId15"/>
+      <w:pgSz w:w="11906" w:h="16838"/>
       <w:pgMar w:top="709" w:right="1701" w:bottom="1417" w:left="1701" w:header="708" w:footer="708" w:gutter="0"/>
       <w:cols w:space="708"/>
       <w:docGrid w:linePitch="360"/>
-      <w:headerReference w:type="default" r:id="R0b14216a0e494573"/>
-      <w:footerReference w:type="default" r:id="Rd8375e0e9e80405f"/>
     </w:sectPr>
   </w:body>
 </w:document>
 </file>
 
 <file path=word/endnotes.xml><?xml version="1.0" encoding="utf-8"?>
-<w:endnotes xmlns:wpc="http://schemas.microsoft.com/office/word/2010/wordprocessingCanvas" xmlns:cx="http://schemas.microsoft.com/office/drawing/2014/chartex" xmlns:cx1="http://schemas.microsoft.com/office/drawing/2015/9/8/chartex" xmlns:cx2="http://schemas.microsoft.com/office/drawing/2015/10/21/chartex" xmlns:cx3="http://schemas.microsoft.com/office/drawing/2016/5/9/chartex" xmlns:cx4="http://schemas.microsoft.com/office/drawing/2016/5/10/chartex" xmlns:cx5="http://schemas.microsoft.com/office/drawing/2016/5/11/chartex" xmlns:cx6="http://schemas.microsoft.com/office/drawing/2016/5/12/chartex" xmlns:cx7="http://schemas.microsoft.com/office/drawing/2016/5/13/chartex" xmlns:cx8="http://schemas.microsoft.com/office/drawing/2016/5/14/chartex" xmlns:mc="http://schemas.openxmlformats.org/markup-compatibility/2006" xmlns:aink="http://schemas.microsoft.com/office/drawing/2016/ink" xmlns:am3d="http://schemas.microsoft.com/office/drawing/2017/model3d" xmlns:o="urn:schemas-microsoft-com:office:office" xmlns:oel="http://schemas.microsoft.com/office/2019/extlst" xmlns:r="http://schemas.openxmlformats.org/officeDocument/2006/relationships" xmlns:m="http://schemas.openxmlformats.org/officeDocument/2006/math" xmlns:v="urn:schemas-microsoft-com:vml" xmlns:wp14="http://schemas.microsoft.com/office/word/2010/wordprocessingDrawing" xmlns:wp="http://schemas.openxmlformats.org/drawingml/2006/wordprocessingDrawing" xmlns:w10="urn:schemas-microsoft-com:office:word" xmlns:w="http://schemas.openxmlformats.org/wordprocessingml/2006/main" xmlns:w14="http://schemas.microsoft.com/office/word/2010/wordml" xmlns:w15="http://schemas.microsoft.com/office/word/2012/wordml" xmlns:w16cex="http://schemas.microsoft.com/office/word/2018/wordml/cex" xmlns:w16cid="http://schemas.microsoft.com/office/word/2016/wordml/cid" xmlns:w16="http://schemas.microsoft.com/office/word/2018/wordml" xmlns:w16du="http://schemas.microsoft.com/office/word/2023/wordml/word16du" xmlns:w16sdtdh="http://schemas.microsoft.com/office/word/2020/wordml/sdtdatahash" xmlns:w16sdtfl="http://schemas.microsoft.com/office/word/2024/wordml/sdtformatlock" xmlns:w16se="http://schemas.microsoft.com/office/word/2015/wordml/symex" xmlns:wpg="http://schemas.microsoft.com/office/word/2010/wordprocessingGroup" xmlns:wpi="http://schemas.microsoft.com/office/word/2010/wordprocessingInk" xmlns:wne="http://schemas.microsoft.com/office/word/2006/wordml" xmlns:wps="http://schemas.microsoft.com/office/word/2010/wordprocessingShape" mc:Ignorable="w14 w15 w16se w16cid w16 w16cex w16sdtdh w16sdtfl w16du wp14">
+<w:endnotes xmlns:wpc="http://schemas.microsoft.com/office/word/2010/wordprocessingCanvas" xmlns:cx="http://schemas.microsoft.com/office/drawing/2014/chartex" xmlns:cx1="http://schemas.microsoft.com/office/drawing/2015/9/8/chartex" xmlns:cx2="http://schemas.microsoft.com/office/drawing/2015/10/21/chartex" xmlns:cx3="http://schemas.microsoft.com/office/drawing/2016/5/9/chartex" xmlns:cx4="http://schemas.microsoft.com/office/drawing/2016/5/10/chartex" xmlns:cx5="http://schemas.microsoft.com/office/drawing/2016/5/11/chartex" xmlns:cx6="http://schemas.microsoft.com/office/drawing/2016/5/12/chartex" xmlns:cx7="http://schemas.microsoft.com/office/drawing/2016/5/13/chartex" xmlns:cx8="http://schemas.microsoft.com/office/drawing/2016/5/14/chartex" xmlns:mc="http://schemas.openxmlformats.org/markup-compatibility/2006" xmlns:aink="http://schemas.microsoft.com/office/drawing/2016/ink" xmlns:am3d="http://schemas.microsoft.com/office/drawing/2017/model3d" xmlns:o="urn:schemas-microsoft-com:office:office" xmlns:r="http://schemas.openxmlformats.org/officeDocument/2006/relationships" xmlns:m="http://schemas.openxmlformats.org/officeDocument/2006/math" xmlns:v="urn:schemas-microsoft-com:vml" xmlns:wp14="http://schemas.microsoft.com/office/word/2010/wordprocessingDrawing" xmlns:wp="http://schemas.openxmlformats.org/drawingml/2006/wordprocessingDrawing" xmlns:w10="urn:schemas-microsoft-com:office:word" xmlns:w="http://schemas.openxmlformats.org/wordprocessingml/2006/main" xmlns:w14="http://schemas.microsoft.com/office/word/2010/wordml" xmlns:w15="http://schemas.microsoft.com/office/word/2012/wordml" xmlns:w16cex="http://schemas.microsoft.com/office/word/2018/wordml/cex" xmlns:w16cid="http://schemas.microsoft.com/office/word/2016/wordml/cid" xmlns:w16="http://schemas.microsoft.com/office/word/2018/wordml" xmlns:w16sdtdh="http://schemas.microsoft.com/office/word/2020/wordml/sdtdatahash" xmlns:w16se="http://schemas.microsoft.com/office/word/2015/wordml/symex" xmlns:wpg="http://schemas.microsoft.com/office/word/2010/wordprocessingGroup" xmlns:wpi="http://schemas.microsoft.com/office/word/2010/wordprocessingInk" xmlns:wne="http://schemas.microsoft.com/office/word/2006/wordml" xmlns:wps="http://schemas.microsoft.com/office/word/2010/wordprocessingShape" mc:Ignorable="w14 w15 w16se w16cid w16 w16cex w16sdtdh wp14">
   <w:endnote w:type="separator" w:id="-1">
     <w:p>
       <w:r>
@@ -5262,12 +4958,10 @@
 </w:endnotes>
 </file>
 
-<file path=word/footer.xml><?xml version="1.0" encoding="utf-8"?>
-<w:ftr xmlns:w14="http://schemas.microsoft.com/office/word/2010/wordml" xmlns:w="http://schemas.openxmlformats.org/wordprocessingml/2006/main">
+<file path=word/footer1.xml><?xml version="1.0" encoding="utf-8"?>
+<w:ftr xmlns:wpc="http://schemas.microsoft.com/office/word/2010/wordprocessingCanvas" xmlns:cx="http://schemas.microsoft.com/office/drawing/2014/chartex" xmlns:cx1="http://schemas.microsoft.com/office/drawing/2015/9/8/chartex" xmlns:cx2="http://schemas.microsoft.com/office/drawing/2015/10/21/chartex" xmlns:cx3="http://schemas.microsoft.com/office/drawing/2016/5/9/chartex" xmlns:cx4="http://schemas.microsoft.com/office/drawing/2016/5/10/chartex" xmlns:cx5="http://schemas.microsoft.com/office/drawing/2016/5/11/chartex" xmlns:cx6="http://schemas.microsoft.com/office/drawing/2016/5/12/chartex" xmlns:cx7="http://schemas.microsoft.com/office/drawing/2016/5/13/chartex" xmlns:cx8="http://schemas.microsoft.com/office/drawing/2016/5/14/chartex" xmlns:mc="http://schemas.openxmlformats.org/markup-compatibility/2006" xmlns:aink="http://schemas.microsoft.com/office/drawing/2016/ink" xmlns:am3d="http://schemas.microsoft.com/office/drawing/2017/model3d" xmlns:o="urn:schemas-microsoft-com:office:office" xmlns:r="http://schemas.openxmlformats.org/officeDocument/2006/relationships" xmlns:m="http://schemas.openxmlformats.org/officeDocument/2006/math" xmlns:v="urn:schemas-microsoft-com:vml" xmlns:wp14="http://schemas.microsoft.com/office/word/2010/wordprocessingDrawing" xmlns:wp="http://schemas.openxmlformats.org/drawingml/2006/wordprocessingDrawing" xmlns:w10="urn:schemas-microsoft-com:office:word" xmlns:w="http://schemas.openxmlformats.org/wordprocessingml/2006/main" xmlns:w14="http://schemas.microsoft.com/office/word/2010/wordml" xmlns:w15="http://schemas.microsoft.com/office/word/2012/wordml" xmlns:w16cex="http://schemas.microsoft.com/office/word/2018/wordml/cex" xmlns:w16cid="http://schemas.microsoft.com/office/word/2016/wordml/cid" xmlns:w16="http://schemas.microsoft.com/office/word/2018/wordml" xmlns:w16sdtdh="http://schemas.microsoft.com/office/word/2020/wordml/sdtdatahash" xmlns:w16se="http://schemas.microsoft.com/office/word/2015/wordml/symex" xmlns:wpg="http://schemas.microsoft.com/office/word/2010/wordprocessingGroup" xmlns:wpi="http://schemas.microsoft.com/office/word/2010/wordprocessingInk" xmlns:wne="http://schemas.microsoft.com/office/word/2006/wordml" xmlns:wps="http://schemas.microsoft.com/office/word/2010/wordprocessingShape" mc:Ignorable="w14 w15 w16se w16cid w16 w16cex w16sdtdh wp14">
   <w:tbl>
     <w:tblPr>
-      <w:tblStyle w:val="Tabelanormal"/>
-      <w:bidiVisual w:val="0"/>
       <w:tblW w:w="0" w:type="auto"/>
       <w:tblLayout w:type="fixed"/>
       <w:tblLook w:val="06A0" w:firstRow="1" w:lastRow="0" w:firstColumn="1" w:lastColumn="0" w:noHBand="1" w:noVBand="1"/>
@@ -5284,26 +4978,21 @@
       <w:tc>
         <w:tcPr>
           <w:tcW w:w="3200" w:type="dxa"/>
-          <w:tcMar/>
         </w:tcPr>
         <w:p>
           <w:pPr>
             <w:pStyle w:val="Cabealho"/>
-            <w:bidi w:val="0"/>
             <w:ind w:left="-115"/>
-            <w:jc w:val="left"/>
           </w:pPr>
         </w:p>
       </w:tc>
       <w:tc>
         <w:tcPr>
           <w:tcW w:w="3200" w:type="dxa"/>
-          <w:tcMar/>
         </w:tcPr>
         <w:p>
           <w:pPr>
             <w:pStyle w:val="Cabealho"/>
-            <w:bidi w:val="0"/>
             <w:jc w:val="center"/>
           </w:pPr>
         </w:p>
@@ -5311,12 +5000,10 @@
       <w:tc>
         <w:tcPr>
           <w:tcW w:w="3200" w:type="dxa"/>
-          <w:tcMar/>
         </w:tcPr>
         <w:p>
           <w:pPr>
             <w:pStyle w:val="Cabealho"/>
-            <w:bidi w:val="0"/>
             <w:ind w:right="-115"/>
             <w:jc w:val="right"/>
           </w:pPr>
@@ -5327,18 +5014,15 @@
   <w:p>
     <w:pPr>
       <w:pStyle w:val="Rodap"/>
-      <w:bidi w:val="0"/>
     </w:pPr>
   </w:p>
 </w:ftr>
 </file>
 
 <file path=word/footer2.xml><?xml version="1.0" encoding="utf-8"?>
-<w:ftr xmlns:w14="http://schemas.microsoft.com/office/word/2010/wordml" xmlns:w="http://schemas.openxmlformats.org/wordprocessingml/2006/main">
+<w:ftr xmlns:wpc="http://schemas.microsoft.com/office/word/2010/wordprocessingCanvas" xmlns:cx="http://schemas.microsoft.com/office/drawing/2014/chartex" xmlns:cx1="http://schemas.microsoft.com/office/drawing/2015/9/8/chartex" xmlns:cx2="http://schemas.microsoft.com/office/drawing/2015/10/21/chartex" xmlns:cx3="http://schemas.microsoft.com/office/drawing/2016/5/9/chartex" xmlns:cx4="http://schemas.microsoft.com/office/drawing/2016/5/10/chartex" xmlns:cx5="http://schemas.microsoft.com/office/drawing/2016/5/11/chartex" xmlns:cx6="http://schemas.microsoft.com/office/drawing/2016/5/12/chartex" xmlns:cx7="http://schemas.microsoft.com/office/drawing/2016/5/13/chartex" xmlns:cx8="http://schemas.microsoft.com/office/drawing/2016/5/14/chartex" xmlns:mc="http://schemas.openxmlformats.org/markup-compatibility/2006" xmlns:aink="http://schemas.microsoft.com/office/drawing/2016/ink" xmlns:am3d="http://schemas.microsoft.com/office/drawing/2017/model3d" xmlns:o="urn:schemas-microsoft-com:office:office" xmlns:r="http://schemas.openxmlformats.org/officeDocument/2006/relationships" xmlns:m="http://schemas.openxmlformats.org/officeDocument/2006/math" xmlns:v="urn:schemas-microsoft-com:vml" xmlns:wp14="http://schemas.microsoft.com/office/word/2010/wordprocessingDrawing" xmlns:wp="http://schemas.openxmlformats.org/drawingml/2006/wordprocessingDrawing" xmlns:w10="urn:schemas-microsoft-com:office:word" xmlns:w="http://schemas.openxmlformats.org/wordprocessingml/2006/main" xmlns:w14="http://schemas.microsoft.com/office/word/2010/wordml" xmlns:w15="http://schemas.microsoft.com/office/word/2012/wordml" xmlns:w16cex="http://schemas.microsoft.com/office/word/2018/wordml/cex" xmlns:w16cid="http://schemas.microsoft.com/office/word/2016/wordml/cid" xmlns:w16="http://schemas.microsoft.com/office/word/2018/wordml" xmlns:w16sdtdh="http://schemas.microsoft.com/office/word/2020/wordml/sdtdatahash" xmlns:w16se="http://schemas.microsoft.com/office/word/2015/wordml/symex" xmlns:wpg="http://schemas.microsoft.com/office/word/2010/wordprocessingGroup" xmlns:wpi="http://schemas.microsoft.com/office/word/2010/wordprocessingInk" xmlns:wne="http://schemas.microsoft.com/office/word/2006/wordml" xmlns:wps="http://schemas.microsoft.com/office/word/2010/wordprocessingShape" mc:Ignorable="w14 w15 w16se w16cid w16 w16cex w16sdtdh wp14">
   <w:tbl>
     <w:tblPr>
-      <w:tblStyle w:val="Tabelanormal"/>
-      <w:bidiVisual w:val="0"/>
       <w:tblW w:w="0" w:type="auto"/>
       <w:tblLayout w:type="fixed"/>
       <w:tblLook w:val="06A0" w:firstRow="1" w:lastRow="0" w:firstColumn="1" w:lastColumn="0" w:noHBand="1" w:noVBand="1"/>
@@ -5355,26 +5039,21 @@
       <w:tc>
         <w:tcPr>
           <w:tcW w:w="3200" w:type="dxa"/>
-          <w:tcMar/>
         </w:tcPr>
         <w:p>
           <w:pPr>
             <w:pStyle w:val="Cabealho"/>
-            <w:bidi w:val="0"/>
             <w:ind w:left="-115"/>
-            <w:jc w:val="left"/>
           </w:pPr>
         </w:p>
       </w:tc>
       <w:tc>
         <w:tcPr>
           <w:tcW w:w="3200" w:type="dxa"/>
-          <w:tcMar/>
         </w:tcPr>
         <w:p>
           <w:pPr>
             <w:pStyle w:val="Cabealho"/>
-            <w:bidi w:val="0"/>
             <w:jc w:val="center"/>
           </w:pPr>
         </w:p>
@@ -5382,12 +5061,10 @@
       <w:tc>
         <w:tcPr>
           <w:tcW w:w="3200" w:type="dxa"/>
-          <w:tcMar/>
         </w:tcPr>
         <w:p>
           <w:pPr>
             <w:pStyle w:val="Cabealho"/>
-            <w:bidi w:val="0"/>
             <w:ind w:right="-115"/>
             <w:jc w:val="right"/>
           </w:pPr>
@@ -5398,18 +5075,15 @@
   <w:p>
     <w:pPr>
       <w:pStyle w:val="Rodap"/>
-      <w:bidi w:val="0"/>
     </w:pPr>
   </w:p>
 </w:ftr>
 </file>
 
 <file path=word/footer3.xml><?xml version="1.0" encoding="utf-8"?>
-<w:ftr xmlns:w14="http://schemas.microsoft.com/office/word/2010/wordml" xmlns:w="http://schemas.openxmlformats.org/wordprocessingml/2006/main">
+<w:ftr xmlns:wpc="http://schemas.microsoft.com/office/word/2010/wordprocessingCanvas" xmlns:cx="http://schemas.microsoft.com/office/drawing/2014/chartex" xmlns:cx1="http://schemas.microsoft.com/office/drawing/2015/9/8/chartex" xmlns:cx2="http://schemas.microsoft.com/office/drawing/2015/10/21/chartex" xmlns:cx3="http://schemas.microsoft.com/office/drawing/2016/5/9/chartex" xmlns:cx4="http://schemas.microsoft.com/office/drawing/2016/5/10/chartex" xmlns:cx5="http://schemas.microsoft.com/office/drawing/2016/5/11/chartex" xmlns:cx6="http://schemas.microsoft.com/office/drawing/2016/5/12/chartex" xmlns:cx7="http://schemas.microsoft.com/office/drawing/2016/5/13/chartex" xmlns:cx8="http://schemas.microsoft.com/office/drawing/2016/5/14/chartex" xmlns:mc="http://schemas.openxmlformats.org/markup-compatibility/2006" xmlns:aink="http://schemas.microsoft.com/office/drawing/2016/ink" xmlns:am3d="http://schemas.microsoft.com/office/drawing/2017/model3d" xmlns:o="urn:schemas-microsoft-com:office:office" xmlns:r="http://schemas.openxmlformats.org/officeDocument/2006/relationships" xmlns:m="http://schemas.openxmlformats.org/officeDocument/2006/math" xmlns:v="urn:schemas-microsoft-com:vml" xmlns:wp14="http://schemas.microsoft.com/office/word/2010/wordprocessingDrawing" xmlns:wp="http://schemas.openxmlformats.org/drawingml/2006/wordprocessingDrawing" xmlns:w10="urn:schemas-microsoft-com:office:word" xmlns:w="http://schemas.openxmlformats.org/wordprocessingml/2006/main" xmlns:w14="http://schemas.microsoft.com/office/word/2010/wordml" xmlns:w15="http://schemas.microsoft.com/office/word/2012/wordml" xmlns:w16cex="http://schemas.microsoft.com/office/word/2018/wordml/cex" xmlns:w16cid="http://schemas.microsoft.com/office/word/2016/wordml/cid" xmlns:w16="http://schemas.microsoft.com/office/word/2018/wordml" xmlns:w16sdtdh="http://schemas.microsoft.com/office/word/2020/wordml/sdtdatahash" xmlns:w16se="http://schemas.microsoft.com/office/word/2015/wordml/symex" xmlns:wpg="http://schemas.microsoft.com/office/word/2010/wordprocessingGroup" xmlns:wpi="http://schemas.microsoft.com/office/word/2010/wordprocessingInk" xmlns:wne="http://schemas.microsoft.com/office/word/2006/wordml" xmlns:wps="http://schemas.microsoft.com/office/word/2010/wordprocessingShape" mc:Ignorable="w14 w15 w16se w16cid w16 w16cex w16sdtdh wp14">
   <w:tbl>
     <w:tblPr>
-      <w:tblStyle w:val="Tabelanormal"/>
-      <w:bidiVisual w:val="0"/>
       <w:tblW w:w="0" w:type="auto"/>
       <w:tblLayout w:type="fixed"/>
       <w:tblLook w:val="06A0" w:firstRow="1" w:lastRow="0" w:firstColumn="1" w:lastColumn="0" w:noHBand="1" w:noVBand="1"/>
@@ -5426,26 +5100,21 @@
       <w:tc>
         <w:tcPr>
           <w:tcW w:w="2830" w:type="dxa"/>
-          <w:tcMar/>
         </w:tcPr>
         <w:p>
           <w:pPr>
             <w:pStyle w:val="Cabealho"/>
-            <w:bidi w:val="0"/>
             <w:ind w:left="-115"/>
-            <w:jc w:val="left"/>
           </w:pPr>
         </w:p>
       </w:tc>
       <w:tc>
         <w:tcPr>
           <w:tcW w:w="2830" w:type="dxa"/>
-          <w:tcMar/>
         </w:tcPr>
         <w:p>
           <w:pPr>
             <w:pStyle w:val="Cabealho"/>
-            <w:bidi w:val="0"/>
             <w:jc w:val="center"/>
           </w:pPr>
         </w:p>
@@ -5453,12 +5122,10 @@
       <w:tc>
         <w:tcPr>
           <w:tcW w:w="2830" w:type="dxa"/>
-          <w:tcMar/>
         </w:tcPr>
         <w:p>
           <w:pPr>
             <w:pStyle w:val="Cabealho"/>
-            <w:bidi w:val="0"/>
             <w:ind w:right="-115"/>
             <w:jc w:val="right"/>
           </w:pPr>
@@ -5470,7 +5137,7 @@
 </file>
 
 <file path=word/footnotes.xml><?xml version="1.0" encoding="utf-8"?>
-<w:footnotes xmlns:wpc="http://schemas.microsoft.com/office/word/2010/wordprocessingCanvas" xmlns:cx="http://schemas.microsoft.com/office/drawing/2014/chartex" xmlns:cx1="http://schemas.microsoft.com/office/drawing/2015/9/8/chartex" xmlns:cx2="http://schemas.microsoft.com/office/drawing/2015/10/21/chartex" xmlns:cx3="http://schemas.microsoft.com/office/drawing/2016/5/9/chartex" xmlns:cx4="http://schemas.microsoft.com/office/drawing/2016/5/10/chartex" xmlns:cx5="http://schemas.microsoft.com/office/drawing/2016/5/11/chartex" xmlns:cx6="http://schemas.microsoft.com/office/drawing/2016/5/12/chartex" xmlns:cx7="http://schemas.microsoft.com/office/drawing/2016/5/13/chartex" xmlns:cx8="http://schemas.microsoft.com/office/drawing/2016/5/14/chartex" xmlns:mc="http://schemas.openxmlformats.org/markup-compatibility/2006" xmlns:aink="http://schemas.microsoft.com/office/drawing/2016/ink" xmlns:am3d="http://schemas.microsoft.com/office/drawing/2017/model3d" xmlns:o="urn:schemas-microsoft-com:office:office" xmlns:oel="http://schemas.microsoft.com/office/2019/extlst" xmlns:r="http://schemas.openxmlformats.org/officeDocument/2006/relationships" xmlns:m="http://schemas.openxmlformats.org/officeDocument/2006/math" xmlns:v="urn:schemas-microsoft-com:vml" xmlns:wp14="http://schemas.microsoft.com/office/word/2010/wordprocessingDrawing" xmlns:wp="http://schemas.openxmlformats.org/drawingml/2006/wordprocessingDrawing" xmlns:w10="urn:schemas-microsoft-com:office:word" xmlns:w="http://schemas.openxmlformats.org/wordprocessingml/2006/main" xmlns:w14="http://schemas.microsoft.com/office/word/2010/wordml" xmlns:w15="http://schemas.microsoft.com/office/word/2012/wordml" xmlns:w16cex="http://schemas.microsoft.com/office/word/2018/wordml/cex" xmlns:w16cid="http://schemas.microsoft.com/office/word/2016/wordml/cid" xmlns:w16="http://schemas.microsoft.com/office/word/2018/wordml" xmlns:w16du="http://schemas.microsoft.com/office/word/2023/wordml/word16du" xmlns:w16sdtdh="http://schemas.microsoft.com/office/word/2020/wordml/sdtdatahash" xmlns:w16sdtfl="http://schemas.microsoft.com/office/word/2024/wordml/sdtformatlock" xmlns:w16se="http://schemas.microsoft.com/office/word/2015/wordml/symex" xmlns:wpg="http://schemas.microsoft.com/office/word/2010/wordprocessingGroup" xmlns:wpi="http://schemas.microsoft.com/office/word/2010/wordprocessingInk" xmlns:wne="http://schemas.microsoft.com/office/word/2006/wordml" xmlns:wps="http://schemas.microsoft.com/office/word/2010/wordprocessingShape" mc:Ignorable="w14 w15 w16se w16cid w16 w16cex w16sdtdh w16sdtfl w16du wp14">
+<w:footnotes xmlns:wpc="http://schemas.microsoft.com/office/word/2010/wordprocessingCanvas" xmlns:cx="http://schemas.microsoft.com/office/drawing/2014/chartex" xmlns:cx1="http://schemas.microsoft.com/office/drawing/2015/9/8/chartex" xmlns:cx2="http://schemas.microsoft.com/office/drawing/2015/10/21/chartex" xmlns:cx3="http://schemas.microsoft.com/office/drawing/2016/5/9/chartex" xmlns:cx4="http://schemas.microsoft.com/office/drawing/2016/5/10/chartex" xmlns:cx5="http://schemas.microsoft.com/office/drawing/2016/5/11/chartex" xmlns:cx6="http://schemas.microsoft.com/office/drawing/2016/5/12/chartex" xmlns:cx7="http://schemas.microsoft.com/office/drawing/2016/5/13/chartex" xmlns:cx8="http://schemas.microsoft.com/office/drawing/2016/5/14/chartex" xmlns:mc="http://schemas.openxmlformats.org/markup-compatibility/2006" xmlns:aink="http://schemas.microsoft.com/office/drawing/2016/ink" xmlns:am3d="http://schemas.microsoft.com/office/drawing/2017/model3d" xmlns:o="urn:schemas-microsoft-com:office:office" xmlns:r="http://schemas.openxmlformats.org/officeDocument/2006/relationships" xmlns:m="http://schemas.openxmlformats.org/officeDocument/2006/math" xmlns:v="urn:schemas-microsoft-com:vml" xmlns:wp14="http://schemas.microsoft.com/office/word/2010/wordprocessingDrawing" xmlns:wp="http://schemas.openxmlformats.org/drawingml/2006/wordprocessingDrawing" xmlns:w10="urn:schemas-microsoft-com:office:word" xmlns:w="http://schemas.openxmlformats.org/wordprocessingml/2006/main" xmlns:w14="http://schemas.microsoft.com/office/word/2010/wordml" xmlns:w15="http://schemas.microsoft.com/office/word/2012/wordml" xmlns:w16cex="http://schemas.microsoft.com/office/word/2018/wordml/cex" xmlns:w16cid="http://schemas.microsoft.com/office/word/2016/wordml/cid" xmlns:w16="http://schemas.microsoft.com/office/word/2018/wordml" xmlns:w16sdtdh="http://schemas.microsoft.com/office/word/2020/wordml/sdtdatahash" xmlns:w16se="http://schemas.microsoft.com/office/word/2015/wordml/symex" xmlns:wpg="http://schemas.microsoft.com/office/word/2010/wordprocessingGroup" xmlns:wpi="http://schemas.microsoft.com/office/word/2010/wordprocessingInk" xmlns:wne="http://schemas.microsoft.com/office/word/2006/wordml" xmlns:wps="http://schemas.microsoft.com/office/word/2010/wordprocessingShape" mc:Ignorable="w14 w15 w16se w16cid w16 w16cex w16sdtdh wp14">
   <w:footnote w:type="separator" w:id="-1">
     <w:p>
       <w:r>
@@ -5488,12 +5155,10 @@
 </w:footnotes>
 </file>
 
-<file path=word/header.xml><?xml version="1.0" encoding="utf-8"?>
-<w:hdr xmlns:w14="http://schemas.microsoft.com/office/word/2010/wordml" xmlns:w="http://schemas.openxmlformats.org/wordprocessingml/2006/main">
+<file path=word/header1.xml><?xml version="1.0" encoding="utf-8"?>
+<w:hdr xmlns:wpc="http://schemas.microsoft.com/office/word/2010/wordprocessingCanvas" xmlns:cx="http://schemas.microsoft.com/office/drawing/2014/chartex" xmlns:cx1="http://schemas.microsoft.com/office/drawing/2015/9/8/chartex" xmlns:cx2="http://schemas.microsoft.com/office/drawing/2015/10/21/chartex" xmlns:cx3="http://schemas.microsoft.com/office/drawing/2016/5/9/chartex" xmlns:cx4="http://schemas.microsoft.com/office/drawing/2016/5/10/chartex" xmlns:cx5="http://schemas.microsoft.com/office/drawing/2016/5/11/chartex" xmlns:cx6="http://schemas.microsoft.com/office/drawing/2016/5/12/chartex" xmlns:cx7="http://schemas.microsoft.com/office/drawing/2016/5/13/chartex" xmlns:cx8="http://schemas.microsoft.com/office/drawing/2016/5/14/chartex" xmlns:mc="http://schemas.openxmlformats.org/markup-compatibility/2006" xmlns:aink="http://schemas.microsoft.com/office/drawing/2016/ink" xmlns:am3d="http://schemas.microsoft.com/office/drawing/2017/model3d" xmlns:o="urn:schemas-microsoft-com:office:office" xmlns:r="http://schemas.openxmlformats.org/officeDocument/2006/relationships" xmlns:m="http://schemas.openxmlformats.org/officeDocument/2006/math" xmlns:v="urn:schemas-microsoft-com:vml" xmlns:wp14="http://schemas.microsoft.com/office/word/2010/wordprocessingDrawing" xmlns:wp="http://schemas.openxmlformats.org/drawingml/2006/wordprocessingDrawing" xmlns:w10="urn:schemas-microsoft-com:office:word" xmlns:w="http://schemas.openxmlformats.org/wordprocessingml/2006/main" xmlns:w14="http://schemas.microsoft.com/office/word/2010/wordml" xmlns:w15="http://schemas.microsoft.com/office/word/2012/wordml" xmlns:w16cex="http://schemas.microsoft.com/office/word/2018/wordml/cex" xmlns:w16cid="http://schemas.microsoft.com/office/word/2016/wordml/cid" xmlns:w16="http://schemas.microsoft.com/office/word/2018/wordml" xmlns:w16sdtdh="http://schemas.microsoft.com/office/word/2020/wordml/sdtdatahash" xmlns:w16se="http://schemas.microsoft.com/office/word/2015/wordml/symex" xmlns:wpg="http://schemas.microsoft.com/office/word/2010/wordprocessingGroup" xmlns:wpi="http://schemas.microsoft.com/office/word/2010/wordprocessingInk" xmlns:wne="http://schemas.microsoft.com/office/word/2006/wordml" xmlns:wps="http://schemas.microsoft.com/office/word/2010/wordprocessingShape" mc:Ignorable="w14 w15 w16se w16cid w16 w16cex w16sdtdh wp14">
   <w:tbl>
     <w:tblPr>
-      <w:tblStyle w:val="Tabelanormal"/>
-      <w:bidiVisual w:val="0"/>
       <w:tblW w:w="0" w:type="auto"/>
       <w:tblLayout w:type="fixed"/>
       <w:tblLook w:val="06A0" w:firstRow="1" w:lastRow="0" w:firstColumn="1" w:lastColumn="0" w:noHBand="1" w:noVBand="1"/>
@@ -5510,26 +5175,21 @@
       <w:tc>
         <w:tcPr>
           <w:tcW w:w="3200" w:type="dxa"/>
-          <w:tcMar/>
         </w:tcPr>
         <w:p>
           <w:pPr>
             <w:pStyle w:val="Cabealho"/>
-            <w:bidi w:val="0"/>
             <w:ind w:left="-115"/>
-            <w:jc w:val="left"/>
           </w:pPr>
         </w:p>
       </w:tc>
       <w:tc>
         <w:tcPr>
           <w:tcW w:w="3200" w:type="dxa"/>
-          <w:tcMar/>
         </w:tcPr>
         <w:p>
           <w:pPr>
             <w:pStyle w:val="Cabealho"/>
-            <w:bidi w:val="0"/>
             <w:jc w:val="center"/>
           </w:pPr>
         </w:p>
@@ -5537,12 +5197,10 @@
       <w:tc>
         <w:tcPr>
           <w:tcW w:w="3200" w:type="dxa"/>
-          <w:tcMar/>
         </w:tcPr>
         <w:p>
           <w:pPr>
             <w:pStyle w:val="Cabealho"/>
-            <w:bidi w:val="0"/>
             <w:ind w:right="-115"/>
             <w:jc w:val="right"/>
           </w:pPr>
@@ -5553,18 +5211,15 @@
   <w:p>
     <w:pPr>
       <w:pStyle w:val="Cabealho"/>
-      <w:bidi w:val="0"/>
     </w:pPr>
   </w:p>
 </w:hdr>
 </file>
 
 <file path=word/header2.xml><?xml version="1.0" encoding="utf-8"?>
-<w:hdr xmlns:w14="http://schemas.microsoft.com/office/word/2010/wordml" xmlns:w="http://schemas.openxmlformats.org/wordprocessingml/2006/main">
+<w:hdr xmlns:wpc="http://schemas.microsoft.com/office/word/2010/wordprocessingCanvas" xmlns:cx="http://schemas.microsoft.com/office/drawing/2014/chartex" xmlns:cx1="http://schemas.microsoft.com/office/drawing/2015/9/8/chartex" xmlns:cx2="http://schemas.microsoft.com/office/drawing/2015/10/21/chartex" xmlns:cx3="http://schemas.microsoft.com/office/drawing/2016/5/9/chartex" xmlns:cx4="http://schemas.microsoft.com/office/drawing/2016/5/10/chartex" xmlns:cx5="http://schemas.microsoft.com/office/drawing/2016/5/11/chartex" xmlns:cx6="http://schemas.microsoft.com/office/drawing/2016/5/12/chartex" xmlns:cx7="http://schemas.microsoft.com/office/drawing/2016/5/13/chartex" xmlns:cx8="http://schemas.microsoft.com/office/drawing/2016/5/14/chartex" xmlns:mc="http://schemas.openxmlformats.org/markup-compatibility/2006" xmlns:aink="http://schemas.microsoft.com/office/drawing/2016/ink" xmlns:am3d="http://schemas.microsoft.com/office/drawing/2017/model3d" xmlns:o="urn:schemas-microsoft-com:office:office" xmlns:r="http://schemas.openxmlformats.org/officeDocument/2006/relationships" xmlns:m="http://schemas.openxmlformats.org/officeDocument/2006/math" xmlns:v="urn:schemas-microsoft-com:vml" xmlns:wp14="http://schemas.microsoft.com/office/word/2010/wordprocessingDrawing" xmlns:wp="http://schemas.openxmlformats.org/drawingml/2006/wordprocessingDrawing" xmlns:w10="urn:schemas-microsoft-com:office:word" xmlns:w="http://schemas.openxmlformats.org/wordprocessingml/2006/main" xmlns:w14="http://schemas.microsoft.com/office/word/2010/wordml" xmlns:w15="http://schemas.microsoft.com/office/word/2012/wordml" xmlns:w16cex="http://schemas.microsoft.com/office/word/2018/wordml/cex" xmlns:w16cid="http://schemas.microsoft.com/office/word/2016/wordml/cid" xmlns:w16="http://schemas.microsoft.com/office/word/2018/wordml" xmlns:w16sdtdh="http://schemas.microsoft.com/office/word/2020/wordml/sdtdatahash" xmlns:w16se="http://schemas.microsoft.com/office/word/2015/wordml/symex" xmlns:wpg="http://schemas.microsoft.com/office/word/2010/wordprocessingGroup" xmlns:wpi="http://schemas.microsoft.com/office/word/2010/wordprocessingInk" xmlns:wne="http://schemas.microsoft.com/office/word/2006/wordml" xmlns:wps="http://schemas.microsoft.com/office/word/2010/wordprocessingShape" mc:Ignorable="w14 w15 w16se w16cid w16 w16cex w16sdtdh wp14">
   <w:tbl>
     <w:tblPr>
-      <w:tblStyle w:val="Tabelanormal"/>
-      <w:bidiVisual w:val="0"/>
       <w:tblW w:w="0" w:type="auto"/>
       <w:tblLayout w:type="fixed"/>
       <w:tblLook w:val="06A0" w:firstRow="1" w:lastRow="0" w:firstColumn="1" w:lastColumn="0" w:noHBand="1" w:noVBand="1"/>
@@ -5581,26 +5236,21 @@
       <w:tc>
         <w:tcPr>
           <w:tcW w:w="3200" w:type="dxa"/>
-          <w:tcMar/>
         </w:tcPr>
         <w:p>
           <w:pPr>
             <w:pStyle w:val="Cabealho"/>
-            <w:bidi w:val="0"/>
             <w:ind w:left="-115"/>
-            <w:jc w:val="left"/>
           </w:pPr>
         </w:p>
       </w:tc>
       <w:tc>
         <w:tcPr>
           <w:tcW w:w="3200" w:type="dxa"/>
-          <w:tcMar/>
         </w:tcPr>
         <w:p>
           <w:pPr>
             <w:pStyle w:val="Cabealho"/>
-            <w:bidi w:val="0"/>
             <w:jc w:val="center"/>
           </w:pPr>
         </w:p>
@@ -5608,12 +5258,10 @@
       <w:tc>
         <w:tcPr>
           <w:tcW w:w="3200" w:type="dxa"/>
-          <w:tcMar/>
         </w:tcPr>
         <w:p>
           <w:pPr>
             <w:pStyle w:val="Cabealho"/>
-            <w:bidi w:val="0"/>
             <w:ind w:right="-115"/>
             <w:jc w:val="right"/>
           </w:pPr>
@@ -5624,18 +5272,15 @@
   <w:p>
     <w:pPr>
       <w:pStyle w:val="Cabealho"/>
-      <w:bidi w:val="0"/>
     </w:pPr>
   </w:p>
 </w:hdr>
 </file>
 
 <file path=word/header3.xml><?xml version="1.0" encoding="utf-8"?>
-<w:hdr xmlns:w14="http://schemas.microsoft.com/office/word/2010/wordml" xmlns:w="http://schemas.openxmlformats.org/wordprocessingml/2006/main">
+<w:hdr xmlns:wpc="http://schemas.microsoft.com/office/word/2010/wordprocessingCanvas" xmlns:cx="http://schemas.microsoft.com/office/drawing/2014/chartex" xmlns:cx1="http://schemas.microsoft.com/office/drawing/2015/9/8/chartex" xmlns:cx2="http://schemas.microsoft.com/office/drawing/2015/10/21/chartex" xmlns:cx3="http://schemas.microsoft.com/office/drawing/2016/5/9/chartex" xmlns:cx4="http://schemas.microsoft.com/office/drawing/2016/5/10/chartex" xmlns:cx5="http://schemas.microsoft.com/office/drawing/2016/5/11/chartex" xmlns:cx6="http://schemas.microsoft.com/office/drawing/2016/5/12/chartex" xmlns:cx7="http://schemas.microsoft.com/office/drawing/2016/5/13/chartex" xmlns:cx8="http://schemas.microsoft.com/office/drawing/2016/5/14/chartex" xmlns:mc="http://schemas.openxmlformats.org/markup-compatibility/2006" xmlns:aink="http://schemas.microsoft.com/office/drawing/2016/ink" xmlns:am3d="http://schemas.microsoft.com/office/drawing/2017/model3d" xmlns:o="urn:schemas-microsoft-com:office:office" xmlns:r="http://schemas.openxmlformats.org/officeDocument/2006/relationships" xmlns:m="http://schemas.openxmlformats.org/officeDocument/2006/math" xmlns:v="urn:schemas-microsoft-com:vml" xmlns:wp14="http://schemas.microsoft.com/office/word/2010/wordprocessingDrawing" xmlns:wp="http://schemas.openxmlformats.org/drawingml/2006/wordprocessingDrawing" xmlns:w10="urn:schemas-microsoft-com:office:word" xmlns:w="http://schemas.openxmlformats.org/wordprocessingml/2006/main" xmlns:w14="http://schemas.microsoft.com/office/word/2010/wordml" xmlns:w15="http://schemas.microsoft.com/office/word/2012/wordml" xmlns:w16cex="http://schemas.microsoft.com/office/word/2018/wordml/cex" xmlns:w16cid="http://schemas.microsoft.com/office/word/2016/wordml/cid" xmlns:w16="http://schemas.microsoft.com/office/word/2018/wordml" xmlns:w16sdtdh="http://schemas.microsoft.com/office/word/2020/wordml/sdtdatahash" xmlns:w16se="http://schemas.microsoft.com/office/word/2015/wordml/symex" xmlns:wpg="http://schemas.microsoft.com/office/word/2010/wordprocessingGroup" xmlns:wpi="http://schemas.microsoft.com/office/word/2010/wordprocessingInk" xmlns:wne="http://schemas.microsoft.com/office/word/2006/wordml" xmlns:wps="http://schemas.microsoft.com/office/word/2010/wordprocessingShape" mc:Ignorable="w14 w15 w16se w16cid w16 w16cex w16sdtdh wp14">
   <w:tbl>
     <w:tblPr>
-      <w:tblStyle w:val="Tabelanormal"/>
-      <w:bidiVisual w:val="0"/>
       <w:tblW w:w="0" w:type="auto"/>
       <w:tblLayout w:type="fixed"/>
       <w:tblLook w:val="06A0" w:firstRow="1" w:lastRow="0" w:firstColumn="1" w:lastColumn="0" w:noHBand="1" w:noVBand="1"/>
@@ -5652,26 +5297,21 @@
       <w:tc>
         <w:tcPr>
           <w:tcW w:w="2830" w:type="dxa"/>
-          <w:tcMar/>
         </w:tcPr>
         <w:p>
           <w:pPr>
             <w:pStyle w:val="Cabealho"/>
-            <w:bidi w:val="0"/>
             <w:ind w:left="-115"/>
-            <w:jc w:val="left"/>
           </w:pPr>
         </w:p>
       </w:tc>
       <w:tc>
         <w:tcPr>
           <w:tcW w:w="2830" w:type="dxa"/>
-          <w:tcMar/>
         </w:tcPr>
         <w:p>
           <w:pPr>
             <w:pStyle w:val="Cabealho"/>
-            <w:bidi w:val="0"/>
             <w:jc w:val="center"/>
           </w:pPr>
         </w:p>
@@ -5679,12 +5319,10 @@
       <w:tc>
         <w:tcPr>
           <w:tcW w:w="2830" w:type="dxa"/>
-          <w:tcMar/>
         </w:tcPr>
         <w:p>
           <w:pPr>
             <w:pStyle w:val="Cabealho"/>
-            <w:bidi w:val="0"/>
             <w:ind w:right="-115"/>
             <w:jc w:val="right"/>
           </w:pPr>
@@ -5695,14 +5333,13 @@
   <w:p>
     <w:pPr>
       <w:pStyle w:val="Cabealho"/>
-      <w:bidi w:val="0"/>
     </w:pPr>
   </w:p>
 </w:hdr>
 </file>
 
 <file path=word/numbering.xml><?xml version="1.0" encoding="utf-8"?>
-<w:numbering xmlns:wpc="http://schemas.microsoft.com/office/word/2010/wordprocessingCanvas" xmlns:cx="http://schemas.microsoft.com/office/drawing/2014/chartex" xmlns:cx1="http://schemas.microsoft.com/office/drawing/2015/9/8/chartex" xmlns:cx2="http://schemas.microsoft.com/office/drawing/2015/10/21/chartex" xmlns:cx3="http://schemas.microsoft.com/office/drawing/2016/5/9/chartex" xmlns:cx4="http://schemas.microsoft.com/office/drawing/2016/5/10/chartex" xmlns:cx5="http://schemas.microsoft.com/office/drawing/2016/5/11/chartex" xmlns:cx6="http://schemas.microsoft.com/office/drawing/2016/5/12/chartex" xmlns:cx7="http://schemas.microsoft.com/office/drawing/2016/5/13/chartex" xmlns:cx8="http://schemas.microsoft.com/office/drawing/2016/5/14/chartex" xmlns:mc="http://schemas.openxmlformats.org/markup-compatibility/2006" xmlns:aink="http://schemas.microsoft.com/office/drawing/2016/ink" xmlns:am3d="http://schemas.microsoft.com/office/drawing/2017/model3d" xmlns:o="urn:schemas-microsoft-com:office:office" xmlns:oel="http://schemas.microsoft.com/office/2019/extlst" xmlns:r="http://schemas.openxmlformats.org/officeDocument/2006/relationships" xmlns:m="http://schemas.openxmlformats.org/officeDocument/2006/math" xmlns:v="urn:schemas-microsoft-com:vml" xmlns:wp14="http://schemas.microsoft.com/office/word/2010/wordprocessingDrawing" xmlns:wp="http://schemas.openxmlformats.org/drawingml/2006/wordprocessingDrawing" xmlns:w10="urn:schemas-microsoft-com:office:word" xmlns:w="http://schemas.openxmlformats.org/wordprocessingml/2006/main" xmlns:w14="http://schemas.microsoft.com/office/word/2010/wordml" xmlns:w15="http://schemas.microsoft.com/office/word/2012/wordml" xmlns:w16cex="http://schemas.microsoft.com/office/word/2018/wordml/cex" xmlns:w16cid="http://schemas.microsoft.com/office/word/2016/wordml/cid" xmlns:w16="http://schemas.microsoft.com/office/word/2018/wordml" xmlns:w16du="http://schemas.microsoft.com/office/word/2023/wordml/word16du" xmlns:w16sdtdh="http://schemas.microsoft.com/office/word/2020/wordml/sdtdatahash" xmlns:w16sdtfl="http://schemas.microsoft.com/office/word/2024/wordml/sdtformatlock" xmlns:w16se="http://schemas.microsoft.com/office/word/2015/wordml/symex" xmlns:wpg="http://schemas.microsoft.com/office/word/2010/wordprocessingGroup" xmlns:wpi="http://schemas.microsoft.com/office/word/2010/wordprocessingInk" xmlns:wne="http://schemas.microsoft.com/office/word/2006/wordml" xmlns:wps="http://schemas.microsoft.com/office/word/2010/wordprocessingShape" mc:Ignorable="w14 w15 w16se w16cid w16 w16cex w16sdtdh w16sdtfl w16du wp14">
+<w:numbering xmlns:wpc="http://schemas.microsoft.com/office/word/2010/wordprocessingCanvas" xmlns:cx="http://schemas.microsoft.com/office/drawing/2014/chartex" xmlns:cx1="http://schemas.microsoft.com/office/drawing/2015/9/8/chartex" xmlns:cx2="http://schemas.microsoft.com/office/drawing/2015/10/21/chartex" xmlns:cx3="http://schemas.microsoft.com/office/drawing/2016/5/9/chartex" xmlns:cx4="http://schemas.microsoft.com/office/drawing/2016/5/10/chartex" xmlns:cx5="http://schemas.microsoft.com/office/drawing/2016/5/11/chartex" xmlns:cx6="http://schemas.microsoft.com/office/drawing/2016/5/12/chartex" xmlns:cx7="http://schemas.microsoft.com/office/drawing/2016/5/13/chartex" xmlns:cx8="http://schemas.microsoft.com/office/drawing/2016/5/14/chartex" xmlns:mc="http://schemas.openxmlformats.org/markup-compatibility/2006" xmlns:aink="http://schemas.microsoft.com/office/drawing/2016/ink" xmlns:am3d="http://schemas.microsoft.com/office/drawing/2017/model3d" xmlns:o="urn:schemas-microsoft-com:office:office" xmlns:r="http://schemas.openxmlformats.org/officeDocument/2006/relationships" xmlns:m="http://schemas.openxmlformats.org/officeDocument/2006/math" xmlns:v="urn:schemas-microsoft-com:vml" xmlns:wp14="http://schemas.microsoft.com/office/word/2010/wordprocessingDrawing" xmlns:wp="http://schemas.openxmlformats.org/drawingml/2006/wordprocessingDrawing" xmlns:w10="urn:schemas-microsoft-com:office:word" xmlns:w="http://schemas.openxmlformats.org/wordprocessingml/2006/main" xmlns:w14="http://schemas.microsoft.com/office/word/2010/wordml" xmlns:w15="http://schemas.microsoft.com/office/word/2012/wordml" xmlns:w16cex="http://schemas.microsoft.com/office/word/2018/wordml/cex" xmlns:w16cid="http://schemas.microsoft.com/office/word/2016/wordml/cid" xmlns:w16="http://schemas.microsoft.com/office/word/2018/wordml" xmlns:w16sdtdh="http://schemas.microsoft.com/office/word/2020/wordml/sdtdatahash" xmlns:w16se="http://schemas.microsoft.com/office/word/2015/wordml/symex" xmlns:wpg="http://schemas.microsoft.com/office/word/2010/wordprocessingGroup" xmlns:wpi="http://schemas.microsoft.com/office/word/2010/wordprocessingInk" xmlns:wne="http://schemas.microsoft.com/office/word/2006/wordml" xmlns:wps="http://schemas.microsoft.com/office/word/2010/wordprocessingShape" mc:Ignorable="w14 w15 w16se w16cid w16 w16cex w16sdtdh wp14">
   <w:abstractNum w:abstractNumId="0" w15:restartNumberingAfterBreak="0">
     <w:nsid w:val="00004DB7"/>
     <w:multiLevelType w:val="hybridMultilevel"/>
@@ -5757,18 +5394,18 @@
       <w:lvlJc w:val="left"/>
     </w:lvl>
   </w:abstractNum>
-  <w:num w:numId="1" w16cid:durableId="579410404">
+  <w:num w:numId="1">
     <w:abstractNumId w:val="0"/>
   </w:num>
 </w:numbering>
 </file>
 
 <file path=word/styles.xml><?xml version="1.0" encoding="utf-8"?>
-<w:styles xmlns:wp14="http://schemas.microsoft.com/office/word/2010/wordprocessingDrawing" xmlns:mc="http://schemas.openxmlformats.org/markup-compatibility/2006" xmlns:r="http://schemas.openxmlformats.org/officeDocument/2006/relationships" xmlns:w="http://schemas.openxmlformats.org/wordprocessingml/2006/main" xmlns:w14="http://schemas.microsoft.com/office/word/2010/wordml" xmlns:w15="http://schemas.microsoft.com/office/word/2012/wordml" xmlns:w16cex="http://schemas.microsoft.com/office/word/2018/wordml/cex" xmlns:w16cid="http://schemas.microsoft.com/office/word/2016/wordml/cid" xmlns:w16="http://schemas.microsoft.com/office/word/2018/wordml" xmlns:w16du="http://schemas.microsoft.com/office/word/2023/wordml/word16du" xmlns:w16sdtdh="http://schemas.microsoft.com/office/word/2020/wordml/sdtdatahash" xmlns:w16sdtfl="http://schemas.microsoft.com/office/word/2024/wordml/sdtformatlock" xmlns:w16se="http://schemas.microsoft.com/office/word/2015/wordml/symex" mc:Ignorable="w14 w15 w16se w16cid w16 w16cex w16sdtdh w16sdtfl w16du wp14">
+<w:styles xmlns:mc="http://schemas.openxmlformats.org/markup-compatibility/2006" xmlns:r="http://schemas.openxmlformats.org/officeDocument/2006/relationships" xmlns:w="http://schemas.openxmlformats.org/wordprocessingml/2006/main" xmlns:w14="http://schemas.microsoft.com/office/word/2010/wordml" xmlns:w15="http://schemas.microsoft.com/office/word/2012/wordml" xmlns:w16cex="http://schemas.microsoft.com/office/word/2018/wordml/cex" xmlns:w16cid="http://schemas.microsoft.com/office/word/2016/wordml/cid" xmlns:w16="http://schemas.microsoft.com/office/word/2018/wordml" xmlns:w16sdtdh="http://schemas.microsoft.com/office/word/2020/wordml/sdtdatahash" xmlns:w16se="http://schemas.microsoft.com/office/word/2015/wordml/symex" mc:Ignorable="w14 w15 w16se w16cid w16 w16cex w16sdtdh">
   <w:docDefaults>
     <w:rPrDefault>
       <w:rPr>
-        <w:rFonts w:asciiTheme="minorHAnsi" w:hAnsiTheme="minorHAnsi" w:eastAsiaTheme="minorHAnsi" w:cstheme="minorBidi"/>
+        <w:rFonts w:asciiTheme="minorHAnsi" w:eastAsiaTheme="minorHAnsi" w:hAnsiTheme="minorHAnsi" w:cstheme="minorBidi"/>
         <w:sz w:val="22"/>
         <w:szCs w:val="22"/>
         <w:lang w:val="pt-BR" w:eastAsia="en-US" w:bidi="ar-SA"/>
@@ -5783,14 +5420,14 @@
   <w:latentStyles w:defLockedState="0" w:defUIPriority="99" w:defSemiHidden="0" w:defUnhideWhenUsed="0" w:defQFormat="0" w:count="376">
     <w:lsdException w:name="Normal" w:uiPriority="0" w:qFormat="1"/>
     <w:lsdException w:name="heading 1" w:uiPriority="9" w:qFormat="1"/>
-    <w:lsdException w:name="heading 2" w:uiPriority="9" w:semiHidden="1" w:unhideWhenUsed="1" w:qFormat="1"/>
-    <w:lsdException w:name="heading 3" w:uiPriority="9" w:semiHidden="1" w:unhideWhenUsed="1" w:qFormat="1"/>
-    <w:lsdException w:name="heading 4" w:uiPriority="9" w:semiHidden="1" w:unhideWhenUsed="1" w:qFormat="1"/>
-    <w:lsdException w:name="heading 5" w:uiPriority="9" w:semiHidden="1" w:unhideWhenUsed="1" w:qFormat="1"/>
-    <w:lsdException w:name="heading 6" w:uiPriority="9" w:semiHidden="1" w:unhideWhenUsed="1" w:qFormat="1"/>
-    <w:lsdException w:name="heading 7" w:uiPriority="9" w:semiHidden="1" w:unhideWhenUsed="1" w:qFormat="1"/>
-    <w:lsdException w:name="heading 8" w:uiPriority="9" w:semiHidden="1" w:unhideWhenUsed="1" w:qFormat="1"/>
-    <w:lsdException w:name="heading 9" w:uiPriority="9" w:semiHidden="1" w:unhideWhenUsed="1" w:qFormat="1"/>
+    <w:lsdException w:name="heading 2" w:semiHidden="1" w:uiPriority="9" w:unhideWhenUsed="1" w:qFormat="1"/>
+    <w:lsdException w:name="heading 3" w:semiHidden="1" w:uiPriority="9" w:unhideWhenUsed="1" w:qFormat="1"/>
+    <w:lsdException w:name="heading 4" w:semiHidden="1" w:uiPriority="9" w:unhideWhenUsed="1" w:qFormat="1"/>
+    <w:lsdException w:name="heading 5" w:semiHidden="1" w:uiPriority="9" w:unhideWhenUsed="1" w:qFormat="1"/>
+    <w:lsdException w:name="heading 6" w:semiHidden="1" w:uiPriority="9" w:unhideWhenUsed="1" w:qFormat="1"/>
+    <w:lsdException w:name="heading 7" w:semiHidden="1" w:uiPriority="9" w:unhideWhenUsed="1" w:qFormat="1"/>
+    <w:lsdException w:name="heading 8" w:semiHidden="1" w:uiPriority="9" w:unhideWhenUsed="1" w:qFormat="1"/>
+    <w:lsdException w:name="heading 9" w:semiHidden="1" w:uiPriority="9" w:unhideWhenUsed="1" w:qFormat="1"/>
     <w:lsdException w:name="index 1" w:semiHidden="1" w:unhideWhenUsed="1"/>
     <w:lsdException w:name="index 2" w:semiHidden="1" w:unhideWhenUsed="1"/>
     <w:lsdException w:name="index 3" w:semiHidden="1" w:unhideWhenUsed="1"/>
@@ -5800,22 +5437,22 @@
     <w:lsdException w:name="index 7" w:semiHidden="1" w:unhideWhenUsed="1"/>
     <w:lsdException w:name="index 8" w:semiHidden="1" w:unhideWhenUsed="1"/>
     <w:lsdException w:name="index 9" w:semiHidden="1" w:unhideWhenUsed="1"/>
-    <w:lsdException w:name="toc 1" w:uiPriority="39" w:semiHidden="1" w:unhideWhenUsed="1"/>
-    <w:lsdException w:name="toc 2" w:uiPriority="39" w:semiHidden="1" w:unhideWhenUsed="1"/>
-    <w:lsdException w:name="toc 3" w:uiPriority="39" w:semiHidden="1" w:unhideWhenUsed="1"/>
-    <w:lsdException w:name="toc 4" w:uiPriority="39" w:semiHidden="1" w:unhideWhenUsed="1"/>
-    <w:lsdException w:name="toc 5" w:uiPriority="39" w:semiHidden="1" w:unhideWhenUsed="1"/>
-    <w:lsdException w:name="toc 6" w:uiPriority="39" w:semiHidden="1" w:unhideWhenUsed="1"/>
-    <w:lsdException w:name="toc 7" w:uiPriority="39" w:semiHidden="1" w:unhideWhenUsed="1"/>
-    <w:lsdException w:name="toc 8" w:uiPriority="39" w:semiHidden="1" w:unhideWhenUsed="1"/>
-    <w:lsdException w:name="toc 9" w:uiPriority="39" w:semiHidden="1" w:unhideWhenUsed="1"/>
+    <w:lsdException w:name="toc 1" w:semiHidden="1" w:uiPriority="39" w:unhideWhenUsed="1"/>
+    <w:lsdException w:name="toc 2" w:semiHidden="1" w:uiPriority="39" w:unhideWhenUsed="1"/>
+    <w:lsdException w:name="toc 3" w:semiHidden="1" w:uiPriority="39" w:unhideWhenUsed="1"/>
+    <w:lsdException w:name="toc 4" w:semiHidden="1" w:uiPriority="39" w:unhideWhenUsed="1"/>
+    <w:lsdException w:name="toc 5" w:semiHidden="1" w:uiPriority="39" w:unhideWhenUsed="1"/>
+    <w:lsdException w:name="toc 6" w:semiHidden="1" w:uiPriority="39" w:unhideWhenUsed="1"/>
+    <w:lsdException w:name="toc 7" w:semiHidden="1" w:uiPriority="39" w:unhideWhenUsed="1"/>
+    <w:lsdException w:name="toc 8" w:semiHidden="1" w:uiPriority="39" w:unhideWhenUsed="1"/>
+    <w:lsdException w:name="toc 9" w:semiHidden="1" w:uiPriority="39" w:unhideWhenUsed="1"/>
     <w:lsdException w:name="Normal Indent" w:semiHidden="1" w:unhideWhenUsed="1"/>
     <w:lsdException w:name="footnote text" w:semiHidden="1" w:unhideWhenUsed="1"/>
     <w:lsdException w:name="annotation text" w:semiHidden="1" w:unhideWhenUsed="1"/>
     <w:lsdException w:name="header" w:semiHidden="1" w:unhideWhenUsed="1"/>
     <w:lsdException w:name="footer" w:semiHidden="1" w:unhideWhenUsed="1"/>
     <w:lsdException w:name="index heading" w:semiHidden="1" w:unhideWhenUsed="1"/>
-    <w:lsdException w:name="caption" w:uiPriority="35" w:semiHidden="1" w:unhideWhenUsed="1" w:qFormat="1"/>
+    <w:lsdException w:name="caption" w:semiHidden="1" w:uiPriority="35" w:unhideWhenUsed="1" w:qFormat="1"/>
     <w:lsdException w:name="table of figures" w:semiHidden="1" w:unhideWhenUsed="1"/>
     <w:lsdException w:name="envelope address" w:semiHidden="1" w:unhideWhenUsed="1"/>
     <w:lsdException w:name="envelope return" w:semiHidden="1" w:unhideWhenUsed="1"/>
@@ -5846,7 +5483,7 @@
     <w:lsdException w:name="Title" w:uiPriority="10" w:qFormat="1"/>
     <w:lsdException w:name="Closing" w:semiHidden="1" w:unhideWhenUsed="1"/>
     <w:lsdException w:name="Signature" w:semiHidden="1" w:unhideWhenUsed="1"/>
-    <w:lsdException w:name="Default Paragraph Font" w:uiPriority="1" w:semiHidden="1" w:unhideWhenUsed="1"/>
+    <w:lsdException w:name="Default Paragraph Font" w:semiHidden="1" w:uiPriority="1" w:unhideWhenUsed="1"/>
     <w:lsdException w:name="Body Text" w:semiHidden="1" w:unhideWhenUsed="1"/>
     <w:lsdException w:name="Body Text Indent" w:semiHidden="1" w:unhideWhenUsed="1"/>
     <w:lsdException w:name="List Continue" w:semiHidden="1" w:unhideWhenUsed="1"/>
@@ -6046,8 +5683,8 @@
     <w:lsdException w:name="Subtle Reference" w:uiPriority="31" w:qFormat="1"/>
     <w:lsdException w:name="Intense Reference" w:uiPriority="32" w:qFormat="1"/>
     <w:lsdException w:name="Book Title" w:uiPriority="33" w:qFormat="1"/>
-    <w:lsdException w:name="Bibliography" w:uiPriority="37" w:semiHidden="1" w:unhideWhenUsed="1"/>
-    <w:lsdException w:name="TOC Heading" w:uiPriority="39" w:semiHidden="1" w:unhideWhenUsed="1" w:qFormat="1"/>
+    <w:lsdException w:name="Bibliography" w:semiHidden="1" w:uiPriority="37" w:unhideWhenUsed="1"/>
+    <w:lsdException w:name="TOC Heading" w:semiHidden="1" w:uiPriority="39" w:unhideWhenUsed="1" w:qFormat="1"/>
     <w:lsdException w:name="Plain Table 1" w:uiPriority="41"/>
     <w:lsdException w:name="Plain Table 2" w:uiPriority="42"/>
     <w:lsdException w:name="Plain Table 3" w:uiPriority="43"/>
@@ -6158,7 +5795,7 @@
     <w:lsdException w:name="Unresolved Mention" w:semiHidden="1" w:unhideWhenUsed="1"/>
     <w:lsdException w:name="Smart Link" w:semiHidden="1" w:unhideWhenUsed="1"/>
   </w:latentStyles>
-  <w:style w:type="paragraph" w:styleId="Normal" w:default="1">
+  <w:style w:type="paragraph" w:default="1" w:styleId="Normal">
     <w:name w:val="Normal"/>
     <w:qFormat/>
     <w:rsid w:val="00AC3AC6"/>
@@ -6166,17 +5803,17 @@
       <w:spacing w:after="0" w:line="240" w:lineRule="auto"/>
     </w:pPr>
     <w:rPr>
-      <w:rFonts w:ascii="Times New Roman" w:hAnsi="Times New Roman" w:cs="Times New Roman" w:eastAsiaTheme="minorEastAsia"/>
+      <w:rFonts w:ascii="Times New Roman" w:eastAsiaTheme="minorEastAsia" w:hAnsi="Times New Roman" w:cs="Times New Roman"/>
       <w:lang w:eastAsia="pt-BR"/>
     </w:rPr>
   </w:style>
-  <w:style w:type="character" w:styleId="Fontepargpadro" w:default="1">
+  <w:style w:type="character" w:default="1" w:styleId="Fontepargpadro">
     <w:name w:val="Default Paragraph Font"/>
     <w:uiPriority w:val="1"/>
     <w:semiHidden/>
     <w:unhideWhenUsed/>
   </w:style>
-  <w:style w:type="table" w:styleId="Tabelanormal" w:default="1">
+  <w:style w:type="table" w:default="1" w:styleId="Tabelanormal">
     <w:name w:val="Normal Table"/>
     <w:uiPriority w:val="99"/>
     <w:semiHidden/>
@@ -6191,7 +5828,7 @@
       </w:tblCellMar>
     </w:tblPr>
   </w:style>
-  <w:style w:type="numbering" w:styleId="Semlista" w:default="1">
+  <w:style w:type="numbering" w:default="1" w:styleId="Semlista">
     <w:name w:val="No List"/>
     <w:uiPriority w:val="99"/>
     <w:semiHidden/>
@@ -6211,14 +5848,14 @@
       </w:tabs>
     </w:pPr>
   </w:style>
-  <w:style w:type="character" w:styleId="CabealhoChar" w:customStyle="1">
+  <w:style w:type="character" w:customStyle="1" w:styleId="CabealhoChar">
     <w:name w:val="Cabeçalho Char"/>
     <w:basedOn w:val="Fontepargpadro"/>
     <w:link w:val="Cabealho"/>
     <w:uiPriority w:val="99"/>
     <w:rsid w:val="00AC3AC6"/>
     <w:rPr>
-      <w:rFonts w:ascii="Times New Roman" w:hAnsi="Times New Roman" w:cs="Times New Roman" w:eastAsiaTheme="minorEastAsia"/>
+      <w:rFonts w:ascii="Times New Roman" w:eastAsiaTheme="minorEastAsia" w:hAnsi="Times New Roman" w:cs="Times New Roman"/>
       <w:lang w:eastAsia="pt-BR"/>
     </w:rPr>
   </w:style>
@@ -6236,14 +5873,14 @@
       </w:tabs>
     </w:pPr>
   </w:style>
-  <w:style w:type="character" w:styleId="RodapChar" w:customStyle="1">
+  <w:style w:type="character" w:customStyle="1" w:styleId="RodapChar">
     <w:name w:val="Rodapé Char"/>
     <w:basedOn w:val="Fontepargpadro"/>
     <w:link w:val="Rodap"/>
     <w:uiPriority w:val="99"/>
     <w:rsid w:val="00AC3AC6"/>
     <w:rPr>
-      <w:rFonts w:ascii="Times New Roman" w:hAnsi="Times New Roman" w:cs="Times New Roman" w:eastAsiaTheme="minorEastAsia"/>
+      <w:rFonts w:ascii="Times New Roman" w:eastAsiaTheme="minorEastAsia" w:hAnsi="Times New Roman" w:cs="Times New Roman"/>
       <w:lang w:eastAsia="pt-BR"/>
     </w:rPr>
   </w:style>
@@ -6257,12 +5894,12 @@
     </w:pPr>
     <w:tblPr>
       <w:tblBorders>
-        <w:top w:val="single" w:color="auto" w:sz="4" w:space="0"/>
-        <w:left w:val="single" w:color="auto" w:sz="4" w:space="0"/>
-        <w:bottom w:val="single" w:color="auto" w:sz="4" w:space="0"/>
-        <w:right w:val="single" w:color="auto" w:sz="4" w:space="0"/>
-        <w:insideH w:val="single" w:color="auto" w:sz="4" w:space="0"/>
-        <w:insideV w:val="single" w:color="auto" w:sz="4" w:space="0"/>
+        <w:top w:val="single" w:sz="4" w:space="0" w:color="auto"/>
+        <w:left w:val="single" w:sz="4" w:space="0" w:color="auto"/>
+        <w:bottom w:val="single" w:sz="4" w:space="0" w:color="auto"/>
+        <w:right w:val="single" w:sz="4" w:space="0" w:color="auto"/>
+        <w:insideH w:val="single" w:sz="4" w:space="0" w:color="auto"/>
+        <w:insideV w:val="single" w:sz="4" w:space="0" w:color="auto"/>
       </w:tblBorders>
     </w:tblPr>
   </w:style>
@@ -6280,7 +5917,7 @@
       <w:szCs w:val="16"/>
     </w:rPr>
   </w:style>
-  <w:style w:type="character" w:styleId="TextodebaloChar" w:customStyle="1">
+  <w:style w:type="character" w:customStyle="1" w:styleId="TextodebaloChar">
     <w:name w:val="Texto de balão Char"/>
     <w:basedOn w:val="Fontepargpadro"/>
     <w:link w:val="Textodebalo"/>
@@ -6288,7 +5925,7 @@
     <w:semiHidden/>
     <w:rsid w:val="003916C3"/>
     <w:rPr>
-      <w:rFonts w:ascii="Tahoma" w:hAnsi="Tahoma" w:cs="Tahoma" w:eastAsiaTheme="minorEastAsia"/>
+      <w:rFonts w:ascii="Tahoma" w:eastAsiaTheme="minorEastAsia" w:hAnsi="Tahoma" w:cs="Tahoma"/>
       <w:sz w:val="16"/>
       <w:szCs w:val="16"/>
       <w:lang w:eastAsia="pt-BR"/>
@@ -6319,7 +5956,7 @@
       <w:szCs w:val="20"/>
     </w:rPr>
   </w:style>
-  <w:style w:type="character" w:styleId="TextodecomentrioChar" w:customStyle="1">
+  <w:style w:type="character" w:customStyle="1" w:styleId="TextodecomentrioChar">
     <w:name w:val="Texto de comentário Char"/>
     <w:basedOn w:val="Fontepargpadro"/>
     <w:link w:val="Textodecomentrio"/>
@@ -6327,7 +5964,7 @@
     <w:semiHidden/>
     <w:rsid w:val="00341747"/>
     <w:rPr>
-      <w:rFonts w:ascii="Times New Roman" w:hAnsi="Times New Roman" w:cs="Times New Roman" w:eastAsiaTheme="minorEastAsia"/>
+      <w:rFonts w:ascii="Times New Roman" w:eastAsiaTheme="minorEastAsia" w:hAnsi="Times New Roman" w:cs="Times New Roman"/>
       <w:sz w:val="20"/>
       <w:szCs w:val="20"/>
       <w:lang w:eastAsia="pt-BR"/>
@@ -6347,7 +5984,7 @@
       <w:bCs/>
     </w:rPr>
   </w:style>
-  <w:style w:type="character" w:styleId="AssuntodocomentrioChar" w:customStyle="1">
+  <w:style w:type="character" w:customStyle="1" w:styleId="AssuntodocomentrioChar">
     <w:name w:val="Assunto do comentário Char"/>
     <w:basedOn w:val="TextodecomentrioChar"/>
     <w:link w:val="Assuntodocomentrio"/>
@@ -6355,7 +5992,7 @@
     <w:semiHidden/>
     <w:rsid w:val="00341747"/>
     <w:rPr>
-      <w:rFonts w:ascii="Times New Roman" w:hAnsi="Times New Roman" w:cs="Times New Roman" w:eastAsiaTheme="minorEastAsia"/>
+      <w:rFonts w:ascii="Times New Roman" w:eastAsiaTheme="minorEastAsia" w:hAnsi="Times New Roman" w:cs="Times New Roman"/>
       <w:b/>
       <w:bCs/>
       <w:sz w:val="20"/>
@@ -6363,7 +6000,7 @@
       <w:lang w:eastAsia="pt-BR"/>
     </w:rPr>
   </w:style>
-  <w:style w:type="paragraph" w:styleId="Standard" w:customStyle="1">
+  <w:style w:type="paragraph" w:customStyle="1" w:styleId="Standard">
     <w:name w:val="Standard"/>
     <w:qFormat/>
     <w:rsid w:val="00950BAC"/>
@@ -6375,14 +6012,14 @@
       <w:textAlignment w:val="baseline"/>
     </w:pPr>
     <w:rPr>
-      <w:rFonts w:ascii="Times New Roman" w:hAnsi="Times New Roman" w:eastAsia="DejaVu Sans" w:cs="DejaVu Sans"/>
+      <w:rFonts w:ascii="Times New Roman" w:eastAsia="DejaVu Sans" w:hAnsi="Times New Roman" w:cs="DejaVu Sans"/>
       <w:kern w:val="3"/>
       <w:sz w:val="24"/>
       <w:szCs w:val="24"/>
       <w:lang w:eastAsia="pt-BR"/>
     </w:rPr>
   </w:style>
-  <w:style w:type="paragraph" w:styleId="C1" w:customStyle="1">
+  <w:style w:type="paragraph" w:customStyle="1" w:styleId="C1">
     <w:name w:val="C1"/>
     <w:rsid w:val="00950BAC"/>
     <w:pPr>
@@ -6393,7 +6030,7 @@
       <w:jc w:val="center"/>
     </w:pPr>
     <w:rPr>
-      <w:rFonts w:ascii="Courier" w:hAnsi="Courier" w:eastAsia="Courier" w:cs="Courier"/>
+      <w:rFonts w:ascii="Courier" w:eastAsia="Courier" w:hAnsi="Courier" w:cs="Courier"/>
       <w:sz w:val="24"/>
       <w:szCs w:val="24"/>
       <w:u w:val="single"/>
@@ -6413,7 +6050,7 @@
       <w:szCs w:val="20"/>
     </w:rPr>
   </w:style>
-  <w:style w:type="character" w:styleId="TextodenotadefimChar" w:customStyle="1">
+  <w:style w:type="character" w:customStyle="1" w:styleId="TextodenotadefimChar">
     <w:name w:val="Texto de nota de fim Char"/>
     <w:basedOn w:val="Fontepargpadro"/>
     <w:link w:val="Textodenotadefim"/>
@@ -6421,7 +6058,7 @@
     <w:semiHidden/>
     <w:rsid w:val="005D2223"/>
     <w:rPr>
-      <w:rFonts w:ascii="Times New Roman" w:hAnsi="Times New Roman" w:cs="Times New Roman" w:eastAsiaTheme="minorEastAsia"/>
+      <w:rFonts w:ascii="Times New Roman" w:eastAsiaTheme="minorEastAsia" w:hAnsi="Times New Roman" w:cs="Times New Roman"/>
       <w:sz w:val="20"/>
       <w:szCs w:val="20"/>
       <w:lang w:eastAsia="pt-BR"/>

</xml_diff>

<commit_message>
Add new PATD fields and automate disciplinary analysis
Introduces new fields to the PATD model (including alegacao_defesa_resumo, comportamento, comprovante, dias_punicao, punicao, transgressao_afirmativa, natureza_transgressao, data_alegacao) with corresponding form and migration updates. Refactors the apuração (disciplinary analysis) workflow to be fully automated and handled via a single endpoint, removing the manual form. Updates document generation logic to use new templates and context, adds RELATORIO_DELTA.docx, and updates requirements to include num2words for number-to-text conversion.
</commit_message>
<xml_diff>
--- a/GsdAutomatico/pdf/PATD_Coringa.docx
+++ b/GsdAutomatico/pdf/PATD_Coringa.docx
@@ -1124,6 +1124,7 @@
         <w:pStyle w:val="Standard"/>
         <w:jc w:val="center"/>
       </w:pPr>
+      <w:bookmarkStart w:id="0" w:name="_Hlk207712774"/>
       <w:r>
         <w:t>{</w:t>
       </w:r>
@@ -1134,6 +1135,7 @@
         <w:t>}</w:t>
       </w:r>
     </w:p>
+    <w:bookmarkEnd w:id="0"/>
     <w:p>
       <w:pPr>
         <w:pStyle w:val="Standard"/>
@@ -1157,6 +1159,7 @@
         </w:rPr>
         <w:t xml:space="preserve"> </w:t>
       </w:r>
+      <w:bookmarkStart w:id="1" w:name="_Hlk207712763"/>
       <w:r>
         <w:rPr>
           <w:color w:val="FF0000"/>
@@ -1175,6 +1178,7 @@
         </w:rPr>
         <w:t>}</w:t>
       </w:r>
+      <w:bookmarkEnd w:id="1"/>
     </w:p>
     <w:p>
       <w:pPr>
@@ -3157,12 +3161,14 @@
         </w:rPr>
         <w:t>{</w:t>
       </w:r>
-      <w:r>
-        <w:rPr>
-          <w:color w:val="FF0000"/>
-        </w:rPr>
-        <w:t>data</w:t>
-      </w:r>
+      <w:proofErr w:type="spellStart"/>
+      <w:r>
+        <w:rPr>
+          <w:color w:val="FF0000"/>
+        </w:rPr>
+        <w:t>data_oficio</w:t>
+      </w:r>
+      <w:proofErr w:type="spellEnd"/>
       <w:r>
         <w:rPr>
           <w:color w:val="FF0000"/>
@@ -3174,7 +3180,14 @@
           <w:rFonts w:eastAsia="Times New Roman"/>
           <w:color w:val="000000" w:themeColor="text1"/>
         </w:rPr>
-        <w:t xml:space="preserve">. </w:t>
+        <w:t>.</w:t>
+      </w:r>
+      <w:r>
+        <w:rPr>
+          <w:rFonts w:eastAsia="Times New Roman"/>
+          <w:color w:val="000000" w:themeColor="text1"/>
+        </w:rPr>
+        <w:t xml:space="preserve"> </w:t>
       </w:r>
       <w:r>
         <w:rPr>
@@ -3190,6 +3203,7 @@
         </w:rPr>
         <w:t xml:space="preserve"> </w:t>
       </w:r>
+      <w:bookmarkStart w:id="2" w:name="_Hlk207710813"/>
       <w:r>
         <w:rPr>
           <w:color w:val="FF0000"/>
@@ -3232,6 +3246,7 @@
         </w:rPr>
         <w:t xml:space="preserve"> </w:t>
       </w:r>
+      <w:bookmarkEnd w:id="2"/>
       <w:r>
         <w:rPr>
           <w:rFonts w:eastAsia="Times New Roman"/>
@@ -3359,6 +3374,7 @@
         </w:rPr>
         <w:t>{</w:t>
       </w:r>
+      <w:bookmarkStart w:id="3" w:name="_Hlk207711472"/>
       <w:r>
         <w:rPr>
           <w:rFonts w:eastAsia="Times New Roman"/>
@@ -3367,6 +3383,7 @@
         </w:rPr>
         <w:t>Itens enquadrados</w:t>
       </w:r>
+      <w:bookmarkEnd w:id="3"/>
       <w:r>
         <w:rPr>
           <w:rFonts w:eastAsia="Times New Roman"/>
@@ -3524,6 +3541,7 @@
           <w:szCs w:val="24"/>
         </w:rPr>
       </w:pPr>
+      <w:bookmarkStart w:id="4" w:name="_Hlk207712308"/>
       <w:r>
         <w:rPr>
           <w:rFonts w:eastAsia="Times New Roman"/>
@@ -3650,6 +3668,8 @@
           <w:szCs w:val="24"/>
         </w:rPr>
       </w:pPr>
+      <w:bookmarkStart w:id="5" w:name="_Hlk207712332"/>
+      <w:bookmarkEnd w:id="4"/>
       <w:r>
         <w:rPr>
           <w:rFonts w:eastAsia="Times New Roman"/>
@@ -3675,6 +3695,7 @@
         <w:t>}</w:t>
       </w:r>
     </w:p>
+    <w:bookmarkEnd w:id="5"/>
     <w:p>
       <w:pPr>
         <w:jc w:val="center"/>
@@ -3726,6 +3747,7 @@
         </w:rPr>
         <w:t xml:space="preserve">   </w:t>
       </w:r>
+      <w:bookmarkStart w:id="6" w:name="_Hlk207712321"/>
       <w:r>
         <w:rPr>
           <w:b/>
@@ -3750,6 +3772,7 @@
         </w:rPr>
         <w:t>}</w:t>
       </w:r>
+      <w:bookmarkEnd w:id="6"/>
     </w:p>
     <w:p>
       <w:pPr>

</xml_diff>

<commit_message>
aletrações pequenas de bugs
</commit_message>
<xml_diff>
--- a/GsdAutomatico/pdf/PATD_Coringa.docx
+++ b/GsdAutomatico/pdf/PATD_Coringa.docx
@@ -1,6 +1,6 @@
 
 <file path=word/document.xml><?xml version="1.0" encoding="utf-8"?>
-<w:document xmlns:wpc="http://schemas.microsoft.com/office/word/2010/wordprocessingCanvas" xmlns:cx="http://schemas.microsoft.com/office/drawing/2014/chartex" xmlns:cx1="http://schemas.microsoft.com/office/drawing/2015/9/8/chartex" xmlns:cx2="http://schemas.microsoft.com/office/drawing/2015/10/21/chartex" xmlns:cx3="http://schemas.microsoft.com/office/drawing/2016/5/9/chartex" xmlns:cx4="http://schemas.microsoft.com/office/drawing/2016/5/10/chartex" xmlns:cx5="http://schemas.microsoft.com/office/drawing/2016/5/11/chartex" xmlns:cx6="http://schemas.microsoft.com/office/drawing/2016/5/12/chartex" xmlns:cx7="http://schemas.microsoft.com/office/drawing/2016/5/13/chartex" xmlns:cx8="http://schemas.microsoft.com/office/drawing/2016/5/14/chartex" xmlns:mc="http://schemas.openxmlformats.org/markup-compatibility/2006" xmlns:aink="http://schemas.microsoft.com/office/drawing/2016/ink" xmlns:am3d="http://schemas.microsoft.com/office/drawing/2017/model3d" xmlns:o="urn:schemas-microsoft-com:office:office" xmlns:r="http://schemas.openxmlformats.org/officeDocument/2006/relationships" xmlns:m="http://schemas.openxmlformats.org/officeDocument/2006/math" xmlns:v="urn:schemas-microsoft-com:vml" xmlns:wp14="http://schemas.microsoft.com/office/word/2010/wordprocessingDrawing" xmlns:wp="http://schemas.openxmlformats.org/drawingml/2006/wordprocessingDrawing" xmlns:w10="urn:schemas-microsoft-com:office:word" xmlns:w="http://schemas.openxmlformats.org/wordprocessingml/2006/main" xmlns:w14="http://schemas.microsoft.com/office/word/2010/wordml" xmlns:w15="http://schemas.microsoft.com/office/word/2012/wordml" xmlns:w16cex="http://schemas.microsoft.com/office/word/2018/wordml/cex" xmlns:w16cid="http://schemas.microsoft.com/office/word/2016/wordml/cid" xmlns:w16="http://schemas.microsoft.com/office/word/2018/wordml" xmlns:w16sdtdh="http://schemas.microsoft.com/office/word/2020/wordml/sdtdatahash" xmlns:w16se="http://schemas.microsoft.com/office/word/2015/wordml/symex" xmlns:wpg="http://schemas.microsoft.com/office/word/2010/wordprocessingGroup" xmlns:wpi="http://schemas.microsoft.com/office/word/2010/wordprocessingInk" xmlns:wne="http://schemas.microsoft.com/office/word/2006/wordml" xmlns:wps="http://schemas.microsoft.com/office/word/2010/wordprocessingShape" mc:Ignorable="w14 w15 w16se w16cid w16 w16cex w16sdtdh wp14">
+<w:document xmlns:wpc="http://schemas.microsoft.com/office/word/2010/wordprocessingCanvas" xmlns:cx="http://schemas.microsoft.com/office/drawing/2014/chartex" xmlns:cx1="http://schemas.microsoft.com/office/drawing/2015/9/8/chartex" xmlns:cx2="http://schemas.microsoft.com/office/drawing/2015/10/21/chartex" xmlns:cx3="http://schemas.microsoft.com/office/drawing/2016/5/9/chartex" xmlns:cx4="http://schemas.microsoft.com/office/drawing/2016/5/10/chartex" xmlns:cx5="http://schemas.microsoft.com/office/drawing/2016/5/11/chartex" xmlns:cx6="http://schemas.microsoft.com/office/drawing/2016/5/12/chartex" xmlns:cx7="http://schemas.microsoft.com/office/drawing/2016/5/13/chartex" xmlns:cx8="http://schemas.microsoft.com/office/drawing/2016/5/14/chartex" xmlns:mc="http://schemas.openxmlformats.org/markup-compatibility/2006" xmlns:aink="http://schemas.microsoft.com/office/drawing/2016/ink" xmlns:am3d="http://schemas.microsoft.com/office/drawing/2017/model3d" xmlns:o="urn:schemas-microsoft-com:office:office" xmlns:oel="http://schemas.microsoft.com/office/2019/extlst" xmlns:r="http://schemas.openxmlformats.org/officeDocument/2006/relationships" xmlns:m="http://schemas.openxmlformats.org/officeDocument/2006/math" xmlns:v="urn:schemas-microsoft-com:vml" xmlns:wp14="http://schemas.microsoft.com/office/word/2010/wordprocessingDrawing" xmlns:wp="http://schemas.openxmlformats.org/drawingml/2006/wordprocessingDrawing" xmlns:w10="urn:schemas-microsoft-com:office:word" xmlns:w="http://schemas.openxmlformats.org/wordprocessingml/2006/main" xmlns:w14="http://schemas.microsoft.com/office/word/2010/wordml" xmlns:w15="http://schemas.microsoft.com/office/word/2012/wordml" xmlns:w16cex="http://schemas.microsoft.com/office/word/2018/wordml/cex" xmlns:w16cid="http://schemas.microsoft.com/office/word/2016/wordml/cid" xmlns:w16="http://schemas.microsoft.com/office/word/2018/wordml" xmlns:w16du="http://schemas.microsoft.com/office/word/2023/wordml/word16du" xmlns:w16sdtdh="http://schemas.microsoft.com/office/word/2020/wordml/sdtdatahash" xmlns:w16sdtfl="http://schemas.microsoft.com/office/word/2024/wordml/sdtformatlock" xmlns:w16se="http://schemas.microsoft.com/office/word/2015/wordml/symex" xmlns:wpg="http://schemas.microsoft.com/office/word/2010/wordprocessingGroup" xmlns:wpi="http://schemas.microsoft.com/office/word/2010/wordprocessingInk" xmlns:wne="http://schemas.microsoft.com/office/word/2006/wordml" xmlns:wps="http://schemas.microsoft.com/office/word/2010/wordprocessingShape" mc:Ignorable="w14 w15 w16se w16cid w16 w16cex w16sdtdh w16sdtfl w16du wp14">
   <w:body>
     <w:p>
       <w:pPr>
@@ -3275,7 +3275,39 @@
           <w:sz w:val="24"/>
           <w:szCs w:val="24"/>
         </w:rPr>
-        <w:t>, do RDAER Encaminho ao senhor cópia da referida ocorrência para, querendo, manifestar-se no prazo de 05 (cinco) dias úteis, podendo constituir advogado e produzir quaisquer provas admitidas em direito para a defesa de seus interesses, em cumprimento ao art. 5</w:t>
+        <w:t>, do RDAER</w:t>
+      </w:r>
+      <w:r>
+        <w:rPr>
+          <w:rFonts w:eastAsia="Times New Roman"/>
+          <w:sz w:val="24"/>
+          <w:szCs w:val="24"/>
+        </w:rPr>
+        <w:t>,</w:t>
+      </w:r>
+      <w:r>
+        <w:rPr>
+          <w:rFonts w:eastAsia="Times New Roman"/>
+          <w:sz w:val="24"/>
+          <w:szCs w:val="24"/>
+        </w:rPr>
+        <w:t xml:space="preserve"> </w:t>
+      </w:r>
+      <w:r>
+        <w:rPr>
+          <w:rFonts w:eastAsia="Times New Roman"/>
+          <w:sz w:val="24"/>
+          <w:szCs w:val="24"/>
+        </w:rPr>
+        <w:t>e</w:t>
+      </w:r>
+      <w:r>
+        <w:rPr>
+          <w:rFonts w:eastAsia="Times New Roman"/>
+          <w:sz w:val="24"/>
+          <w:szCs w:val="24"/>
+        </w:rPr>
+        <w:t>ncaminho ao senhor cópia da referida ocorrência para, querendo, manifestar-se no prazo de 05 (cinco) dias úteis, podendo constituir advogado e produzir quaisquer provas admitidas em direito para a defesa de seus interesses, em cumprimento ao art. 5</w:t>
       </w:r>
       <w:r>
         <w:rPr>
@@ -4685,7 +4717,7 @@
 </file>
 
 <file path=word/endnotes.xml><?xml version="1.0" encoding="utf-8"?>
-<w:endnotes xmlns:wpc="http://schemas.microsoft.com/office/word/2010/wordprocessingCanvas" xmlns:cx="http://schemas.microsoft.com/office/drawing/2014/chartex" xmlns:cx1="http://schemas.microsoft.com/office/drawing/2015/9/8/chartex" xmlns:cx2="http://schemas.microsoft.com/office/drawing/2015/10/21/chartex" xmlns:cx3="http://schemas.microsoft.com/office/drawing/2016/5/9/chartex" xmlns:cx4="http://schemas.microsoft.com/office/drawing/2016/5/10/chartex" xmlns:cx5="http://schemas.microsoft.com/office/drawing/2016/5/11/chartex" xmlns:cx6="http://schemas.microsoft.com/office/drawing/2016/5/12/chartex" xmlns:cx7="http://schemas.microsoft.com/office/drawing/2016/5/13/chartex" xmlns:cx8="http://schemas.microsoft.com/office/drawing/2016/5/14/chartex" xmlns:mc="http://schemas.openxmlformats.org/markup-compatibility/2006" xmlns:aink="http://schemas.microsoft.com/office/drawing/2016/ink" xmlns:am3d="http://schemas.microsoft.com/office/drawing/2017/model3d" xmlns:o="urn:schemas-microsoft-com:office:office" xmlns:r="http://schemas.openxmlformats.org/officeDocument/2006/relationships" xmlns:m="http://schemas.openxmlformats.org/officeDocument/2006/math" xmlns:v="urn:schemas-microsoft-com:vml" xmlns:wp14="http://schemas.microsoft.com/office/word/2010/wordprocessingDrawing" xmlns:wp="http://schemas.openxmlformats.org/drawingml/2006/wordprocessingDrawing" xmlns:w10="urn:schemas-microsoft-com:office:word" xmlns:w="http://schemas.openxmlformats.org/wordprocessingml/2006/main" xmlns:w14="http://schemas.microsoft.com/office/word/2010/wordml" xmlns:w15="http://schemas.microsoft.com/office/word/2012/wordml" xmlns:w16cex="http://schemas.microsoft.com/office/word/2018/wordml/cex" xmlns:w16cid="http://schemas.microsoft.com/office/word/2016/wordml/cid" xmlns:w16="http://schemas.microsoft.com/office/word/2018/wordml" xmlns:w16sdtdh="http://schemas.microsoft.com/office/word/2020/wordml/sdtdatahash" xmlns:w16se="http://schemas.microsoft.com/office/word/2015/wordml/symex" xmlns:wpg="http://schemas.microsoft.com/office/word/2010/wordprocessingGroup" xmlns:wpi="http://schemas.microsoft.com/office/word/2010/wordprocessingInk" xmlns:wne="http://schemas.microsoft.com/office/word/2006/wordml" xmlns:wps="http://schemas.microsoft.com/office/word/2010/wordprocessingShape" mc:Ignorable="w14 w15 w16se w16cid w16 w16cex w16sdtdh wp14">
+<w:endnotes xmlns:wpc="http://schemas.microsoft.com/office/word/2010/wordprocessingCanvas" xmlns:cx="http://schemas.microsoft.com/office/drawing/2014/chartex" xmlns:cx1="http://schemas.microsoft.com/office/drawing/2015/9/8/chartex" xmlns:cx2="http://schemas.microsoft.com/office/drawing/2015/10/21/chartex" xmlns:cx3="http://schemas.microsoft.com/office/drawing/2016/5/9/chartex" xmlns:cx4="http://schemas.microsoft.com/office/drawing/2016/5/10/chartex" xmlns:cx5="http://schemas.microsoft.com/office/drawing/2016/5/11/chartex" xmlns:cx6="http://schemas.microsoft.com/office/drawing/2016/5/12/chartex" xmlns:cx7="http://schemas.microsoft.com/office/drawing/2016/5/13/chartex" xmlns:cx8="http://schemas.microsoft.com/office/drawing/2016/5/14/chartex" xmlns:mc="http://schemas.openxmlformats.org/markup-compatibility/2006" xmlns:aink="http://schemas.microsoft.com/office/drawing/2016/ink" xmlns:am3d="http://schemas.microsoft.com/office/drawing/2017/model3d" xmlns:o="urn:schemas-microsoft-com:office:office" xmlns:oel="http://schemas.microsoft.com/office/2019/extlst" xmlns:r="http://schemas.openxmlformats.org/officeDocument/2006/relationships" xmlns:m="http://schemas.openxmlformats.org/officeDocument/2006/math" xmlns:v="urn:schemas-microsoft-com:vml" xmlns:wp14="http://schemas.microsoft.com/office/word/2010/wordprocessingDrawing" xmlns:wp="http://schemas.openxmlformats.org/drawingml/2006/wordprocessingDrawing" xmlns:w10="urn:schemas-microsoft-com:office:word" xmlns:w="http://schemas.openxmlformats.org/wordprocessingml/2006/main" xmlns:w14="http://schemas.microsoft.com/office/word/2010/wordml" xmlns:w15="http://schemas.microsoft.com/office/word/2012/wordml" xmlns:w16cex="http://schemas.microsoft.com/office/word/2018/wordml/cex" xmlns:w16cid="http://schemas.microsoft.com/office/word/2016/wordml/cid" xmlns:w16="http://schemas.microsoft.com/office/word/2018/wordml" xmlns:w16du="http://schemas.microsoft.com/office/word/2023/wordml/word16du" xmlns:w16sdtdh="http://schemas.microsoft.com/office/word/2020/wordml/sdtdatahash" xmlns:w16sdtfl="http://schemas.microsoft.com/office/word/2024/wordml/sdtformatlock" xmlns:w16se="http://schemas.microsoft.com/office/word/2015/wordml/symex" xmlns:wpg="http://schemas.microsoft.com/office/word/2010/wordprocessingGroup" xmlns:wpi="http://schemas.microsoft.com/office/word/2010/wordprocessingInk" xmlns:wne="http://schemas.microsoft.com/office/word/2006/wordml" xmlns:wps="http://schemas.microsoft.com/office/word/2010/wordprocessingShape" mc:Ignorable="w14 w15 w16se w16cid w16 w16cex w16sdtdh w16sdtfl w16du wp14">
   <w:endnote w:type="separator" w:id="-1">
     <w:p>
       <w:r>
@@ -4704,7 +4736,7 @@
 </file>
 
 <file path=word/footer1.xml><?xml version="1.0" encoding="utf-8"?>
-<w:ftr xmlns:wpc="http://schemas.microsoft.com/office/word/2010/wordprocessingCanvas" xmlns:cx="http://schemas.microsoft.com/office/drawing/2014/chartex" xmlns:cx1="http://schemas.microsoft.com/office/drawing/2015/9/8/chartex" xmlns:cx2="http://schemas.microsoft.com/office/drawing/2015/10/21/chartex" xmlns:cx3="http://schemas.microsoft.com/office/drawing/2016/5/9/chartex" xmlns:cx4="http://schemas.microsoft.com/office/drawing/2016/5/10/chartex" xmlns:cx5="http://schemas.microsoft.com/office/drawing/2016/5/11/chartex" xmlns:cx6="http://schemas.microsoft.com/office/drawing/2016/5/12/chartex" xmlns:cx7="http://schemas.microsoft.com/office/drawing/2016/5/13/chartex" xmlns:cx8="http://schemas.microsoft.com/office/drawing/2016/5/14/chartex" xmlns:mc="http://schemas.openxmlformats.org/markup-compatibility/2006" xmlns:aink="http://schemas.microsoft.com/office/drawing/2016/ink" xmlns:am3d="http://schemas.microsoft.com/office/drawing/2017/model3d" xmlns:o="urn:schemas-microsoft-com:office:office" xmlns:r="http://schemas.openxmlformats.org/officeDocument/2006/relationships" xmlns:m="http://schemas.openxmlformats.org/officeDocument/2006/math" xmlns:v="urn:schemas-microsoft-com:vml" xmlns:wp14="http://schemas.microsoft.com/office/word/2010/wordprocessingDrawing" xmlns:wp="http://schemas.openxmlformats.org/drawingml/2006/wordprocessingDrawing" xmlns:w10="urn:schemas-microsoft-com:office:word" xmlns:w="http://schemas.openxmlformats.org/wordprocessingml/2006/main" xmlns:w14="http://schemas.microsoft.com/office/word/2010/wordml" xmlns:w15="http://schemas.microsoft.com/office/word/2012/wordml" xmlns:w16cex="http://schemas.microsoft.com/office/word/2018/wordml/cex" xmlns:w16cid="http://schemas.microsoft.com/office/word/2016/wordml/cid" xmlns:w16="http://schemas.microsoft.com/office/word/2018/wordml" xmlns:w16sdtdh="http://schemas.microsoft.com/office/word/2020/wordml/sdtdatahash" xmlns:w16se="http://schemas.microsoft.com/office/word/2015/wordml/symex" xmlns:wpg="http://schemas.microsoft.com/office/word/2010/wordprocessingGroup" xmlns:wpi="http://schemas.microsoft.com/office/word/2010/wordprocessingInk" xmlns:wne="http://schemas.microsoft.com/office/word/2006/wordml" xmlns:wps="http://schemas.microsoft.com/office/word/2010/wordprocessingShape" mc:Ignorable="w14 w15 w16se w16cid w16 w16cex w16sdtdh wp14">
+<w:ftr xmlns:wpc="http://schemas.microsoft.com/office/word/2010/wordprocessingCanvas" xmlns:cx="http://schemas.microsoft.com/office/drawing/2014/chartex" xmlns:cx1="http://schemas.microsoft.com/office/drawing/2015/9/8/chartex" xmlns:cx2="http://schemas.microsoft.com/office/drawing/2015/10/21/chartex" xmlns:cx3="http://schemas.microsoft.com/office/drawing/2016/5/9/chartex" xmlns:cx4="http://schemas.microsoft.com/office/drawing/2016/5/10/chartex" xmlns:cx5="http://schemas.microsoft.com/office/drawing/2016/5/11/chartex" xmlns:cx6="http://schemas.microsoft.com/office/drawing/2016/5/12/chartex" xmlns:cx7="http://schemas.microsoft.com/office/drawing/2016/5/13/chartex" xmlns:cx8="http://schemas.microsoft.com/office/drawing/2016/5/14/chartex" xmlns:mc="http://schemas.openxmlformats.org/markup-compatibility/2006" xmlns:aink="http://schemas.microsoft.com/office/drawing/2016/ink" xmlns:am3d="http://schemas.microsoft.com/office/drawing/2017/model3d" xmlns:o="urn:schemas-microsoft-com:office:office" xmlns:oel="http://schemas.microsoft.com/office/2019/extlst" xmlns:r="http://schemas.openxmlformats.org/officeDocument/2006/relationships" xmlns:m="http://schemas.openxmlformats.org/officeDocument/2006/math" xmlns:v="urn:schemas-microsoft-com:vml" xmlns:wp14="http://schemas.microsoft.com/office/word/2010/wordprocessingDrawing" xmlns:wp="http://schemas.openxmlformats.org/drawingml/2006/wordprocessingDrawing" xmlns:w10="urn:schemas-microsoft-com:office:word" xmlns:w="http://schemas.openxmlformats.org/wordprocessingml/2006/main" xmlns:w14="http://schemas.microsoft.com/office/word/2010/wordml" xmlns:w15="http://schemas.microsoft.com/office/word/2012/wordml" xmlns:w16cex="http://schemas.microsoft.com/office/word/2018/wordml/cex" xmlns:w16cid="http://schemas.microsoft.com/office/word/2016/wordml/cid" xmlns:w16="http://schemas.microsoft.com/office/word/2018/wordml" xmlns:w16du="http://schemas.microsoft.com/office/word/2023/wordml/word16du" xmlns:w16sdtdh="http://schemas.microsoft.com/office/word/2020/wordml/sdtdatahash" xmlns:w16sdtfl="http://schemas.microsoft.com/office/word/2024/wordml/sdtformatlock" xmlns:w16se="http://schemas.microsoft.com/office/word/2015/wordml/symex" xmlns:wpg="http://schemas.microsoft.com/office/word/2010/wordprocessingGroup" xmlns:wpi="http://schemas.microsoft.com/office/word/2010/wordprocessingInk" xmlns:wne="http://schemas.microsoft.com/office/word/2006/wordml" xmlns:wps="http://schemas.microsoft.com/office/word/2010/wordprocessingShape" mc:Ignorable="w14 w15 w16se w16cid w16 w16cex w16sdtdh w16sdtfl w16du wp14">
   <w:tbl>
     <w:tblPr>
       <w:tblW w:w="0" w:type="auto"/>
@@ -4765,7 +4797,7 @@
 </file>
 
 <file path=word/footer2.xml><?xml version="1.0" encoding="utf-8"?>
-<w:ftr xmlns:wpc="http://schemas.microsoft.com/office/word/2010/wordprocessingCanvas" xmlns:cx="http://schemas.microsoft.com/office/drawing/2014/chartex" xmlns:cx1="http://schemas.microsoft.com/office/drawing/2015/9/8/chartex" xmlns:cx2="http://schemas.microsoft.com/office/drawing/2015/10/21/chartex" xmlns:cx3="http://schemas.microsoft.com/office/drawing/2016/5/9/chartex" xmlns:cx4="http://schemas.microsoft.com/office/drawing/2016/5/10/chartex" xmlns:cx5="http://schemas.microsoft.com/office/drawing/2016/5/11/chartex" xmlns:cx6="http://schemas.microsoft.com/office/drawing/2016/5/12/chartex" xmlns:cx7="http://schemas.microsoft.com/office/drawing/2016/5/13/chartex" xmlns:cx8="http://schemas.microsoft.com/office/drawing/2016/5/14/chartex" xmlns:mc="http://schemas.openxmlformats.org/markup-compatibility/2006" xmlns:aink="http://schemas.microsoft.com/office/drawing/2016/ink" xmlns:am3d="http://schemas.microsoft.com/office/drawing/2017/model3d" xmlns:o="urn:schemas-microsoft-com:office:office" xmlns:r="http://schemas.openxmlformats.org/officeDocument/2006/relationships" xmlns:m="http://schemas.openxmlformats.org/officeDocument/2006/math" xmlns:v="urn:schemas-microsoft-com:vml" xmlns:wp14="http://schemas.microsoft.com/office/word/2010/wordprocessingDrawing" xmlns:wp="http://schemas.openxmlformats.org/drawingml/2006/wordprocessingDrawing" xmlns:w10="urn:schemas-microsoft-com:office:word" xmlns:w="http://schemas.openxmlformats.org/wordprocessingml/2006/main" xmlns:w14="http://schemas.microsoft.com/office/word/2010/wordml" xmlns:w15="http://schemas.microsoft.com/office/word/2012/wordml" xmlns:w16cex="http://schemas.microsoft.com/office/word/2018/wordml/cex" xmlns:w16cid="http://schemas.microsoft.com/office/word/2016/wordml/cid" xmlns:w16="http://schemas.microsoft.com/office/word/2018/wordml" xmlns:w16sdtdh="http://schemas.microsoft.com/office/word/2020/wordml/sdtdatahash" xmlns:w16se="http://schemas.microsoft.com/office/word/2015/wordml/symex" xmlns:wpg="http://schemas.microsoft.com/office/word/2010/wordprocessingGroup" xmlns:wpi="http://schemas.microsoft.com/office/word/2010/wordprocessingInk" xmlns:wne="http://schemas.microsoft.com/office/word/2006/wordml" xmlns:wps="http://schemas.microsoft.com/office/word/2010/wordprocessingShape" mc:Ignorable="w14 w15 w16se w16cid w16 w16cex w16sdtdh wp14">
+<w:ftr xmlns:wpc="http://schemas.microsoft.com/office/word/2010/wordprocessingCanvas" xmlns:cx="http://schemas.microsoft.com/office/drawing/2014/chartex" xmlns:cx1="http://schemas.microsoft.com/office/drawing/2015/9/8/chartex" xmlns:cx2="http://schemas.microsoft.com/office/drawing/2015/10/21/chartex" xmlns:cx3="http://schemas.microsoft.com/office/drawing/2016/5/9/chartex" xmlns:cx4="http://schemas.microsoft.com/office/drawing/2016/5/10/chartex" xmlns:cx5="http://schemas.microsoft.com/office/drawing/2016/5/11/chartex" xmlns:cx6="http://schemas.microsoft.com/office/drawing/2016/5/12/chartex" xmlns:cx7="http://schemas.microsoft.com/office/drawing/2016/5/13/chartex" xmlns:cx8="http://schemas.microsoft.com/office/drawing/2016/5/14/chartex" xmlns:mc="http://schemas.openxmlformats.org/markup-compatibility/2006" xmlns:aink="http://schemas.microsoft.com/office/drawing/2016/ink" xmlns:am3d="http://schemas.microsoft.com/office/drawing/2017/model3d" xmlns:o="urn:schemas-microsoft-com:office:office" xmlns:oel="http://schemas.microsoft.com/office/2019/extlst" xmlns:r="http://schemas.openxmlformats.org/officeDocument/2006/relationships" xmlns:m="http://schemas.openxmlformats.org/officeDocument/2006/math" xmlns:v="urn:schemas-microsoft-com:vml" xmlns:wp14="http://schemas.microsoft.com/office/word/2010/wordprocessingDrawing" xmlns:wp="http://schemas.openxmlformats.org/drawingml/2006/wordprocessingDrawing" xmlns:w10="urn:schemas-microsoft-com:office:word" xmlns:w="http://schemas.openxmlformats.org/wordprocessingml/2006/main" xmlns:w14="http://schemas.microsoft.com/office/word/2010/wordml" xmlns:w15="http://schemas.microsoft.com/office/word/2012/wordml" xmlns:w16cex="http://schemas.microsoft.com/office/word/2018/wordml/cex" xmlns:w16cid="http://schemas.microsoft.com/office/word/2016/wordml/cid" xmlns:w16="http://schemas.microsoft.com/office/word/2018/wordml" xmlns:w16du="http://schemas.microsoft.com/office/word/2023/wordml/word16du" xmlns:w16sdtdh="http://schemas.microsoft.com/office/word/2020/wordml/sdtdatahash" xmlns:w16sdtfl="http://schemas.microsoft.com/office/word/2024/wordml/sdtformatlock" xmlns:w16se="http://schemas.microsoft.com/office/word/2015/wordml/symex" xmlns:wpg="http://schemas.microsoft.com/office/word/2010/wordprocessingGroup" xmlns:wpi="http://schemas.microsoft.com/office/word/2010/wordprocessingInk" xmlns:wne="http://schemas.microsoft.com/office/word/2006/wordml" xmlns:wps="http://schemas.microsoft.com/office/word/2010/wordprocessingShape" mc:Ignorable="w14 w15 w16se w16cid w16 w16cex w16sdtdh w16sdtfl w16du wp14">
   <w:tbl>
     <w:tblPr>
       <w:tblW w:w="0" w:type="auto"/>
@@ -4826,7 +4858,7 @@
 </file>
 
 <file path=word/footer3.xml><?xml version="1.0" encoding="utf-8"?>
-<w:ftr xmlns:wpc="http://schemas.microsoft.com/office/word/2010/wordprocessingCanvas" xmlns:cx="http://schemas.microsoft.com/office/drawing/2014/chartex" xmlns:cx1="http://schemas.microsoft.com/office/drawing/2015/9/8/chartex" xmlns:cx2="http://schemas.microsoft.com/office/drawing/2015/10/21/chartex" xmlns:cx3="http://schemas.microsoft.com/office/drawing/2016/5/9/chartex" xmlns:cx4="http://schemas.microsoft.com/office/drawing/2016/5/10/chartex" xmlns:cx5="http://schemas.microsoft.com/office/drawing/2016/5/11/chartex" xmlns:cx6="http://schemas.microsoft.com/office/drawing/2016/5/12/chartex" xmlns:cx7="http://schemas.microsoft.com/office/drawing/2016/5/13/chartex" xmlns:cx8="http://schemas.microsoft.com/office/drawing/2016/5/14/chartex" xmlns:mc="http://schemas.openxmlformats.org/markup-compatibility/2006" xmlns:aink="http://schemas.microsoft.com/office/drawing/2016/ink" xmlns:am3d="http://schemas.microsoft.com/office/drawing/2017/model3d" xmlns:o="urn:schemas-microsoft-com:office:office" xmlns:r="http://schemas.openxmlformats.org/officeDocument/2006/relationships" xmlns:m="http://schemas.openxmlformats.org/officeDocument/2006/math" xmlns:v="urn:schemas-microsoft-com:vml" xmlns:wp14="http://schemas.microsoft.com/office/word/2010/wordprocessingDrawing" xmlns:wp="http://schemas.openxmlformats.org/drawingml/2006/wordprocessingDrawing" xmlns:w10="urn:schemas-microsoft-com:office:word" xmlns:w="http://schemas.openxmlformats.org/wordprocessingml/2006/main" xmlns:w14="http://schemas.microsoft.com/office/word/2010/wordml" xmlns:w15="http://schemas.microsoft.com/office/word/2012/wordml" xmlns:w16cex="http://schemas.microsoft.com/office/word/2018/wordml/cex" xmlns:w16cid="http://schemas.microsoft.com/office/word/2016/wordml/cid" xmlns:w16="http://schemas.microsoft.com/office/word/2018/wordml" xmlns:w16sdtdh="http://schemas.microsoft.com/office/word/2020/wordml/sdtdatahash" xmlns:w16se="http://schemas.microsoft.com/office/word/2015/wordml/symex" xmlns:wpg="http://schemas.microsoft.com/office/word/2010/wordprocessingGroup" xmlns:wpi="http://schemas.microsoft.com/office/word/2010/wordprocessingInk" xmlns:wne="http://schemas.microsoft.com/office/word/2006/wordml" xmlns:wps="http://schemas.microsoft.com/office/word/2010/wordprocessingShape" mc:Ignorable="w14 w15 w16se w16cid w16 w16cex w16sdtdh wp14">
+<w:ftr xmlns:wpc="http://schemas.microsoft.com/office/word/2010/wordprocessingCanvas" xmlns:cx="http://schemas.microsoft.com/office/drawing/2014/chartex" xmlns:cx1="http://schemas.microsoft.com/office/drawing/2015/9/8/chartex" xmlns:cx2="http://schemas.microsoft.com/office/drawing/2015/10/21/chartex" xmlns:cx3="http://schemas.microsoft.com/office/drawing/2016/5/9/chartex" xmlns:cx4="http://schemas.microsoft.com/office/drawing/2016/5/10/chartex" xmlns:cx5="http://schemas.microsoft.com/office/drawing/2016/5/11/chartex" xmlns:cx6="http://schemas.microsoft.com/office/drawing/2016/5/12/chartex" xmlns:cx7="http://schemas.microsoft.com/office/drawing/2016/5/13/chartex" xmlns:cx8="http://schemas.microsoft.com/office/drawing/2016/5/14/chartex" xmlns:mc="http://schemas.openxmlformats.org/markup-compatibility/2006" xmlns:aink="http://schemas.microsoft.com/office/drawing/2016/ink" xmlns:am3d="http://schemas.microsoft.com/office/drawing/2017/model3d" xmlns:o="urn:schemas-microsoft-com:office:office" xmlns:oel="http://schemas.microsoft.com/office/2019/extlst" xmlns:r="http://schemas.openxmlformats.org/officeDocument/2006/relationships" xmlns:m="http://schemas.openxmlformats.org/officeDocument/2006/math" xmlns:v="urn:schemas-microsoft-com:vml" xmlns:wp14="http://schemas.microsoft.com/office/word/2010/wordprocessingDrawing" xmlns:wp="http://schemas.openxmlformats.org/drawingml/2006/wordprocessingDrawing" xmlns:w10="urn:schemas-microsoft-com:office:word" xmlns:w="http://schemas.openxmlformats.org/wordprocessingml/2006/main" xmlns:w14="http://schemas.microsoft.com/office/word/2010/wordml" xmlns:w15="http://schemas.microsoft.com/office/word/2012/wordml" xmlns:w16cex="http://schemas.microsoft.com/office/word/2018/wordml/cex" xmlns:w16cid="http://schemas.microsoft.com/office/word/2016/wordml/cid" xmlns:w16="http://schemas.microsoft.com/office/word/2018/wordml" xmlns:w16du="http://schemas.microsoft.com/office/word/2023/wordml/word16du" xmlns:w16sdtdh="http://schemas.microsoft.com/office/word/2020/wordml/sdtdatahash" xmlns:w16sdtfl="http://schemas.microsoft.com/office/word/2024/wordml/sdtformatlock" xmlns:w16se="http://schemas.microsoft.com/office/word/2015/wordml/symex" xmlns:wpg="http://schemas.microsoft.com/office/word/2010/wordprocessingGroup" xmlns:wpi="http://schemas.microsoft.com/office/word/2010/wordprocessingInk" xmlns:wne="http://schemas.microsoft.com/office/word/2006/wordml" xmlns:wps="http://schemas.microsoft.com/office/word/2010/wordprocessingShape" mc:Ignorable="w14 w15 w16se w16cid w16 w16cex w16sdtdh w16sdtfl w16du wp14">
   <w:tbl>
     <w:tblPr>
       <w:tblW w:w="0" w:type="auto"/>
@@ -4882,7 +4914,7 @@
 </file>
 
 <file path=word/footnotes.xml><?xml version="1.0" encoding="utf-8"?>
-<w:footnotes xmlns:wpc="http://schemas.microsoft.com/office/word/2010/wordprocessingCanvas" xmlns:cx="http://schemas.microsoft.com/office/drawing/2014/chartex" xmlns:cx1="http://schemas.microsoft.com/office/drawing/2015/9/8/chartex" xmlns:cx2="http://schemas.microsoft.com/office/drawing/2015/10/21/chartex" xmlns:cx3="http://schemas.microsoft.com/office/drawing/2016/5/9/chartex" xmlns:cx4="http://schemas.microsoft.com/office/drawing/2016/5/10/chartex" xmlns:cx5="http://schemas.microsoft.com/office/drawing/2016/5/11/chartex" xmlns:cx6="http://schemas.microsoft.com/office/drawing/2016/5/12/chartex" xmlns:cx7="http://schemas.microsoft.com/office/drawing/2016/5/13/chartex" xmlns:cx8="http://schemas.microsoft.com/office/drawing/2016/5/14/chartex" xmlns:mc="http://schemas.openxmlformats.org/markup-compatibility/2006" xmlns:aink="http://schemas.microsoft.com/office/drawing/2016/ink" xmlns:am3d="http://schemas.microsoft.com/office/drawing/2017/model3d" xmlns:o="urn:schemas-microsoft-com:office:office" xmlns:r="http://schemas.openxmlformats.org/officeDocument/2006/relationships" xmlns:m="http://schemas.openxmlformats.org/officeDocument/2006/math" xmlns:v="urn:schemas-microsoft-com:vml" xmlns:wp14="http://schemas.microsoft.com/office/word/2010/wordprocessingDrawing" xmlns:wp="http://schemas.openxmlformats.org/drawingml/2006/wordprocessingDrawing" xmlns:w10="urn:schemas-microsoft-com:office:word" xmlns:w="http://schemas.openxmlformats.org/wordprocessingml/2006/main" xmlns:w14="http://schemas.microsoft.com/office/word/2010/wordml" xmlns:w15="http://schemas.microsoft.com/office/word/2012/wordml" xmlns:w16cex="http://schemas.microsoft.com/office/word/2018/wordml/cex" xmlns:w16cid="http://schemas.microsoft.com/office/word/2016/wordml/cid" xmlns:w16="http://schemas.microsoft.com/office/word/2018/wordml" xmlns:w16sdtdh="http://schemas.microsoft.com/office/word/2020/wordml/sdtdatahash" xmlns:w16se="http://schemas.microsoft.com/office/word/2015/wordml/symex" xmlns:wpg="http://schemas.microsoft.com/office/word/2010/wordprocessingGroup" xmlns:wpi="http://schemas.microsoft.com/office/word/2010/wordprocessingInk" xmlns:wne="http://schemas.microsoft.com/office/word/2006/wordml" xmlns:wps="http://schemas.microsoft.com/office/word/2010/wordprocessingShape" mc:Ignorable="w14 w15 w16se w16cid w16 w16cex w16sdtdh wp14">
+<w:footnotes xmlns:wpc="http://schemas.microsoft.com/office/word/2010/wordprocessingCanvas" xmlns:cx="http://schemas.microsoft.com/office/drawing/2014/chartex" xmlns:cx1="http://schemas.microsoft.com/office/drawing/2015/9/8/chartex" xmlns:cx2="http://schemas.microsoft.com/office/drawing/2015/10/21/chartex" xmlns:cx3="http://schemas.microsoft.com/office/drawing/2016/5/9/chartex" xmlns:cx4="http://schemas.microsoft.com/office/drawing/2016/5/10/chartex" xmlns:cx5="http://schemas.microsoft.com/office/drawing/2016/5/11/chartex" xmlns:cx6="http://schemas.microsoft.com/office/drawing/2016/5/12/chartex" xmlns:cx7="http://schemas.microsoft.com/office/drawing/2016/5/13/chartex" xmlns:cx8="http://schemas.microsoft.com/office/drawing/2016/5/14/chartex" xmlns:mc="http://schemas.openxmlformats.org/markup-compatibility/2006" xmlns:aink="http://schemas.microsoft.com/office/drawing/2016/ink" xmlns:am3d="http://schemas.microsoft.com/office/drawing/2017/model3d" xmlns:o="urn:schemas-microsoft-com:office:office" xmlns:oel="http://schemas.microsoft.com/office/2019/extlst" xmlns:r="http://schemas.openxmlformats.org/officeDocument/2006/relationships" xmlns:m="http://schemas.openxmlformats.org/officeDocument/2006/math" xmlns:v="urn:schemas-microsoft-com:vml" xmlns:wp14="http://schemas.microsoft.com/office/word/2010/wordprocessingDrawing" xmlns:wp="http://schemas.openxmlformats.org/drawingml/2006/wordprocessingDrawing" xmlns:w10="urn:schemas-microsoft-com:office:word" xmlns:w="http://schemas.openxmlformats.org/wordprocessingml/2006/main" xmlns:w14="http://schemas.microsoft.com/office/word/2010/wordml" xmlns:w15="http://schemas.microsoft.com/office/word/2012/wordml" xmlns:w16cex="http://schemas.microsoft.com/office/word/2018/wordml/cex" xmlns:w16cid="http://schemas.microsoft.com/office/word/2016/wordml/cid" xmlns:w16="http://schemas.microsoft.com/office/word/2018/wordml" xmlns:w16du="http://schemas.microsoft.com/office/word/2023/wordml/word16du" xmlns:w16sdtdh="http://schemas.microsoft.com/office/word/2020/wordml/sdtdatahash" xmlns:w16sdtfl="http://schemas.microsoft.com/office/word/2024/wordml/sdtformatlock" xmlns:w16se="http://schemas.microsoft.com/office/word/2015/wordml/symex" xmlns:wpg="http://schemas.microsoft.com/office/word/2010/wordprocessingGroup" xmlns:wpi="http://schemas.microsoft.com/office/word/2010/wordprocessingInk" xmlns:wne="http://schemas.microsoft.com/office/word/2006/wordml" xmlns:wps="http://schemas.microsoft.com/office/word/2010/wordprocessingShape" mc:Ignorable="w14 w15 w16se w16cid w16 w16cex w16sdtdh w16sdtfl w16du wp14">
   <w:footnote w:type="separator" w:id="-1">
     <w:p>
       <w:r>
@@ -4901,7 +4933,7 @@
 </file>
 
 <file path=word/header1.xml><?xml version="1.0" encoding="utf-8"?>
-<w:hdr xmlns:wpc="http://schemas.microsoft.com/office/word/2010/wordprocessingCanvas" xmlns:cx="http://schemas.microsoft.com/office/drawing/2014/chartex" xmlns:cx1="http://schemas.microsoft.com/office/drawing/2015/9/8/chartex" xmlns:cx2="http://schemas.microsoft.com/office/drawing/2015/10/21/chartex" xmlns:cx3="http://schemas.microsoft.com/office/drawing/2016/5/9/chartex" xmlns:cx4="http://schemas.microsoft.com/office/drawing/2016/5/10/chartex" xmlns:cx5="http://schemas.microsoft.com/office/drawing/2016/5/11/chartex" xmlns:cx6="http://schemas.microsoft.com/office/drawing/2016/5/12/chartex" xmlns:cx7="http://schemas.microsoft.com/office/drawing/2016/5/13/chartex" xmlns:cx8="http://schemas.microsoft.com/office/drawing/2016/5/14/chartex" xmlns:mc="http://schemas.openxmlformats.org/markup-compatibility/2006" xmlns:aink="http://schemas.microsoft.com/office/drawing/2016/ink" xmlns:am3d="http://schemas.microsoft.com/office/drawing/2017/model3d" xmlns:o="urn:schemas-microsoft-com:office:office" xmlns:r="http://schemas.openxmlformats.org/officeDocument/2006/relationships" xmlns:m="http://schemas.openxmlformats.org/officeDocument/2006/math" xmlns:v="urn:schemas-microsoft-com:vml" xmlns:wp14="http://schemas.microsoft.com/office/word/2010/wordprocessingDrawing" xmlns:wp="http://schemas.openxmlformats.org/drawingml/2006/wordprocessingDrawing" xmlns:w10="urn:schemas-microsoft-com:office:word" xmlns:w="http://schemas.openxmlformats.org/wordprocessingml/2006/main" xmlns:w14="http://schemas.microsoft.com/office/word/2010/wordml" xmlns:w15="http://schemas.microsoft.com/office/word/2012/wordml" xmlns:w16cex="http://schemas.microsoft.com/office/word/2018/wordml/cex" xmlns:w16cid="http://schemas.microsoft.com/office/word/2016/wordml/cid" xmlns:w16="http://schemas.microsoft.com/office/word/2018/wordml" xmlns:w16sdtdh="http://schemas.microsoft.com/office/word/2020/wordml/sdtdatahash" xmlns:w16se="http://schemas.microsoft.com/office/word/2015/wordml/symex" xmlns:wpg="http://schemas.microsoft.com/office/word/2010/wordprocessingGroup" xmlns:wpi="http://schemas.microsoft.com/office/word/2010/wordprocessingInk" xmlns:wne="http://schemas.microsoft.com/office/word/2006/wordml" xmlns:wps="http://schemas.microsoft.com/office/word/2010/wordprocessingShape" mc:Ignorable="w14 w15 w16se w16cid w16 w16cex w16sdtdh wp14">
+<w:hdr xmlns:wpc="http://schemas.microsoft.com/office/word/2010/wordprocessingCanvas" xmlns:cx="http://schemas.microsoft.com/office/drawing/2014/chartex" xmlns:cx1="http://schemas.microsoft.com/office/drawing/2015/9/8/chartex" xmlns:cx2="http://schemas.microsoft.com/office/drawing/2015/10/21/chartex" xmlns:cx3="http://schemas.microsoft.com/office/drawing/2016/5/9/chartex" xmlns:cx4="http://schemas.microsoft.com/office/drawing/2016/5/10/chartex" xmlns:cx5="http://schemas.microsoft.com/office/drawing/2016/5/11/chartex" xmlns:cx6="http://schemas.microsoft.com/office/drawing/2016/5/12/chartex" xmlns:cx7="http://schemas.microsoft.com/office/drawing/2016/5/13/chartex" xmlns:cx8="http://schemas.microsoft.com/office/drawing/2016/5/14/chartex" xmlns:mc="http://schemas.openxmlformats.org/markup-compatibility/2006" xmlns:aink="http://schemas.microsoft.com/office/drawing/2016/ink" xmlns:am3d="http://schemas.microsoft.com/office/drawing/2017/model3d" xmlns:o="urn:schemas-microsoft-com:office:office" xmlns:oel="http://schemas.microsoft.com/office/2019/extlst" xmlns:r="http://schemas.openxmlformats.org/officeDocument/2006/relationships" xmlns:m="http://schemas.openxmlformats.org/officeDocument/2006/math" xmlns:v="urn:schemas-microsoft-com:vml" xmlns:wp14="http://schemas.microsoft.com/office/word/2010/wordprocessingDrawing" xmlns:wp="http://schemas.openxmlformats.org/drawingml/2006/wordprocessingDrawing" xmlns:w10="urn:schemas-microsoft-com:office:word" xmlns:w="http://schemas.openxmlformats.org/wordprocessingml/2006/main" xmlns:w14="http://schemas.microsoft.com/office/word/2010/wordml" xmlns:w15="http://schemas.microsoft.com/office/word/2012/wordml" xmlns:w16cex="http://schemas.microsoft.com/office/word/2018/wordml/cex" xmlns:w16cid="http://schemas.microsoft.com/office/word/2016/wordml/cid" xmlns:w16="http://schemas.microsoft.com/office/word/2018/wordml" xmlns:w16du="http://schemas.microsoft.com/office/word/2023/wordml/word16du" xmlns:w16sdtdh="http://schemas.microsoft.com/office/word/2020/wordml/sdtdatahash" xmlns:w16sdtfl="http://schemas.microsoft.com/office/word/2024/wordml/sdtformatlock" xmlns:w16se="http://schemas.microsoft.com/office/word/2015/wordml/symex" xmlns:wpg="http://schemas.microsoft.com/office/word/2010/wordprocessingGroup" xmlns:wpi="http://schemas.microsoft.com/office/word/2010/wordprocessingInk" xmlns:wne="http://schemas.microsoft.com/office/word/2006/wordml" xmlns:wps="http://schemas.microsoft.com/office/word/2010/wordprocessingShape" mc:Ignorable="w14 w15 w16se w16cid w16 w16cex w16sdtdh w16sdtfl w16du wp14">
   <w:tbl>
     <w:tblPr>
       <w:tblW w:w="0" w:type="auto"/>
@@ -4962,7 +4994,7 @@
 </file>
 
 <file path=word/header2.xml><?xml version="1.0" encoding="utf-8"?>
-<w:hdr xmlns:wpc="http://schemas.microsoft.com/office/word/2010/wordprocessingCanvas" xmlns:cx="http://schemas.microsoft.com/office/drawing/2014/chartex" xmlns:cx1="http://schemas.microsoft.com/office/drawing/2015/9/8/chartex" xmlns:cx2="http://schemas.microsoft.com/office/drawing/2015/10/21/chartex" xmlns:cx3="http://schemas.microsoft.com/office/drawing/2016/5/9/chartex" xmlns:cx4="http://schemas.microsoft.com/office/drawing/2016/5/10/chartex" xmlns:cx5="http://schemas.microsoft.com/office/drawing/2016/5/11/chartex" xmlns:cx6="http://schemas.microsoft.com/office/drawing/2016/5/12/chartex" xmlns:cx7="http://schemas.microsoft.com/office/drawing/2016/5/13/chartex" xmlns:cx8="http://schemas.microsoft.com/office/drawing/2016/5/14/chartex" xmlns:mc="http://schemas.openxmlformats.org/markup-compatibility/2006" xmlns:aink="http://schemas.microsoft.com/office/drawing/2016/ink" xmlns:am3d="http://schemas.microsoft.com/office/drawing/2017/model3d" xmlns:o="urn:schemas-microsoft-com:office:office" xmlns:r="http://schemas.openxmlformats.org/officeDocument/2006/relationships" xmlns:m="http://schemas.openxmlformats.org/officeDocument/2006/math" xmlns:v="urn:schemas-microsoft-com:vml" xmlns:wp14="http://schemas.microsoft.com/office/word/2010/wordprocessingDrawing" xmlns:wp="http://schemas.openxmlformats.org/drawingml/2006/wordprocessingDrawing" xmlns:w10="urn:schemas-microsoft-com:office:word" xmlns:w="http://schemas.openxmlformats.org/wordprocessingml/2006/main" xmlns:w14="http://schemas.microsoft.com/office/word/2010/wordml" xmlns:w15="http://schemas.microsoft.com/office/word/2012/wordml" xmlns:w16cex="http://schemas.microsoft.com/office/word/2018/wordml/cex" xmlns:w16cid="http://schemas.microsoft.com/office/word/2016/wordml/cid" xmlns:w16="http://schemas.microsoft.com/office/word/2018/wordml" xmlns:w16sdtdh="http://schemas.microsoft.com/office/word/2020/wordml/sdtdatahash" xmlns:w16se="http://schemas.microsoft.com/office/word/2015/wordml/symex" xmlns:wpg="http://schemas.microsoft.com/office/word/2010/wordprocessingGroup" xmlns:wpi="http://schemas.microsoft.com/office/word/2010/wordprocessingInk" xmlns:wne="http://schemas.microsoft.com/office/word/2006/wordml" xmlns:wps="http://schemas.microsoft.com/office/word/2010/wordprocessingShape" mc:Ignorable="w14 w15 w16se w16cid w16 w16cex w16sdtdh wp14">
+<w:hdr xmlns:wpc="http://schemas.microsoft.com/office/word/2010/wordprocessingCanvas" xmlns:cx="http://schemas.microsoft.com/office/drawing/2014/chartex" xmlns:cx1="http://schemas.microsoft.com/office/drawing/2015/9/8/chartex" xmlns:cx2="http://schemas.microsoft.com/office/drawing/2015/10/21/chartex" xmlns:cx3="http://schemas.microsoft.com/office/drawing/2016/5/9/chartex" xmlns:cx4="http://schemas.microsoft.com/office/drawing/2016/5/10/chartex" xmlns:cx5="http://schemas.microsoft.com/office/drawing/2016/5/11/chartex" xmlns:cx6="http://schemas.microsoft.com/office/drawing/2016/5/12/chartex" xmlns:cx7="http://schemas.microsoft.com/office/drawing/2016/5/13/chartex" xmlns:cx8="http://schemas.microsoft.com/office/drawing/2016/5/14/chartex" xmlns:mc="http://schemas.openxmlformats.org/markup-compatibility/2006" xmlns:aink="http://schemas.microsoft.com/office/drawing/2016/ink" xmlns:am3d="http://schemas.microsoft.com/office/drawing/2017/model3d" xmlns:o="urn:schemas-microsoft-com:office:office" xmlns:oel="http://schemas.microsoft.com/office/2019/extlst" xmlns:r="http://schemas.openxmlformats.org/officeDocument/2006/relationships" xmlns:m="http://schemas.openxmlformats.org/officeDocument/2006/math" xmlns:v="urn:schemas-microsoft-com:vml" xmlns:wp14="http://schemas.microsoft.com/office/word/2010/wordprocessingDrawing" xmlns:wp="http://schemas.openxmlformats.org/drawingml/2006/wordprocessingDrawing" xmlns:w10="urn:schemas-microsoft-com:office:word" xmlns:w="http://schemas.openxmlformats.org/wordprocessingml/2006/main" xmlns:w14="http://schemas.microsoft.com/office/word/2010/wordml" xmlns:w15="http://schemas.microsoft.com/office/word/2012/wordml" xmlns:w16cex="http://schemas.microsoft.com/office/word/2018/wordml/cex" xmlns:w16cid="http://schemas.microsoft.com/office/word/2016/wordml/cid" xmlns:w16="http://schemas.microsoft.com/office/word/2018/wordml" xmlns:w16du="http://schemas.microsoft.com/office/word/2023/wordml/word16du" xmlns:w16sdtdh="http://schemas.microsoft.com/office/word/2020/wordml/sdtdatahash" xmlns:w16sdtfl="http://schemas.microsoft.com/office/word/2024/wordml/sdtformatlock" xmlns:w16se="http://schemas.microsoft.com/office/word/2015/wordml/symex" xmlns:wpg="http://schemas.microsoft.com/office/word/2010/wordprocessingGroup" xmlns:wpi="http://schemas.microsoft.com/office/word/2010/wordprocessingInk" xmlns:wne="http://schemas.microsoft.com/office/word/2006/wordml" xmlns:wps="http://schemas.microsoft.com/office/word/2010/wordprocessingShape" mc:Ignorable="w14 w15 w16se w16cid w16 w16cex w16sdtdh w16sdtfl w16du wp14">
   <w:tbl>
     <w:tblPr>
       <w:tblW w:w="0" w:type="auto"/>
@@ -5023,7 +5055,7 @@
 </file>
 
 <file path=word/header3.xml><?xml version="1.0" encoding="utf-8"?>
-<w:hdr xmlns:wpc="http://schemas.microsoft.com/office/word/2010/wordprocessingCanvas" xmlns:cx="http://schemas.microsoft.com/office/drawing/2014/chartex" xmlns:cx1="http://schemas.microsoft.com/office/drawing/2015/9/8/chartex" xmlns:cx2="http://schemas.microsoft.com/office/drawing/2015/10/21/chartex" xmlns:cx3="http://schemas.microsoft.com/office/drawing/2016/5/9/chartex" xmlns:cx4="http://schemas.microsoft.com/office/drawing/2016/5/10/chartex" xmlns:cx5="http://schemas.microsoft.com/office/drawing/2016/5/11/chartex" xmlns:cx6="http://schemas.microsoft.com/office/drawing/2016/5/12/chartex" xmlns:cx7="http://schemas.microsoft.com/office/drawing/2016/5/13/chartex" xmlns:cx8="http://schemas.microsoft.com/office/drawing/2016/5/14/chartex" xmlns:mc="http://schemas.openxmlformats.org/markup-compatibility/2006" xmlns:aink="http://schemas.microsoft.com/office/drawing/2016/ink" xmlns:am3d="http://schemas.microsoft.com/office/drawing/2017/model3d" xmlns:o="urn:schemas-microsoft-com:office:office" xmlns:r="http://schemas.openxmlformats.org/officeDocument/2006/relationships" xmlns:m="http://schemas.openxmlformats.org/officeDocument/2006/math" xmlns:v="urn:schemas-microsoft-com:vml" xmlns:wp14="http://schemas.microsoft.com/office/word/2010/wordprocessingDrawing" xmlns:wp="http://schemas.openxmlformats.org/drawingml/2006/wordprocessingDrawing" xmlns:w10="urn:schemas-microsoft-com:office:word" xmlns:w="http://schemas.openxmlformats.org/wordprocessingml/2006/main" xmlns:w14="http://schemas.microsoft.com/office/word/2010/wordml" xmlns:w15="http://schemas.microsoft.com/office/word/2012/wordml" xmlns:w16cex="http://schemas.microsoft.com/office/word/2018/wordml/cex" xmlns:w16cid="http://schemas.microsoft.com/office/word/2016/wordml/cid" xmlns:w16="http://schemas.microsoft.com/office/word/2018/wordml" xmlns:w16sdtdh="http://schemas.microsoft.com/office/word/2020/wordml/sdtdatahash" xmlns:w16se="http://schemas.microsoft.com/office/word/2015/wordml/symex" xmlns:wpg="http://schemas.microsoft.com/office/word/2010/wordprocessingGroup" xmlns:wpi="http://schemas.microsoft.com/office/word/2010/wordprocessingInk" xmlns:wne="http://schemas.microsoft.com/office/word/2006/wordml" xmlns:wps="http://schemas.microsoft.com/office/word/2010/wordprocessingShape" mc:Ignorable="w14 w15 w16se w16cid w16 w16cex w16sdtdh wp14">
+<w:hdr xmlns:wpc="http://schemas.microsoft.com/office/word/2010/wordprocessingCanvas" xmlns:cx="http://schemas.microsoft.com/office/drawing/2014/chartex" xmlns:cx1="http://schemas.microsoft.com/office/drawing/2015/9/8/chartex" xmlns:cx2="http://schemas.microsoft.com/office/drawing/2015/10/21/chartex" xmlns:cx3="http://schemas.microsoft.com/office/drawing/2016/5/9/chartex" xmlns:cx4="http://schemas.microsoft.com/office/drawing/2016/5/10/chartex" xmlns:cx5="http://schemas.microsoft.com/office/drawing/2016/5/11/chartex" xmlns:cx6="http://schemas.microsoft.com/office/drawing/2016/5/12/chartex" xmlns:cx7="http://schemas.microsoft.com/office/drawing/2016/5/13/chartex" xmlns:cx8="http://schemas.microsoft.com/office/drawing/2016/5/14/chartex" xmlns:mc="http://schemas.openxmlformats.org/markup-compatibility/2006" xmlns:aink="http://schemas.microsoft.com/office/drawing/2016/ink" xmlns:am3d="http://schemas.microsoft.com/office/drawing/2017/model3d" xmlns:o="urn:schemas-microsoft-com:office:office" xmlns:oel="http://schemas.microsoft.com/office/2019/extlst" xmlns:r="http://schemas.openxmlformats.org/officeDocument/2006/relationships" xmlns:m="http://schemas.openxmlformats.org/officeDocument/2006/math" xmlns:v="urn:schemas-microsoft-com:vml" xmlns:wp14="http://schemas.microsoft.com/office/word/2010/wordprocessingDrawing" xmlns:wp="http://schemas.openxmlformats.org/drawingml/2006/wordprocessingDrawing" xmlns:w10="urn:schemas-microsoft-com:office:word" xmlns:w="http://schemas.openxmlformats.org/wordprocessingml/2006/main" xmlns:w14="http://schemas.microsoft.com/office/word/2010/wordml" xmlns:w15="http://schemas.microsoft.com/office/word/2012/wordml" xmlns:w16cex="http://schemas.microsoft.com/office/word/2018/wordml/cex" xmlns:w16cid="http://schemas.microsoft.com/office/word/2016/wordml/cid" xmlns:w16="http://schemas.microsoft.com/office/word/2018/wordml" xmlns:w16du="http://schemas.microsoft.com/office/word/2023/wordml/word16du" xmlns:w16sdtdh="http://schemas.microsoft.com/office/word/2020/wordml/sdtdatahash" xmlns:w16sdtfl="http://schemas.microsoft.com/office/word/2024/wordml/sdtformatlock" xmlns:w16se="http://schemas.microsoft.com/office/word/2015/wordml/symex" xmlns:wpg="http://schemas.microsoft.com/office/word/2010/wordprocessingGroup" xmlns:wpi="http://schemas.microsoft.com/office/word/2010/wordprocessingInk" xmlns:wne="http://schemas.microsoft.com/office/word/2006/wordml" xmlns:wps="http://schemas.microsoft.com/office/word/2010/wordprocessingShape" mc:Ignorable="w14 w15 w16se w16cid w16 w16cex w16sdtdh w16sdtfl w16du wp14">
   <w:tbl>
     <w:tblPr>
       <w:tblW w:w="0" w:type="auto"/>
@@ -5084,7 +5116,7 @@
 </file>
 
 <file path=word/numbering.xml><?xml version="1.0" encoding="utf-8"?>
-<w:numbering xmlns:wpc="http://schemas.microsoft.com/office/word/2010/wordprocessingCanvas" xmlns:cx="http://schemas.microsoft.com/office/drawing/2014/chartex" xmlns:cx1="http://schemas.microsoft.com/office/drawing/2015/9/8/chartex" xmlns:cx2="http://schemas.microsoft.com/office/drawing/2015/10/21/chartex" xmlns:cx3="http://schemas.microsoft.com/office/drawing/2016/5/9/chartex" xmlns:cx4="http://schemas.microsoft.com/office/drawing/2016/5/10/chartex" xmlns:cx5="http://schemas.microsoft.com/office/drawing/2016/5/11/chartex" xmlns:cx6="http://schemas.microsoft.com/office/drawing/2016/5/12/chartex" xmlns:cx7="http://schemas.microsoft.com/office/drawing/2016/5/13/chartex" xmlns:cx8="http://schemas.microsoft.com/office/drawing/2016/5/14/chartex" xmlns:mc="http://schemas.openxmlformats.org/markup-compatibility/2006" xmlns:aink="http://schemas.microsoft.com/office/drawing/2016/ink" xmlns:am3d="http://schemas.microsoft.com/office/drawing/2017/model3d" xmlns:o="urn:schemas-microsoft-com:office:office" xmlns:r="http://schemas.openxmlformats.org/officeDocument/2006/relationships" xmlns:m="http://schemas.openxmlformats.org/officeDocument/2006/math" xmlns:v="urn:schemas-microsoft-com:vml" xmlns:wp14="http://schemas.microsoft.com/office/word/2010/wordprocessingDrawing" xmlns:wp="http://schemas.openxmlformats.org/drawingml/2006/wordprocessingDrawing" xmlns:w10="urn:schemas-microsoft-com:office:word" xmlns:w="http://schemas.openxmlformats.org/wordprocessingml/2006/main" xmlns:w14="http://schemas.microsoft.com/office/word/2010/wordml" xmlns:w15="http://schemas.microsoft.com/office/word/2012/wordml" xmlns:w16cex="http://schemas.microsoft.com/office/word/2018/wordml/cex" xmlns:w16cid="http://schemas.microsoft.com/office/word/2016/wordml/cid" xmlns:w16="http://schemas.microsoft.com/office/word/2018/wordml" xmlns:w16sdtdh="http://schemas.microsoft.com/office/word/2020/wordml/sdtdatahash" xmlns:w16se="http://schemas.microsoft.com/office/word/2015/wordml/symex" xmlns:wpg="http://schemas.microsoft.com/office/word/2010/wordprocessingGroup" xmlns:wpi="http://schemas.microsoft.com/office/word/2010/wordprocessingInk" xmlns:wne="http://schemas.microsoft.com/office/word/2006/wordml" xmlns:wps="http://schemas.microsoft.com/office/word/2010/wordprocessingShape" mc:Ignorable="w14 w15 w16se w16cid w16 w16cex w16sdtdh wp14">
+<w:numbering xmlns:wpc="http://schemas.microsoft.com/office/word/2010/wordprocessingCanvas" xmlns:cx="http://schemas.microsoft.com/office/drawing/2014/chartex" xmlns:cx1="http://schemas.microsoft.com/office/drawing/2015/9/8/chartex" xmlns:cx2="http://schemas.microsoft.com/office/drawing/2015/10/21/chartex" xmlns:cx3="http://schemas.microsoft.com/office/drawing/2016/5/9/chartex" xmlns:cx4="http://schemas.microsoft.com/office/drawing/2016/5/10/chartex" xmlns:cx5="http://schemas.microsoft.com/office/drawing/2016/5/11/chartex" xmlns:cx6="http://schemas.microsoft.com/office/drawing/2016/5/12/chartex" xmlns:cx7="http://schemas.microsoft.com/office/drawing/2016/5/13/chartex" xmlns:cx8="http://schemas.microsoft.com/office/drawing/2016/5/14/chartex" xmlns:mc="http://schemas.openxmlformats.org/markup-compatibility/2006" xmlns:aink="http://schemas.microsoft.com/office/drawing/2016/ink" xmlns:am3d="http://schemas.microsoft.com/office/drawing/2017/model3d" xmlns:o="urn:schemas-microsoft-com:office:office" xmlns:oel="http://schemas.microsoft.com/office/2019/extlst" xmlns:r="http://schemas.openxmlformats.org/officeDocument/2006/relationships" xmlns:m="http://schemas.openxmlformats.org/officeDocument/2006/math" xmlns:v="urn:schemas-microsoft-com:vml" xmlns:wp14="http://schemas.microsoft.com/office/word/2010/wordprocessingDrawing" xmlns:wp="http://schemas.openxmlformats.org/drawingml/2006/wordprocessingDrawing" xmlns:w10="urn:schemas-microsoft-com:office:word" xmlns:w="http://schemas.openxmlformats.org/wordprocessingml/2006/main" xmlns:w14="http://schemas.microsoft.com/office/word/2010/wordml" xmlns:w15="http://schemas.microsoft.com/office/word/2012/wordml" xmlns:w16cex="http://schemas.microsoft.com/office/word/2018/wordml/cex" xmlns:w16cid="http://schemas.microsoft.com/office/word/2016/wordml/cid" xmlns:w16="http://schemas.microsoft.com/office/word/2018/wordml" xmlns:w16du="http://schemas.microsoft.com/office/word/2023/wordml/word16du" xmlns:w16sdtdh="http://schemas.microsoft.com/office/word/2020/wordml/sdtdatahash" xmlns:w16sdtfl="http://schemas.microsoft.com/office/word/2024/wordml/sdtformatlock" xmlns:w16se="http://schemas.microsoft.com/office/word/2015/wordml/symex" xmlns:wpg="http://schemas.microsoft.com/office/word/2010/wordprocessingGroup" xmlns:wpi="http://schemas.microsoft.com/office/word/2010/wordprocessingInk" xmlns:wne="http://schemas.microsoft.com/office/word/2006/wordml" xmlns:wps="http://schemas.microsoft.com/office/word/2010/wordprocessingShape" mc:Ignorable="w14 w15 w16se w16cid w16 w16cex w16sdtdh w16sdtfl w16du wp14">
   <w:abstractNum w:abstractNumId="0" w15:restartNumberingAfterBreak="0">
     <w:nsid w:val="00004DB7"/>
     <w:multiLevelType w:val="hybridMultilevel"/>
@@ -5139,14 +5171,14 @@
       <w:lvlJc w:val="left"/>
     </w:lvl>
   </w:abstractNum>
-  <w:num w:numId="1">
+  <w:num w:numId="1" w16cid:durableId="2132701618">
     <w:abstractNumId w:val="0"/>
   </w:num>
 </w:numbering>
 </file>
 
 <file path=word/styles.xml><?xml version="1.0" encoding="utf-8"?>
-<w:styles xmlns:mc="http://schemas.openxmlformats.org/markup-compatibility/2006" xmlns:r="http://schemas.openxmlformats.org/officeDocument/2006/relationships" xmlns:w="http://schemas.openxmlformats.org/wordprocessingml/2006/main" xmlns:w14="http://schemas.microsoft.com/office/word/2010/wordml" xmlns:w15="http://schemas.microsoft.com/office/word/2012/wordml" xmlns:w16cex="http://schemas.microsoft.com/office/word/2018/wordml/cex" xmlns:w16cid="http://schemas.microsoft.com/office/word/2016/wordml/cid" xmlns:w16="http://schemas.microsoft.com/office/word/2018/wordml" xmlns:w16sdtdh="http://schemas.microsoft.com/office/word/2020/wordml/sdtdatahash" xmlns:w16se="http://schemas.microsoft.com/office/word/2015/wordml/symex" mc:Ignorable="w14 w15 w16se w16cid w16 w16cex w16sdtdh">
+<w:styles xmlns:mc="http://schemas.openxmlformats.org/markup-compatibility/2006" xmlns:r="http://schemas.openxmlformats.org/officeDocument/2006/relationships" xmlns:w="http://schemas.openxmlformats.org/wordprocessingml/2006/main" xmlns:w14="http://schemas.microsoft.com/office/word/2010/wordml" xmlns:w15="http://schemas.microsoft.com/office/word/2012/wordml" xmlns:w16cex="http://schemas.microsoft.com/office/word/2018/wordml/cex" xmlns:w16cid="http://schemas.microsoft.com/office/word/2016/wordml/cid" xmlns:w16="http://schemas.microsoft.com/office/word/2018/wordml" xmlns:w16du="http://schemas.microsoft.com/office/word/2023/wordml/word16du" xmlns:w16sdtdh="http://schemas.microsoft.com/office/word/2020/wordml/sdtdatahash" xmlns:w16sdtfl="http://schemas.microsoft.com/office/word/2024/wordml/sdtformatlock" xmlns:w16se="http://schemas.microsoft.com/office/word/2015/wordml/symex" mc:Ignorable="w14 w15 w16se w16cid w16 w16cex w16sdtdh w16sdtfl w16du">
   <w:docDefaults>
     <w:rPrDefault>
       <w:rPr>

</xml_diff>

<commit_message>
parâmetro nova pagina adicionado
</commit_message>
<xml_diff>
--- a/GsdAutomatico/pdf/PATD_Coringa.docx
+++ b/GsdAutomatico/pdf/PATD_Coringa.docx
@@ -1,6 +1,6 @@
 
 <file path=word/document.xml><?xml version="1.0" encoding="utf-8"?>
-<w:document xmlns:wpc="http://schemas.microsoft.com/office/word/2010/wordprocessingCanvas" xmlns:cx="http://schemas.microsoft.com/office/drawing/2014/chartex" xmlns:cx1="http://schemas.microsoft.com/office/drawing/2015/9/8/chartex" xmlns:cx2="http://schemas.microsoft.com/office/drawing/2015/10/21/chartex" xmlns:cx3="http://schemas.microsoft.com/office/drawing/2016/5/9/chartex" xmlns:cx4="http://schemas.microsoft.com/office/drawing/2016/5/10/chartex" xmlns:cx5="http://schemas.microsoft.com/office/drawing/2016/5/11/chartex" xmlns:cx6="http://schemas.microsoft.com/office/drawing/2016/5/12/chartex" xmlns:cx7="http://schemas.microsoft.com/office/drawing/2016/5/13/chartex" xmlns:cx8="http://schemas.microsoft.com/office/drawing/2016/5/14/chartex" xmlns:mc="http://schemas.openxmlformats.org/markup-compatibility/2006" xmlns:aink="http://schemas.microsoft.com/office/drawing/2016/ink" xmlns:am3d="http://schemas.microsoft.com/office/drawing/2017/model3d" xmlns:o="urn:schemas-microsoft-com:office:office" xmlns:oel="http://schemas.microsoft.com/office/2019/extlst" xmlns:r="http://schemas.openxmlformats.org/officeDocument/2006/relationships" xmlns:m="http://schemas.openxmlformats.org/officeDocument/2006/math" xmlns:v="urn:schemas-microsoft-com:vml" xmlns:wp14="http://schemas.microsoft.com/office/word/2010/wordprocessingDrawing" xmlns:wp="http://schemas.openxmlformats.org/drawingml/2006/wordprocessingDrawing" xmlns:w10="urn:schemas-microsoft-com:office:word" xmlns:w="http://schemas.openxmlformats.org/wordprocessingml/2006/main" xmlns:w14="http://schemas.microsoft.com/office/word/2010/wordml" xmlns:w15="http://schemas.microsoft.com/office/word/2012/wordml" xmlns:w16cex="http://schemas.microsoft.com/office/word/2018/wordml/cex" xmlns:w16cid="http://schemas.microsoft.com/office/word/2016/wordml/cid" xmlns:w16="http://schemas.microsoft.com/office/word/2018/wordml" xmlns:w16du="http://schemas.microsoft.com/office/word/2023/wordml/word16du" xmlns:w16sdtdh="http://schemas.microsoft.com/office/word/2020/wordml/sdtdatahash" xmlns:w16sdtfl="http://schemas.microsoft.com/office/word/2024/wordml/sdtformatlock" xmlns:w16se="http://schemas.microsoft.com/office/word/2015/wordml/symex" xmlns:wpg="http://schemas.microsoft.com/office/word/2010/wordprocessingGroup" xmlns:wpi="http://schemas.microsoft.com/office/word/2010/wordprocessingInk" xmlns:wne="http://schemas.microsoft.com/office/word/2006/wordml" xmlns:wps="http://schemas.microsoft.com/office/word/2010/wordprocessingShape" mc:Ignorable="w14 w15 w16se w16cid w16 w16cex w16sdtdh w16sdtfl w16du wp14">
+<w:document xmlns:wpc="http://schemas.microsoft.com/office/word/2010/wordprocessingCanvas" xmlns:cx="http://schemas.microsoft.com/office/drawing/2014/chartex" xmlns:cx1="http://schemas.microsoft.com/office/drawing/2015/9/8/chartex" xmlns:cx2="http://schemas.microsoft.com/office/drawing/2015/10/21/chartex" xmlns:cx3="http://schemas.microsoft.com/office/drawing/2016/5/9/chartex" xmlns:cx4="http://schemas.microsoft.com/office/drawing/2016/5/10/chartex" xmlns:cx5="http://schemas.microsoft.com/office/drawing/2016/5/11/chartex" xmlns:cx6="http://schemas.microsoft.com/office/drawing/2016/5/12/chartex" xmlns:cx7="http://schemas.microsoft.com/office/drawing/2016/5/13/chartex" xmlns:cx8="http://schemas.microsoft.com/office/drawing/2016/5/14/chartex" xmlns:mc="http://schemas.openxmlformats.org/markup-compatibility/2006" xmlns:aink="http://schemas.microsoft.com/office/drawing/2016/ink" xmlns:am3d="http://schemas.microsoft.com/office/drawing/2017/model3d" xmlns:o="urn:schemas-microsoft-com:office:office" xmlns:r="http://schemas.openxmlformats.org/officeDocument/2006/relationships" xmlns:m="http://schemas.openxmlformats.org/officeDocument/2006/math" xmlns:v="urn:schemas-microsoft-com:vml" xmlns:wp14="http://schemas.microsoft.com/office/word/2010/wordprocessingDrawing" xmlns:wp="http://schemas.openxmlformats.org/drawingml/2006/wordprocessingDrawing" xmlns:w10="urn:schemas-microsoft-com:office:word" xmlns:w="http://schemas.openxmlformats.org/wordprocessingml/2006/main" xmlns:w14="http://schemas.microsoft.com/office/word/2010/wordml" xmlns:w15="http://schemas.microsoft.com/office/word/2012/wordml" xmlns:w16cex="http://schemas.microsoft.com/office/word/2018/wordml/cex" xmlns:w16cid="http://schemas.microsoft.com/office/word/2016/wordml/cid" xmlns:w16="http://schemas.microsoft.com/office/word/2018/wordml" xmlns:w16sdtdh="http://schemas.microsoft.com/office/word/2020/wordml/sdtdatahash" xmlns:w16se="http://schemas.microsoft.com/office/word/2015/wordml/symex" xmlns:wpg="http://schemas.microsoft.com/office/word/2010/wordprocessingGroup" xmlns:wpi="http://schemas.microsoft.com/office/word/2010/wordprocessingInk" xmlns:wne="http://schemas.microsoft.com/office/word/2006/wordml" xmlns:wps="http://schemas.microsoft.com/office/word/2010/wordprocessingShape" mc:Ignorable="w14 w15 w16se w16cid w16 w16cex w16sdtdh wp14">
   <w:body>
     <w:p>
       <w:pPr>
@@ -1218,20 +1218,24 @@
     </w:p>
     <w:p>
       <w:pPr>
-        <w:pStyle w:val="Standard"/>
-        <w:jc w:val="right"/>
-        <w:rPr>
-          <w:bCs/>
-          <w:color w:val="FF0000"/>
-          <w:u w:val="single"/>
-        </w:rPr>
-      </w:pPr>
-    </w:p>
-    <w:p>
-      <w:pPr>
         <w:tabs>
           <w:tab w:val="left" w:pos="7033"/>
         </w:tabs>
+        <w:rPr>
+          <w:rFonts w:eastAsia="Times New Roman"/>
+          <w:b/>
+          <w:bCs/>
+          <w:color w:val="FF0000"/>
+          <w:sz w:val="24"/>
+          <w:szCs w:val="24"/>
+        </w:rPr>
+      </w:pPr>
+    </w:p>
+    <w:p>
+      <w:pPr>
+        <w:tabs>
+          <w:tab w:val="left" w:pos="7033"/>
+        </w:tabs>
         <w:jc w:val="center"/>
         <w:rPr>
           <w:rFonts w:eastAsia="Times New Roman"/>
@@ -1252,6 +1256,57 @@
           <w:szCs w:val="24"/>
         </w:rPr>
         <w:lastRenderedPageBreak/>
+        <w:t>{</w:t>
+      </w:r>
+      <w:proofErr w:type="spellStart"/>
+      <w:r>
+        <w:rPr>
+          <w:rFonts w:eastAsia="Times New Roman"/>
+          <w:b/>
+          <w:bCs/>
+          <w:color w:val="FF0000"/>
+          <w:sz w:val="24"/>
+          <w:szCs w:val="24"/>
+        </w:rPr>
+        <w:t>nova_pagina</w:t>
+      </w:r>
+      <w:proofErr w:type="spellEnd"/>
+      <w:r>
+        <w:rPr>
+          <w:rFonts w:eastAsia="Times New Roman"/>
+          <w:b/>
+          <w:bCs/>
+          <w:color w:val="FF0000"/>
+          <w:sz w:val="24"/>
+          <w:szCs w:val="24"/>
+        </w:rPr>
+        <w:t>}</w:t>
+      </w:r>
+    </w:p>
+    <w:p>
+      <w:pPr>
+        <w:tabs>
+          <w:tab w:val="left" w:pos="7033"/>
+        </w:tabs>
+        <w:jc w:val="center"/>
+        <w:rPr>
+          <w:rFonts w:eastAsia="Times New Roman"/>
+          <w:b/>
+          <w:bCs/>
+          <w:color w:val="FF0000"/>
+          <w:sz w:val="24"/>
+          <w:szCs w:val="24"/>
+        </w:rPr>
+      </w:pPr>
+      <w:r>
+        <w:rPr>
+          <w:rFonts w:eastAsia="Times New Roman"/>
+          <w:b/>
+          <w:bCs/>
+          <w:color w:val="FF0000"/>
+          <w:sz w:val="24"/>
+          <w:szCs w:val="24"/>
+        </w:rPr>
         <w:t>INFORMAÇÃO PESSOAL – ACESSO RESTRITO</w:t>
       </w:r>
     </w:p>
@@ -1382,25 +1437,6 @@
       <w:pPr>
         <w:spacing w:line="200" w:lineRule="exact"/>
         <w:rPr>
-          <w:noProof/>
-          <w:sz w:val="24"/>
-          <w:szCs w:val="24"/>
-        </w:rPr>
-      </w:pPr>
-    </w:p>
-    <w:p>
-      <w:pPr>
-        <w:spacing w:line="200" w:lineRule="exact"/>
-        <w:rPr>
-          <w:sz w:val="24"/>
-          <w:szCs w:val="24"/>
-        </w:rPr>
-      </w:pPr>
-    </w:p>
-    <w:p>
-      <w:pPr>
-        <w:spacing w:line="200" w:lineRule="exact"/>
-        <w:rPr>
           <w:sz w:val="24"/>
           <w:szCs w:val="24"/>
         </w:rPr>
@@ -1453,41 +1489,6 @@
     </w:p>
     <w:p>
       <w:pPr>
-        <w:jc w:val="center"/>
-        <w:rPr>
-          <w:rFonts w:eastAsia="Times New Roman"/>
-          <w:b/>
-          <w:bCs/>
-          <w:sz w:val="24"/>
-          <w:szCs w:val="24"/>
-        </w:rPr>
-      </w:pPr>
-    </w:p>
-    <w:p>
-      <w:pPr>
-        <w:jc w:val="center"/>
-        <w:rPr>
-          <w:rFonts w:eastAsia="Times New Roman"/>
-          <w:bCs/>
-          <w:sz w:val="24"/>
-          <w:szCs w:val="24"/>
-        </w:rPr>
-      </w:pPr>
-    </w:p>
-    <w:p>
-      <w:pPr>
-        <w:jc w:val="center"/>
-        <w:rPr>
-          <w:rFonts w:eastAsia="Times New Roman"/>
-          <w:bCs/>
-          <w:sz w:val="24"/>
-          <w:szCs w:val="24"/>
-        </w:rPr>
-      </w:pPr>
-    </w:p>
-    <w:p>
-      <w:pPr>
-        <w:jc w:val="center"/>
         <w:rPr>
           <w:rFonts w:eastAsia="Times New Roman"/>
           <w:bCs/>
@@ -1825,6 +1826,162 @@
     </w:p>
     <w:p>
       <w:pPr>
+        <w:tabs>
+          <w:tab w:val="left" w:pos="5459"/>
+        </w:tabs>
+        <w:spacing w:line="200" w:lineRule="exact"/>
+        <w:jc w:val="center"/>
+        <w:rPr>
+          <w:sz w:val="24"/>
+          <w:szCs w:val="24"/>
+        </w:rPr>
+      </w:pPr>
+    </w:p>
+    <w:p>
+      <w:pPr>
+        <w:tabs>
+          <w:tab w:val="left" w:pos="5459"/>
+        </w:tabs>
+        <w:spacing w:line="200" w:lineRule="exact"/>
+        <w:jc w:val="center"/>
+        <w:rPr>
+          <w:sz w:val="24"/>
+          <w:szCs w:val="24"/>
+        </w:rPr>
+      </w:pPr>
+    </w:p>
+    <w:p>
+      <w:pPr>
+        <w:tabs>
+          <w:tab w:val="left" w:pos="5459"/>
+        </w:tabs>
+        <w:spacing w:line="200" w:lineRule="exact"/>
+        <w:jc w:val="center"/>
+        <w:rPr>
+          <w:sz w:val="24"/>
+          <w:szCs w:val="24"/>
+        </w:rPr>
+      </w:pPr>
+    </w:p>
+    <w:p>
+      <w:pPr>
+        <w:tabs>
+          <w:tab w:val="left" w:pos="5459"/>
+        </w:tabs>
+        <w:spacing w:line="200" w:lineRule="exact"/>
+        <w:jc w:val="center"/>
+        <w:rPr>
+          <w:sz w:val="24"/>
+          <w:szCs w:val="24"/>
+        </w:rPr>
+      </w:pPr>
+    </w:p>
+    <w:p>
+      <w:pPr>
+        <w:tabs>
+          <w:tab w:val="left" w:pos="5459"/>
+        </w:tabs>
+        <w:spacing w:line="200" w:lineRule="exact"/>
+        <w:jc w:val="center"/>
+        <w:rPr>
+          <w:sz w:val="24"/>
+          <w:szCs w:val="24"/>
+        </w:rPr>
+      </w:pPr>
+    </w:p>
+    <w:p>
+      <w:pPr>
+        <w:tabs>
+          <w:tab w:val="left" w:pos="5459"/>
+        </w:tabs>
+        <w:spacing w:line="200" w:lineRule="exact"/>
+        <w:jc w:val="center"/>
+        <w:rPr>
+          <w:sz w:val="24"/>
+          <w:szCs w:val="24"/>
+        </w:rPr>
+      </w:pPr>
+    </w:p>
+    <w:p>
+      <w:pPr>
+        <w:tabs>
+          <w:tab w:val="left" w:pos="5459"/>
+        </w:tabs>
+        <w:spacing w:line="200" w:lineRule="exact"/>
+        <w:jc w:val="center"/>
+        <w:rPr>
+          <w:sz w:val="24"/>
+          <w:szCs w:val="24"/>
+        </w:rPr>
+      </w:pPr>
+    </w:p>
+    <w:p>
+      <w:pPr>
+        <w:tabs>
+          <w:tab w:val="left" w:pos="5459"/>
+        </w:tabs>
+        <w:spacing w:line="200" w:lineRule="exact"/>
+        <w:jc w:val="center"/>
+        <w:rPr>
+          <w:sz w:val="24"/>
+          <w:szCs w:val="24"/>
+        </w:rPr>
+      </w:pPr>
+    </w:p>
+    <w:p>
+      <w:pPr>
+        <w:tabs>
+          <w:tab w:val="left" w:pos="5459"/>
+        </w:tabs>
+        <w:spacing w:line="200" w:lineRule="exact"/>
+        <w:jc w:val="center"/>
+        <w:rPr>
+          <w:sz w:val="24"/>
+          <w:szCs w:val="24"/>
+        </w:rPr>
+      </w:pPr>
+    </w:p>
+    <w:p>
+      <w:pPr>
+        <w:tabs>
+          <w:tab w:val="left" w:pos="5459"/>
+        </w:tabs>
+        <w:spacing w:line="200" w:lineRule="exact"/>
+        <w:jc w:val="center"/>
+        <w:rPr>
+          <w:sz w:val="24"/>
+          <w:szCs w:val="24"/>
+        </w:rPr>
+      </w:pPr>
+    </w:p>
+    <w:p>
+      <w:pPr>
+        <w:tabs>
+          <w:tab w:val="left" w:pos="5459"/>
+        </w:tabs>
+        <w:spacing w:line="200" w:lineRule="exact"/>
+        <w:jc w:val="center"/>
+        <w:rPr>
+          <w:sz w:val="24"/>
+          <w:szCs w:val="24"/>
+        </w:rPr>
+      </w:pPr>
+    </w:p>
+    <w:p>
+      <w:pPr>
+        <w:tabs>
+          <w:tab w:val="left" w:pos="5459"/>
+        </w:tabs>
+        <w:spacing w:line="200" w:lineRule="exact"/>
+        <w:jc w:val="center"/>
+        <w:rPr>
+          <w:sz w:val="24"/>
+          <w:szCs w:val="24"/>
+        </w:rPr>
+      </w:pPr>
+    </w:p>
+    <w:p>
+      <w:pPr>
         <w:spacing w:line="398" w:lineRule="exact"/>
         <w:jc w:val="center"/>
         <w:rPr>
@@ -2070,10 +2227,6 @@
           <w:tab w:val="right" w:pos="10002"/>
         </w:tabs>
         <w:jc w:val="center"/>
-        <w:rPr>
-          <w:sz w:val="24"/>
-          <w:szCs w:val="24"/>
-        </w:rPr>
       </w:pPr>
       <w:r>
         <w:br w:type="page"/>
@@ -2088,6 +2241,54 @@
           <w:szCs w:val="24"/>
         </w:rPr>
         <w:lastRenderedPageBreak/>
+        <w:t>{</w:t>
+      </w:r>
+      <w:proofErr w:type="spellStart"/>
+      <w:r>
+        <w:rPr>
+          <w:rFonts w:eastAsia="Times New Roman"/>
+          <w:b/>
+          <w:bCs/>
+          <w:color w:val="FF0000"/>
+          <w:sz w:val="24"/>
+          <w:szCs w:val="24"/>
+        </w:rPr>
+        <w:t>nova_pagina</w:t>
+      </w:r>
+      <w:proofErr w:type="spellEnd"/>
+      <w:r>
+        <w:rPr>
+          <w:rFonts w:eastAsia="Times New Roman"/>
+          <w:b/>
+          <w:bCs/>
+          <w:color w:val="FF0000"/>
+          <w:sz w:val="24"/>
+          <w:szCs w:val="24"/>
+        </w:rPr>
+        <w:t>}</w:t>
+      </w:r>
+    </w:p>
+    <w:p>
+      <w:pPr>
+        <w:tabs>
+          <w:tab w:val="center" w:pos="5001"/>
+          <w:tab w:val="right" w:pos="10002"/>
+        </w:tabs>
+        <w:jc w:val="center"/>
+        <w:rPr>
+          <w:sz w:val="24"/>
+          <w:szCs w:val="24"/>
+        </w:rPr>
+      </w:pPr>
+      <w:r>
+        <w:rPr>
+          <w:rFonts w:eastAsia="Times New Roman"/>
+          <w:b/>
+          <w:bCs/>
+          <w:color w:val="FF0000"/>
+          <w:sz w:val="24"/>
+          <w:szCs w:val="24"/>
+        </w:rPr>
         <w:t>INFORMAÇÃO PESSOAL – ACESSO RESTRITO</w:t>
       </w:r>
     </w:p>
@@ -3776,21 +3977,84 @@
     </w:p>
     <w:p>
       <w:pPr>
-        <w:jc w:val="center"/>
-        <w:rPr>
-          <w:sz w:val="24"/>
-          <w:szCs w:val="24"/>
-        </w:rPr>
-      </w:pPr>
-      <w:r>
-        <w:rPr>
-          <w:rFonts w:eastAsia="Times New Roman"/>
-          <w:b/>
-          <w:bCs/>
+        <w:tabs>
+          <w:tab w:val="left" w:pos="7033"/>
+        </w:tabs>
+        <w:jc w:val="center"/>
+        <w:rPr>
+          <w:rFonts w:eastAsia="Times New Roman"/>
+          <w:b/>
+          <w:bCs/>
+          <w:color w:val="FF0000"/>
+          <w:sz w:val="24"/>
+          <w:szCs w:val="24"/>
+        </w:rPr>
+      </w:pPr>
+      <w:r>
+        <w:rPr>
+          <w:rFonts w:eastAsia="Times New Roman"/>
+          <w:b/>
+          <w:bCs/>
+          <w:color w:val="FF0000"/>
           <w:sz w:val="24"/>
           <w:szCs w:val="24"/>
         </w:rPr>
         <w:lastRenderedPageBreak/>
+        <w:t>{</w:t>
+      </w:r>
+      <w:proofErr w:type="spellStart"/>
+      <w:r>
+        <w:rPr>
+          <w:rFonts w:eastAsia="Times New Roman"/>
+          <w:b/>
+          <w:bCs/>
+          <w:color w:val="FF0000"/>
+          <w:sz w:val="24"/>
+          <w:szCs w:val="24"/>
+        </w:rPr>
+        <w:t>nova_pagina</w:t>
+      </w:r>
+      <w:proofErr w:type="spellEnd"/>
+      <w:r>
+        <w:rPr>
+          <w:rFonts w:eastAsia="Times New Roman"/>
+          <w:b/>
+          <w:bCs/>
+          <w:color w:val="FF0000"/>
+          <w:sz w:val="24"/>
+          <w:szCs w:val="24"/>
+        </w:rPr>
+        <w:t>}</w:t>
+      </w:r>
+    </w:p>
+    <w:p>
+      <w:pPr>
+        <w:jc w:val="center"/>
+        <w:rPr>
+          <w:rFonts w:eastAsia="Times New Roman"/>
+          <w:b/>
+          <w:bCs/>
+          <w:sz w:val="24"/>
+          <w:szCs w:val="24"/>
+        </w:rPr>
+      </w:pPr>
+    </w:p>
+    <w:p>
+      <w:pPr>
+        <w:jc w:val="center"/>
+        <w:rPr>
+          <w:sz w:val="24"/>
+          <w:szCs w:val="24"/>
+        </w:rPr>
+      </w:pPr>
+      <w:r>
+        <w:rPr>
+          <w:rFonts w:eastAsia="Times New Roman"/>
+          <w:b/>
+          <w:bCs/>
+          <w:sz w:val="24"/>
+          <w:szCs w:val="24"/>
+        </w:rPr>
         <w:t xml:space="preserve">CIENTE DO MILITAR ARROLADO                         </w:t>
       </w:r>
     </w:p>
@@ -4363,6 +4627,60 @@
     </w:p>
     <w:p>
       <w:pPr>
+        <w:spacing w:line="203" w:lineRule="exact"/>
+        <w:rPr>
+          <w:sz w:val="24"/>
+          <w:szCs w:val="24"/>
+        </w:rPr>
+      </w:pPr>
+    </w:p>
+    <w:p>
+      <w:pPr>
+        <w:spacing w:line="203" w:lineRule="exact"/>
+        <w:rPr>
+          <w:sz w:val="24"/>
+          <w:szCs w:val="24"/>
+        </w:rPr>
+      </w:pPr>
+    </w:p>
+    <w:p>
+      <w:pPr>
+        <w:spacing w:line="203" w:lineRule="exact"/>
+        <w:rPr>
+          <w:sz w:val="24"/>
+          <w:szCs w:val="24"/>
+        </w:rPr>
+      </w:pPr>
+    </w:p>
+    <w:p>
+      <w:pPr>
+        <w:spacing w:line="203" w:lineRule="exact"/>
+        <w:rPr>
+          <w:sz w:val="24"/>
+          <w:szCs w:val="24"/>
+        </w:rPr>
+      </w:pPr>
+    </w:p>
+    <w:p>
+      <w:pPr>
+        <w:spacing w:line="203" w:lineRule="exact"/>
+        <w:rPr>
+          <w:sz w:val="24"/>
+          <w:szCs w:val="24"/>
+        </w:rPr>
+      </w:pPr>
+    </w:p>
+    <w:p>
+      <w:pPr>
+        <w:spacing w:line="203" w:lineRule="exact"/>
+        <w:rPr>
+          <w:sz w:val="24"/>
+          <w:szCs w:val="24"/>
+        </w:rPr>
+      </w:pPr>
+    </w:p>
+    <w:p>
+      <w:pPr>
         <w:ind w:left="2832" w:firstLine="708"/>
         <w:jc w:val="center"/>
       </w:pPr>
@@ -4453,24 +4771,6 @@
         </w:rPr>
         <w:t xml:space="preserve"> </w:t>
       </w:r>
-    </w:p>
-    <w:p>
-      <w:pPr>
-        <w:spacing w:line="200" w:lineRule="exact"/>
-        <w:rPr>
-          <w:sz w:val="24"/>
-          <w:szCs w:val="24"/>
-        </w:rPr>
-      </w:pPr>
-    </w:p>
-    <w:p>
-      <w:pPr>
-        <w:spacing w:line="200" w:lineRule="exact"/>
-        <w:rPr>
-          <w:sz w:val="24"/>
-          <w:szCs w:val="24"/>
-        </w:rPr>
-      </w:pPr>
     </w:p>
     <w:p>
       <w:pPr>
@@ -4717,7 +5017,7 @@
 </file>
 
 <file path=word/endnotes.xml><?xml version="1.0" encoding="utf-8"?>
-<w:endnotes xmlns:wpc="http://schemas.microsoft.com/office/word/2010/wordprocessingCanvas" xmlns:cx="http://schemas.microsoft.com/office/drawing/2014/chartex" xmlns:cx1="http://schemas.microsoft.com/office/drawing/2015/9/8/chartex" xmlns:cx2="http://schemas.microsoft.com/office/drawing/2015/10/21/chartex" xmlns:cx3="http://schemas.microsoft.com/office/drawing/2016/5/9/chartex" xmlns:cx4="http://schemas.microsoft.com/office/drawing/2016/5/10/chartex" xmlns:cx5="http://schemas.microsoft.com/office/drawing/2016/5/11/chartex" xmlns:cx6="http://schemas.microsoft.com/office/drawing/2016/5/12/chartex" xmlns:cx7="http://schemas.microsoft.com/office/drawing/2016/5/13/chartex" xmlns:cx8="http://schemas.microsoft.com/office/drawing/2016/5/14/chartex" xmlns:mc="http://schemas.openxmlformats.org/markup-compatibility/2006" xmlns:aink="http://schemas.microsoft.com/office/drawing/2016/ink" xmlns:am3d="http://schemas.microsoft.com/office/drawing/2017/model3d" xmlns:o="urn:schemas-microsoft-com:office:office" xmlns:oel="http://schemas.microsoft.com/office/2019/extlst" xmlns:r="http://schemas.openxmlformats.org/officeDocument/2006/relationships" xmlns:m="http://schemas.openxmlformats.org/officeDocument/2006/math" xmlns:v="urn:schemas-microsoft-com:vml" xmlns:wp14="http://schemas.microsoft.com/office/word/2010/wordprocessingDrawing" xmlns:wp="http://schemas.openxmlformats.org/drawingml/2006/wordprocessingDrawing" xmlns:w10="urn:schemas-microsoft-com:office:word" xmlns:w="http://schemas.openxmlformats.org/wordprocessingml/2006/main" xmlns:w14="http://schemas.microsoft.com/office/word/2010/wordml" xmlns:w15="http://schemas.microsoft.com/office/word/2012/wordml" xmlns:w16cex="http://schemas.microsoft.com/office/word/2018/wordml/cex" xmlns:w16cid="http://schemas.microsoft.com/office/word/2016/wordml/cid" xmlns:w16="http://schemas.microsoft.com/office/word/2018/wordml" xmlns:w16du="http://schemas.microsoft.com/office/word/2023/wordml/word16du" xmlns:w16sdtdh="http://schemas.microsoft.com/office/word/2020/wordml/sdtdatahash" xmlns:w16sdtfl="http://schemas.microsoft.com/office/word/2024/wordml/sdtformatlock" xmlns:w16se="http://schemas.microsoft.com/office/word/2015/wordml/symex" xmlns:wpg="http://schemas.microsoft.com/office/word/2010/wordprocessingGroup" xmlns:wpi="http://schemas.microsoft.com/office/word/2010/wordprocessingInk" xmlns:wne="http://schemas.microsoft.com/office/word/2006/wordml" xmlns:wps="http://schemas.microsoft.com/office/word/2010/wordprocessingShape" mc:Ignorable="w14 w15 w16se w16cid w16 w16cex w16sdtdh w16sdtfl w16du wp14">
+<w:endnotes xmlns:wpc="http://schemas.microsoft.com/office/word/2010/wordprocessingCanvas" xmlns:cx="http://schemas.microsoft.com/office/drawing/2014/chartex" xmlns:cx1="http://schemas.microsoft.com/office/drawing/2015/9/8/chartex" xmlns:cx2="http://schemas.microsoft.com/office/drawing/2015/10/21/chartex" xmlns:cx3="http://schemas.microsoft.com/office/drawing/2016/5/9/chartex" xmlns:cx4="http://schemas.microsoft.com/office/drawing/2016/5/10/chartex" xmlns:cx5="http://schemas.microsoft.com/office/drawing/2016/5/11/chartex" xmlns:cx6="http://schemas.microsoft.com/office/drawing/2016/5/12/chartex" xmlns:cx7="http://schemas.microsoft.com/office/drawing/2016/5/13/chartex" xmlns:cx8="http://schemas.microsoft.com/office/drawing/2016/5/14/chartex" xmlns:mc="http://schemas.openxmlformats.org/markup-compatibility/2006" xmlns:aink="http://schemas.microsoft.com/office/drawing/2016/ink" xmlns:am3d="http://schemas.microsoft.com/office/drawing/2017/model3d" xmlns:o="urn:schemas-microsoft-com:office:office" xmlns:r="http://schemas.openxmlformats.org/officeDocument/2006/relationships" xmlns:m="http://schemas.openxmlformats.org/officeDocument/2006/math" xmlns:v="urn:schemas-microsoft-com:vml" xmlns:wp14="http://schemas.microsoft.com/office/word/2010/wordprocessingDrawing" xmlns:wp="http://schemas.openxmlformats.org/drawingml/2006/wordprocessingDrawing" xmlns:w10="urn:schemas-microsoft-com:office:word" xmlns:w="http://schemas.openxmlformats.org/wordprocessingml/2006/main" xmlns:w14="http://schemas.microsoft.com/office/word/2010/wordml" xmlns:w15="http://schemas.microsoft.com/office/word/2012/wordml" xmlns:w16cex="http://schemas.microsoft.com/office/word/2018/wordml/cex" xmlns:w16cid="http://schemas.microsoft.com/office/word/2016/wordml/cid" xmlns:w16="http://schemas.microsoft.com/office/word/2018/wordml" xmlns:w16sdtdh="http://schemas.microsoft.com/office/word/2020/wordml/sdtdatahash" xmlns:w16se="http://schemas.microsoft.com/office/word/2015/wordml/symex" xmlns:wpg="http://schemas.microsoft.com/office/word/2010/wordprocessingGroup" xmlns:wpi="http://schemas.microsoft.com/office/word/2010/wordprocessingInk" xmlns:wne="http://schemas.microsoft.com/office/word/2006/wordml" xmlns:wps="http://schemas.microsoft.com/office/word/2010/wordprocessingShape" mc:Ignorable="w14 w15 w16se w16cid w16 w16cex w16sdtdh wp14">
   <w:endnote w:type="separator" w:id="-1">
     <w:p>
       <w:r>
@@ -4736,7 +5036,7 @@
 </file>
 
 <file path=word/footer1.xml><?xml version="1.0" encoding="utf-8"?>
-<w:ftr xmlns:wpc="http://schemas.microsoft.com/office/word/2010/wordprocessingCanvas" xmlns:cx="http://schemas.microsoft.com/office/drawing/2014/chartex" xmlns:cx1="http://schemas.microsoft.com/office/drawing/2015/9/8/chartex" xmlns:cx2="http://schemas.microsoft.com/office/drawing/2015/10/21/chartex" xmlns:cx3="http://schemas.microsoft.com/office/drawing/2016/5/9/chartex" xmlns:cx4="http://schemas.microsoft.com/office/drawing/2016/5/10/chartex" xmlns:cx5="http://schemas.microsoft.com/office/drawing/2016/5/11/chartex" xmlns:cx6="http://schemas.microsoft.com/office/drawing/2016/5/12/chartex" xmlns:cx7="http://schemas.microsoft.com/office/drawing/2016/5/13/chartex" xmlns:cx8="http://schemas.microsoft.com/office/drawing/2016/5/14/chartex" xmlns:mc="http://schemas.openxmlformats.org/markup-compatibility/2006" xmlns:aink="http://schemas.microsoft.com/office/drawing/2016/ink" xmlns:am3d="http://schemas.microsoft.com/office/drawing/2017/model3d" xmlns:o="urn:schemas-microsoft-com:office:office" xmlns:oel="http://schemas.microsoft.com/office/2019/extlst" xmlns:r="http://schemas.openxmlformats.org/officeDocument/2006/relationships" xmlns:m="http://schemas.openxmlformats.org/officeDocument/2006/math" xmlns:v="urn:schemas-microsoft-com:vml" xmlns:wp14="http://schemas.microsoft.com/office/word/2010/wordprocessingDrawing" xmlns:wp="http://schemas.openxmlformats.org/drawingml/2006/wordprocessingDrawing" xmlns:w10="urn:schemas-microsoft-com:office:word" xmlns:w="http://schemas.openxmlformats.org/wordprocessingml/2006/main" xmlns:w14="http://schemas.microsoft.com/office/word/2010/wordml" xmlns:w15="http://schemas.microsoft.com/office/word/2012/wordml" xmlns:w16cex="http://schemas.microsoft.com/office/word/2018/wordml/cex" xmlns:w16cid="http://schemas.microsoft.com/office/word/2016/wordml/cid" xmlns:w16="http://schemas.microsoft.com/office/word/2018/wordml" xmlns:w16du="http://schemas.microsoft.com/office/word/2023/wordml/word16du" xmlns:w16sdtdh="http://schemas.microsoft.com/office/word/2020/wordml/sdtdatahash" xmlns:w16sdtfl="http://schemas.microsoft.com/office/word/2024/wordml/sdtformatlock" xmlns:w16se="http://schemas.microsoft.com/office/word/2015/wordml/symex" xmlns:wpg="http://schemas.microsoft.com/office/word/2010/wordprocessingGroup" xmlns:wpi="http://schemas.microsoft.com/office/word/2010/wordprocessingInk" xmlns:wne="http://schemas.microsoft.com/office/word/2006/wordml" xmlns:wps="http://schemas.microsoft.com/office/word/2010/wordprocessingShape" mc:Ignorable="w14 w15 w16se w16cid w16 w16cex w16sdtdh w16sdtfl w16du wp14">
+<w:ftr xmlns:wpc="http://schemas.microsoft.com/office/word/2010/wordprocessingCanvas" xmlns:cx="http://schemas.microsoft.com/office/drawing/2014/chartex" xmlns:cx1="http://schemas.microsoft.com/office/drawing/2015/9/8/chartex" xmlns:cx2="http://schemas.microsoft.com/office/drawing/2015/10/21/chartex" xmlns:cx3="http://schemas.microsoft.com/office/drawing/2016/5/9/chartex" xmlns:cx4="http://schemas.microsoft.com/office/drawing/2016/5/10/chartex" xmlns:cx5="http://schemas.microsoft.com/office/drawing/2016/5/11/chartex" xmlns:cx6="http://schemas.microsoft.com/office/drawing/2016/5/12/chartex" xmlns:cx7="http://schemas.microsoft.com/office/drawing/2016/5/13/chartex" xmlns:cx8="http://schemas.microsoft.com/office/drawing/2016/5/14/chartex" xmlns:mc="http://schemas.openxmlformats.org/markup-compatibility/2006" xmlns:aink="http://schemas.microsoft.com/office/drawing/2016/ink" xmlns:am3d="http://schemas.microsoft.com/office/drawing/2017/model3d" xmlns:o="urn:schemas-microsoft-com:office:office" xmlns:r="http://schemas.openxmlformats.org/officeDocument/2006/relationships" xmlns:m="http://schemas.openxmlformats.org/officeDocument/2006/math" xmlns:v="urn:schemas-microsoft-com:vml" xmlns:wp14="http://schemas.microsoft.com/office/word/2010/wordprocessingDrawing" xmlns:wp="http://schemas.openxmlformats.org/drawingml/2006/wordprocessingDrawing" xmlns:w10="urn:schemas-microsoft-com:office:word" xmlns:w="http://schemas.openxmlformats.org/wordprocessingml/2006/main" xmlns:w14="http://schemas.microsoft.com/office/word/2010/wordml" xmlns:w15="http://schemas.microsoft.com/office/word/2012/wordml" xmlns:w16cex="http://schemas.microsoft.com/office/word/2018/wordml/cex" xmlns:w16cid="http://schemas.microsoft.com/office/word/2016/wordml/cid" xmlns:w16="http://schemas.microsoft.com/office/word/2018/wordml" xmlns:w16sdtdh="http://schemas.microsoft.com/office/word/2020/wordml/sdtdatahash" xmlns:w16se="http://schemas.microsoft.com/office/word/2015/wordml/symex" xmlns:wpg="http://schemas.microsoft.com/office/word/2010/wordprocessingGroup" xmlns:wpi="http://schemas.microsoft.com/office/word/2010/wordprocessingInk" xmlns:wne="http://schemas.microsoft.com/office/word/2006/wordml" xmlns:wps="http://schemas.microsoft.com/office/word/2010/wordprocessingShape" mc:Ignorable="w14 w15 w16se w16cid w16 w16cex w16sdtdh wp14">
   <w:tbl>
     <w:tblPr>
       <w:tblW w:w="0" w:type="auto"/>
@@ -4797,7 +5097,7 @@
 </file>
 
 <file path=word/footer2.xml><?xml version="1.0" encoding="utf-8"?>
-<w:ftr xmlns:wpc="http://schemas.microsoft.com/office/word/2010/wordprocessingCanvas" xmlns:cx="http://schemas.microsoft.com/office/drawing/2014/chartex" xmlns:cx1="http://schemas.microsoft.com/office/drawing/2015/9/8/chartex" xmlns:cx2="http://schemas.microsoft.com/office/drawing/2015/10/21/chartex" xmlns:cx3="http://schemas.microsoft.com/office/drawing/2016/5/9/chartex" xmlns:cx4="http://schemas.microsoft.com/office/drawing/2016/5/10/chartex" xmlns:cx5="http://schemas.microsoft.com/office/drawing/2016/5/11/chartex" xmlns:cx6="http://schemas.microsoft.com/office/drawing/2016/5/12/chartex" xmlns:cx7="http://schemas.microsoft.com/office/drawing/2016/5/13/chartex" xmlns:cx8="http://schemas.microsoft.com/office/drawing/2016/5/14/chartex" xmlns:mc="http://schemas.openxmlformats.org/markup-compatibility/2006" xmlns:aink="http://schemas.microsoft.com/office/drawing/2016/ink" xmlns:am3d="http://schemas.microsoft.com/office/drawing/2017/model3d" xmlns:o="urn:schemas-microsoft-com:office:office" xmlns:oel="http://schemas.microsoft.com/office/2019/extlst" xmlns:r="http://schemas.openxmlformats.org/officeDocument/2006/relationships" xmlns:m="http://schemas.openxmlformats.org/officeDocument/2006/math" xmlns:v="urn:schemas-microsoft-com:vml" xmlns:wp14="http://schemas.microsoft.com/office/word/2010/wordprocessingDrawing" xmlns:wp="http://schemas.openxmlformats.org/drawingml/2006/wordprocessingDrawing" xmlns:w10="urn:schemas-microsoft-com:office:word" xmlns:w="http://schemas.openxmlformats.org/wordprocessingml/2006/main" xmlns:w14="http://schemas.microsoft.com/office/word/2010/wordml" xmlns:w15="http://schemas.microsoft.com/office/word/2012/wordml" xmlns:w16cex="http://schemas.microsoft.com/office/word/2018/wordml/cex" xmlns:w16cid="http://schemas.microsoft.com/office/word/2016/wordml/cid" xmlns:w16="http://schemas.microsoft.com/office/word/2018/wordml" xmlns:w16du="http://schemas.microsoft.com/office/word/2023/wordml/word16du" xmlns:w16sdtdh="http://schemas.microsoft.com/office/word/2020/wordml/sdtdatahash" xmlns:w16sdtfl="http://schemas.microsoft.com/office/word/2024/wordml/sdtformatlock" xmlns:w16se="http://schemas.microsoft.com/office/word/2015/wordml/symex" xmlns:wpg="http://schemas.microsoft.com/office/word/2010/wordprocessingGroup" xmlns:wpi="http://schemas.microsoft.com/office/word/2010/wordprocessingInk" xmlns:wne="http://schemas.microsoft.com/office/word/2006/wordml" xmlns:wps="http://schemas.microsoft.com/office/word/2010/wordprocessingShape" mc:Ignorable="w14 w15 w16se w16cid w16 w16cex w16sdtdh w16sdtfl w16du wp14">
+<w:ftr xmlns:wpc="http://schemas.microsoft.com/office/word/2010/wordprocessingCanvas" xmlns:cx="http://schemas.microsoft.com/office/drawing/2014/chartex" xmlns:cx1="http://schemas.microsoft.com/office/drawing/2015/9/8/chartex" xmlns:cx2="http://schemas.microsoft.com/office/drawing/2015/10/21/chartex" xmlns:cx3="http://schemas.microsoft.com/office/drawing/2016/5/9/chartex" xmlns:cx4="http://schemas.microsoft.com/office/drawing/2016/5/10/chartex" xmlns:cx5="http://schemas.microsoft.com/office/drawing/2016/5/11/chartex" xmlns:cx6="http://schemas.microsoft.com/office/drawing/2016/5/12/chartex" xmlns:cx7="http://schemas.microsoft.com/office/drawing/2016/5/13/chartex" xmlns:cx8="http://schemas.microsoft.com/office/drawing/2016/5/14/chartex" xmlns:mc="http://schemas.openxmlformats.org/markup-compatibility/2006" xmlns:aink="http://schemas.microsoft.com/office/drawing/2016/ink" xmlns:am3d="http://schemas.microsoft.com/office/drawing/2017/model3d" xmlns:o="urn:schemas-microsoft-com:office:office" xmlns:r="http://schemas.openxmlformats.org/officeDocument/2006/relationships" xmlns:m="http://schemas.openxmlformats.org/officeDocument/2006/math" xmlns:v="urn:schemas-microsoft-com:vml" xmlns:wp14="http://schemas.microsoft.com/office/word/2010/wordprocessingDrawing" xmlns:wp="http://schemas.openxmlformats.org/drawingml/2006/wordprocessingDrawing" xmlns:w10="urn:schemas-microsoft-com:office:word" xmlns:w="http://schemas.openxmlformats.org/wordprocessingml/2006/main" xmlns:w14="http://schemas.microsoft.com/office/word/2010/wordml" xmlns:w15="http://schemas.microsoft.com/office/word/2012/wordml" xmlns:w16cex="http://schemas.microsoft.com/office/word/2018/wordml/cex" xmlns:w16cid="http://schemas.microsoft.com/office/word/2016/wordml/cid" xmlns:w16="http://schemas.microsoft.com/office/word/2018/wordml" xmlns:w16sdtdh="http://schemas.microsoft.com/office/word/2020/wordml/sdtdatahash" xmlns:w16se="http://schemas.microsoft.com/office/word/2015/wordml/symex" xmlns:wpg="http://schemas.microsoft.com/office/word/2010/wordprocessingGroup" xmlns:wpi="http://schemas.microsoft.com/office/word/2010/wordprocessingInk" xmlns:wne="http://schemas.microsoft.com/office/word/2006/wordml" xmlns:wps="http://schemas.microsoft.com/office/word/2010/wordprocessingShape" mc:Ignorable="w14 w15 w16se w16cid w16 w16cex w16sdtdh wp14">
   <w:tbl>
     <w:tblPr>
       <w:tblW w:w="0" w:type="auto"/>
@@ -4858,7 +5158,7 @@
 </file>
 
 <file path=word/footer3.xml><?xml version="1.0" encoding="utf-8"?>
-<w:ftr xmlns:wpc="http://schemas.microsoft.com/office/word/2010/wordprocessingCanvas" xmlns:cx="http://schemas.microsoft.com/office/drawing/2014/chartex" xmlns:cx1="http://schemas.microsoft.com/office/drawing/2015/9/8/chartex" xmlns:cx2="http://schemas.microsoft.com/office/drawing/2015/10/21/chartex" xmlns:cx3="http://schemas.microsoft.com/office/drawing/2016/5/9/chartex" xmlns:cx4="http://schemas.microsoft.com/office/drawing/2016/5/10/chartex" xmlns:cx5="http://schemas.microsoft.com/office/drawing/2016/5/11/chartex" xmlns:cx6="http://schemas.microsoft.com/office/drawing/2016/5/12/chartex" xmlns:cx7="http://schemas.microsoft.com/office/drawing/2016/5/13/chartex" xmlns:cx8="http://schemas.microsoft.com/office/drawing/2016/5/14/chartex" xmlns:mc="http://schemas.openxmlformats.org/markup-compatibility/2006" xmlns:aink="http://schemas.microsoft.com/office/drawing/2016/ink" xmlns:am3d="http://schemas.microsoft.com/office/drawing/2017/model3d" xmlns:o="urn:schemas-microsoft-com:office:office" xmlns:oel="http://schemas.microsoft.com/office/2019/extlst" xmlns:r="http://schemas.openxmlformats.org/officeDocument/2006/relationships" xmlns:m="http://schemas.openxmlformats.org/officeDocument/2006/math" xmlns:v="urn:schemas-microsoft-com:vml" xmlns:wp14="http://schemas.microsoft.com/office/word/2010/wordprocessingDrawing" xmlns:wp="http://schemas.openxmlformats.org/drawingml/2006/wordprocessingDrawing" xmlns:w10="urn:schemas-microsoft-com:office:word" xmlns:w="http://schemas.openxmlformats.org/wordprocessingml/2006/main" xmlns:w14="http://schemas.microsoft.com/office/word/2010/wordml" xmlns:w15="http://schemas.microsoft.com/office/word/2012/wordml" xmlns:w16cex="http://schemas.microsoft.com/office/word/2018/wordml/cex" xmlns:w16cid="http://schemas.microsoft.com/office/word/2016/wordml/cid" xmlns:w16="http://schemas.microsoft.com/office/word/2018/wordml" xmlns:w16du="http://schemas.microsoft.com/office/word/2023/wordml/word16du" xmlns:w16sdtdh="http://schemas.microsoft.com/office/word/2020/wordml/sdtdatahash" xmlns:w16sdtfl="http://schemas.microsoft.com/office/word/2024/wordml/sdtformatlock" xmlns:w16se="http://schemas.microsoft.com/office/word/2015/wordml/symex" xmlns:wpg="http://schemas.microsoft.com/office/word/2010/wordprocessingGroup" xmlns:wpi="http://schemas.microsoft.com/office/word/2010/wordprocessingInk" xmlns:wne="http://schemas.microsoft.com/office/word/2006/wordml" xmlns:wps="http://schemas.microsoft.com/office/word/2010/wordprocessingShape" mc:Ignorable="w14 w15 w16se w16cid w16 w16cex w16sdtdh w16sdtfl w16du wp14">
+<w:ftr xmlns:wpc="http://schemas.microsoft.com/office/word/2010/wordprocessingCanvas" xmlns:cx="http://schemas.microsoft.com/office/drawing/2014/chartex" xmlns:cx1="http://schemas.microsoft.com/office/drawing/2015/9/8/chartex" xmlns:cx2="http://schemas.microsoft.com/office/drawing/2015/10/21/chartex" xmlns:cx3="http://schemas.microsoft.com/office/drawing/2016/5/9/chartex" xmlns:cx4="http://schemas.microsoft.com/office/drawing/2016/5/10/chartex" xmlns:cx5="http://schemas.microsoft.com/office/drawing/2016/5/11/chartex" xmlns:cx6="http://schemas.microsoft.com/office/drawing/2016/5/12/chartex" xmlns:cx7="http://schemas.microsoft.com/office/drawing/2016/5/13/chartex" xmlns:cx8="http://schemas.microsoft.com/office/drawing/2016/5/14/chartex" xmlns:mc="http://schemas.openxmlformats.org/markup-compatibility/2006" xmlns:aink="http://schemas.microsoft.com/office/drawing/2016/ink" xmlns:am3d="http://schemas.microsoft.com/office/drawing/2017/model3d" xmlns:o="urn:schemas-microsoft-com:office:office" xmlns:r="http://schemas.openxmlformats.org/officeDocument/2006/relationships" xmlns:m="http://schemas.openxmlformats.org/officeDocument/2006/math" xmlns:v="urn:schemas-microsoft-com:vml" xmlns:wp14="http://schemas.microsoft.com/office/word/2010/wordprocessingDrawing" xmlns:wp="http://schemas.openxmlformats.org/drawingml/2006/wordprocessingDrawing" xmlns:w10="urn:schemas-microsoft-com:office:word" xmlns:w="http://schemas.openxmlformats.org/wordprocessingml/2006/main" xmlns:w14="http://schemas.microsoft.com/office/word/2010/wordml" xmlns:w15="http://schemas.microsoft.com/office/word/2012/wordml" xmlns:w16cex="http://schemas.microsoft.com/office/word/2018/wordml/cex" xmlns:w16cid="http://schemas.microsoft.com/office/word/2016/wordml/cid" xmlns:w16="http://schemas.microsoft.com/office/word/2018/wordml" xmlns:w16sdtdh="http://schemas.microsoft.com/office/word/2020/wordml/sdtdatahash" xmlns:w16se="http://schemas.microsoft.com/office/word/2015/wordml/symex" xmlns:wpg="http://schemas.microsoft.com/office/word/2010/wordprocessingGroup" xmlns:wpi="http://schemas.microsoft.com/office/word/2010/wordprocessingInk" xmlns:wne="http://schemas.microsoft.com/office/word/2006/wordml" xmlns:wps="http://schemas.microsoft.com/office/word/2010/wordprocessingShape" mc:Ignorable="w14 w15 w16se w16cid w16 w16cex w16sdtdh wp14">
   <w:tbl>
     <w:tblPr>
       <w:tblW w:w="0" w:type="auto"/>
@@ -4914,7 +5214,7 @@
 </file>
 
 <file path=word/footnotes.xml><?xml version="1.0" encoding="utf-8"?>
-<w:footnotes xmlns:wpc="http://schemas.microsoft.com/office/word/2010/wordprocessingCanvas" xmlns:cx="http://schemas.microsoft.com/office/drawing/2014/chartex" xmlns:cx1="http://schemas.microsoft.com/office/drawing/2015/9/8/chartex" xmlns:cx2="http://schemas.microsoft.com/office/drawing/2015/10/21/chartex" xmlns:cx3="http://schemas.microsoft.com/office/drawing/2016/5/9/chartex" xmlns:cx4="http://schemas.microsoft.com/office/drawing/2016/5/10/chartex" xmlns:cx5="http://schemas.microsoft.com/office/drawing/2016/5/11/chartex" xmlns:cx6="http://schemas.microsoft.com/office/drawing/2016/5/12/chartex" xmlns:cx7="http://schemas.microsoft.com/office/drawing/2016/5/13/chartex" xmlns:cx8="http://schemas.microsoft.com/office/drawing/2016/5/14/chartex" xmlns:mc="http://schemas.openxmlformats.org/markup-compatibility/2006" xmlns:aink="http://schemas.microsoft.com/office/drawing/2016/ink" xmlns:am3d="http://schemas.microsoft.com/office/drawing/2017/model3d" xmlns:o="urn:schemas-microsoft-com:office:office" xmlns:oel="http://schemas.microsoft.com/office/2019/extlst" xmlns:r="http://schemas.openxmlformats.org/officeDocument/2006/relationships" xmlns:m="http://schemas.openxmlformats.org/officeDocument/2006/math" xmlns:v="urn:schemas-microsoft-com:vml" xmlns:wp14="http://schemas.microsoft.com/office/word/2010/wordprocessingDrawing" xmlns:wp="http://schemas.openxmlformats.org/drawingml/2006/wordprocessingDrawing" xmlns:w10="urn:schemas-microsoft-com:office:word" xmlns:w="http://schemas.openxmlformats.org/wordprocessingml/2006/main" xmlns:w14="http://schemas.microsoft.com/office/word/2010/wordml" xmlns:w15="http://schemas.microsoft.com/office/word/2012/wordml" xmlns:w16cex="http://schemas.microsoft.com/office/word/2018/wordml/cex" xmlns:w16cid="http://schemas.microsoft.com/office/word/2016/wordml/cid" xmlns:w16="http://schemas.microsoft.com/office/word/2018/wordml" xmlns:w16du="http://schemas.microsoft.com/office/word/2023/wordml/word16du" xmlns:w16sdtdh="http://schemas.microsoft.com/office/word/2020/wordml/sdtdatahash" xmlns:w16sdtfl="http://schemas.microsoft.com/office/word/2024/wordml/sdtformatlock" xmlns:w16se="http://schemas.microsoft.com/office/word/2015/wordml/symex" xmlns:wpg="http://schemas.microsoft.com/office/word/2010/wordprocessingGroup" xmlns:wpi="http://schemas.microsoft.com/office/word/2010/wordprocessingInk" xmlns:wne="http://schemas.microsoft.com/office/word/2006/wordml" xmlns:wps="http://schemas.microsoft.com/office/word/2010/wordprocessingShape" mc:Ignorable="w14 w15 w16se w16cid w16 w16cex w16sdtdh w16sdtfl w16du wp14">
+<w:footnotes xmlns:wpc="http://schemas.microsoft.com/office/word/2010/wordprocessingCanvas" xmlns:cx="http://schemas.microsoft.com/office/drawing/2014/chartex" xmlns:cx1="http://schemas.microsoft.com/office/drawing/2015/9/8/chartex" xmlns:cx2="http://schemas.microsoft.com/office/drawing/2015/10/21/chartex" xmlns:cx3="http://schemas.microsoft.com/office/drawing/2016/5/9/chartex" xmlns:cx4="http://schemas.microsoft.com/office/drawing/2016/5/10/chartex" xmlns:cx5="http://schemas.microsoft.com/office/drawing/2016/5/11/chartex" xmlns:cx6="http://schemas.microsoft.com/office/drawing/2016/5/12/chartex" xmlns:cx7="http://schemas.microsoft.com/office/drawing/2016/5/13/chartex" xmlns:cx8="http://schemas.microsoft.com/office/drawing/2016/5/14/chartex" xmlns:mc="http://schemas.openxmlformats.org/markup-compatibility/2006" xmlns:aink="http://schemas.microsoft.com/office/drawing/2016/ink" xmlns:am3d="http://schemas.microsoft.com/office/drawing/2017/model3d" xmlns:o="urn:schemas-microsoft-com:office:office" xmlns:r="http://schemas.openxmlformats.org/officeDocument/2006/relationships" xmlns:m="http://schemas.openxmlformats.org/officeDocument/2006/math" xmlns:v="urn:schemas-microsoft-com:vml" xmlns:wp14="http://schemas.microsoft.com/office/word/2010/wordprocessingDrawing" xmlns:wp="http://schemas.openxmlformats.org/drawingml/2006/wordprocessingDrawing" xmlns:w10="urn:schemas-microsoft-com:office:word" xmlns:w="http://schemas.openxmlformats.org/wordprocessingml/2006/main" xmlns:w14="http://schemas.microsoft.com/office/word/2010/wordml" xmlns:w15="http://schemas.microsoft.com/office/word/2012/wordml" xmlns:w16cex="http://schemas.microsoft.com/office/word/2018/wordml/cex" xmlns:w16cid="http://schemas.microsoft.com/office/word/2016/wordml/cid" xmlns:w16="http://schemas.microsoft.com/office/word/2018/wordml" xmlns:w16sdtdh="http://schemas.microsoft.com/office/word/2020/wordml/sdtdatahash" xmlns:w16se="http://schemas.microsoft.com/office/word/2015/wordml/symex" xmlns:wpg="http://schemas.microsoft.com/office/word/2010/wordprocessingGroup" xmlns:wpi="http://schemas.microsoft.com/office/word/2010/wordprocessingInk" xmlns:wne="http://schemas.microsoft.com/office/word/2006/wordml" xmlns:wps="http://schemas.microsoft.com/office/word/2010/wordprocessingShape" mc:Ignorable="w14 w15 w16se w16cid w16 w16cex w16sdtdh wp14">
   <w:footnote w:type="separator" w:id="-1">
     <w:p>
       <w:r>
@@ -4933,58 +5233,12 @@
 </file>
 
 <file path=word/header1.xml><?xml version="1.0" encoding="utf-8"?>
-<w:hdr xmlns:wpc="http://schemas.microsoft.com/office/word/2010/wordprocessingCanvas" xmlns:cx="http://schemas.microsoft.com/office/drawing/2014/chartex" xmlns:cx1="http://schemas.microsoft.com/office/drawing/2015/9/8/chartex" xmlns:cx2="http://schemas.microsoft.com/office/drawing/2015/10/21/chartex" xmlns:cx3="http://schemas.microsoft.com/office/drawing/2016/5/9/chartex" xmlns:cx4="http://schemas.microsoft.com/office/drawing/2016/5/10/chartex" xmlns:cx5="http://schemas.microsoft.com/office/drawing/2016/5/11/chartex" xmlns:cx6="http://schemas.microsoft.com/office/drawing/2016/5/12/chartex" xmlns:cx7="http://schemas.microsoft.com/office/drawing/2016/5/13/chartex" xmlns:cx8="http://schemas.microsoft.com/office/drawing/2016/5/14/chartex" xmlns:mc="http://schemas.openxmlformats.org/markup-compatibility/2006" xmlns:aink="http://schemas.microsoft.com/office/drawing/2016/ink" xmlns:am3d="http://schemas.microsoft.com/office/drawing/2017/model3d" xmlns:o="urn:schemas-microsoft-com:office:office" xmlns:oel="http://schemas.microsoft.com/office/2019/extlst" xmlns:r="http://schemas.openxmlformats.org/officeDocument/2006/relationships" xmlns:m="http://schemas.openxmlformats.org/officeDocument/2006/math" xmlns:v="urn:schemas-microsoft-com:vml" xmlns:wp14="http://schemas.microsoft.com/office/word/2010/wordprocessingDrawing" xmlns:wp="http://schemas.openxmlformats.org/drawingml/2006/wordprocessingDrawing" xmlns:w10="urn:schemas-microsoft-com:office:word" xmlns:w="http://schemas.openxmlformats.org/wordprocessingml/2006/main" xmlns:w14="http://schemas.microsoft.com/office/word/2010/wordml" xmlns:w15="http://schemas.microsoft.com/office/word/2012/wordml" xmlns:w16cex="http://schemas.microsoft.com/office/word/2018/wordml/cex" xmlns:w16cid="http://schemas.microsoft.com/office/word/2016/wordml/cid" xmlns:w16="http://schemas.microsoft.com/office/word/2018/wordml" xmlns:w16du="http://schemas.microsoft.com/office/word/2023/wordml/word16du" xmlns:w16sdtdh="http://schemas.microsoft.com/office/word/2020/wordml/sdtdatahash" xmlns:w16sdtfl="http://schemas.microsoft.com/office/word/2024/wordml/sdtformatlock" xmlns:w16se="http://schemas.microsoft.com/office/word/2015/wordml/symex" xmlns:wpg="http://schemas.microsoft.com/office/word/2010/wordprocessingGroup" xmlns:wpi="http://schemas.microsoft.com/office/word/2010/wordprocessingInk" xmlns:wne="http://schemas.microsoft.com/office/word/2006/wordml" xmlns:wps="http://schemas.microsoft.com/office/word/2010/wordprocessingShape" mc:Ignorable="w14 w15 w16se w16cid w16 w16cex w16sdtdh w16sdtfl w16du wp14">
-  <w:tbl>
-    <w:tblPr>
-      <w:tblW w:w="0" w:type="auto"/>
-      <w:tblLayout w:type="fixed"/>
-      <w:tblLook w:val="06A0" w:firstRow="1" w:lastRow="0" w:firstColumn="1" w:lastColumn="0" w:noHBand="1" w:noVBand="1"/>
-    </w:tblPr>
-    <w:tblGrid>
-      <w:gridCol w:w="3200"/>
-      <w:gridCol w:w="3200"/>
-      <w:gridCol w:w="3200"/>
-    </w:tblGrid>
-    <w:tr>
-      <w:trPr>
-        <w:trHeight w:val="300"/>
-      </w:trPr>
-      <w:tc>
-        <w:tcPr>
-          <w:tcW w:w="3200" w:type="dxa"/>
-        </w:tcPr>
-        <w:p>
-          <w:pPr>
-            <w:pStyle w:val="Cabealho"/>
-            <w:ind w:left="-115"/>
-          </w:pPr>
-        </w:p>
-      </w:tc>
-      <w:tc>
-        <w:tcPr>
-          <w:tcW w:w="3200" w:type="dxa"/>
-        </w:tcPr>
-        <w:p>
-          <w:pPr>
-            <w:pStyle w:val="Cabealho"/>
-            <w:jc w:val="center"/>
-          </w:pPr>
-        </w:p>
-      </w:tc>
-      <w:tc>
-        <w:tcPr>
-          <w:tcW w:w="3200" w:type="dxa"/>
-        </w:tcPr>
-        <w:p>
-          <w:pPr>
-            <w:pStyle w:val="Cabealho"/>
-            <w:ind w:right="-115"/>
-            <w:jc w:val="right"/>
-          </w:pPr>
-        </w:p>
-      </w:tc>
-    </w:tr>
-  </w:tbl>
+<w:hdr xmlns:wpc="http://schemas.microsoft.com/office/word/2010/wordprocessingCanvas" xmlns:cx="http://schemas.microsoft.com/office/drawing/2014/chartex" xmlns:cx1="http://schemas.microsoft.com/office/drawing/2015/9/8/chartex" xmlns:cx2="http://schemas.microsoft.com/office/drawing/2015/10/21/chartex" xmlns:cx3="http://schemas.microsoft.com/office/drawing/2016/5/9/chartex" xmlns:cx4="http://schemas.microsoft.com/office/drawing/2016/5/10/chartex" xmlns:cx5="http://schemas.microsoft.com/office/drawing/2016/5/11/chartex" xmlns:cx6="http://schemas.microsoft.com/office/drawing/2016/5/12/chartex" xmlns:cx7="http://schemas.microsoft.com/office/drawing/2016/5/13/chartex" xmlns:cx8="http://schemas.microsoft.com/office/drawing/2016/5/14/chartex" xmlns:mc="http://schemas.openxmlformats.org/markup-compatibility/2006" xmlns:aink="http://schemas.microsoft.com/office/drawing/2016/ink" xmlns:am3d="http://schemas.microsoft.com/office/drawing/2017/model3d" xmlns:o="urn:schemas-microsoft-com:office:office" xmlns:r="http://schemas.openxmlformats.org/officeDocument/2006/relationships" xmlns:m="http://schemas.openxmlformats.org/officeDocument/2006/math" xmlns:v="urn:schemas-microsoft-com:vml" xmlns:wp14="http://schemas.microsoft.com/office/word/2010/wordprocessingDrawing" xmlns:wp="http://schemas.openxmlformats.org/drawingml/2006/wordprocessingDrawing" xmlns:w10="urn:schemas-microsoft-com:office:word" xmlns:w="http://schemas.openxmlformats.org/wordprocessingml/2006/main" xmlns:w14="http://schemas.microsoft.com/office/word/2010/wordml" xmlns:w15="http://schemas.microsoft.com/office/word/2012/wordml" xmlns:w16cex="http://schemas.microsoft.com/office/word/2018/wordml/cex" xmlns:w16cid="http://schemas.microsoft.com/office/word/2016/wordml/cid" xmlns:w16="http://schemas.microsoft.com/office/word/2018/wordml" xmlns:w16sdtdh="http://schemas.microsoft.com/office/word/2020/wordml/sdtdatahash" xmlns:w16se="http://schemas.microsoft.com/office/word/2015/wordml/symex" xmlns:wpg="http://schemas.microsoft.com/office/word/2010/wordprocessingGroup" xmlns:wpi="http://schemas.microsoft.com/office/word/2010/wordprocessingInk" xmlns:wne="http://schemas.microsoft.com/office/word/2006/wordml" xmlns:wps="http://schemas.microsoft.com/office/word/2010/wordprocessingShape" mc:Ignorable="w14 w15 w16se w16cid w16 w16cex w16sdtdh wp14">
+  <w:p>
+    <w:pPr>
+      <w:pStyle w:val="Cabealho"/>
+    </w:pPr>
+  </w:p>
   <w:p>
     <w:pPr>
       <w:pStyle w:val="Cabealho"/>
@@ -4994,7 +5248,7 @@
 </file>
 
 <file path=word/header2.xml><?xml version="1.0" encoding="utf-8"?>
-<w:hdr xmlns:wpc="http://schemas.microsoft.com/office/word/2010/wordprocessingCanvas" xmlns:cx="http://schemas.microsoft.com/office/drawing/2014/chartex" xmlns:cx1="http://schemas.microsoft.com/office/drawing/2015/9/8/chartex" xmlns:cx2="http://schemas.microsoft.com/office/drawing/2015/10/21/chartex" xmlns:cx3="http://schemas.microsoft.com/office/drawing/2016/5/9/chartex" xmlns:cx4="http://schemas.microsoft.com/office/drawing/2016/5/10/chartex" xmlns:cx5="http://schemas.microsoft.com/office/drawing/2016/5/11/chartex" xmlns:cx6="http://schemas.microsoft.com/office/drawing/2016/5/12/chartex" xmlns:cx7="http://schemas.microsoft.com/office/drawing/2016/5/13/chartex" xmlns:cx8="http://schemas.microsoft.com/office/drawing/2016/5/14/chartex" xmlns:mc="http://schemas.openxmlformats.org/markup-compatibility/2006" xmlns:aink="http://schemas.microsoft.com/office/drawing/2016/ink" xmlns:am3d="http://schemas.microsoft.com/office/drawing/2017/model3d" xmlns:o="urn:schemas-microsoft-com:office:office" xmlns:oel="http://schemas.microsoft.com/office/2019/extlst" xmlns:r="http://schemas.openxmlformats.org/officeDocument/2006/relationships" xmlns:m="http://schemas.openxmlformats.org/officeDocument/2006/math" xmlns:v="urn:schemas-microsoft-com:vml" xmlns:wp14="http://schemas.microsoft.com/office/word/2010/wordprocessingDrawing" xmlns:wp="http://schemas.openxmlformats.org/drawingml/2006/wordprocessingDrawing" xmlns:w10="urn:schemas-microsoft-com:office:word" xmlns:w="http://schemas.openxmlformats.org/wordprocessingml/2006/main" xmlns:w14="http://schemas.microsoft.com/office/word/2010/wordml" xmlns:w15="http://schemas.microsoft.com/office/word/2012/wordml" xmlns:w16cex="http://schemas.microsoft.com/office/word/2018/wordml/cex" xmlns:w16cid="http://schemas.microsoft.com/office/word/2016/wordml/cid" xmlns:w16="http://schemas.microsoft.com/office/word/2018/wordml" xmlns:w16du="http://schemas.microsoft.com/office/word/2023/wordml/word16du" xmlns:w16sdtdh="http://schemas.microsoft.com/office/word/2020/wordml/sdtdatahash" xmlns:w16sdtfl="http://schemas.microsoft.com/office/word/2024/wordml/sdtformatlock" xmlns:w16se="http://schemas.microsoft.com/office/word/2015/wordml/symex" xmlns:wpg="http://schemas.microsoft.com/office/word/2010/wordprocessingGroup" xmlns:wpi="http://schemas.microsoft.com/office/word/2010/wordprocessingInk" xmlns:wne="http://schemas.microsoft.com/office/word/2006/wordml" xmlns:wps="http://schemas.microsoft.com/office/word/2010/wordprocessingShape" mc:Ignorable="w14 w15 w16se w16cid w16 w16cex w16sdtdh w16sdtfl w16du wp14">
+<w:hdr xmlns:wpc="http://schemas.microsoft.com/office/word/2010/wordprocessingCanvas" xmlns:cx="http://schemas.microsoft.com/office/drawing/2014/chartex" xmlns:cx1="http://schemas.microsoft.com/office/drawing/2015/9/8/chartex" xmlns:cx2="http://schemas.microsoft.com/office/drawing/2015/10/21/chartex" xmlns:cx3="http://schemas.microsoft.com/office/drawing/2016/5/9/chartex" xmlns:cx4="http://schemas.microsoft.com/office/drawing/2016/5/10/chartex" xmlns:cx5="http://schemas.microsoft.com/office/drawing/2016/5/11/chartex" xmlns:cx6="http://schemas.microsoft.com/office/drawing/2016/5/12/chartex" xmlns:cx7="http://schemas.microsoft.com/office/drawing/2016/5/13/chartex" xmlns:cx8="http://schemas.microsoft.com/office/drawing/2016/5/14/chartex" xmlns:mc="http://schemas.openxmlformats.org/markup-compatibility/2006" xmlns:aink="http://schemas.microsoft.com/office/drawing/2016/ink" xmlns:am3d="http://schemas.microsoft.com/office/drawing/2017/model3d" xmlns:o="urn:schemas-microsoft-com:office:office" xmlns:r="http://schemas.openxmlformats.org/officeDocument/2006/relationships" xmlns:m="http://schemas.openxmlformats.org/officeDocument/2006/math" xmlns:v="urn:schemas-microsoft-com:vml" xmlns:wp14="http://schemas.microsoft.com/office/word/2010/wordprocessingDrawing" xmlns:wp="http://schemas.openxmlformats.org/drawingml/2006/wordprocessingDrawing" xmlns:w10="urn:schemas-microsoft-com:office:word" xmlns:w="http://schemas.openxmlformats.org/wordprocessingml/2006/main" xmlns:w14="http://schemas.microsoft.com/office/word/2010/wordml" xmlns:w15="http://schemas.microsoft.com/office/word/2012/wordml" xmlns:w16cex="http://schemas.microsoft.com/office/word/2018/wordml/cex" xmlns:w16cid="http://schemas.microsoft.com/office/word/2016/wordml/cid" xmlns:w16="http://schemas.microsoft.com/office/word/2018/wordml" xmlns:w16sdtdh="http://schemas.microsoft.com/office/word/2020/wordml/sdtdatahash" xmlns:w16se="http://schemas.microsoft.com/office/word/2015/wordml/symex" xmlns:wpg="http://schemas.microsoft.com/office/word/2010/wordprocessingGroup" xmlns:wpi="http://schemas.microsoft.com/office/word/2010/wordprocessingInk" xmlns:wne="http://schemas.microsoft.com/office/word/2006/wordml" xmlns:wps="http://schemas.microsoft.com/office/word/2010/wordprocessingShape" mc:Ignorable="w14 w15 w16se w16cid w16 w16cex w16sdtdh wp14">
   <w:tbl>
     <w:tblPr>
       <w:tblW w:w="0" w:type="auto"/>
@@ -5055,7 +5309,7 @@
 </file>
 
 <file path=word/header3.xml><?xml version="1.0" encoding="utf-8"?>
-<w:hdr xmlns:wpc="http://schemas.microsoft.com/office/word/2010/wordprocessingCanvas" xmlns:cx="http://schemas.microsoft.com/office/drawing/2014/chartex" xmlns:cx1="http://schemas.microsoft.com/office/drawing/2015/9/8/chartex" xmlns:cx2="http://schemas.microsoft.com/office/drawing/2015/10/21/chartex" xmlns:cx3="http://schemas.microsoft.com/office/drawing/2016/5/9/chartex" xmlns:cx4="http://schemas.microsoft.com/office/drawing/2016/5/10/chartex" xmlns:cx5="http://schemas.microsoft.com/office/drawing/2016/5/11/chartex" xmlns:cx6="http://schemas.microsoft.com/office/drawing/2016/5/12/chartex" xmlns:cx7="http://schemas.microsoft.com/office/drawing/2016/5/13/chartex" xmlns:cx8="http://schemas.microsoft.com/office/drawing/2016/5/14/chartex" xmlns:mc="http://schemas.openxmlformats.org/markup-compatibility/2006" xmlns:aink="http://schemas.microsoft.com/office/drawing/2016/ink" xmlns:am3d="http://schemas.microsoft.com/office/drawing/2017/model3d" xmlns:o="urn:schemas-microsoft-com:office:office" xmlns:oel="http://schemas.microsoft.com/office/2019/extlst" xmlns:r="http://schemas.openxmlformats.org/officeDocument/2006/relationships" xmlns:m="http://schemas.openxmlformats.org/officeDocument/2006/math" xmlns:v="urn:schemas-microsoft-com:vml" xmlns:wp14="http://schemas.microsoft.com/office/word/2010/wordprocessingDrawing" xmlns:wp="http://schemas.openxmlformats.org/drawingml/2006/wordprocessingDrawing" xmlns:w10="urn:schemas-microsoft-com:office:word" xmlns:w="http://schemas.openxmlformats.org/wordprocessingml/2006/main" xmlns:w14="http://schemas.microsoft.com/office/word/2010/wordml" xmlns:w15="http://schemas.microsoft.com/office/word/2012/wordml" xmlns:w16cex="http://schemas.microsoft.com/office/word/2018/wordml/cex" xmlns:w16cid="http://schemas.microsoft.com/office/word/2016/wordml/cid" xmlns:w16="http://schemas.microsoft.com/office/word/2018/wordml" xmlns:w16du="http://schemas.microsoft.com/office/word/2023/wordml/word16du" xmlns:w16sdtdh="http://schemas.microsoft.com/office/word/2020/wordml/sdtdatahash" xmlns:w16sdtfl="http://schemas.microsoft.com/office/word/2024/wordml/sdtformatlock" xmlns:w16se="http://schemas.microsoft.com/office/word/2015/wordml/symex" xmlns:wpg="http://schemas.microsoft.com/office/word/2010/wordprocessingGroup" xmlns:wpi="http://schemas.microsoft.com/office/word/2010/wordprocessingInk" xmlns:wne="http://schemas.microsoft.com/office/word/2006/wordml" xmlns:wps="http://schemas.microsoft.com/office/word/2010/wordprocessingShape" mc:Ignorable="w14 w15 w16se w16cid w16 w16cex w16sdtdh w16sdtfl w16du wp14">
+<w:hdr xmlns:wpc="http://schemas.microsoft.com/office/word/2010/wordprocessingCanvas" xmlns:cx="http://schemas.microsoft.com/office/drawing/2014/chartex" xmlns:cx1="http://schemas.microsoft.com/office/drawing/2015/9/8/chartex" xmlns:cx2="http://schemas.microsoft.com/office/drawing/2015/10/21/chartex" xmlns:cx3="http://schemas.microsoft.com/office/drawing/2016/5/9/chartex" xmlns:cx4="http://schemas.microsoft.com/office/drawing/2016/5/10/chartex" xmlns:cx5="http://schemas.microsoft.com/office/drawing/2016/5/11/chartex" xmlns:cx6="http://schemas.microsoft.com/office/drawing/2016/5/12/chartex" xmlns:cx7="http://schemas.microsoft.com/office/drawing/2016/5/13/chartex" xmlns:cx8="http://schemas.microsoft.com/office/drawing/2016/5/14/chartex" xmlns:mc="http://schemas.openxmlformats.org/markup-compatibility/2006" xmlns:aink="http://schemas.microsoft.com/office/drawing/2016/ink" xmlns:am3d="http://schemas.microsoft.com/office/drawing/2017/model3d" xmlns:o="urn:schemas-microsoft-com:office:office" xmlns:r="http://schemas.openxmlformats.org/officeDocument/2006/relationships" xmlns:m="http://schemas.openxmlformats.org/officeDocument/2006/math" xmlns:v="urn:schemas-microsoft-com:vml" xmlns:wp14="http://schemas.microsoft.com/office/word/2010/wordprocessingDrawing" xmlns:wp="http://schemas.openxmlformats.org/drawingml/2006/wordprocessingDrawing" xmlns:w10="urn:schemas-microsoft-com:office:word" xmlns:w="http://schemas.openxmlformats.org/wordprocessingml/2006/main" xmlns:w14="http://schemas.microsoft.com/office/word/2010/wordml" xmlns:w15="http://schemas.microsoft.com/office/word/2012/wordml" xmlns:w16cex="http://schemas.microsoft.com/office/word/2018/wordml/cex" xmlns:w16cid="http://schemas.microsoft.com/office/word/2016/wordml/cid" xmlns:w16="http://schemas.microsoft.com/office/word/2018/wordml" xmlns:w16sdtdh="http://schemas.microsoft.com/office/word/2020/wordml/sdtdatahash" xmlns:w16se="http://schemas.microsoft.com/office/word/2015/wordml/symex" xmlns:wpg="http://schemas.microsoft.com/office/word/2010/wordprocessingGroup" xmlns:wpi="http://schemas.microsoft.com/office/word/2010/wordprocessingInk" xmlns:wne="http://schemas.microsoft.com/office/word/2006/wordml" xmlns:wps="http://schemas.microsoft.com/office/word/2010/wordprocessingShape" mc:Ignorable="w14 w15 w16se w16cid w16 w16cex w16sdtdh wp14">
   <w:tbl>
     <w:tblPr>
       <w:tblW w:w="0" w:type="auto"/>
@@ -5116,7 +5370,7 @@
 </file>
 
 <file path=word/numbering.xml><?xml version="1.0" encoding="utf-8"?>
-<w:numbering xmlns:wpc="http://schemas.microsoft.com/office/word/2010/wordprocessingCanvas" xmlns:cx="http://schemas.microsoft.com/office/drawing/2014/chartex" xmlns:cx1="http://schemas.microsoft.com/office/drawing/2015/9/8/chartex" xmlns:cx2="http://schemas.microsoft.com/office/drawing/2015/10/21/chartex" xmlns:cx3="http://schemas.microsoft.com/office/drawing/2016/5/9/chartex" xmlns:cx4="http://schemas.microsoft.com/office/drawing/2016/5/10/chartex" xmlns:cx5="http://schemas.microsoft.com/office/drawing/2016/5/11/chartex" xmlns:cx6="http://schemas.microsoft.com/office/drawing/2016/5/12/chartex" xmlns:cx7="http://schemas.microsoft.com/office/drawing/2016/5/13/chartex" xmlns:cx8="http://schemas.microsoft.com/office/drawing/2016/5/14/chartex" xmlns:mc="http://schemas.openxmlformats.org/markup-compatibility/2006" xmlns:aink="http://schemas.microsoft.com/office/drawing/2016/ink" xmlns:am3d="http://schemas.microsoft.com/office/drawing/2017/model3d" xmlns:o="urn:schemas-microsoft-com:office:office" xmlns:oel="http://schemas.microsoft.com/office/2019/extlst" xmlns:r="http://schemas.openxmlformats.org/officeDocument/2006/relationships" xmlns:m="http://schemas.openxmlformats.org/officeDocument/2006/math" xmlns:v="urn:schemas-microsoft-com:vml" xmlns:wp14="http://schemas.microsoft.com/office/word/2010/wordprocessingDrawing" xmlns:wp="http://schemas.openxmlformats.org/drawingml/2006/wordprocessingDrawing" xmlns:w10="urn:schemas-microsoft-com:office:word" xmlns:w="http://schemas.openxmlformats.org/wordprocessingml/2006/main" xmlns:w14="http://schemas.microsoft.com/office/word/2010/wordml" xmlns:w15="http://schemas.microsoft.com/office/word/2012/wordml" xmlns:w16cex="http://schemas.microsoft.com/office/word/2018/wordml/cex" xmlns:w16cid="http://schemas.microsoft.com/office/word/2016/wordml/cid" xmlns:w16="http://schemas.microsoft.com/office/word/2018/wordml" xmlns:w16du="http://schemas.microsoft.com/office/word/2023/wordml/word16du" xmlns:w16sdtdh="http://schemas.microsoft.com/office/word/2020/wordml/sdtdatahash" xmlns:w16sdtfl="http://schemas.microsoft.com/office/word/2024/wordml/sdtformatlock" xmlns:w16se="http://schemas.microsoft.com/office/word/2015/wordml/symex" xmlns:wpg="http://schemas.microsoft.com/office/word/2010/wordprocessingGroup" xmlns:wpi="http://schemas.microsoft.com/office/word/2010/wordprocessingInk" xmlns:wne="http://schemas.microsoft.com/office/word/2006/wordml" xmlns:wps="http://schemas.microsoft.com/office/word/2010/wordprocessingShape" mc:Ignorable="w14 w15 w16se w16cid w16 w16cex w16sdtdh w16sdtfl w16du wp14">
+<w:numbering xmlns:wpc="http://schemas.microsoft.com/office/word/2010/wordprocessingCanvas" xmlns:cx="http://schemas.microsoft.com/office/drawing/2014/chartex" xmlns:cx1="http://schemas.microsoft.com/office/drawing/2015/9/8/chartex" xmlns:cx2="http://schemas.microsoft.com/office/drawing/2015/10/21/chartex" xmlns:cx3="http://schemas.microsoft.com/office/drawing/2016/5/9/chartex" xmlns:cx4="http://schemas.microsoft.com/office/drawing/2016/5/10/chartex" xmlns:cx5="http://schemas.microsoft.com/office/drawing/2016/5/11/chartex" xmlns:cx6="http://schemas.microsoft.com/office/drawing/2016/5/12/chartex" xmlns:cx7="http://schemas.microsoft.com/office/drawing/2016/5/13/chartex" xmlns:cx8="http://schemas.microsoft.com/office/drawing/2016/5/14/chartex" xmlns:mc="http://schemas.openxmlformats.org/markup-compatibility/2006" xmlns:aink="http://schemas.microsoft.com/office/drawing/2016/ink" xmlns:am3d="http://schemas.microsoft.com/office/drawing/2017/model3d" xmlns:o="urn:schemas-microsoft-com:office:office" xmlns:r="http://schemas.openxmlformats.org/officeDocument/2006/relationships" xmlns:m="http://schemas.openxmlformats.org/officeDocument/2006/math" xmlns:v="urn:schemas-microsoft-com:vml" xmlns:wp14="http://schemas.microsoft.com/office/word/2010/wordprocessingDrawing" xmlns:wp="http://schemas.openxmlformats.org/drawingml/2006/wordprocessingDrawing" xmlns:w10="urn:schemas-microsoft-com:office:word" xmlns:w="http://schemas.openxmlformats.org/wordprocessingml/2006/main" xmlns:w14="http://schemas.microsoft.com/office/word/2010/wordml" xmlns:w15="http://schemas.microsoft.com/office/word/2012/wordml" xmlns:w16cex="http://schemas.microsoft.com/office/word/2018/wordml/cex" xmlns:w16cid="http://schemas.microsoft.com/office/word/2016/wordml/cid" xmlns:w16="http://schemas.microsoft.com/office/word/2018/wordml" xmlns:w16sdtdh="http://schemas.microsoft.com/office/word/2020/wordml/sdtdatahash" xmlns:w16se="http://schemas.microsoft.com/office/word/2015/wordml/symex" xmlns:wpg="http://schemas.microsoft.com/office/word/2010/wordprocessingGroup" xmlns:wpi="http://schemas.microsoft.com/office/word/2010/wordprocessingInk" xmlns:wne="http://schemas.microsoft.com/office/word/2006/wordml" xmlns:wps="http://schemas.microsoft.com/office/word/2010/wordprocessingShape" mc:Ignorable="w14 w15 w16se w16cid w16 w16cex w16sdtdh wp14">
   <w:abstractNum w:abstractNumId="0" w15:restartNumberingAfterBreak="0">
     <w:nsid w:val="00004DB7"/>
     <w:multiLevelType w:val="hybridMultilevel"/>
@@ -5171,14 +5425,14 @@
       <w:lvlJc w:val="left"/>
     </w:lvl>
   </w:abstractNum>
-  <w:num w:numId="1" w16cid:durableId="2132701618">
+  <w:num w:numId="1">
     <w:abstractNumId w:val="0"/>
   </w:num>
 </w:numbering>
 </file>
 
 <file path=word/styles.xml><?xml version="1.0" encoding="utf-8"?>
-<w:styles xmlns:mc="http://schemas.openxmlformats.org/markup-compatibility/2006" xmlns:r="http://schemas.openxmlformats.org/officeDocument/2006/relationships" xmlns:w="http://schemas.openxmlformats.org/wordprocessingml/2006/main" xmlns:w14="http://schemas.microsoft.com/office/word/2010/wordml" xmlns:w15="http://schemas.microsoft.com/office/word/2012/wordml" xmlns:w16cex="http://schemas.microsoft.com/office/word/2018/wordml/cex" xmlns:w16cid="http://schemas.microsoft.com/office/word/2016/wordml/cid" xmlns:w16="http://schemas.microsoft.com/office/word/2018/wordml" xmlns:w16du="http://schemas.microsoft.com/office/word/2023/wordml/word16du" xmlns:w16sdtdh="http://schemas.microsoft.com/office/word/2020/wordml/sdtdatahash" xmlns:w16sdtfl="http://schemas.microsoft.com/office/word/2024/wordml/sdtformatlock" xmlns:w16se="http://schemas.microsoft.com/office/word/2015/wordml/symex" mc:Ignorable="w14 w15 w16se w16cid w16 w16cex w16sdtdh w16sdtfl w16du">
+<w:styles xmlns:mc="http://schemas.openxmlformats.org/markup-compatibility/2006" xmlns:r="http://schemas.openxmlformats.org/officeDocument/2006/relationships" xmlns:w="http://schemas.openxmlformats.org/wordprocessingml/2006/main" xmlns:w14="http://schemas.microsoft.com/office/word/2010/wordml" xmlns:w15="http://schemas.microsoft.com/office/word/2012/wordml" xmlns:w16cex="http://schemas.microsoft.com/office/word/2018/wordml/cex" xmlns:w16cid="http://schemas.microsoft.com/office/word/2016/wordml/cid" xmlns:w16="http://schemas.microsoft.com/office/word/2018/wordml" xmlns:w16sdtdh="http://schemas.microsoft.com/office/word/2020/wordml/sdtdatahash" xmlns:w16se="http://schemas.microsoft.com/office/word/2015/wordml/symex" mc:Ignorable="w14 w15 w16se w16cid w16 w16cex w16sdtdh">
   <w:docDefaults>
     <w:rPrDefault>
       <w:rPr>

</xml_diff>

<commit_message>
resolvido efetivo s1 part2
</commit_message>
<xml_diff>
--- a/GsdAutomatico/pdf/PATD_Coringa.docx
+++ b/GsdAutomatico/pdf/PATD_Coringa.docx
@@ -1,6 +1,6 @@
 
 <file path=word/document.xml><?xml version="1.0" encoding="utf-8"?>
-<w:document xmlns:wpc="http://schemas.microsoft.com/office/word/2010/wordprocessingCanvas" xmlns:cx="http://schemas.microsoft.com/office/drawing/2014/chartex" xmlns:cx1="http://schemas.microsoft.com/office/drawing/2015/9/8/chartex" xmlns:cx2="http://schemas.microsoft.com/office/drawing/2015/10/21/chartex" xmlns:cx3="http://schemas.microsoft.com/office/drawing/2016/5/9/chartex" xmlns:cx4="http://schemas.microsoft.com/office/drawing/2016/5/10/chartex" xmlns:cx5="http://schemas.microsoft.com/office/drawing/2016/5/11/chartex" xmlns:cx6="http://schemas.microsoft.com/office/drawing/2016/5/12/chartex" xmlns:cx7="http://schemas.microsoft.com/office/drawing/2016/5/13/chartex" xmlns:cx8="http://schemas.microsoft.com/office/drawing/2016/5/14/chartex" xmlns:mc="http://schemas.openxmlformats.org/markup-compatibility/2006" xmlns:aink="http://schemas.microsoft.com/office/drawing/2016/ink" xmlns:am3d="http://schemas.microsoft.com/office/drawing/2017/model3d" xmlns:o="urn:schemas-microsoft-com:office:office" xmlns:r="http://schemas.openxmlformats.org/officeDocument/2006/relationships" xmlns:m="http://schemas.openxmlformats.org/officeDocument/2006/math" xmlns:v="urn:schemas-microsoft-com:vml" xmlns:wp14="http://schemas.microsoft.com/office/word/2010/wordprocessingDrawing" xmlns:wp="http://schemas.openxmlformats.org/drawingml/2006/wordprocessingDrawing" xmlns:w10="urn:schemas-microsoft-com:office:word" xmlns:w="http://schemas.openxmlformats.org/wordprocessingml/2006/main" xmlns:w14="http://schemas.microsoft.com/office/word/2010/wordml" xmlns:w15="http://schemas.microsoft.com/office/word/2012/wordml" xmlns:w16cex="http://schemas.microsoft.com/office/word/2018/wordml/cex" xmlns:w16cid="http://schemas.microsoft.com/office/word/2016/wordml/cid" xmlns:w16="http://schemas.microsoft.com/office/word/2018/wordml" xmlns:w16sdtdh="http://schemas.microsoft.com/office/word/2020/wordml/sdtdatahash" xmlns:w16se="http://schemas.microsoft.com/office/word/2015/wordml/symex" xmlns:wpg="http://schemas.microsoft.com/office/word/2010/wordprocessingGroup" xmlns:wpi="http://schemas.microsoft.com/office/word/2010/wordprocessingInk" xmlns:wne="http://schemas.microsoft.com/office/word/2006/wordml" xmlns:wps="http://schemas.microsoft.com/office/word/2010/wordprocessingShape" mc:Ignorable="w14 w15 w16se w16cid w16 w16cex w16sdtdh wp14">
+<w:document xmlns:wpc="http://schemas.microsoft.com/office/word/2010/wordprocessingCanvas" xmlns:cx="http://schemas.microsoft.com/office/drawing/2014/chartex" xmlns:cx1="http://schemas.microsoft.com/office/drawing/2015/9/8/chartex" xmlns:cx2="http://schemas.microsoft.com/office/drawing/2015/10/21/chartex" xmlns:cx3="http://schemas.microsoft.com/office/drawing/2016/5/9/chartex" xmlns:cx4="http://schemas.microsoft.com/office/drawing/2016/5/10/chartex" xmlns:cx5="http://schemas.microsoft.com/office/drawing/2016/5/11/chartex" xmlns:cx6="http://schemas.microsoft.com/office/drawing/2016/5/12/chartex" xmlns:cx7="http://schemas.microsoft.com/office/drawing/2016/5/13/chartex" xmlns:cx8="http://schemas.microsoft.com/office/drawing/2016/5/14/chartex" xmlns:mc="http://schemas.openxmlformats.org/markup-compatibility/2006" xmlns:aink="http://schemas.microsoft.com/office/drawing/2016/ink" xmlns:am3d="http://schemas.microsoft.com/office/drawing/2017/model3d" xmlns:o="urn:schemas-microsoft-com:office:office" xmlns:oel="http://schemas.microsoft.com/office/2019/extlst" xmlns:r="http://schemas.openxmlformats.org/officeDocument/2006/relationships" xmlns:m="http://schemas.openxmlformats.org/officeDocument/2006/math" xmlns:v="urn:schemas-microsoft-com:vml" xmlns:wp14="http://schemas.microsoft.com/office/word/2010/wordprocessingDrawing" xmlns:wp="http://schemas.openxmlformats.org/drawingml/2006/wordprocessingDrawing" xmlns:w10="urn:schemas-microsoft-com:office:word" xmlns:w="http://schemas.openxmlformats.org/wordprocessingml/2006/main" xmlns:w14="http://schemas.microsoft.com/office/word/2010/wordml" xmlns:w15="http://schemas.microsoft.com/office/word/2012/wordml" xmlns:w16cex="http://schemas.microsoft.com/office/word/2018/wordml/cex" xmlns:w16cid="http://schemas.microsoft.com/office/word/2016/wordml/cid" xmlns:w16="http://schemas.microsoft.com/office/word/2018/wordml" xmlns:w16du="http://schemas.microsoft.com/office/word/2023/wordml/word16du" xmlns:w16sdtdh="http://schemas.microsoft.com/office/word/2020/wordml/sdtdatahash" xmlns:w16sdtfl="http://schemas.microsoft.com/office/word/2024/wordml/sdtformatlock" xmlns:w16se="http://schemas.microsoft.com/office/word/2015/wordml/symex" xmlns:wpg="http://schemas.microsoft.com/office/word/2010/wordprocessingGroup" xmlns:wpi="http://schemas.microsoft.com/office/word/2010/wordprocessingInk" xmlns:wne="http://schemas.microsoft.com/office/word/2006/wordml" xmlns:wps="http://schemas.microsoft.com/office/word/2010/wordprocessingShape" mc:Ignorable="w14 w15 w16se w16cid w16 w16cex w16sdtdh w16sdtfl w16du wp14">
   <w:body>
     <w:p>
       <w:pPr>
@@ -80,25 +80,14 @@
           <w:szCs w:val="24"/>
         </w:rPr>
       </w:pPr>
-      <w:proofErr w:type="spellStart"/>
-      <w:r>
-        <w:rPr>
-          <w:rFonts w:eastAsia="Times New Roman"/>
-          <w:color w:val="FF0000"/>
-          <w:sz w:val="24"/>
-          <w:szCs w:val="24"/>
-        </w:rPr>
-        <w:t>Arts</w:t>
-      </w:r>
-      <w:proofErr w:type="spellEnd"/>
-      <w:r>
-        <w:rPr>
-          <w:rFonts w:eastAsia="Times New Roman"/>
-          <w:color w:val="FF0000"/>
-          <w:sz w:val="24"/>
-          <w:szCs w:val="24"/>
-        </w:rPr>
-        <w:t>. 55 a 62 do Decreto nº 7.724, de 2012</w:t>
+      <w:r>
+        <w:rPr>
+          <w:rFonts w:eastAsia="Times New Roman"/>
+          <w:color w:val="FF0000"/>
+          <w:sz w:val="24"/>
+          <w:szCs w:val="24"/>
+        </w:rPr>
+        <w:t>Arts. 55 a 62 do Decreto nº 7.724, de 2012</w:t>
       </w:r>
     </w:p>
     <w:p>
@@ -140,25 +129,7 @@
           <w:sz w:val="24"/>
           <w:szCs w:val="24"/>
         </w:rPr>
-        <w:t>{</w:t>
-      </w:r>
-      <w:proofErr w:type="spellStart"/>
-      <w:r>
-        <w:rPr>
-          <w:rFonts w:eastAsia="Times New Roman"/>
-          <w:sz w:val="24"/>
-          <w:szCs w:val="24"/>
-        </w:rPr>
-        <w:t>Brasao</w:t>
-      </w:r>
-      <w:proofErr w:type="spellEnd"/>
-      <w:r>
-        <w:rPr>
-          <w:rFonts w:eastAsia="Times New Roman"/>
-          <w:sz w:val="24"/>
-          <w:szCs w:val="24"/>
-        </w:rPr>
-        <w:t xml:space="preserve"> da Republica}</w:t>
+        <w:t>{Brasao da Republica}</w:t>
       </w:r>
     </w:p>
     <w:p>
@@ -342,29 +313,7 @@
           <w:color w:val="FF0000"/>
           <w:lang w:val="en-US"/>
         </w:rPr>
-        <w:t>/BAGL-GSDGL/{</w:t>
-      </w:r>
-      <w:proofErr w:type="spellStart"/>
-      <w:r>
-        <w:rPr>
-          <w:rFonts w:eastAsia="Times New Roman"/>
-          <w:b/>
-          <w:bCs/>
-          <w:color w:val="FF0000"/>
-          <w:lang w:val="en-US"/>
-        </w:rPr>
-        <w:t>DataPatd</w:t>
-      </w:r>
-      <w:proofErr w:type="spellEnd"/>
-      <w:r>
-        <w:rPr>
-          <w:rFonts w:eastAsia="Times New Roman"/>
-          <w:b/>
-          <w:bCs/>
-          <w:color w:val="FF0000"/>
-          <w:lang w:val="en-US"/>
-        </w:rPr>
-        <w:t>}</w:t>
+        <w:t>/BAGL-GSDGL/{DataPatd}</w:t>
       </w:r>
     </w:p>
     <w:p>
@@ -592,9 +541,8 @@
           <w:sz w:val="22"/>
           <w:szCs w:val="22"/>
         </w:rPr>
-        <w:t xml:space="preserve">Oficio </w:t>
-      </w:r>
-      <w:proofErr w:type="spellStart"/>
+        <w:t>Oficio Transgre</w:t>
+      </w:r>
       <w:r>
         <w:rPr>
           <w:rFonts w:eastAsiaTheme="minorEastAsia" w:cs="Times New Roman"/>
@@ -603,7 +551,7 @@
           <w:sz w:val="22"/>
           <w:szCs w:val="22"/>
         </w:rPr>
-        <w:t>Transgre</w:t>
+        <w:t>ss</w:t>
       </w:r>
       <w:r>
         <w:rPr>
@@ -613,28 +561,7 @@
           <w:sz w:val="22"/>
           <w:szCs w:val="22"/>
         </w:rPr>
-        <w:t>ss</w:t>
-      </w:r>
-      <w:r>
-        <w:rPr>
-          <w:rFonts w:eastAsiaTheme="minorEastAsia" w:cs="Times New Roman"/>
-          <w:color w:val="EE0000"/>
-          <w:kern w:val="0"/>
-          <w:sz w:val="22"/>
-          <w:szCs w:val="22"/>
-        </w:rPr>
-        <w:t>ao</w:t>
-      </w:r>
-      <w:proofErr w:type="spellEnd"/>
-      <w:r>
-        <w:rPr>
-          <w:rFonts w:eastAsiaTheme="minorEastAsia" w:cs="Times New Roman"/>
-          <w:color w:val="EE0000"/>
-          <w:kern w:val="0"/>
-          <w:sz w:val="22"/>
-          <w:szCs w:val="22"/>
-        </w:rPr>
-        <w:t>}</w:t>
+        <w:t>ao}</w:t>
       </w:r>
       <w:r>
         <w:rPr>
@@ -677,21 +604,7 @@
         <w:rPr>
           <w:color w:val="FF0000"/>
         </w:rPr>
-        <w:t xml:space="preserve">{protocolo </w:t>
-      </w:r>
-      <w:proofErr w:type="spellStart"/>
-      <w:r>
-        <w:rPr>
-          <w:color w:val="FF0000"/>
-        </w:rPr>
-        <w:t>comaer</w:t>
-      </w:r>
-      <w:proofErr w:type="spellEnd"/>
-      <w:r>
-        <w:rPr>
-          <w:color w:val="FF0000"/>
-        </w:rPr>
-        <w:t>}</w:t>
+        <w:t>{protocolo comaer}</w:t>
       </w:r>
       <w:r>
         <w:rPr>
@@ -726,7 +639,6 @@
         </w:rPr>
         <w:t>{</w:t>
       </w:r>
-      <w:proofErr w:type="spellStart"/>
       <w:r>
         <w:rPr>
           <w:color w:val="FF0000"/>
@@ -739,7 +651,6 @@
         </w:rPr>
         <w:t>_oficio</w:t>
       </w:r>
-      <w:proofErr w:type="spellEnd"/>
       <w:r>
         <w:rPr>
           <w:color w:val="FF0000"/>
@@ -1157,29 +1068,7 @@
           <w:color w:val="FF0000"/>
           <w:lang w:val="en-US"/>
         </w:rPr>
-        <w:t>/BAGL-GSDGL/{</w:t>
-      </w:r>
-      <w:proofErr w:type="spellStart"/>
-      <w:r>
-        <w:rPr>
-          <w:rFonts w:eastAsia="Times New Roman"/>
-          <w:b/>
-          <w:bCs/>
-          <w:color w:val="FF0000"/>
-          <w:lang w:val="en-US"/>
-        </w:rPr>
-        <w:t>DataPatd</w:t>
-      </w:r>
-      <w:proofErr w:type="spellEnd"/>
-      <w:r>
-        <w:rPr>
-          <w:rFonts w:eastAsia="Times New Roman"/>
-          <w:b/>
-          <w:bCs/>
-          <w:color w:val="FF0000"/>
-          <w:lang w:val="en-US"/>
-        </w:rPr>
-        <w:t>}</w:t>
+        <w:t>/BAGL-GSDGL/{DataPatd}</w:t>
       </w:r>
     </w:p>
     <w:p>
@@ -1211,6 +1100,719 @@
           <w:bCs/>
           <w:color w:val="FF0000"/>
           <w:u w:val="single"/>
+        </w:rPr>
+      </w:pPr>
+    </w:p>
+    <w:p>
+      <w:pPr>
+        <w:spacing w:after="200" w:line="276" w:lineRule="auto"/>
+        <w:rPr>
+          <w:bCs/>
+          <w:color w:val="FF0000"/>
+          <w:u w:val="single"/>
+        </w:rPr>
+      </w:pPr>
+      <w:r>
+        <w:rPr>
+          <w:bCs/>
+          <w:color w:val="FF0000"/>
+          <w:u w:val="single"/>
+        </w:rPr>
+        <w:br w:type="page"/>
+      </w:r>
+    </w:p>
+    <w:p>
+      <w:pPr>
+        <w:spacing w:after="200" w:line="276" w:lineRule="auto"/>
+        <w:jc w:val="center"/>
+        <w:rPr>
+          <w:bCs/>
+          <w:color w:val="FF0000"/>
+          <w:u w:val="single"/>
+        </w:rPr>
+      </w:pPr>
+      <w:r>
+        <w:rPr>
+          <w:bCs/>
+          <w:color w:val="FF0000"/>
+          <w:u w:val="single"/>
+        </w:rPr>
+        <w:lastRenderedPageBreak/>
+        <w:t>{nova</w:t>
+      </w:r>
+      <w:r>
+        <w:rPr>
+          <w:rFonts w:eastAsia="Times New Roman"/>
+          <w:b/>
+          <w:bCs/>
+          <w:color w:val="FF0000"/>
+          <w:sz w:val="24"/>
+          <w:szCs w:val="24"/>
+        </w:rPr>
+        <w:t>_</w:t>
+      </w:r>
+      <w:r>
+        <w:rPr>
+          <w:bCs/>
+          <w:color w:val="FF0000"/>
+          <w:u w:val="single"/>
+        </w:rPr>
+        <w:t>pagina}</w:t>
+      </w:r>
+    </w:p>
+    <w:p>
+      <w:pPr>
+        <w:spacing w:after="200" w:line="276" w:lineRule="auto"/>
+        <w:jc w:val="center"/>
+        <w:rPr>
+          <w:bCs/>
+          <w:color w:val="FF0000"/>
+          <w:u w:val="single"/>
+        </w:rPr>
+      </w:pPr>
+      <w:r>
+        <w:rPr>
+          <w:bCs/>
+          <w:color w:val="FF0000"/>
+          <w:u w:val="single"/>
+        </w:rPr>
+        <w:t>{oficio_lancamento}</w:t>
+      </w:r>
+    </w:p>
+    <w:p>
+      <w:pPr>
+        <w:spacing w:after="200" w:line="276" w:lineRule="auto"/>
+        <w:rPr>
+          <w:bCs/>
+          <w:color w:val="FF0000"/>
+          <w:u w:val="single"/>
+        </w:rPr>
+      </w:pPr>
+      <w:r>
+        <w:br w:type="page"/>
+      </w:r>
+    </w:p>
+    <w:p>
+      <w:pPr>
+        <w:pStyle w:val="Standard"/>
+        <w:jc w:val="center"/>
+        <w:rPr>
+          <w:bCs/>
+          <w:color w:val="FF0000"/>
+          <w:u w:val="single"/>
+        </w:rPr>
+      </w:pPr>
+      <w:r>
+        <w:rPr>
+          <w:bCs/>
+          <w:color w:val="FF0000"/>
+          <w:u w:val="single"/>
+        </w:rPr>
+        <w:lastRenderedPageBreak/>
+        <w:t>{nova</w:t>
+      </w:r>
+      <w:r>
+        <w:rPr>
+          <w:rFonts w:eastAsia="Times New Roman"/>
+          <w:b/>
+          <w:bCs/>
+          <w:color w:val="FF0000"/>
+        </w:rPr>
+        <w:t>_</w:t>
+      </w:r>
+      <w:r>
+        <w:rPr>
+          <w:bCs/>
+          <w:color w:val="FF0000"/>
+          <w:u w:val="single"/>
+        </w:rPr>
+        <w:t>pagina}</w:t>
+      </w:r>
+    </w:p>
+    <w:p>
+      <w:pPr>
+        <w:spacing w:line="200" w:lineRule="exact"/>
+        <w:ind w:left="2832" w:firstLine="708"/>
+        <w:jc w:val="center"/>
+        <w:rPr>
+          <w:rFonts w:eastAsia="Times New Roman"/>
+          <w:sz w:val="24"/>
+          <w:szCs w:val="24"/>
+        </w:rPr>
+      </w:pPr>
+      <w:r>
+        <w:rPr>
+          <w:rFonts w:eastAsia="Times New Roman"/>
+          <w:sz w:val="24"/>
+          <w:szCs w:val="24"/>
+        </w:rPr>
+        <w:t>{Brasao da Republica}</w:t>
+      </w:r>
+    </w:p>
+    <w:p>
+      <w:pPr>
+        <w:spacing w:after="113" w:line="259" w:lineRule="auto"/>
+        <w:ind w:left="4110"/>
+      </w:pPr>
+    </w:p>
+    <w:p>
+      <w:pPr>
+        <w:spacing w:line="259" w:lineRule="auto"/>
+        <w:jc w:val="center"/>
+      </w:pPr>
+      <w:r>
+        <w:rPr>
+          <w:rFonts w:eastAsia="Times New Roman"/>
+          <w:b/>
+        </w:rPr>
+        <w:t>MINISTÉRIO DA DEFESA</w:t>
+      </w:r>
+    </w:p>
+    <w:p>
+      <w:pPr>
+        <w:spacing w:line="259" w:lineRule="auto"/>
+        <w:ind w:right="1"/>
+        <w:jc w:val="center"/>
+      </w:pPr>
+      <w:r>
+        <w:t>COMANDO DA AERONÁUTICA</w:t>
+      </w:r>
+    </w:p>
+    <w:p>
+      <w:pPr>
+        <w:pStyle w:val="Ttulo1"/>
+      </w:pPr>
+      <w:r>
+        <w:t>BASE AÉREA DO GALEÃO</w:t>
+      </w:r>
+    </w:p>
+    <w:p>
+      <w:pPr>
+        <w:spacing w:line="259" w:lineRule="auto"/>
+        <w:jc w:val="center"/>
+      </w:pPr>
+      <w:r>
+        <w:t>PORTARIA BAGL Nº 399/AAJ, DE 10 DE ABRIL DE 2025.</w:t>
+      </w:r>
+    </w:p>
+    <w:p>
+      <w:pPr>
+        <w:spacing w:after="562"/>
+        <w:ind w:left="-5"/>
+      </w:pPr>
+      <w:r>
+        <w:t>Protocolo COMAER nº 67242.005869/2025-35</w:t>
+      </w:r>
+    </w:p>
+    <w:p>
+      <w:pPr>
+        <w:spacing w:after="515"/>
+        <w:ind w:left="5112"/>
+      </w:pPr>
+      <w:r>
+        <w:t>Designa oficiais para apurar transgressão disciplinar e autoridades para aplicar punição disciplinar.</w:t>
+      </w:r>
+    </w:p>
+    <w:p>
+      <w:pPr>
+        <w:ind w:left="-5"/>
+      </w:pPr>
+      <w:r>
+        <w:rPr>
+          <w:rFonts w:ascii="Calibri" w:eastAsia="Calibri" w:hAnsi="Calibri" w:cs="Calibri"/>
+          <w:noProof/>
+        </w:rPr>
+        <mc:AlternateContent>
+          <mc:Choice Requires="wpg">
+            <w:drawing>
+              <wp:inline distT="0" distB="0" distL="0" distR="0" wp14:anchorId="7C983772" wp14:editId="7694189F">
+                <wp:extent cx="900684" cy="152400"/>
+                <wp:effectExtent l="0" t="0" r="0" b="0"/>
+                <wp:docPr id="857" name="Group 857"/>
+                <wp:cNvGraphicFramePr/>
+                <a:graphic xmlns:a="http://schemas.openxmlformats.org/drawingml/2006/main">
+                  <a:graphicData uri="http://schemas.microsoft.com/office/word/2010/wordprocessingGroup">
+                    <wpg:wgp>
+                      <wpg:cNvGrpSpPr/>
+                      <wpg:grpSpPr>
+                        <a:xfrm>
+                          <a:off x="0" y="0"/>
+                          <a:ext cx="900684" cy="152400"/>
+                          <a:chOff x="0" y="0"/>
+                          <a:chExt cx="900684" cy="152400"/>
+                        </a:xfrm>
+                      </wpg:grpSpPr>
+                      <pic:pic xmlns:pic="http://schemas.openxmlformats.org/drawingml/2006/picture">
+                        <pic:nvPicPr>
+                          <pic:cNvPr id="20" name="Picture 20"/>
+                          <pic:cNvPicPr/>
+                        </pic:nvPicPr>
+                        <pic:blipFill>
+                          <a:blip r:embed="rId8"/>
+                          <a:stretch>
+                            <a:fillRect/>
+                          </a:stretch>
+                        </pic:blipFill>
+                        <pic:spPr>
+                          <a:xfrm>
+                            <a:off x="0" y="151924"/>
+                            <a:ext cx="476" cy="476"/>
+                          </a:xfrm>
+                          <a:prstGeom prst="rect">
+                            <a:avLst/>
+                          </a:prstGeom>
+                        </pic:spPr>
+                      </pic:pic>
+                      <pic:pic xmlns:pic="http://schemas.openxmlformats.org/drawingml/2006/picture">
+                        <pic:nvPicPr>
+                          <pic:cNvPr id="22" name="Picture 22"/>
+                          <pic:cNvPicPr/>
+                        </pic:nvPicPr>
+                        <pic:blipFill>
+                          <a:blip r:embed="rId8"/>
+                          <a:stretch>
+                            <a:fillRect/>
+                          </a:stretch>
+                        </pic:blipFill>
+                        <pic:spPr>
+                          <a:xfrm>
+                            <a:off x="508" y="0"/>
+                            <a:ext cx="900176" cy="152400"/>
+                          </a:xfrm>
+                          <a:prstGeom prst="rect">
+                            <a:avLst/>
+                          </a:prstGeom>
+                        </pic:spPr>
+                      </pic:pic>
+                    </wpg:wgp>
+                  </a:graphicData>
+                </a:graphic>
+              </wp:inline>
+            </w:drawing>
+          </mc:Choice>
+          <mc:Fallback>
+            <w:pict>
+              <v:group w14:anchorId="17615AFA" id="Group 857" o:spid="_x0000_s1026" style="width:70.9pt;height:12pt;mso-position-horizontal-relative:char;mso-position-vertical-relative:line" coordsize="9006,1524" o:gfxdata="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">
+                <v:shapetype id="_x0000_t75" coordsize="21600,21600" o:spt="75" o:preferrelative="t" path="m@4@5l@4@11@9@11@9@5xe" filled="f" stroked="f">
+                  <v:stroke joinstyle="miter"/>
+                  <v:formulas>
+                    <v:f eqn="if lineDrawn pixelLineWidth 0"/>
+                    <v:f eqn="sum @0 1 0"/>
+                    <v:f eqn="sum 0 0 @1"/>
+                    <v:f eqn="prod @2 1 2"/>
+                    <v:f eqn="prod @3 21600 pixelWidth"/>
+                    <v:f eqn="prod @3 21600 pixelHeight"/>
+                    <v:f eqn="sum @0 0 1"/>
+                    <v:f eqn="prod @6 1 2"/>
+                    <v:f eqn="prod @7 21600 pixelWidth"/>
+                    <v:f eqn="sum @8 21600 0"/>
+                    <v:f eqn="prod @7 21600 pixelHeight"/>
+                    <v:f eqn="sum @10 21600 0"/>
+                  </v:formulas>
+                  <v:path o:extrusionok="f" gradientshapeok="t" o:connecttype="rect"/>
+                  <o:lock v:ext="edit" aspectratio="t"/>
+                </v:shapetype>
+                <v:shape id="Picture 20" o:spid="_x0000_s1027" type="#_x0000_t75" style="position:absolute;top:1519;width:4;height:5;visibility:visible;mso-wrap-style:square" o:gfxdata="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">
+                  <v:imagedata r:id="rId9" o:title=""/>
+                </v:shape>
+                <v:shape id="Picture 22" o:spid="_x0000_s1028" type="#_x0000_t75" style="position:absolute;left:5;width:9001;height:1524;visibility:visible;mso-wrap-style:square" o:gfxdata="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">
+                  <v:imagedata r:id="rId9" o:title=""/>
+                </v:shape>
+                <w10:anchorlock/>
+              </v:group>
+            </w:pict>
+          </mc:Fallback>
+        </mc:AlternateContent>
+      </w:r>
+      <w:r>
+        <w:rPr>
+          <w:rFonts w:eastAsia="Times New Roman"/>
+          <w:b/>
+        </w:rPr>
+        <w:t>O COMANDANTE DA BAGL</w:t>
+      </w:r>
+      <w:r>
+        <w:t>, no uso da competência que lhe confere o artigo 42 do Decreto nº 76.322, de 22 de setembro de 1975 (RDAER), combinado com os artigos 12 e 14, §1º da Lei nº 9.784, de 29 de janeiro de 1999, que “regula o processo administrativo no âmbito da Administração Pública Federal”, e com o item 2.1 da ICA 111-6, aprovada pela Portaria GABAER nº 120/GC3, DE 9 DE JULHO DE 2021, resolve:</w:t>
+      </w:r>
+    </w:p>
+    <w:p>
+      <w:pPr>
+        <w:ind w:left="-5"/>
+      </w:pPr>
+      <w:r>
+        <w:rPr>
+          <w:noProof/>
+        </w:rPr>
+        <w:drawing>
+          <wp:inline distT="0" distB="0" distL="0" distR="0" wp14:anchorId="2A81855F" wp14:editId="45E65FDC">
+            <wp:extent cx="900176" cy="152400"/>
+            <wp:effectExtent l="0" t="0" r="0" b="0"/>
+            <wp:docPr id="30" name="Picture 30"/>
+            <wp:cNvGraphicFramePr/>
+            <a:graphic xmlns:a="http://schemas.openxmlformats.org/drawingml/2006/main">
+              <a:graphicData uri="http://schemas.openxmlformats.org/drawingml/2006/picture">
+                <pic:pic xmlns:pic="http://schemas.openxmlformats.org/drawingml/2006/picture">
+                  <pic:nvPicPr>
+                    <pic:cNvPr id="30" name="Picture 30"/>
+                    <pic:cNvPicPr/>
+                  </pic:nvPicPr>
+                  <pic:blipFill>
+                    <a:blip r:embed="rId8"/>
+                    <a:stretch>
+                      <a:fillRect/>
+                    </a:stretch>
+                  </pic:blipFill>
+                  <pic:spPr>
+                    <a:xfrm>
+                      <a:off x="0" y="0"/>
+                      <a:ext cx="900176" cy="152400"/>
+                    </a:xfrm>
+                    <a:prstGeom prst="rect">
+                      <a:avLst/>
+                    </a:prstGeom>
+                  </pic:spPr>
+                </pic:pic>
+              </a:graphicData>
+            </a:graphic>
+          </wp:inline>
+        </w:drawing>
+      </w:r>
+      <w:r>
+        <w:t>Art. 1º Designar os oficiais da BAGL e das Unidades Subordinadas para, na</w:t>
+      </w:r>
+    </w:p>
+    <w:p>
+      <w:pPr>
+        <w:ind w:left="-5"/>
+      </w:pPr>
+      <w:r>
+        <w:t>condição de Oficial Apurador, efetuarem a apuração de transgressão disciplinar e proporem solução à autoridade competente para aplicar punição disciplinar, relativamente ao efetivo da BAGL e das Unidades Subordinadas, com estrita observância dos procedimentos previstos na ICA 111-6, aprovada pela Portaria GABAER nº 120/GC3, de 9 de julho de 2021, e no Decreto nº 76.322, de 22 de setembro de 1975 (RDAER), sem prejuízo das demais funções.</w:t>
+      </w:r>
+    </w:p>
+    <w:p>
+      <w:pPr>
+        <w:ind w:left="-5"/>
+      </w:pPr>
+      <w:r>
+        <w:rPr>
+          <w:noProof/>
+        </w:rPr>
+        <w:drawing>
+          <wp:inline distT="0" distB="0" distL="0" distR="0" wp14:anchorId="31F8464D" wp14:editId="1CADC779">
+            <wp:extent cx="900176" cy="152400"/>
+            <wp:effectExtent l="0" t="0" r="0" b="0"/>
+            <wp:docPr id="40" name="Picture 40"/>
+            <wp:cNvGraphicFramePr/>
+            <a:graphic xmlns:a="http://schemas.openxmlformats.org/drawingml/2006/main">
+              <a:graphicData uri="http://schemas.openxmlformats.org/drawingml/2006/picture">
+                <pic:pic xmlns:pic="http://schemas.openxmlformats.org/drawingml/2006/picture">
+                  <pic:nvPicPr>
+                    <pic:cNvPr id="40" name="Picture 40"/>
+                    <pic:cNvPicPr/>
+                  </pic:nvPicPr>
+                  <pic:blipFill>
+                    <a:blip r:embed="rId8"/>
+                    <a:stretch>
+                      <a:fillRect/>
+                    </a:stretch>
+                  </pic:blipFill>
+                  <pic:spPr>
+                    <a:xfrm>
+                      <a:off x="0" y="0"/>
+                      <a:ext cx="900176" cy="152400"/>
+                    </a:xfrm>
+                    <a:prstGeom prst="rect">
+                      <a:avLst/>
+                    </a:prstGeom>
+                  </pic:spPr>
+                </pic:pic>
+              </a:graphicData>
+            </a:graphic>
+          </wp:inline>
+        </w:drawing>
+      </w:r>
+      <w:r>
+        <w:t>Art. 2º Delegar atribuição e designar:</w:t>
+      </w:r>
+    </w:p>
+    <w:p>
+      <w:pPr>
+        <w:ind w:left="-5"/>
+      </w:pPr>
+      <w:r>
+        <w:rPr>
+          <w:noProof/>
+        </w:rPr>
+        <w:drawing>
+          <wp:inline distT="0" distB="0" distL="0" distR="0" wp14:anchorId="51CA3C15" wp14:editId="566FC446">
+            <wp:extent cx="900176" cy="152400"/>
+            <wp:effectExtent l="0" t="0" r="0" b="0"/>
+            <wp:docPr id="45" name="Picture 45"/>
+            <wp:cNvGraphicFramePr/>
+            <a:graphic xmlns:a="http://schemas.openxmlformats.org/drawingml/2006/main">
+              <a:graphicData uri="http://schemas.openxmlformats.org/drawingml/2006/picture">
+                <pic:pic xmlns:pic="http://schemas.openxmlformats.org/drawingml/2006/picture">
+                  <pic:nvPicPr>
+                    <pic:cNvPr id="45" name="Picture 45"/>
+                    <pic:cNvPicPr/>
+                  </pic:nvPicPr>
+                  <pic:blipFill>
+                    <a:blip r:embed="rId8"/>
+                    <a:stretch>
+                      <a:fillRect/>
+                    </a:stretch>
+                  </pic:blipFill>
+                  <pic:spPr>
+                    <a:xfrm>
+                      <a:off x="0" y="0"/>
+                      <a:ext cx="900176" cy="152400"/>
+                    </a:xfrm>
+                    <a:prstGeom prst="rect">
+                      <a:avLst/>
+                    </a:prstGeom>
+                  </pic:spPr>
+                </pic:pic>
+              </a:graphicData>
+            </a:graphic>
+          </wp:inline>
+        </w:drawing>
+      </w:r>
+      <w:r>
+        <w:t>I - o Comandante do Grupo Operacional (GOP) da BAGL, o Comandante do Grupo de Serviço de Base (GSB) da BAGL, o Comandante do Grupo Logístico (GLOG) da BAGL, o Comandante Grupo de Segurança e Defesa do Galeão (GSD-GL), o Comandante do Primeiro Esquadrão do Primeiro Grupo de Transporte (1º/1º GT), o Comandante Primeiro Esquadrão do Segundo Grupo de Transporte (1º/2º GT), o Comandante Segundo Esquadrão do Segundo Grupo de Transporte (2º/2º GT), o Comandante Terceiro Esquadrão de Transporte Aéreo (3º ETA), como autoridades competentes para aplicar punição disciplinar, com exceção do caso previsto no art. 38 do RDAER, e solucionar pedido de reconsideração, no âmbito de seu respectivo Grupo ou Esquadrão, com estrita observância dos procedimentos previstos na ICA 111-6, aprovada pela Portaria GABAER nº 120/GC3, de 9 de julho de 2021, e no Decreto nº 76.322, de 22 de setembro de 1975 (RDAER), sem prejuízo das demais funções.</w:t>
+      </w:r>
+    </w:p>
+    <w:p>
+      <w:pPr>
+        <w:ind w:left="-5"/>
+      </w:pPr>
+      <w:r>
+        <w:rPr>
+          <w:noProof/>
+        </w:rPr>
+        <w:drawing>
+          <wp:inline distT="0" distB="0" distL="0" distR="0" wp14:anchorId="18C998AF" wp14:editId="08F33098">
+            <wp:extent cx="900176" cy="152400"/>
+            <wp:effectExtent l="0" t="0" r="0" b="0"/>
+            <wp:docPr id="60" name="Picture 60"/>
+            <wp:cNvGraphicFramePr/>
+            <a:graphic xmlns:a="http://schemas.openxmlformats.org/drawingml/2006/main">
+              <a:graphicData uri="http://schemas.openxmlformats.org/drawingml/2006/picture">
+                <pic:pic xmlns:pic="http://schemas.openxmlformats.org/drawingml/2006/picture">
+                  <pic:nvPicPr>
+                    <pic:cNvPr id="60" name="Picture 60"/>
+                    <pic:cNvPicPr/>
+                  </pic:nvPicPr>
+                  <pic:blipFill>
+                    <a:blip r:embed="rId8"/>
+                    <a:stretch>
+                      <a:fillRect/>
+                    </a:stretch>
+                  </pic:blipFill>
+                  <pic:spPr>
+                    <a:xfrm>
+                      <a:off x="0" y="0"/>
+                      <a:ext cx="900176" cy="152400"/>
+                    </a:xfrm>
+                    <a:prstGeom prst="rect">
+                      <a:avLst/>
+                    </a:prstGeom>
+                  </pic:spPr>
+                </pic:pic>
+              </a:graphicData>
+            </a:graphic>
+          </wp:inline>
+        </w:drawing>
+      </w:r>
+      <w:r>
+        <w:t>Parágrafo único – Durante os afastamentos regulamentares das autoridades</w:t>
+      </w:r>
+    </w:p>
+    <w:p>
+      <w:pPr>
+        <w:ind w:left="-5"/>
+      </w:pPr>
+      <w:r>
+        <w:t>elencadas neste artigo, competirá a seu substituto legal a aplicação de punição disciplinar, nos mesmos termos dos incisos deste artigo.</w:t>
+      </w:r>
+    </w:p>
+    <w:p>
+      <w:pPr>
+        <w:ind w:left="-5"/>
+      </w:pPr>
+      <w:r>
+        <w:rPr>
+          <w:noProof/>
+        </w:rPr>
+        <w:drawing>
+          <wp:inline distT="0" distB="0" distL="0" distR="0" wp14:anchorId="749BE17A" wp14:editId="1B25F03F">
+            <wp:extent cx="900176" cy="152400"/>
+            <wp:effectExtent l="0" t="0" r="0" b="0"/>
+            <wp:docPr id="67" name="Picture 67"/>
+            <wp:cNvGraphicFramePr/>
+            <a:graphic xmlns:a="http://schemas.openxmlformats.org/drawingml/2006/main">
+              <a:graphicData uri="http://schemas.openxmlformats.org/drawingml/2006/picture">
+                <pic:pic xmlns:pic="http://schemas.openxmlformats.org/drawingml/2006/picture">
+                  <pic:nvPicPr>
+                    <pic:cNvPr id="67" name="Picture 67"/>
+                    <pic:cNvPicPr/>
+                  </pic:nvPicPr>
+                  <pic:blipFill>
+                    <a:blip r:embed="rId8"/>
+                    <a:stretch>
+                      <a:fillRect/>
+                    </a:stretch>
+                  </pic:blipFill>
+                  <pic:spPr>
+                    <a:xfrm>
+                      <a:off x="0" y="0"/>
+                      <a:ext cx="900176" cy="152400"/>
+                    </a:xfrm>
+                    <a:prstGeom prst="rect">
+                      <a:avLst/>
+                    </a:prstGeom>
+                  </pic:spPr>
+                </pic:pic>
+              </a:graphicData>
+            </a:graphic>
+          </wp:inline>
+        </w:drawing>
+      </w:r>
+      <w:r>
+        <w:t>Art. 3º Esta portaria tem validade de 2 anos, a contar da data de sua publicação.</w:t>
+      </w:r>
+    </w:p>
+    <w:p>
+      <w:pPr>
+        <w:ind w:left="-5"/>
+      </w:pPr>
+      <w:r>
+        <w:rPr>
+          <w:noProof/>
+        </w:rPr>
+        <w:drawing>
+          <wp:inline distT="0" distB="0" distL="0" distR="0" wp14:anchorId="197E5C28" wp14:editId="1FA23802">
+            <wp:extent cx="900176" cy="152400"/>
+            <wp:effectExtent l="0" t="0" r="0" b="0"/>
+            <wp:docPr id="72" name="Picture 72"/>
+            <wp:cNvGraphicFramePr/>
+            <a:graphic xmlns:a="http://schemas.openxmlformats.org/drawingml/2006/main">
+              <a:graphicData uri="http://schemas.openxmlformats.org/drawingml/2006/picture">
+                <pic:pic xmlns:pic="http://schemas.openxmlformats.org/drawingml/2006/picture">
+                  <pic:nvPicPr>
+                    <pic:cNvPr id="72" name="Picture 72"/>
+                    <pic:cNvPicPr/>
+                  </pic:nvPicPr>
+                  <pic:blipFill>
+                    <a:blip r:embed="rId8"/>
+                    <a:stretch>
+                      <a:fillRect/>
+                    </a:stretch>
+                  </pic:blipFill>
+                  <pic:spPr>
+                    <a:xfrm>
+                      <a:off x="0" y="0"/>
+                      <a:ext cx="900176" cy="152400"/>
+                    </a:xfrm>
+                    <a:prstGeom prst="rect">
+                      <a:avLst/>
+                    </a:prstGeom>
+                  </pic:spPr>
+                </pic:pic>
+              </a:graphicData>
+            </a:graphic>
+          </wp:inline>
+        </w:drawing>
+      </w:r>
+      <w:r>
+        <w:t>Art. 4º Revoga-se a Portaria BAGL nº 104/AAJ, de 29 de março de 2023.</w:t>
+      </w:r>
+    </w:p>
+    <w:p>
+      <w:pPr>
+        <w:spacing w:after="344"/>
+        <w:ind w:left="-5"/>
+      </w:pPr>
+      <w:r>
+        <w:t>(FL 2/2 da Port Nor nº 399/AAJ - BAGL, de 10 ABR 2025, Prot nº 67242.005869/2025-35)</w:t>
+      </w:r>
+    </w:p>
+    <w:p>
+      <w:pPr>
+        <w:spacing w:after="762"/>
+        <w:ind w:left="-5"/>
+      </w:pPr>
+      <w:r>
+        <w:rPr>
+          <w:noProof/>
+        </w:rPr>
+        <w:drawing>
+          <wp:inline distT="0" distB="0" distL="0" distR="0" wp14:anchorId="2D4B7786" wp14:editId="43351E81">
+            <wp:extent cx="900176" cy="152400"/>
+            <wp:effectExtent l="0" t="0" r="0" b="0"/>
+            <wp:docPr id="100" name="Picture 100"/>
+            <wp:cNvGraphicFramePr/>
+            <a:graphic xmlns:a="http://schemas.openxmlformats.org/drawingml/2006/main">
+              <a:graphicData uri="http://schemas.openxmlformats.org/drawingml/2006/picture">
+                <pic:pic xmlns:pic="http://schemas.openxmlformats.org/drawingml/2006/picture">
+                  <pic:nvPicPr>
+                    <pic:cNvPr id="100" name="Picture 100"/>
+                    <pic:cNvPicPr/>
+                  </pic:nvPicPr>
+                  <pic:blipFill>
+                    <a:blip r:embed="rId8"/>
+                    <a:stretch>
+                      <a:fillRect/>
+                    </a:stretch>
+                  </pic:blipFill>
+                  <pic:spPr>
+                    <a:xfrm>
+                      <a:off x="0" y="0"/>
+                      <a:ext cx="900176" cy="152400"/>
+                    </a:xfrm>
+                    <a:prstGeom prst="rect">
+                      <a:avLst/>
+                    </a:prstGeom>
+                  </pic:spPr>
+                </pic:pic>
+              </a:graphicData>
+            </a:graphic>
+          </wp:inline>
+        </w:drawing>
+      </w:r>
+      <w:r>
+        <w:t>Art. 5º Publique-se em Boletim Interno Ostensivo</w:t>
+      </w:r>
+    </w:p>
+    <w:p>
+      <w:pPr>
+        <w:spacing w:after="3" w:line="259" w:lineRule="auto"/>
+        <w:ind w:left="10" w:right="-15"/>
+        <w:jc w:val="right"/>
+      </w:pPr>
+      <w:r>
+        <w:t>MARCELL BARROS DE PAULA Cel Av</w:t>
+      </w:r>
+    </w:p>
+    <w:p>
+      <w:pPr>
+        <w:spacing w:after="3" w:line="259" w:lineRule="auto"/>
+        <w:ind w:left="10" w:right="970"/>
+        <w:jc w:val="right"/>
+      </w:pPr>
+      <w:r>
+        <w:t>Comandante da BAGL</w:t>
+      </w:r>
+    </w:p>
+    <w:p>
+      <w:pPr>
+        <w:spacing w:after="200" w:line="276" w:lineRule="auto"/>
+        <w:rPr>
+          <w:rFonts w:eastAsia="Times New Roman"/>
+          <w:b/>
+          <w:bCs/>
+          <w:color w:val="FF0000"/>
+          <w:sz w:val="24"/>
+          <w:szCs w:val="24"/>
         </w:rPr>
       </w:pPr>
     </w:p>
@@ -1253,32 +1855,29 @@
           <w:sz w:val="24"/>
           <w:szCs w:val="24"/>
         </w:rPr>
-        <w:lastRenderedPageBreak/>
-        <w:t>{</w:t>
-      </w:r>
-      <w:proofErr w:type="spellStart"/>
-      <w:r>
-        <w:rPr>
-          <w:rFonts w:eastAsia="Times New Roman"/>
-          <w:b/>
-          <w:bCs/>
-          <w:color w:val="FF0000"/>
-          <w:sz w:val="24"/>
-          <w:szCs w:val="24"/>
-        </w:rPr>
-        <w:t>nova_pagina</w:t>
-      </w:r>
-      <w:proofErr w:type="spellEnd"/>
-      <w:r>
-        <w:rPr>
-          <w:rFonts w:eastAsia="Times New Roman"/>
-          <w:b/>
-          <w:bCs/>
-          <w:color w:val="FF0000"/>
-          <w:sz w:val="24"/>
-          <w:szCs w:val="24"/>
-        </w:rPr>
-        <w:t>}</w:t>
+        <w:t>{nova</w:t>
+      </w:r>
+      <w:r>
+        <w:rPr>
+          <w:rFonts w:eastAsia="Times New Roman"/>
+          <w:b/>
+          <w:bCs/>
+          <w:color w:val="FF0000"/>
+          <w:sz w:val="24"/>
+          <w:szCs w:val="24"/>
+        </w:rPr>
+        <w:t>_</w:t>
+      </w:r>
+      <w:r>
+        <w:rPr>
+          <w:rFonts w:eastAsia="Times New Roman"/>
+          <w:b/>
+          <w:bCs/>
+          <w:color w:val="FF0000"/>
+          <w:sz w:val="24"/>
+          <w:szCs w:val="24"/>
+        </w:rPr>
+        <w:t>pagina}</w:t>
       </w:r>
     </w:p>
     <w:p>
@@ -1362,25 +1961,14 @@
           <w:szCs w:val="24"/>
         </w:rPr>
       </w:pPr>
-      <w:proofErr w:type="spellStart"/>
-      <w:r>
-        <w:rPr>
-          <w:rFonts w:eastAsia="Times New Roman"/>
-          <w:color w:val="FF0000"/>
-          <w:sz w:val="24"/>
-          <w:szCs w:val="24"/>
-        </w:rPr>
-        <w:t>Arts</w:t>
-      </w:r>
-      <w:proofErr w:type="spellEnd"/>
-      <w:r>
-        <w:rPr>
-          <w:rFonts w:eastAsia="Times New Roman"/>
-          <w:color w:val="FF0000"/>
-          <w:sz w:val="24"/>
-          <w:szCs w:val="24"/>
-        </w:rPr>
-        <w:t>. 55 a 62 do Decreto nº 7.724, de 2012</w:t>
+      <w:r>
+        <w:rPr>
+          <w:rFonts w:eastAsia="Times New Roman"/>
+          <w:color w:val="FF0000"/>
+          <w:sz w:val="24"/>
+          <w:szCs w:val="24"/>
+        </w:rPr>
+        <w:t>Arts. 55 a 62 do Decreto nº 7.724, de 2012</w:t>
       </w:r>
     </w:p>
     <w:p>
@@ -1452,25 +2040,7 @@
           <w:sz w:val="24"/>
           <w:szCs w:val="24"/>
         </w:rPr>
-        <w:t>{</w:t>
-      </w:r>
-      <w:proofErr w:type="spellStart"/>
-      <w:r>
-        <w:rPr>
-          <w:rFonts w:eastAsia="Times New Roman"/>
-          <w:sz w:val="24"/>
-          <w:szCs w:val="24"/>
-        </w:rPr>
-        <w:t>Brasao</w:t>
-      </w:r>
-      <w:proofErr w:type="spellEnd"/>
-      <w:r>
-        <w:rPr>
-          <w:rFonts w:eastAsia="Times New Roman"/>
-          <w:sz w:val="24"/>
-          <w:szCs w:val="24"/>
-        </w:rPr>
-        <w:t xml:space="preserve"> da Republica}</w:t>
+        <w:t>{Brasao da Republica}</w:t>
       </w:r>
     </w:p>
     <w:p>
@@ -1686,29 +2256,7 @@
           <w:color w:val="FF0000"/>
           <w:lang w:val="en-US"/>
         </w:rPr>
-        <w:t>/BAGL-GSDGL/{</w:t>
-      </w:r>
-      <w:proofErr w:type="spellStart"/>
-      <w:r>
-        <w:rPr>
-          <w:rFonts w:eastAsia="Times New Roman"/>
-          <w:b/>
-          <w:bCs/>
-          <w:color w:val="FF0000"/>
-          <w:lang w:val="en-US"/>
-        </w:rPr>
-        <w:t>DataPatd</w:t>
-      </w:r>
-      <w:proofErr w:type="spellEnd"/>
-      <w:r>
-        <w:rPr>
-          <w:rFonts w:eastAsia="Times New Roman"/>
-          <w:b/>
-          <w:bCs/>
-          <w:color w:val="FF0000"/>
-          <w:lang w:val="en-US"/>
-        </w:rPr>
-        <w:t>}</w:t>
+        <w:t>/BAGL-GSDGL/{DataPatd}</w:t>
       </w:r>
     </w:p>
     <w:p>
@@ -1932,7 +2480,6 @@
           <w:tab w:val="left" w:pos="5459"/>
         </w:tabs>
         <w:spacing w:line="200" w:lineRule="exact"/>
-        <w:jc w:val="center"/>
         <w:rPr>
           <w:sz w:val="24"/>
           <w:szCs w:val="24"/>
@@ -1954,32 +2501,6 @@
     </w:p>
     <w:p>
       <w:pPr>
-        <w:tabs>
-          <w:tab w:val="left" w:pos="5459"/>
-        </w:tabs>
-        <w:spacing w:line="200" w:lineRule="exact"/>
-        <w:jc w:val="center"/>
-        <w:rPr>
-          <w:sz w:val="24"/>
-          <w:szCs w:val="24"/>
-        </w:rPr>
-      </w:pPr>
-    </w:p>
-    <w:p>
-      <w:pPr>
-        <w:tabs>
-          <w:tab w:val="left" w:pos="5459"/>
-        </w:tabs>
-        <w:spacing w:line="200" w:lineRule="exact"/>
-        <w:jc w:val="center"/>
-        <w:rPr>
-          <w:sz w:val="24"/>
-          <w:szCs w:val="24"/>
-        </w:rPr>
-      </w:pPr>
-    </w:p>
-    <w:p>
-      <w:pPr>
         <w:spacing w:line="398" w:lineRule="exact"/>
         <w:jc w:val="center"/>
         <w:rPr>
@@ -2239,31 +2760,7 @@
           <w:szCs w:val="24"/>
         </w:rPr>
         <w:lastRenderedPageBreak/>
-        <w:t>{</w:t>
-      </w:r>
-      <w:proofErr w:type="spellStart"/>
-      <w:r>
-        <w:rPr>
-          <w:rFonts w:eastAsia="Times New Roman"/>
-          <w:b/>
-          <w:bCs/>
-          <w:color w:val="FF0000"/>
-          <w:sz w:val="24"/>
-          <w:szCs w:val="24"/>
-        </w:rPr>
-        <w:t>nova_pagina</w:t>
-      </w:r>
-      <w:proofErr w:type="spellEnd"/>
-      <w:r>
-        <w:rPr>
-          <w:rFonts w:eastAsia="Times New Roman"/>
-          <w:b/>
-          <w:bCs/>
-          <w:color w:val="FF0000"/>
-          <w:sz w:val="24"/>
-          <w:szCs w:val="24"/>
-        </w:rPr>
-        <w:t>}</w:t>
+        <w:t>{nova_pagina}</w:t>
       </w:r>
     </w:p>
     <w:p>
@@ -2343,25 +2840,14 @@
           <w:szCs w:val="24"/>
         </w:rPr>
       </w:pPr>
-      <w:proofErr w:type="spellStart"/>
-      <w:r>
-        <w:rPr>
-          <w:rFonts w:eastAsia="Times New Roman"/>
-          <w:color w:val="FF0000"/>
-          <w:sz w:val="24"/>
-          <w:szCs w:val="24"/>
-        </w:rPr>
-        <w:t>Arts</w:t>
-      </w:r>
-      <w:proofErr w:type="spellEnd"/>
-      <w:r>
-        <w:rPr>
-          <w:rFonts w:eastAsia="Times New Roman"/>
-          <w:color w:val="FF0000"/>
-          <w:sz w:val="24"/>
-          <w:szCs w:val="24"/>
-        </w:rPr>
-        <w:t>. 55 a 62 do Decreto nº 7.724, de 2012</w:t>
+      <w:r>
+        <w:rPr>
+          <w:rFonts w:eastAsia="Times New Roman"/>
+          <w:color w:val="FF0000"/>
+          <w:sz w:val="24"/>
+          <w:szCs w:val="24"/>
+        </w:rPr>
+        <w:t>Arts. 55 a 62 do Decreto nº 7.724, de 2012</w:t>
       </w:r>
     </w:p>
     <w:p>
@@ -2413,7 +2899,7 @@
                     </pic:cNvPicPr>
                   </pic:nvPicPr>
                   <pic:blipFill>
-                    <a:blip r:embed="rId8"/>
+                    <a:blip r:embed="rId10"/>
                     <a:srcRect/>
                     <a:stretch>
                       <a:fillRect/>
@@ -2460,25 +2946,7 @@
           <w:sz w:val="24"/>
           <w:szCs w:val="24"/>
         </w:rPr>
-        <w:t>{</w:t>
-      </w:r>
-      <w:proofErr w:type="spellStart"/>
-      <w:r>
-        <w:rPr>
-          <w:rFonts w:eastAsia="Times New Roman"/>
-          <w:sz w:val="24"/>
-          <w:szCs w:val="24"/>
-        </w:rPr>
-        <w:t>Brasao</w:t>
-      </w:r>
-      <w:proofErr w:type="spellEnd"/>
-      <w:r>
-        <w:rPr>
-          <w:rFonts w:eastAsia="Times New Roman"/>
-          <w:sz w:val="24"/>
-          <w:szCs w:val="24"/>
-        </w:rPr>
-        <w:t xml:space="preserve"> da Republica}</w:t>
+        <w:t>{Brasao da Republica}</w:t>
       </w:r>
     </w:p>
     <w:p>
@@ -2651,29 +3119,7 @@
           <w:color w:val="FF0000"/>
           <w:lang w:val="en-US"/>
         </w:rPr>
-        <w:t>/BAGL-GSDGL/{</w:t>
-      </w:r>
-      <w:proofErr w:type="spellStart"/>
-      <w:r>
-        <w:rPr>
-          <w:rFonts w:eastAsia="Times New Roman"/>
-          <w:b/>
-          <w:bCs/>
-          <w:color w:val="FF0000"/>
-          <w:lang w:val="en-US"/>
-        </w:rPr>
-        <w:t>DataPatd</w:t>
-      </w:r>
-      <w:proofErr w:type="spellEnd"/>
-      <w:r>
-        <w:rPr>
-          <w:rFonts w:eastAsia="Times New Roman"/>
-          <w:b/>
-          <w:bCs/>
-          <w:color w:val="FF0000"/>
-          <w:lang w:val="en-US"/>
-        </w:rPr>
-        <w:t>}</w:t>
+        <w:t>/BAGL-GSDGL/{DataPatd}</w:t>
       </w:r>
     </w:p>
     <w:p>
@@ -3128,31 +3574,148 @@
         <w:rPr>
           <w:color w:val="EE0000"/>
         </w:rPr>
-        <w:t xml:space="preserve">Oficio </w:t>
-      </w:r>
-      <w:proofErr w:type="spellStart"/>
+        <w:t>Oficio Transgre</w:t>
+      </w:r>
       <w:r>
         <w:rPr>
           <w:color w:val="EE0000"/>
         </w:rPr>
-        <w:t>Transgre</w:t>
+        <w:t>ss</w:t>
       </w:r>
       <w:r>
         <w:rPr>
           <w:color w:val="EE0000"/>
         </w:rPr>
-        <w:t>ss</w:t>
-      </w:r>
-      <w:r>
-        <w:rPr>
-          <w:color w:val="EE0000"/>
-        </w:rPr>
-        <w:t>ao</w:t>
-      </w:r>
-      <w:proofErr w:type="spellEnd"/>
-      <w:r>
-        <w:rPr>
-          <w:color w:val="EE0000"/>
+        <w:t>ao}</w:t>
+      </w:r>
+      <w:r>
+        <w:rPr>
+          <w:rFonts w:eastAsia="Times New Roman"/>
+          <w:color w:val="FF0000"/>
+          <w:sz w:val="24"/>
+          <w:szCs w:val="24"/>
+        </w:rPr>
+        <w:t xml:space="preserve"> </w:t>
+      </w:r>
+      <w:r>
+        <w:rPr>
+          <w:rFonts w:eastAsia="Times New Roman"/>
+          <w:color w:val="000000" w:themeColor="text1"/>
+          <w:sz w:val="24"/>
+          <w:szCs w:val="24"/>
+        </w:rPr>
+        <w:t xml:space="preserve">Protocolo COMAER </w:t>
+      </w:r>
+      <w:r>
+        <w:rPr>
+          <w:rFonts w:eastAsia="Times New Roman"/>
+          <w:color w:val="FF0000"/>
+          <w:sz w:val="24"/>
+          <w:szCs w:val="24"/>
+        </w:rPr>
+        <w:t>N</w:t>
+      </w:r>
+      <w:r>
+        <w:rPr>
+          <w:rFonts w:eastAsia="Times New Roman"/>
+          <w:color w:val="FF0000"/>
+          <w:sz w:val="24"/>
+          <w:szCs w:val="24"/>
+        </w:rPr>
+        <w:t>º</w:t>
+      </w:r>
+      <w:r>
+        <w:rPr>
+          <w:rFonts w:eastAsia="Times New Roman"/>
+          <w:color w:val="FF0000"/>
+          <w:sz w:val="24"/>
+          <w:szCs w:val="24"/>
+        </w:rPr>
+        <w:t xml:space="preserve"> </w:t>
+      </w:r>
+      <w:r>
+        <w:rPr>
+          <w:color w:val="FF0000"/>
+        </w:rPr>
+        <w:t>{protocolo comaer}</w:t>
+      </w:r>
+      <w:r>
+        <w:rPr>
+          <w:rFonts w:eastAsia="Times New Roman"/>
+          <w:color w:val="FF0000"/>
+          <w:sz w:val="24"/>
+          <w:szCs w:val="24"/>
+        </w:rPr>
+        <w:t xml:space="preserve">, </w:t>
+      </w:r>
+      <w:r>
+        <w:rPr>
+          <w:rFonts w:eastAsia="Times New Roman"/>
+          <w:color w:val="000000" w:themeColor="text1"/>
+          <w:sz w:val="24"/>
+          <w:szCs w:val="24"/>
+        </w:rPr>
+        <w:t>de</w:t>
+      </w:r>
+      <w:r>
+        <w:rPr>
+          <w:rFonts w:eastAsia="Times New Roman"/>
+          <w:color w:val="000000" w:themeColor="text1"/>
+          <w:sz w:val="24"/>
+          <w:szCs w:val="24"/>
+        </w:rPr>
+        <w:t xml:space="preserve"> </w:t>
+      </w:r>
+      <w:r>
+        <w:rPr>
+          <w:color w:val="FF0000"/>
+        </w:rPr>
+        <w:t>{data_oficio}</w:t>
+      </w:r>
+      <w:r>
+        <w:rPr>
+          <w:rFonts w:eastAsia="Times New Roman"/>
+          <w:color w:val="000000" w:themeColor="text1"/>
+        </w:rPr>
+        <w:t>.</w:t>
+      </w:r>
+      <w:r>
+        <w:rPr>
+          <w:rFonts w:eastAsia="Times New Roman"/>
+          <w:color w:val="000000" w:themeColor="text1"/>
+        </w:rPr>
+        <w:t xml:space="preserve"> </w:t>
+      </w:r>
+      <w:r>
+        <w:rPr>
+          <w:sz w:val="24"/>
+          <w:szCs w:val="24"/>
+        </w:rPr>
+        <w:t>No dia</w:t>
+      </w:r>
+      <w:r>
+        <w:rPr>
+          <w:sz w:val="24"/>
+          <w:szCs w:val="24"/>
+        </w:rPr>
+        <w:t xml:space="preserve"> </w:t>
+      </w:r>
+      <w:bookmarkStart w:id="2" w:name="_Hlk207710813"/>
+      <w:r>
+        <w:rPr>
+          <w:color w:val="FF0000"/>
+        </w:rPr>
+        <w:t>{</w:t>
+      </w:r>
+      <w:r>
+        <w:rPr>
+          <w:color w:val="FF0000"/>
+        </w:rPr>
+        <w:t>data da Ocorrencia</w:t>
+      </w:r>
+      <w:r>
+        <w:rPr>
+          <w:color w:val="FF0000"/>
         </w:rPr>
         <w:t>}</w:t>
       </w:r>
@@ -3163,8 +3726,16 @@
           <w:sz w:val="24"/>
           <w:szCs w:val="24"/>
         </w:rPr>
+        <w:t>,</w:t>
+      </w:r>
+      <w:r>
+        <w:rPr>
+          <w:rFonts w:eastAsia="Times New Roman"/>
+          <w:color w:val="000000" w:themeColor="text1"/>
+        </w:rPr>
         <w:t xml:space="preserve"> </w:t>
       </w:r>
+      <w:bookmarkEnd w:id="2"/>
       <w:r>
         <w:rPr>
           <w:rFonts w:eastAsia="Times New Roman"/>
@@ -3172,63 +3743,7 @@
           <w:sz w:val="24"/>
           <w:szCs w:val="24"/>
         </w:rPr>
-        <w:t xml:space="preserve">Protocolo COMAER </w:t>
-      </w:r>
-      <w:r>
-        <w:rPr>
-          <w:rFonts w:eastAsia="Times New Roman"/>
-          <w:color w:val="FF0000"/>
-          <w:sz w:val="24"/>
-          <w:szCs w:val="24"/>
-        </w:rPr>
-        <w:t>N</w:t>
-      </w:r>
-      <w:r>
-        <w:rPr>
-          <w:rFonts w:eastAsia="Times New Roman"/>
-          <w:color w:val="FF0000"/>
-          <w:sz w:val="24"/>
-          <w:szCs w:val="24"/>
-        </w:rPr>
-        <w:t>º</w:t>
-      </w:r>
-      <w:r>
-        <w:rPr>
-          <w:rFonts w:eastAsia="Times New Roman"/>
-          <w:color w:val="FF0000"/>
-          <w:sz w:val="24"/>
-          <w:szCs w:val="24"/>
-        </w:rPr>
-        <w:t xml:space="preserve"> </w:t>
-      </w:r>
-      <w:r>
-        <w:rPr>
-          <w:color w:val="FF0000"/>
-        </w:rPr>
-        <w:t xml:space="preserve">{protocolo </w:t>
-      </w:r>
-      <w:proofErr w:type="spellStart"/>
-      <w:r>
-        <w:rPr>
-          <w:color w:val="FF0000"/>
-        </w:rPr>
-        <w:t>comaer</w:t>
-      </w:r>
-      <w:proofErr w:type="spellEnd"/>
-      <w:r>
-        <w:rPr>
-          <w:color w:val="FF0000"/>
-        </w:rPr>
-        <w:t>}</w:t>
-      </w:r>
-      <w:r>
-        <w:rPr>
-          <w:rFonts w:eastAsia="Times New Roman"/>
-          <w:color w:val="FF0000"/>
-          <w:sz w:val="24"/>
-          <w:szCs w:val="24"/>
-        </w:rPr>
-        <w:t xml:space="preserve">, </w:t>
+        <w:t>{</w:t>
       </w:r>
       <w:r>
         <w:rPr>
@@ -3237,7 +3752,7 @@
           <w:sz w:val="24"/>
           <w:szCs w:val="24"/>
         </w:rPr>
-        <w:t>de</w:t>
+        <w:t>Ocor</w:t>
       </w:r>
       <w:r>
         <w:rPr>
@@ -3246,146 +3761,16 @@
           <w:sz w:val="24"/>
           <w:szCs w:val="24"/>
         </w:rPr>
-        <w:t xml:space="preserve"> </w:t>
-      </w:r>
-      <w:r>
-        <w:rPr>
-          <w:color w:val="FF0000"/>
-        </w:rPr>
-        <w:t>{</w:t>
-      </w:r>
-      <w:proofErr w:type="spellStart"/>
-      <w:r>
-        <w:rPr>
-          <w:color w:val="FF0000"/>
-        </w:rPr>
-        <w:t>data_oficio</w:t>
-      </w:r>
-      <w:proofErr w:type="spellEnd"/>
-      <w:r>
-        <w:rPr>
-          <w:color w:val="FF0000"/>
-        </w:rPr>
-        <w:t>}</w:t>
+        <w:t>re</w:t>
       </w:r>
       <w:r>
         <w:rPr>
           <w:rFonts w:eastAsia="Times New Roman"/>
           <w:color w:val="000000" w:themeColor="text1"/>
-        </w:rPr>
-        <w:t>.</w:t>
-      </w:r>
-      <w:r>
-        <w:rPr>
-          <w:rFonts w:eastAsia="Times New Roman"/>
-          <w:color w:val="000000" w:themeColor="text1"/>
-        </w:rPr>
-        <w:t xml:space="preserve"> </w:t>
-      </w:r>
-      <w:r>
-        <w:rPr>
-          <w:sz w:val="24"/>
-          <w:szCs w:val="24"/>
-        </w:rPr>
-        <w:t>No dia</w:t>
-      </w:r>
-      <w:r>
-        <w:rPr>
-          <w:sz w:val="24"/>
-          <w:szCs w:val="24"/>
-        </w:rPr>
-        <w:t xml:space="preserve"> </w:t>
-      </w:r>
-      <w:bookmarkStart w:id="2" w:name="_Hlk207710813"/>
-      <w:r>
-        <w:rPr>
-          <w:color w:val="FF0000"/>
-        </w:rPr>
-        <w:t>{</w:t>
-      </w:r>
-      <w:r>
-        <w:rPr>
-          <w:color w:val="FF0000"/>
-        </w:rPr>
-        <w:t xml:space="preserve">data da </w:t>
-      </w:r>
-      <w:proofErr w:type="spellStart"/>
-      <w:r>
-        <w:rPr>
-          <w:color w:val="FF0000"/>
-        </w:rPr>
-        <w:t>Ocorrencia</w:t>
-      </w:r>
-      <w:proofErr w:type="spellEnd"/>
-      <w:r>
-        <w:rPr>
-          <w:color w:val="FF0000"/>
-        </w:rPr>
-        <w:t>}</w:t>
-      </w:r>
-      <w:r>
-        <w:rPr>
-          <w:rFonts w:eastAsia="Times New Roman"/>
-          <w:color w:val="FF0000"/>
-          <w:sz w:val="24"/>
-          <w:szCs w:val="24"/>
-        </w:rPr>
-        <w:t>,</w:t>
-      </w:r>
-      <w:r>
-        <w:rPr>
-          <w:rFonts w:eastAsia="Times New Roman"/>
-          <w:color w:val="000000" w:themeColor="text1"/>
-        </w:rPr>
-        <w:t xml:space="preserve"> </w:t>
-      </w:r>
-      <w:bookmarkEnd w:id="2"/>
-      <w:r>
-        <w:rPr>
-          <w:rFonts w:eastAsia="Times New Roman"/>
-          <w:color w:val="000000" w:themeColor="text1"/>
-          <w:sz w:val="24"/>
-          <w:szCs w:val="24"/>
-        </w:rPr>
-        <w:t>{</w:t>
-      </w:r>
-      <w:proofErr w:type="spellStart"/>
-      <w:r>
-        <w:rPr>
-          <w:rFonts w:eastAsia="Times New Roman"/>
-          <w:color w:val="000000" w:themeColor="text1"/>
-          <w:sz w:val="24"/>
-          <w:szCs w:val="24"/>
-        </w:rPr>
-        <w:t>Ocor</w:t>
-      </w:r>
-      <w:r>
-        <w:rPr>
-          <w:rFonts w:eastAsia="Times New Roman"/>
-          <w:color w:val="000000" w:themeColor="text1"/>
-          <w:sz w:val="24"/>
-          <w:szCs w:val="24"/>
-        </w:rPr>
-        <w:t>re</w:t>
-      </w:r>
-      <w:r>
-        <w:rPr>
-          <w:rFonts w:eastAsia="Times New Roman"/>
-          <w:color w:val="000000" w:themeColor="text1"/>
-          <w:sz w:val="24"/>
-          <w:szCs w:val="24"/>
-        </w:rPr>
-        <w:t>ncia</w:t>
-      </w:r>
-      <w:proofErr w:type="spellEnd"/>
-      <w:r>
-        <w:rPr>
-          <w:rFonts w:eastAsia="Times New Roman"/>
-          <w:color w:val="000000" w:themeColor="text1"/>
-          <w:sz w:val="24"/>
-          <w:szCs w:val="24"/>
-        </w:rPr>
-        <w:t xml:space="preserve"> </w:t>
+          <w:sz w:val="24"/>
+          <w:szCs w:val="24"/>
+        </w:rPr>
+        <w:t xml:space="preserve">ncia </w:t>
       </w:r>
       <w:r>
         <w:rPr>
@@ -3919,12 +4304,158 @@
         <w:jc w:val="right"/>
         <w:rPr>
           <w:rFonts w:eastAsia="Times New Roman"/>
-          <w:sz w:val="24"/>
-          <w:szCs w:val="24"/>
+          <w:b/>
+          <w:bCs/>
+          <w:color w:val="FF0000"/>
+          <w:lang w:val="en-US"/>
+        </w:rPr>
+      </w:pPr>
+      <w:r>
+        <w:rPr>
+          <w:rFonts w:eastAsia="Times New Roman"/>
+          <w:color w:val="1C1C1C"/>
+          <w:sz w:val="24"/>
+          <w:szCs w:val="24"/>
+        </w:rPr>
+        <w:t xml:space="preserve"> </w:t>
+      </w:r>
+      <w:r>
+        <w:rPr>
+          <w:rFonts w:eastAsia="Times New Roman"/>
+          <w:sz w:val="24"/>
+          <w:szCs w:val="24"/>
+        </w:rPr>
+        <w:t xml:space="preserve">                                                             </w:t>
+      </w:r>
+      <w:r>
+        <w:rPr>
+          <w:rFonts w:eastAsia="Times New Roman"/>
+          <w:sz w:val="24"/>
+          <w:szCs w:val="24"/>
+        </w:rPr>
+        <w:t xml:space="preserve">             </w:t>
+      </w:r>
+      <w:r>
+        <w:rPr>
+          <w:rFonts w:eastAsia="Times New Roman"/>
+          <w:sz w:val="24"/>
+          <w:szCs w:val="24"/>
+        </w:rPr>
+        <w:t xml:space="preserve">       </w:t>
+      </w:r>
+      <w:r>
+        <w:rPr>
+          <w:rFonts w:eastAsia="Times New Roman"/>
+          <w:b/>
+          <w:bCs/>
+          <w:color w:val="000000" w:themeColor="text1"/>
+          <w:sz w:val="24"/>
+          <w:szCs w:val="24"/>
+          <w:lang w:val="en-US"/>
+        </w:rPr>
+        <w:t>PATD Nº</w:t>
+      </w:r>
+      <w:r>
+        <w:rPr>
+          <w:rFonts w:eastAsia="Times New Roman"/>
+          <w:b/>
+          <w:bCs/>
+          <w:color w:val="FF0000"/>
+          <w:sz w:val="24"/>
+          <w:szCs w:val="24"/>
+          <w:lang w:val="en-US"/>
+        </w:rPr>
+        <w:t xml:space="preserve"> {N PATD}</w:t>
+      </w:r>
+      <w:r>
+        <w:rPr>
+          <w:rFonts w:eastAsia="Times New Roman"/>
+          <w:b/>
+          <w:bCs/>
+          <w:color w:val="FF0000"/>
+          <w:lang w:val="en-US"/>
+        </w:rPr>
+        <w:t>/BAGL-GSDGL/{DataPatd}</w:t>
+      </w:r>
+    </w:p>
+    <w:p>
+      <w:pPr>
+        <w:spacing w:after="200" w:line="276" w:lineRule="auto"/>
+        <w:rPr>
+          <w:rFonts w:eastAsia="Times New Roman"/>
+          <w:b/>
+          <w:bCs/>
+          <w:color w:val="FF0000"/>
+          <w:lang w:val="en-US"/>
+        </w:rPr>
+      </w:pPr>
+    </w:p>
+    <w:p>
+      <w:pPr>
+        <w:spacing w:after="200" w:line="276" w:lineRule="auto"/>
+        <w:rPr>
+          <w:rFonts w:eastAsia="Times New Roman"/>
+          <w:b/>
+          <w:bCs/>
+          <w:color w:val="FF0000"/>
+          <w:lang w:val="en-US"/>
+        </w:rPr>
+      </w:pPr>
+    </w:p>
+    <w:p>
+      <w:pPr>
+        <w:spacing w:after="200" w:line="276" w:lineRule="auto"/>
+        <w:jc w:val="center"/>
+        <w:rPr>
+          <w:rFonts w:eastAsia="Times New Roman"/>
+          <w:b/>
+          <w:bCs/>
+          <w:color w:val="FF0000"/>
+          <w:sz w:val="24"/>
+          <w:szCs w:val="24"/>
+        </w:rPr>
+      </w:pPr>
+      <w:r>
+        <w:rPr>
+          <w:rFonts w:eastAsia="Times New Roman"/>
+          <w:b/>
+          <w:bCs/>
+          <w:color w:val="FF0000"/>
+          <w:sz w:val="24"/>
+          <w:szCs w:val="24"/>
+        </w:rPr>
+        <w:lastRenderedPageBreak/>
+        <w:t>{nova_pagina}</w:t>
+      </w:r>
+    </w:p>
+    <w:p>
+      <w:pPr>
+        <w:spacing w:after="200" w:line="276" w:lineRule="auto"/>
+        <w:jc w:val="center"/>
+        <w:rPr>
+          <w:rFonts w:eastAsia="Times New Roman"/>
+          <w:b/>
+          <w:bCs/>
+          <w:color w:val="FF0000"/>
+          <w:sz w:val="24"/>
+          <w:szCs w:val="24"/>
+        </w:rPr>
+      </w:pPr>
+    </w:p>
+    <w:p>
+      <w:pPr>
+        <w:spacing w:after="200" w:line="276" w:lineRule="auto"/>
+        <w:jc w:val="center"/>
+        <w:rPr>
+          <w:rFonts w:eastAsia="Times New Roman"/>
+          <w:b/>
+          <w:bCs/>
+          <w:color w:val="FF0000"/>
+          <w:lang w:val="en-US"/>
         </w:rPr>
         <w:sectPr>
-          <w:headerReference w:type="default" r:id="rId9"/>
-          <w:footerReference w:type="default" r:id="rId10"/>
+          <w:headerReference w:type="default" r:id="rId11"/>
+          <w:footerReference w:type="default" r:id="rId12"/>
           <w:pgSz w:w="12240" w:h="15840" w:code="1"/>
           <w:pgMar w:top="851" w:right="1418" w:bottom="1440" w:left="1219" w:header="0" w:footer="0" w:gutter="0"/>
           <w:cols w:space="720" w:equalWidth="0">
@@ -3935,91 +4466,13 @@
       <w:r>
         <w:rPr>
           <w:rFonts w:eastAsia="Times New Roman"/>
-          <w:color w:val="1C1C1C"/>
-          <w:sz w:val="24"/>
-          <w:szCs w:val="24"/>
-        </w:rPr>
-        <w:t xml:space="preserve"> </w:t>
-      </w:r>
-      <w:r>
-        <w:rPr>
-          <w:rFonts w:eastAsia="Times New Roman"/>
-          <w:sz w:val="24"/>
-          <w:szCs w:val="24"/>
-        </w:rPr>
-        <w:t xml:space="preserve">                                                             </w:t>
-      </w:r>
-      <w:r>
-        <w:rPr>
-          <w:rFonts w:eastAsia="Times New Roman"/>
-          <w:sz w:val="24"/>
-          <w:szCs w:val="24"/>
-        </w:rPr>
-        <w:t xml:space="preserve">             </w:t>
-      </w:r>
-      <w:r>
-        <w:rPr>
-          <w:rFonts w:eastAsia="Times New Roman"/>
-          <w:sz w:val="24"/>
-          <w:szCs w:val="24"/>
-        </w:rPr>
-        <w:t xml:space="preserve">       </w:t>
-      </w:r>
-      <w:r>
-        <w:rPr>
-          <w:rFonts w:eastAsia="Times New Roman"/>
-          <w:b/>
-          <w:bCs/>
-          <w:color w:val="000000" w:themeColor="text1"/>
-          <w:sz w:val="24"/>
-          <w:szCs w:val="24"/>
-          <w:lang w:val="en-US"/>
-        </w:rPr>
-        <w:t>PATD Nº</w:t>
-      </w:r>
-      <w:r>
-        <w:rPr>
-          <w:rFonts w:eastAsia="Times New Roman"/>
-          <w:b/>
-          <w:bCs/>
-          <w:color w:val="FF0000"/>
-          <w:sz w:val="24"/>
-          <w:szCs w:val="24"/>
-          <w:lang w:val="en-US"/>
-        </w:rPr>
-        <w:t xml:space="preserve"> {N PATD}</w:t>
-      </w:r>
-      <w:r>
-        <w:rPr>
-          <w:rFonts w:eastAsia="Times New Roman"/>
-          <w:b/>
-          <w:bCs/>
-          <w:color w:val="FF0000"/>
-          <w:lang w:val="en-US"/>
-        </w:rPr>
-        <w:t>/BAGL-GSDGL/{</w:t>
-      </w:r>
-      <w:proofErr w:type="spellStart"/>
-      <w:r>
-        <w:rPr>
-          <w:rFonts w:eastAsia="Times New Roman"/>
-          <w:b/>
-          <w:bCs/>
-          <w:color w:val="FF0000"/>
-          <w:lang w:val="en-US"/>
-        </w:rPr>
-        <w:t>DataPatd</w:t>
-      </w:r>
-      <w:proofErr w:type="spellEnd"/>
-      <w:r>
-        <w:rPr>
-          <w:rFonts w:eastAsia="Times New Roman"/>
-          <w:b/>
-          <w:bCs/>
-          <w:color w:val="FF0000"/>
-          <w:lang w:val="en-US"/>
-        </w:rPr>
-        <w:t>}</w:t>
+          <w:b/>
+          <w:bCs/>
+          <w:color w:val="FF0000"/>
+          <w:sz w:val="24"/>
+          <w:szCs w:val="24"/>
+        </w:rPr>
+        <w:t>{ficha_individual}</w:t>
       </w:r>
     </w:p>
     <w:p>
@@ -4047,31 +4500,7 @@
           <w:szCs w:val="24"/>
         </w:rPr>
         <w:lastRenderedPageBreak/>
-        <w:t>{</w:t>
-      </w:r>
-      <w:proofErr w:type="spellStart"/>
-      <w:r>
-        <w:rPr>
-          <w:rFonts w:eastAsia="Times New Roman"/>
-          <w:b/>
-          <w:bCs/>
-          <w:color w:val="FF0000"/>
-          <w:sz w:val="24"/>
-          <w:szCs w:val="24"/>
-        </w:rPr>
-        <w:t>nova_pagina</w:t>
-      </w:r>
-      <w:proofErr w:type="spellEnd"/>
-      <w:r>
-        <w:rPr>
-          <w:rFonts w:eastAsia="Times New Roman"/>
-          <w:b/>
-          <w:bCs/>
-          <w:color w:val="FF0000"/>
-          <w:sz w:val="24"/>
-          <w:szCs w:val="24"/>
-        </w:rPr>
-        <w:t>}</w:t>
+        <w:t>{nova_pagina}</w:t>
       </w:r>
     </w:p>
     <w:p>
@@ -4400,33 +4829,19 @@
         <w:rPr>
           <w:color w:val="EE0000"/>
         </w:rPr>
-        <w:t xml:space="preserve">Oficio </w:t>
-      </w:r>
-      <w:proofErr w:type="spellStart"/>
+        <w:t>Oficio Transgre</w:t>
+      </w:r>
       <w:r>
         <w:rPr>
           <w:color w:val="EE0000"/>
         </w:rPr>
-        <w:t>Transgre</w:t>
+        <w:t>ss</w:t>
       </w:r>
       <w:r>
         <w:rPr>
           <w:color w:val="EE0000"/>
         </w:rPr>
-        <w:t>ss</w:t>
-      </w:r>
-      <w:r>
-        <w:rPr>
-          <w:color w:val="EE0000"/>
-        </w:rPr>
-        <w:t>ao</w:t>
-      </w:r>
-      <w:proofErr w:type="spellEnd"/>
-      <w:r>
-        <w:rPr>
-          <w:color w:val="EE0000"/>
-        </w:rPr>
-        <w:t>}</w:t>
+        <w:t>ao}</w:t>
       </w:r>
     </w:p>
     <w:p>
@@ -4997,29 +5412,7 @@
           <w:color w:val="FF0000"/>
           <w:lang w:val="en-US"/>
         </w:rPr>
-        <w:t>/BAGL-GSDGL/{</w:t>
-      </w:r>
-      <w:proofErr w:type="spellStart"/>
-      <w:r>
-        <w:rPr>
-          <w:rFonts w:eastAsia="Times New Roman"/>
-          <w:b/>
-          <w:bCs/>
-          <w:color w:val="FF0000"/>
-          <w:lang w:val="en-US"/>
-        </w:rPr>
-        <w:t>DataPatd</w:t>
-      </w:r>
-      <w:proofErr w:type="spellEnd"/>
-      <w:r>
-        <w:rPr>
-          <w:rFonts w:eastAsia="Times New Roman"/>
-          <w:b/>
-          <w:bCs/>
-          <w:color w:val="FF0000"/>
-          <w:lang w:val="en-US"/>
-        </w:rPr>
-        <w:t>}</w:t>
+        <w:t>/BAGL-GSDGL/{DataPatd}</w:t>
       </w:r>
     </w:p>
     <w:p>
@@ -5032,8 +5425,8 @@
       </w:pPr>
     </w:p>
     <w:sectPr>
-      <w:headerReference w:type="default" r:id="rId11"/>
-      <w:footerReference w:type="default" r:id="rId12"/>
+      <w:headerReference w:type="default" r:id="rId13"/>
+      <w:footerReference w:type="default" r:id="rId14"/>
       <w:pgSz w:w="11906" w:h="16838"/>
       <w:pgMar w:top="709" w:right="1701" w:bottom="1417" w:left="1701" w:header="708" w:footer="708" w:gutter="0"/>
       <w:cols w:space="708"/>
@@ -5044,7 +5437,7 @@
 </file>
 
 <file path=word/endnotes.xml><?xml version="1.0" encoding="utf-8"?>
-<w:endnotes xmlns:wpc="http://schemas.microsoft.com/office/word/2010/wordprocessingCanvas" xmlns:cx="http://schemas.microsoft.com/office/drawing/2014/chartex" xmlns:cx1="http://schemas.microsoft.com/office/drawing/2015/9/8/chartex" xmlns:cx2="http://schemas.microsoft.com/office/drawing/2015/10/21/chartex" xmlns:cx3="http://schemas.microsoft.com/office/drawing/2016/5/9/chartex" xmlns:cx4="http://schemas.microsoft.com/office/drawing/2016/5/10/chartex" xmlns:cx5="http://schemas.microsoft.com/office/drawing/2016/5/11/chartex" xmlns:cx6="http://schemas.microsoft.com/office/drawing/2016/5/12/chartex" xmlns:cx7="http://schemas.microsoft.com/office/drawing/2016/5/13/chartex" xmlns:cx8="http://schemas.microsoft.com/office/drawing/2016/5/14/chartex" xmlns:mc="http://schemas.openxmlformats.org/markup-compatibility/2006" xmlns:aink="http://schemas.microsoft.com/office/drawing/2016/ink" xmlns:am3d="http://schemas.microsoft.com/office/drawing/2017/model3d" xmlns:o="urn:schemas-microsoft-com:office:office" xmlns:r="http://schemas.openxmlformats.org/officeDocument/2006/relationships" xmlns:m="http://schemas.openxmlformats.org/officeDocument/2006/math" xmlns:v="urn:schemas-microsoft-com:vml" xmlns:wp14="http://schemas.microsoft.com/office/word/2010/wordprocessingDrawing" xmlns:wp="http://schemas.openxmlformats.org/drawingml/2006/wordprocessingDrawing" xmlns:w10="urn:schemas-microsoft-com:office:word" xmlns:w="http://schemas.openxmlformats.org/wordprocessingml/2006/main" xmlns:w14="http://schemas.microsoft.com/office/word/2010/wordml" xmlns:w15="http://schemas.microsoft.com/office/word/2012/wordml" xmlns:w16cex="http://schemas.microsoft.com/office/word/2018/wordml/cex" xmlns:w16cid="http://schemas.microsoft.com/office/word/2016/wordml/cid" xmlns:w16="http://schemas.microsoft.com/office/word/2018/wordml" xmlns:w16sdtdh="http://schemas.microsoft.com/office/word/2020/wordml/sdtdatahash" xmlns:w16se="http://schemas.microsoft.com/office/word/2015/wordml/symex" xmlns:wpg="http://schemas.microsoft.com/office/word/2010/wordprocessingGroup" xmlns:wpi="http://schemas.microsoft.com/office/word/2010/wordprocessingInk" xmlns:wne="http://schemas.microsoft.com/office/word/2006/wordml" xmlns:wps="http://schemas.microsoft.com/office/word/2010/wordprocessingShape" mc:Ignorable="w14 w15 w16se w16cid w16 w16cex w16sdtdh wp14">
+<w:endnotes xmlns:wpc="http://schemas.microsoft.com/office/word/2010/wordprocessingCanvas" xmlns:cx="http://schemas.microsoft.com/office/drawing/2014/chartex" xmlns:cx1="http://schemas.microsoft.com/office/drawing/2015/9/8/chartex" xmlns:cx2="http://schemas.microsoft.com/office/drawing/2015/10/21/chartex" xmlns:cx3="http://schemas.microsoft.com/office/drawing/2016/5/9/chartex" xmlns:cx4="http://schemas.microsoft.com/office/drawing/2016/5/10/chartex" xmlns:cx5="http://schemas.microsoft.com/office/drawing/2016/5/11/chartex" xmlns:cx6="http://schemas.microsoft.com/office/drawing/2016/5/12/chartex" xmlns:cx7="http://schemas.microsoft.com/office/drawing/2016/5/13/chartex" xmlns:cx8="http://schemas.microsoft.com/office/drawing/2016/5/14/chartex" xmlns:mc="http://schemas.openxmlformats.org/markup-compatibility/2006" xmlns:aink="http://schemas.microsoft.com/office/drawing/2016/ink" xmlns:am3d="http://schemas.microsoft.com/office/drawing/2017/model3d" xmlns:o="urn:schemas-microsoft-com:office:office" xmlns:oel="http://schemas.microsoft.com/office/2019/extlst" xmlns:r="http://schemas.openxmlformats.org/officeDocument/2006/relationships" xmlns:m="http://schemas.openxmlformats.org/officeDocument/2006/math" xmlns:v="urn:schemas-microsoft-com:vml" xmlns:wp14="http://schemas.microsoft.com/office/word/2010/wordprocessingDrawing" xmlns:wp="http://schemas.openxmlformats.org/drawingml/2006/wordprocessingDrawing" xmlns:w10="urn:schemas-microsoft-com:office:word" xmlns:w="http://schemas.openxmlformats.org/wordprocessingml/2006/main" xmlns:w14="http://schemas.microsoft.com/office/word/2010/wordml" xmlns:w15="http://schemas.microsoft.com/office/word/2012/wordml" xmlns:w16cex="http://schemas.microsoft.com/office/word/2018/wordml/cex" xmlns:w16cid="http://schemas.microsoft.com/office/word/2016/wordml/cid" xmlns:w16="http://schemas.microsoft.com/office/word/2018/wordml" xmlns:w16du="http://schemas.microsoft.com/office/word/2023/wordml/word16du" xmlns:w16sdtdh="http://schemas.microsoft.com/office/word/2020/wordml/sdtdatahash" xmlns:w16sdtfl="http://schemas.microsoft.com/office/word/2024/wordml/sdtformatlock" xmlns:w16se="http://schemas.microsoft.com/office/word/2015/wordml/symex" xmlns:wpg="http://schemas.microsoft.com/office/word/2010/wordprocessingGroup" xmlns:wpi="http://schemas.microsoft.com/office/word/2010/wordprocessingInk" xmlns:wne="http://schemas.microsoft.com/office/word/2006/wordml" xmlns:wps="http://schemas.microsoft.com/office/word/2010/wordprocessingShape" mc:Ignorable="w14 w15 w16se w16cid w16 w16cex w16sdtdh w16sdtfl w16du wp14">
   <w:endnote w:type="separator" w:id="-1">
     <w:p>
       <w:r>
@@ -5063,7 +5456,7 @@
 </file>
 
 <file path=word/footer1.xml><?xml version="1.0" encoding="utf-8"?>
-<w:ftr xmlns:wpc="http://schemas.microsoft.com/office/word/2010/wordprocessingCanvas" xmlns:cx="http://schemas.microsoft.com/office/drawing/2014/chartex" xmlns:cx1="http://schemas.microsoft.com/office/drawing/2015/9/8/chartex" xmlns:cx2="http://schemas.microsoft.com/office/drawing/2015/10/21/chartex" xmlns:cx3="http://schemas.microsoft.com/office/drawing/2016/5/9/chartex" xmlns:cx4="http://schemas.microsoft.com/office/drawing/2016/5/10/chartex" xmlns:cx5="http://schemas.microsoft.com/office/drawing/2016/5/11/chartex" xmlns:cx6="http://schemas.microsoft.com/office/drawing/2016/5/12/chartex" xmlns:cx7="http://schemas.microsoft.com/office/drawing/2016/5/13/chartex" xmlns:cx8="http://schemas.microsoft.com/office/drawing/2016/5/14/chartex" xmlns:mc="http://schemas.openxmlformats.org/markup-compatibility/2006" xmlns:aink="http://schemas.microsoft.com/office/drawing/2016/ink" xmlns:am3d="http://schemas.microsoft.com/office/drawing/2017/model3d" xmlns:o="urn:schemas-microsoft-com:office:office" xmlns:r="http://schemas.openxmlformats.org/officeDocument/2006/relationships" xmlns:m="http://schemas.openxmlformats.org/officeDocument/2006/math" xmlns:v="urn:schemas-microsoft-com:vml" xmlns:wp14="http://schemas.microsoft.com/office/word/2010/wordprocessingDrawing" xmlns:wp="http://schemas.openxmlformats.org/drawingml/2006/wordprocessingDrawing" xmlns:w10="urn:schemas-microsoft-com:office:word" xmlns:w="http://schemas.openxmlformats.org/wordprocessingml/2006/main" xmlns:w14="http://schemas.microsoft.com/office/word/2010/wordml" xmlns:w15="http://schemas.microsoft.com/office/word/2012/wordml" xmlns:w16cex="http://schemas.microsoft.com/office/word/2018/wordml/cex" xmlns:w16cid="http://schemas.microsoft.com/office/word/2016/wordml/cid" xmlns:w16="http://schemas.microsoft.com/office/word/2018/wordml" xmlns:w16sdtdh="http://schemas.microsoft.com/office/word/2020/wordml/sdtdatahash" xmlns:w16se="http://schemas.microsoft.com/office/word/2015/wordml/symex" xmlns:wpg="http://schemas.microsoft.com/office/word/2010/wordprocessingGroup" xmlns:wpi="http://schemas.microsoft.com/office/word/2010/wordprocessingInk" xmlns:wne="http://schemas.microsoft.com/office/word/2006/wordml" xmlns:wps="http://schemas.microsoft.com/office/word/2010/wordprocessingShape" mc:Ignorable="w14 w15 w16se w16cid w16 w16cex w16sdtdh wp14">
+<w:ftr xmlns:wpc="http://schemas.microsoft.com/office/word/2010/wordprocessingCanvas" xmlns:cx="http://schemas.microsoft.com/office/drawing/2014/chartex" xmlns:cx1="http://schemas.microsoft.com/office/drawing/2015/9/8/chartex" xmlns:cx2="http://schemas.microsoft.com/office/drawing/2015/10/21/chartex" xmlns:cx3="http://schemas.microsoft.com/office/drawing/2016/5/9/chartex" xmlns:cx4="http://schemas.microsoft.com/office/drawing/2016/5/10/chartex" xmlns:cx5="http://schemas.microsoft.com/office/drawing/2016/5/11/chartex" xmlns:cx6="http://schemas.microsoft.com/office/drawing/2016/5/12/chartex" xmlns:cx7="http://schemas.microsoft.com/office/drawing/2016/5/13/chartex" xmlns:cx8="http://schemas.microsoft.com/office/drawing/2016/5/14/chartex" xmlns:mc="http://schemas.openxmlformats.org/markup-compatibility/2006" xmlns:aink="http://schemas.microsoft.com/office/drawing/2016/ink" xmlns:am3d="http://schemas.microsoft.com/office/drawing/2017/model3d" xmlns:o="urn:schemas-microsoft-com:office:office" xmlns:oel="http://schemas.microsoft.com/office/2019/extlst" xmlns:r="http://schemas.openxmlformats.org/officeDocument/2006/relationships" xmlns:m="http://schemas.openxmlformats.org/officeDocument/2006/math" xmlns:v="urn:schemas-microsoft-com:vml" xmlns:wp14="http://schemas.microsoft.com/office/word/2010/wordprocessingDrawing" xmlns:wp="http://schemas.openxmlformats.org/drawingml/2006/wordprocessingDrawing" xmlns:w10="urn:schemas-microsoft-com:office:word" xmlns:w="http://schemas.openxmlformats.org/wordprocessingml/2006/main" xmlns:w14="http://schemas.microsoft.com/office/word/2010/wordml" xmlns:w15="http://schemas.microsoft.com/office/word/2012/wordml" xmlns:w16cex="http://schemas.microsoft.com/office/word/2018/wordml/cex" xmlns:w16cid="http://schemas.microsoft.com/office/word/2016/wordml/cid" xmlns:w16="http://schemas.microsoft.com/office/word/2018/wordml" xmlns:w16du="http://schemas.microsoft.com/office/word/2023/wordml/word16du" xmlns:w16sdtdh="http://schemas.microsoft.com/office/word/2020/wordml/sdtdatahash" xmlns:w16sdtfl="http://schemas.microsoft.com/office/word/2024/wordml/sdtformatlock" xmlns:w16se="http://schemas.microsoft.com/office/word/2015/wordml/symex" xmlns:wpg="http://schemas.microsoft.com/office/word/2010/wordprocessingGroup" xmlns:wpi="http://schemas.microsoft.com/office/word/2010/wordprocessingInk" xmlns:wne="http://schemas.microsoft.com/office/word/2006/wordml" xmlns:wps="http://schemas.microsoft.com/office/word/2010/wordprocessingShape" mc:Ignorable="w14 w15 w16se w16cid w16 w16cex w16sdtdh w16sdtfl w16du wp14">
   <w:tbl>
     <w:tblPr>
       <w:tblW w:w="0" w:type="auto"/>
@@ -5124,7 +5517,7 @@
 </file>
 
 <file path=word/footer2.xml><?xml version="1.0" encoding="utf-8"?>
-<w:ftr xmlns:wpc="http://schemas.microsoft.com/office/word/2010/wordprocessingCanvas" xmlns:cx="http://schemas.microsoft.com/office/drawing/2014/chartex" xmlns:cx1="http://schemas.microsoft.com/office/drawing/2015/9/8/chartex" xmlns:cx2="http://schemas.microsoft.com/office/drawing/2015/10/21/chartex" xmlns:cx3="http://schemas.microsoft.com/office/drawing/2016/5/9/chartex" xmlns:cx4="http://schemas.microsoft.com/office/drawing/2016/5/10/chartex" xmlns:cx5="http://schemas.microsoft.com/office/drawing/2016/5/11/chartex" xmlns:cx6="http://schemas.microsoft.com/office/drawing/2016/5/12/chartex" xmlns:cx7="http://schemas.microsoft.com/office/drawing/2016/5/13/chartex" xmlns:cx8="http://schemas.microsoft.com/office/drawing/2016/5/14/chartex" xmlns:mc="http://schemas.openxmlformats.org/markup-compatibility/2006" xmlns:aink="http://schemas.microsoft.com/office/drawing/2016/ink" xmlns:am3d="http://schemas.microsoft.com/office/drawing/2017/model3d" xmlns:o="urn:schemas-microsoft-com:office:office" xmlns:r="http://schemas.openxmlformats.org/officeDocument/2006/relationships" xmlns:m="http://schemas.openxmlformats.org/officeDocument/2006/math" xmlns:v="urn:schemas-microsoft-com:vml" xmlns:wp14="http://schemas.microsoft.com/office/word/2010/wordprocessingDrawing" xmlns:wp="http://schemas.openxmlformats.org/drawingml/2006/wordprocessingDrawing" xmlns:w10="urn:schemas-microsoft-com:office:word" xmlns:w="http://schemas.openxmlformats.org/wordprocessingml/2006/main" xmlns:w14="http://schemas.microsoft.com/office/word/2010/wordml" xmlns:w15="http://schemas.microsoft.com/office/word/2012/wordml" xmlns:w16cex="http://schemas.microsoft.com/office/word/2018/wordml/cex" xmlns:w16cid="http://schemas.microsoft.com/office/word/2016/wordml/cid" xmlns:w16="http://schemas.microsoft.com/office/word/2018/wordml" xmlns:w16sdtdh="http://schemas.microsoft.com/office/word/2020/wordml/sdtdatahash" xmlns:w16se="http://schemas.microsoft.com/office/word/2015/wordml/symex" xmlns:wpg="http://schemas.microsoft.com/office/word/2010/wordprocessingGroup" xmlns:wpi="http://schemas.microsoft.com/office/word/2010/wordprocessingInk" xmlns:wne="http://schemas.microsoft.com/office/word/2006/wordml" xmlns:wps="http://schemas.microsoft.com/office/word/2010/wordprocessingShape" mc:Ignorable="w14 w15 w16se w16cid w16 w16cex w16sdtdh wp14">
+<w:ftr xmlns:wpc="http://schemas.microsoft.com/office/word/2010/wordprocessingCanvas" xmlns:cx="http://schemas.microsoft.com/office/drawing/2014/chartex" xmlns:cx1="http://schemas.microsoft.com/office/drawing/2015/9/8/chartex" xmlns:cx2="http://schemas.microsoft.com/office/drawing/2015/10/21/chartex" xmlns:cx3="http://schemas.microsoft.com/office/drawing/2016/5/9/chartex" xmlns:cx4="http://schemas.microsoft.com/office/drawing/2016/5/10/chartex" xmlns:cx5="http://schemas.microsoft.com/office/drawing/2016/5/11/chartex" xmlns:cx6="http://schemas.microsoft.com/office/drawing/2016/5/12/chartex" xmlns:cx7="http://schemas.microsoft.com/office/drawing/2016/5/13/chartex" xmlns:cx8="http://schemas.microsoft.com/office/drawing/2016/5/14/chartex" xmlns:mc="http://schemas.openxmlformats.org/markup-compatibility/2006" xmlns:aink="http://schemas.microsoft.com/office/drawing/2016/ink" xmlns:am3d="http://schemas.microsoft.com/office/drawing/2017/model3d" xmlns:o="urn:schemas-microsoft-com:office:office" xmlns:oel="http://schemas.microsoft.com/office/2019/extlst" xmlns:r="http://schemas.openxmlformats.org/officeDocument/2006/relationships" xmlns:m="http://schemas.openxmlformats.org/officeDocument/2006/math" xmlns:v="urn:schemas-microsoft-com:vml" xmlns:wp14="http://schemas.microsoft.com/office/word/2010/wordprocessingDrawing" xmlns:wp="http://schemas.openxmlformats.org/drawingml/2006/wordprocessingDrawing" xmlns:w10="urn:schemas-microsoft-com:office:word" xmlns:w="http://schemas.openxmlformats.org/wordprocessingml/2006/main" xmlns:w14="http://schemas.microsoft.com/office/word/2010/wordml" xmlns:w15="http://schemas.microsoft.com/office/word/2012/wordml" xmlns:w16cex="http://schemas.microsoft.com/office/word/2018/wordml/cex" xmlns:w16cid="http://schemas.microsoft.com/office/word/2016/wordml/cid" xmlns:w16="http://schemas.microsoft.com/office/word/2018/wordml" xmlns:w16du="http://schemas.microsoft.com/office/word/2023/wordml/word16du" xmlns:w16sdtdh="http://schemas.microsoft.com/office/word/2020/wordml/sdtdatahash" xmlns:w16sdtfl="http://schemas.microsoft.com/office/word/2024/wordml/sdtformatlock" xmlns:w16se="http://schemas.microsoft.com/office/word/2015/wordml/symex" xmlns:wpg="http://schemas.microsoft.com/office/word/2010/wordprocessingGroup" xmlns:wpi="http://schemas.microsoft.com/office/word/2010/wordprocessingInk" xmlns:wne="http://schemas.microsoft.com/office/word/2006/wordml" xmlns:wps="http://schemas.microsoft.com/office/word/2010/wordprocessingShape" mc:Ignorable="w14 w15 w16se w16cid w16 w16cex w16sdtdh w16sdtfl w16du wp14">
   <w:tbl>
     <w:tblPr>
       <w:tblW w:w="0" w:type="auto"/>
@@ -5180,7 +5573,7 @@
 </file>
 
 <file path=word/footnotes.xml><?xml version="1.0" encoding="utf-8"?>
-<w:footnotes xmlns:wpc="http://schemas.microsoft.com/office/word/2010/wordprocessingCanvas" xmlns:cx="http://schemas.microsoft.com/office/drawing/2014/chartex" xmlns:cx1="http://schemas.microsoft.com/office/drawing/2015/9/8/chartex" xmlns:cx2="http://schemas.microsoft.com/office/drawing/2015/10/21/chartex" xmlns:cx3="http://schemas.microsoft.com/office/drawing/2016/5/9/chartex" xmlns:cx4="http://schemas.microsoft.com/office/drawing/2016/5/10/chartex" xmlns:cx5="http://schemas.microsoft.com/office/drawing/2016/5/11/chartex" xmlns:cx6="http://schemas.microsoft.com/office/drawing/2016/5/12/chartex" xmlns:cx7="http://schemas.microsoft.com/office/drawing/2016/5/13/chartex" xmlns:cx8="http://schemas.microsoft.com/office/drawing/2016/5/14/chartex" xmlns:mc="http://schemas.openxmlformats.org/markup-compatibility/2006" xmlns:aink="http://schemas.microsoft.com/office/drawing/2016/ink" xmlns:am3d="http://schemas.microsoft.com/office/drawing/2017/model3d" xmlns:o="urn:schemas-microsoft-com:office:office" xmlns:r="http://schemas.openxmlformats.org/officeDocument/2006/relationships" xmlns:m="http://schemas.openxmlformats.org/officeDocument/2006/math" xmlns:v="urn:schemas-microsoft-com:vml" xmlns:wp14="http://schemas.microsoft.com/office/word/2010/wordprocessingDrawing" xmlns:wp="http://schemas.openxmlformats.org/drawingml/2006/wordprocessingDrawing" xmlns:w10="urn:schemas-microsoft-com:office:word" xmlns:w="http://schemas.openxmlformats.org/wordprocessingml/2006/main" xmlns:w14="http://schemas.microsoft.com/office/word/2010/wordml" xmlns:w15="http://schemas.microsoft.com/office/word/2012/wordml" xmlns:w16cex="http://schemas.microsoft.com/office/word/2018/wordml/cex" xmlns:w16cid="http://schemas.microsoft.com/office/word/2016/wordml/cid" xmlns:w16="http://schemas.microsoft.com/office/word/2018/wordml" xmlns:w16sdtdh="http://schemas.microsoft.com/office/word/2020/wordml/sdtdatahash" xmlns:w16se="http://schemas.microsoft.com/office/word/2015/wordml/symex" xmlns:wpg="http://schemas.microsoft.com/office/word/2010/wordprocessingGroup" xmlns:wpi="http://schemas.microsoft.com/office/word/2010/wordprocessingInk" xmlns:wne="http://schemas.microsoft.com/office/word/2006/wordml" xmlns:wps="http://schemas.microsoft.com/office/word/2010/wordprocessingShape" mc:Ignorable="w14 w15 w16se w16cid w16 w16cex w16sdtdh wp14">
+<w:footnotes xmlns:wpc="http://schemas.microsoft.com/office/word/2010/wordprocessingCanvas" xmlns:cx="http://schemas.microsoft.com/office/drawing/2014/chartex" xmlns:cx1="http://schemas.microsoft.com/office/drawing/2015/9/8/chartex" xmlns:cx2="http://schemas.microsoft.com/office/drawing/2015/10/21/chartex" xmlns:cx3="http://schemas.microsoft.com/office/drawing/2016/5/9/chartex" xmlns:cx4="http://schemas.microsoft.com/office/drawing/2016/5/10/chartex" xmlns:cx5="http://schemas.microsoft.com/office/drawing/2016/5/11/chartex" xmlns:cx6="http://schemas.microsoft.com/office/drawing/2016/5/12/chartex" xmlns:cx7="http://schemas.microsoft.com/office/drawing/2016/5/13/chartex" xmlns:cx8="http://schemas.microsoft.com/office/drawing/2016/5/14/chartex" xmlns:mc="http://schemas.openxmlformats.org/markup-compatibility/2006" xmlns:aink="http://schemas.microsoft.com/office/drawing/2016/ink" xmlns:am3d="http://schemas.microsoft.com/office/drawing/2017/model3d" xmlns:o="urn:schemas-microsoft-com:office:office" xmlns:oel="http://schemas.microsoft.com/office/2019/extlst" xmlns:r="http://schemas.openxmlformats.org/officeDocument/2006/relationships" xmlns:m="http://schemas.openxmlformats.org/officeDocument/2006/math" xmlns:v="urn:schemas-microsoft-com:vml" xmlns:wp14="http://schemas.microsoft.com/office/word/2010/wordprocessingDrawing" xmlns:wp="http://schemas.openxmlformats.org/drawingml/2006/wordprocessingDrawing" xmlns:w10="urn:schemas-microsoft-com:office:word" xmlns:w="http://schemas.openxmlformats.org/wordprocessingml/2006/main" xmlns:w14="http://schemas.microsoft.com/office/word/2010/wordml" xmlns:w15="http://schemas.microsoft.com/office/word/2012/wordml" xmlns:w16cex="http://schemas.microsoft.com/office/word/2018/wordml/cex" xmlns:w16cid="http://schemas.microsoft.com/office/word/2016/wordml/cid" xmlns:w16="http://schemas.microsoft.com/office/word/2018/wordml" xmlns:w16du="http://schemas.microsoft.com/office/word/2023/wordml/word16du" xmlns:w16sdtdh="http://schemas.microsoft.com/office/word/2020/wordml/sdtdatahash" xmlns:w16sdtfl="http://schemas.microsoft.com/office/word/2024/wordml/sdtformatlock" xmlns:w16se="http://schemas.microsoft.com/office/word/2015/wordml/symex" xmlns:wpg="http://schemas.microsoft.com/office/word/2010/wordprocessingGroup" xmlns:wpi="http://schemas.microsoft.com/office/word/2010/wordprocessingInk" xmlns:wne="http://schemas.microsoft.com/office/word/2006/wordml" xmlns:wps="http://schemas.microsoft.com/office/word/2010/wordprocessingShape" mc:Ignorable="w14 w15 w16se w16cid w16 w16cex w16sdtdh w16sdtfl w16du wp14">
   <w:footnote w:type="separator" w:id="-1">
     <w:p>
       <w:r>
@@ -5199,7 +5592,7 @@
 </file>
 
 <file path=word/header1.xml><?xml version="1.0" encoding="utf-8"?>
-<w:hdr xmlns:wpc="http://schemas.microsoft.com/office/word/2010/wordprocessingCanvas" xmlns:cx="http://schemas.microsoft.com/office/drawing/2014/chartex" xmlns:cx1="http://schemas.microsoft.com/office/drawing/2015/9/8/chartex" xmlns:cx2="http://schemas.microsoft.com/office/drawing/2015/10/21/chartex" xmlns:cx3="http://schemas.microsoft.com/office/drawing/2016/5/9/chartex" xmlns:cx4="http://schemas.microsoft.com/office/drawing/2016/5/10/chartex" xmlns:cx5="http://schemas.microsoft.com/office/drawing/2016/5/11/chartex" xmlns:cx6="http://schemas.microsoft.com/office/drawing/2016/5/12/chartex" xmlns:cx7="http://schemas.microsoft.com/office/drawing/2016/5/13/chartex" xmlns:cx8="http://schemas.microsoft.com/office/drawing/2016/5/14/chartex" xmlns:mc="http://schemas.openxmlformats.org/markup-compatibility/2006" xmlns:aink="http://schemas.microsoft.com/office/drawing/2016/ink" xmlns:am3d="http://schemas.microsoft.com/office/drawing/2017/model3d" xmlns:o="urn:schemas-microsoft-com:office:office" xmlns:r="http://schemas.openxmlformats.org/officeDocument/2006/relationships" xmlns:m="http://schemas.openxmlformats.org/officeDocument/2006/math" xmlns:v="urn:schemas-microsoft-com:vml" xmlns:wp14="http://schemas.microsoft.com/office/word/2010/wordprocessingDrawing" xmlns:wp="http://schemas.openxmlformats.org/drawingml/2006/wordprocessingDrawing" xmlns:w10="urn:schemas-microsoft-com:office:word" xmlns:w="http://schemas.openxmlformats.org/wordprocessingml/2006/main" xmlns:w14="http://schemas.microsoft.com/office/word/2010/wordml" xmlns:w15="http://schemas.microsoft.com/office/word/2012/wordml" xmlns:w16cex="http://schemas.microsoft.com/office/word/2018/wordml/cex" xmlns:w16cid="http://schemas.microsoft.com/office/word/2016/wordml/cid" xmlns:w16="http://schemas.microsoft.com/office/word/2018/wordml" xmlns:w16sdtdh="http://schemas.microsoft.com/office/word/2020/wordml/sdtdatahash" xmlns:w16se="http://schemas.microsoft.com/office/word/2015/wordml/symex" xmlns:wpg="http://schemas.microsoft.com/office/word/2010/wordprocessingGroup" xmlns:wpi="http://schemas.microsoft.com/office/word/2010/wordprocessingInk" xmlns:wne="http://schemas.microsoft.com/office/word/2006/wordml" xmlns:wps="http://schemas.microsoft.com/office/word/2010/wordprocessingShape" mc:Ignorable="w14 w15 w16se w16cid w16 w16cex w16sdtdh wp14">
+<w:hdr xmlns:wpc="http://schemas.microsoft.com/office/word/2010/wordprocessingCanvas" xmlns:cx="http://schemas.microsoft.com/office/drawing/2014/chartex" xmlns:cx1="http://schemas.microsoft.com/office/drawing/2015/9/8/chartex" xmlns:cx2="http://schemas.microsoft.com/office/drawing/2015/10/21/chartex" xmlns:cx3="http://schemas.microsoft.com/office/drawing/2016/5/9/chartex" xmlns:cx4="http://schemas.microsoft.com/office/drawing/2016/5/10/chartex" xmlns:cx5="http://schemas.microsoft.com/office/drawing/2016/5/11/chartex" xmlns:cx6="http://schemas.microsoft.com/office/drawing/2016/5/12/chartex" xmlns:cx7="http://schemas.microsoft.com/office/drawing/2016/5/13/chartex" xmlns:cx8="http://schemas.microsoft.com/office/drawing/2016/5/14/chartex" xmlns:mc="http://schemas.openxmlformats.org/markup-compatibility/2006" xmlns:aink="http://schemas.microsoft.com/office/drawing/2016/ink" xmlns:am3d="http://schemas.microsoft.com/office/drawing/2017/model3d" xmlns:o="urn:schemas-microsoft-com:office:office" xmlns:oel="http://schemas.microsoft.com/office/2019/extlst" xmlns:r="http://schemas.openxmlformats.org/officeDocument/2006/relationships" xmlns:m="http://schemas.openxmlformats.org/officeDocument/2006/math" xmlns:v="urn:schemas-microsoft-com:vml" xmlns:wp14="http://schemas.microsoft.com/office/word/2010/wordprocessingDrawing" xmlns:wp="http://schemas.openxmlformats.org/drawingml/2006/wordprocessingDrawing" xmlns:w10="urn:schemas-microsoft-com:office:word" xmlns:w="http://schemas.openxmlformats.org/wordprocessingml/2006/main" xmlns:w14="http://schemas.microsoft.com/office/word/2010/wordml" xmlns:w15="http://schemas.microsoft.com/office/word/2012/wordml" xmlns:w16cex="http://schemas.microsoft.com/office/word/2018/wordml/cex" xmlns:w16cid="http://schemas.microsoft.com/office/word/2016/wordml/cid" xmlns:w16="http://schemas.microsoft.com/office/word/2018/wordml" xmlns:w16du="http://schemas.microsoft.com/office/word/2023/wordml/word16du" xmlns:w16sdtdh="http://schemas.microsoft.com/office/word/2020/wordml/sdtdatahash" xmlns:w16sdtfl="http://schemas.microsoft.com/office/word/2024/wordml/sdtformatlock" xmlns:w16se="http://schemas.microsoft.com/office/word/2015/wordml/symex" xmlns:wpg="http://schemas.microsoft.com/office/word/2010/wordprocessingGroup" xmlns:wpi="http://schemas.microsoft.com/office/word/2010/wordprocessingInk" xmlns:wne="http://schemas.microsoft.com/office/word/2006/wordml" xmlns:wps="http://schemas.microsoft.com/office/word/2010/wordprocessingShape" mc:Ignorable="w14 w15 w16se w16cid w16 w16cex w16sdtdh w16sdtfl w16du wp14">
   <w:p>
     <w:pPr>
       <w:pStyle w:val="Cabealho"/>
@@ -5214,7 +5607,7 @@
 </file>
 
 <file path=word/header2.xml><?xml version="1.0" encoding="utf-8"?>
-<w:hdr xmlns:wpc="http://schemas.microsoft.com/office/word/2010/wordprocessingCanvas" xmlns:cx="http://schemas.microsoft.com/office/drawing/2014/chartex" xmlns:cx1="http://schemas.microsoft.com/office/drawing/2015/9/8/chartex" xmlns:cx2="http://schemas.microsoft.com/office/drawing/2015/10/21/chartex" xmlns:cx3="http://schemas.microsoft.com/office/drawing/2016/5/9/chartex" xmlns:cx4="http://schemas.microsoft.com/office/drawing/2016/5/10/chartex" xmlns:cx5="http://schemas.microsoft.com/office/drawing/2016/5/11/chartex" xmlns:cx6="http://schemas.microsoft.com/office/drawing/2016/5/12/chartex" xmlns:cx7="http://schemas.microsoft.com/office/drawing/2016/5/13/chartex" xmlns:cx8="http://schemas.microsoft.com/office/drawing/2016/5/14/chartex" xmlns:mc="http://schemas.openxmlformats.org/markup-compatibility/2006" xmlns:aink="http://schemas.microsoft.com/office/drawing/2016/ink" xmlns:am3d="http://schemas.microsoft.com/office/drawing/2017/model3d" xmlns:o="urn:schemas-microsoft-com:office:office" xmlns:r="http://schemas.openxmlformats.org/officeDocument/2006/relationships" xmlns:m="http://schemas.openxmlformats.org/officeDocument/2006/math" xmlns:v="urn:schemas-microsoft-com:vml" xmlns:wp14="http://schemas.microsoft.com/office/word/2010/wordprocessingDrawing" xmlns:wp="http://schemas.openxmlformats.org/drawingml/2006/wordprocessingDrawing" xmlns:w10="urn:schemas-microsoft-com:office:word" xmlns:w="http://schemas.openxmlformats.org/wordprocessingml/2006/main" xmlns:w14="http://schemas.microsoft.com/office/word/2010/wordml" xmlns:w15="http://schemas.microsoft.com/office/word/2012/wordml" xmlns:w16cex="http://schemas.microsoft.com/office/word/2018/wordml/cex" xmlns:w16cid="http://schemas.microsoft.com/office/word/2016/wordml/cid" xmlns:w16="http://schemas.microsoft.com/office/word/2018/wordml" xmlns:w16sdtdh="http://schemas.microsoft.com/office/word/2020/wordml/sdtdatahash" xmlns:w16se="http://schemas.microsoft.com/office/word/2015/wordml/symex" xmlns:wpg="http://schemas.microsoft.com/office/word/2010/wordprocessingGroup" xmlns:wpi="http://schemas.microsoft.com/office/word/2010/wordprocessingInk" xmlns:wne="http://schemas.microsoft.com/office/word/2006/wordml" xmlns:wps="http://schemas.microsoft.com/office/word/2010/wordprocessingShape" mc:Ignorable="w14 w15 w16se w16cid w16 w16cex w16sdtdh wp14">
+<w:hdr xmlns:wpc="http://schemas.microsoft.com/office/word/2010/wordprocessingCanvas" xmlns:cx="http://schemas.microsoft.com/office/drawing/2014/chartex" xmlns:cx1="http://schemas.microsoft.com/office/drawing/2015/9/8/chartex" xmlns:cx2="http://schemas.microsoft.com/office/drawing/2015/10/21/chartex" xmlns:cx3="http://schemas.microsoft.com/office/drawing/2016/5/9/chartex" xmlns:cx4="http://schemas.microsoft.com/office/drawing/2016/5/10/chartex" xmlns:cx5="http://schemas.microsoft.com/office/drawing/2016/5/11/chartex" xmlns:cx6="http://schemas.microsoft.com/office/drawing/2016/5/12/chartex" xmlns:cx7="http://schemas.microsoft.com/office/drawing/2016/5/13/chartex" xmlns:cx8="http://schemas.microsoft.com/office/drawing/2016/5/14/chartex" xmlns:mc="http://schemas.openxmlformats.org/markup-compatibility/2006" xmlns:aink="http://schemas.microsoft.com/office/drawing/2016/ink" xmlns:am3d="http://schemas.microsoft.com/office/drawing/2017/model3d" xmlns:o="urn:schemas-microsoft-com:office:office" xmlns:oel="http://schemas.microsoft.com/office/2019/extlst" xmlns:r="http://schemas.openxmlformats.org/officeDocument/2006/relationships" xmlns:m="http://schemas.openxmlformats.org/officeDocument/2006/math" xmlns:v="urn:schemas-microsoft-com:vml" xmlns:wp14="http://schemas.microsoft.com/office/word/2010/wordprocessingDrawing" xmlns:wp="http://schemas.openxmlformats.org/drawingml/2006/wordprocessingDrawing" xmlns:w10="urn:schemas-microsoft-com:office:word" xmlns:w="http://schemas.openxmlformats.org/wordprocessingml/2006/main" xmlns:w14="http://schemas.microsoft.com/office/word/2010/wordml" xmlns:w15="http://schemas.microsoft.com/office/word/2012/wordml" xmlns:w16cex="http://schemas.microsoft.com/office/word/2018/wordml/cex" xmlns:w16cid="http://schemas.microsoft.com/office/word/2016/wordml/cid" xmlns:w16="http://schemas.microsoft.com/office/word/2018/wordml" xmlns:w16du="http://schemas.microsoft.com/office/word/2023/wordml/word16du" xmlns:w16sdtdh="http://schemas.microsoft.com/office/word/2020/wordml/sdtdatahash" xmlns:w16sdtfl="http://schemas.microsoft.com/office/word/2024/wordml/sdtformatlock" xmlns:w16se="http://schemas.microsoft.com/office/word/2015/wordml/symex" xmlns:wpg="http://schemas.microsoft.com/office/word/2010/wordprocessingGroup" xmlns:wpi="http://schemas.microsoft.com/office/word/2010/wordprocessingInk" xmlns:wne="http://schemas.microsoft.com/office/word/2006/wordml" xmlns:wps="http://schemas.microsoft.com/office/word/2010/wordprocessingShape" mc:Ignorable="w14 w15 w16se w16cid w16 w16cex w16sdtdh w16sdtfl w16du wp14">
   <w:tbl>
     <w:tblPr>
       <w:tblW w:w="0" w:type="auto"/>
@@ -5275,7 +5668,7 @@
 </file>
 
 <file path=word/numbering.xml><?xml version="1.0" encoding="utf-8"?>
-<w:numbering xmlns:wpc="http://schemas.microsoft.com/office/word/2010/wordprocessingCanvas" xmlns:cx="http://schemas.microsoft.com/office/drawing/2014/chartex" xmlns:cx1="http://schemas.microsoft.com/office/drawing/2015/9/8/chartex" xmlns:cx2="http://schemas.microsoft.com/office/drawing/2015/10/21/chartex" xmlns:cx3="http://schemas.microsoft.com/office/drawing/2016/5/9/chartex" xmlns:cx4="http://schemas.microsoft.com/office/drawing/2016/5/10/chartex" xmlns:cx5="http://schemas.microsoft.com/office/drawing/2016/5/11/chartex" xmlns:cx6="http://schemas.microsoft.com/office/drawing/2016/5/12/chartex" xmlns:cx7="http://schemas.microsoft.com/office/drawing/2016/5/13/chartex" xmlns:cx8="http://schemas.microsoft.com/office/drawing/2016/5/14/chartex" xmlns:mc="http://schemas.openxmlformats.org/markup-compatibility/2006" xmlns:aink="http://schemas.microsoft.com/office/drawing/2016/ink" xmlns:am3d="http://schemas.microsoft.com/office/drawing/2017/model3d" xmlns:o="urn:schemas-microsoft-com:office:office" xmlns:r="http://schemas.openxmlformats.org/officeDocument/2006/relationships" xmlns:m="http://schemas.openxmlformats.org/officeDocument/2006/math" xmlns:v="urn:schemas-microsoft-com:vml" xmlns:wp14="http://schemas.microsoft.com/office/word/2010/wordprocessingDrawing" xmlns:wp="http://schemas.openxmlformats.org/drawingml/2006/wordprocessingDrawing" xmlns:w10="urn:schemas-microsoft-com:office:word" xmlns:w="http://schemas.openxmlformats.org/wordprocessingml/2006/main" xmlns:w14="http://schemas.microsoft.com/office/word/2010/wordml" xmlns:w15="http://schemas.microsoft.com/office/word/2012/wordml" xmlns:w16cex="http://schemas.microsoft.com/office/word/2018/wordml/cex" xmlns:w16cid="http://schemas.microsoft.com/office/word/2016/wordml/cid" xmlns:w16="http://schemas.microsoft.com/office/word/2018/wordml" xmlns:w16sdtdh="http://schemas.microsoft.com/office/word/2020/wordml/sdtdatahash" xmlns:w16se="http://schemas.microsoft.com/office/word/2015/wordml/symex" xmlns:wpg="http://schemas.microsoft.com/office/word/2010/wordprocessingGroup" xmlns:wpi="http://schemas.microsoft.com/office/word/2010/wordprocessingInk" xmlns:wne="http://schemas.microsoft.com/office/word/2006/wordml" xmlns:wps="http://schemas.microsoft.com/office/word/2010/wordprocessingShape" mc:Ignorable="w14 w15 w16se w16cid w16 w16cex w16sdtdh wp14">
+<w:numbering xmlns:wpc="http://schemas.microsoft.com/office/word/2010/wordprocessingCanvas" xmlns:cx="http://schemas.microsoft.com/office/drawing/2014/chartex" xmlns:cx1="http://schemas.microsoft.com/office/drawing/2015/9/8/chartex" xmlns:cx2="http://schemas.microsoft.com/office/drawing/2015/10/21/chartex" xmlns:cx3="http://schemas.microsoft.com/office/drawing/2016/5/9/chartex" xmlns:cx4="http://schemas.microsoft.com/office/drawing/2016/5/10/chartex" xmlns:cx5="http://schemas.microsoft.com/office/drawing/2016/5/11/chartex" xmlns:cx6="http://schemas.microsoft.com/office/drawing/2016/5/12/chartex" xmlns:cx7="http://schemas.microsoft.com/office/drawing/2016/5/13/chartex" xmlns:cx8="http://schemas.microsoft.com/office/drawing/2016/5/14/chartex" xmlns:mc="http://schemas.openxmlformats.org/markup-compatibility/2006" xmlns:aink="http://schemas.microsoft.com/office/drawing/2016/ink" xmlns:am3d="http://schemas.microsoft.com/office/drawing/2017/model3d" xmlns:o="urn:schemas-microsoft-com:office:office" xmlns:oel="http://schemas.microsoft.com/office/2019/extlst" xmlns:r="http://schemas.openxmlformats.org/officeDocument/2006/relationships" xmlns:m="http://schemas.openxmlformats.org/officeDocument/2006/math" xmlns:v="urn:schemas-microsoft-com:vml" xmlns:wp14="http://schemas.microsoft.com/office/word/2010/wordprocessingDrawing" xmlns:wp="http://schemas.openxmlformats.org/drawingml/2006/wordprocessingDrawing" xmlns:w10="urn:schemas-microsoft-com:office:word" xmlns:w="http://schemas.openxmlformats.org/wordprocessingml/2006/main" xmlns:w14="http://schemas.microsoft.com/office/word/2010/wordml" xmlns:w15="http://schemas.microsoft.com/office/word/2012/wordml" xmlns:w16cex="http://schemas.microsoft.com/office/word/2018/wordml/cex" xmlns:w16cid="http://schemas.microsoft.com/office/word/2016/wordml/cid" xmlns:w16="http://schemas.microsoft.com/office/word/2018/wordml" xmlns:w16du="http://schemas.microsoft.com/office/word/2023/wordml/word16du" xmlns:w16sdtdh="http://schemas.microsoft.com/office/word/2020/wordml/sdtdatahash" xmlns:w16sdtfl="http://schemas.microsoft.com/office/word/2024/wordml/sdtformatlock" xmlns:w16se="http://schemas.microsoft.com/office/word/2015/wordml/symex" xmlns:wpg="http://schemas.microsoft.com/office/word/2010/wordprocessingGroup" xmlns:wpi="http://schemas.microsoft.com/office/word/2010/wordprocessingInk" xmlns:wne="http://schemas.microsoft.com/office/word/2006/wordml" xmlns:wps="http://schemas.microsoft.com/office/word/2010/wordprocessingShape" mc:Ignorable="w14 w15 w16se w16cid w16 w16cex w16sdtdh w16sdtfl w16du wp14">
   <w:abstractNum w:abstractNumId="0" w15:restartNumberingAfterBreak="0">
     <w:nsid w:val="00004DB7"/>
     <w:multiLevelType w:val="hybridMultilevel"/>
@@ -5330,14 +5723,14 @@
       <w:lvlJc w:val="left"/>
     </w:lvl>
   </w:abstractNum>
-  <w:num w:numId="1">
+  <w:num w:numId="1" w16cid:durableId="550725212">
     <w:abstractNumId w:val="0"/>
   </w:num>
 </w:numbering>
 </file>
 
 <file path=word/styles.xml><?xml version="1.0" encoding="utf-8"?>
-<w:styles xmlns:mc="http://schemas.openxmlformats.org/markup-compatibility/2006" xmlns:r="http://schemas.openxmlformats.org/officeDocument/2006/relationships" xmlns:w="http://schemas.openxmlformats.org/wordprocessingml/2006/main" xmlns:w14="http://schemas.microsoft.com/office/word/2010/wordml" xmlns:w15="http://schemas.microsoft.com/office/word/2012/wordml" xmlns:w16cex="http://schemas.microsoft.com/office/word/2018/wordml/cex" xmlns:w16cid="http://schemas.microsoft.com/office/word/2016/wordml/cid" xmlns:w16="http://schemas.microsoft.com/office/word/2018/wordml" xmlns:w16sdtdh="http://schemas.microsoft.com/office/word/2020/wordml/sdtdatahash" xmlns:w16se="http://schemas.microsoft.com/office/word/2015/wordml/symex" mc:Ignorable="w14 w15 w16se w16cid w16 w16cex w16sdtdh">
+<w:styles xmlns:mc="http://schemas.openxmlformats.org/markup-compatibility/2006" xmlns:r="http://schemas.openxmlformats.org/officeDocument/2006/relationships" xmlns:w="http://schemas.openxmlformats.org/wordprocessingml/2006/main" xmlns:w14="http://schemas.microsoft.com/office/word/2010/wordml" xmlns:w15="http://schemas.microsoft.com/office/word/2012/wordml" xmlns:w16cex="http://schemas.microsoft.com/office/word/2018/wordml/cex" xmlns:w16cid="http://schemas.microsoft.com/office/word/2016/wordml/cid" xmlns:w16="http://schemas.microsoft.com/office/word/2018/wordml" xmlns:w16du="http://schemas.microsoft.com/office/word/2023/wordml/word16du" xmlns:w16sdtdh="http://schemas.microsoft.com/office/word/2020/wordml/sdtdatahash" xmlns:w16sdtfl="http://schemas.microsoft.com/office/word/2024/wordml/sdtformatlock" xmlns:w16se="http://schemas.microsoft.com/office/word/2015/wordml/symex" mc:Ignorable="w14 w15 w16se w16cid w16 w16cex w16sdtdh w16sdtfl w16du">
   <w:docDefaults>
     <w:rPrDefault>
       <w:rPr>
@@ -5734,13 +6127,38 @@
   <w:style w:type="paragraph" w:default="1" w:styleId="Normal">
     <w:name w:val="Normal"/>
     <w:qFormat/>
-    <w:rsid w:val="00AC3AC6"/>
+    <w:rsid w:val="00B51B38"/>
     <w:pPr>
       <w:spacing w:after="0" w:line="240" w:lineRule="auto"/>
     </w:pPr>
     <w:rPr>
       <w:rFonts w:ascii="Times New Roman" w:eastAsiaTheme="minorEastAsia" w:hAnsi="Times New Roman" w:cs="Times New Roman"/>
       <w:lang w:eastAsia="pt-BR"/>
+    </w:rPr>
+  </w:style>
+  <w:style w:type="paragraph" w:styleId="Ttulo1">
+    <w:name w:val="heading 1"/>
+    <w:next w:val="Normal"/>
+    <w:link w:val="Ttulo1Char"/>
+    <w:uiPriority w:val="9"/>
+    <w:qFormat/>
+    <w:rsid w:val="00B51B38"/>
+    <w:pPr>
+      <w:keepNext/>
+      <w:keepLines/>
+      <w:spacing w:after="368" w:line="259" w:lineRule="auto"/>
+      <w:jc w:val="center"/>
+      <w:outlineLvl w:val="0"/>
+    </w:pPr>
+    <w:rPr>
+      <w:rFonts w:ascii="Times New Roman" w:eastAsia="Times New Roman" w:hAnsi="Times New Roman" w:cs="Times New Roman"/>
+      <w:color w:val="000000"/>
+      <w:kern w:val="2"/>
+      <w:sz w:val="24"/>
+      <w:szCs w:val="24"/>
+      <w:u w:val="single" w:color="000000"/>
+      <w:lang w:eastAsia="pt-BR"/>
+      <w14:ligatures w14:val="standardContextual"/>
     </w:rPr>
   </w:style>
   <w:style w:type="character" w:default="1" w:styleId="Fontepargpadro">
@@ -6009,6 +6427,23 @@
     <w:rsid w:val="005D2223"/>
     <w:rPr>
       <w:vertAlign w:val="superscript"/>
+    </w:rPr>
+  </w:style>
+  <w:style w:type="character" w:customStyle="1" w:styleId="Ttulo1Char">
+    <w:name w:val="Título 1 Char"/>
+    <w:basedOn w:val="Fontepargpadro"/>
+    <w:link w:val="Ttulo1"/>
+    <w:uiPriority w:val="9"/>
+    <w:rsid w:val="00B51B38"/>
+    <w:rPr>
+      <w:rFonts w:ascii="Times New Roman" w:eastAsia="Times New Roman" w:hAnsi="Times New Roman" w:cs="Times New Roman"/>
+      <w:color w:val="000000"/>
+      <w:kern w:val="2"/>
+      <w:sz w:val="24"/>
+      <w:szCs w:val="24"/>
+      <w:u w:val="single" w:color="000000"/>
+      <w:lang w:eastAsia="pt-BR"/>
+      <w14:ligatures w14:val="standardContextual"/>
     </w:rPr>
   </w:style>
 </w:styles>

</xml_diff>

<commit_message>
Revert "resolvido efetivo s1 part2"
This reverts commit dde704d27401e97ef768de3120dae1528179968f.
</commit_message>
<xml_diff>
--- a/GsdAutomatico/pdf/PATD_Coringa.docx
+++ b/GsdAutomatico/pdf/PATD_Coringa.docx
@@ -1,6 +1,6 @@
 
 <file path=word/document.xml><?xml version="1.0" encoding="utf-8"?>
-<w:document xmlns:wpc="http://schemas.microsoft.com/office/word/2010/wordprocessingCanvas" xmlns:cx="http://schemas.microsoft.com/office/drawing/2014/chartex" xmlns:cx1="http://schemas.microsoft.com/office/drawing/2015/9/8/chartex" xmlns:cx2="http://schemas.microsoft.com/office/drawing/2015/10/21/chartex" xmlns:cx3="http://schemas.microsoft.com/office/drawing/2016/5/9/chartex" xmlns:cx4="http://schemas.microsoft.com/office/drawing/2016/5/10/chartex" xmlns:cx5="http://schemas.microsoft.com/office/drawing/2016/5/11/chartex" xmlns:cx6="http://schemas.microsoft.com/office/drawing/2016/5/12/chartex" xmlns:cx7="http://schemas.microsoft.com/office/drawing/2016/5/13/chartex" xmlns:cx8="http://schemas.microsoft.com/office/drawing/2016/5/14/chartex" xmlns:mc="http://schemas.openxmlformats.org/markup-compatibility/2006" xmlns:aink="http://schemas.microsoft.com/office/drawing/2016/ink" xmlns:am3d="http://schemas.microsoft.com/office/drawing/2017/model3d" xmlns:o="urn:schemas-microsoft-com:office:office" xmlns:oel="http://schemas.microsoft.com/office/2019/extlst" xmlns:r="http://schemas.openxmlformats.org/officeDocument/2006/relationships" xmlns:m="http://schemas.openxmlformats.org/officeDocument/2006/math" xmlns:v="urn:schemas-microsoft-com:vml" xmlns:wp14="http://schemas.microsoft.com/office/word/2010/wordprocessingDrawing" xmlns:wp="http://schemas.openxmlformats.org/drawingml/2006/wordprocessingDrawing" xmlns:w10="urn:schemas-microsoft-com:office:word" xmlns:w="http://schemas.openxmlformats.org/wordprocessingml/2006/main" xmlns:w14="http://schemas.microsoft.com/office/word/2010/wordml" xmlns:w15="http://schemas.microsoft.com/office/word/2012/wordml" xmlns:w16cex="http://schemas.microsoft.com/office/word/2018/wordml/cex" xmlns:w16cid="http://schemas.microsoft.com/office/word/2016/wordml/cid" xmlns:w16="http://schemas.microsoft.com/office/word/2018/wordml" xmlns:w16du="http://schemas.microsoft.com/office/word/2023/wordml/word16du" xmlns:w16sdtdh="http://schemas.microsoft.com/office/word/2020/wordml/sdtdatahash" xmlns:w16sdtfl="http://schemas.microsoft.com/office/word/2024/wordml/sdtformatlock" xmlns:w16se="http://schemas.microsoft.com/office/word/2015/wordml/symex" xmlns:wpg="http://schemas.microsoft.com/office/word/2010/wordprocessingGroup" xmlns:wpi="http://schemas.microsoft.com/office/word/2010/wordprocessingInk" xmlns:wne="http://schemas.microsoft.com/office/word/2006/wordml" xmlns:wps="http://schemas.microsoft.com/office/word/2010/wordprocessingShape" mc:Ignorable="w14 w15 w16se w16cid w16 w16cex w16sdtdh w16sdtfl w16du wp14">
+<w:document xmlns:wpc="http://schemas.microsoft.com/office/word/2010/wordprocessingCanvas" xmlns:cx="http://schemas.microsoft.com/office/drawing/2014/chartex" xmlns:cx1="http://schemas.microsoft.com/office/drawing/2015/9/8/chartex" xmlns:cx2="http://schemas.microsoft.com/office/drawing/2015/10/21/chartex" xmlns:cx3="http://schemas.microsoft.com/office/drawing/2016/5/9/chartex" xmlns:cx4="http://schemas.microsoft.com/office/drawing/2016/5/10/chartex" xmlns:cx5="http://schemas.microsoft.com/office/drawing/2016/5/11/chartex" xmlns:cx6="http://schemas.microsoft.com/office/drawing/2016/5/12/chartex" xmlns:cx7="http://schemas.microsoft.com/office/drawing/2016/5/13/chartex" xmlns:cx8="http://schemas.microsoft.com/office/drawing/2016/5/14/chartex" xmlns:mc="http://schemas.openxmlformats.org/markup-compatibility/2006" xmlns:aink="http://schemas.microsoft.com/office/drawing/2016/ink" xmlns:am3d="http://schemas.microsoft.com/office/drawing/2017/model3d" xmlns:o="urn:schemas-microsoft-com:office:office" xmlns:r="http://schemas.openxmlformats.org/officeDocument/2006/relationships" xmlns:m="http://schemas.openxmlformats.org/officeDocument/2006/math" xmlns:v="urn:schemas-microsoft-com:vml" xmlns:wp14="http://schemas.microsoft.com/office/word/2010/wordprocessingDrawing" xmlns:wp="http://schemas.openxmlformats.org/drawingml/2006/wordprocessingDrawing" xmlns:w10="urn:schemas-microsoft-com:office:word" xmlns:w="http://schemas.openxmlformats.org/wordprocessingml/2006/main" xmlns:w14="http://schemas.microsoft.com/office/word/2010/wordml" xmlns:w15="http://schemas.microsoft.com/office/word/2012/wordml" xmlns:w16cex="http://schemas.microsoft.com/office/word/2018/wordml/cex" xmlns:w16cid="http://schemas.microsoft.com/office/word/2016/wordml/cid" xmlns:w16="http://schemas.microsoft.com/office/word/2018/wordml" xmlns:w16sdtdh="http://schemas.microsoft.com/office/word/2020/wordml/sdtdatahash" xmlns:w16se="http://schemas.microsoft.com/office/word/2015/wordml/symex" xmlns:wpg="http://schemas.microsoft.com/office/word/2010/wordprocessingGroup" xmlns:wpi="http://schemas.microsoft.com/office/word/2010/wordprocessingInk" xmlns:wne="http://schemas.microsoft.com/office/word/2006/wordml" xmlns:wps="http://schemas.microsoft.com/office/word/2010/wordprocessingShape" mc:Ignorable="w14 w15 w16se w16cid w16 w16cex w16sdtdh wp14">
   <w:body>
     <w:p>
       <w:pPr>
@@ -80,14 +80,25 @@
           <w:szCs w:val="24"/>
         </w:rPr>
       </w:pPr>
-      <w:r>
-        <w:rPr>
-          <w:rFonts w:eastAsia="Times New Roman"/>
-          <w:color w:val="FF0000"/>
-          <w:sz w:val="24"/>
-          <w:szCs w:val="24"/>
-        </w:rPr>
-        <w:t>Arts. 55 a 62 do Decreto nº 7.724, de 2012</w:t>
+      <w:proofErr w:type="spellStart"/>
+      <w:r>
+        <w:rPr>
+          <w:rFonts w:eastAsia="Times New Roman"/>
+          <w:color w:val="FF0000"/>
+          <w:sz w:val="24"/>
+          <w:szCs w:val="24"/>
+        </w:rPr>
+        <w:t>Arts</w:t>
+      </w:r>
+      <w:proofErr w:type="spellEnd"/>
+      <w:r>
+        <w:rPr>
+          <w:rFonts w:eastAsia="Times New Roman"/>
+          <w:color w:val="FF0000"/>
+          <w:sz w:val="24"/>
+          <w:szCs w:val="24"/>
+        </w:rPr>
+        <w:t>. 55 a 62 do Decreto nº 7.724, de 2012</w:t>
       </w:r>
     </w:p>
     <w:p>
@@ -129,7 +140,25 @@
           <w:sz w:val="24"/>
           <w:szCs w:val="24"/>
         </w:rPr>
-        <w:t>{Brasao da Republica}</w:t>
+        <w:t>{</w:t>
+      </w:r>
+      <w:proofErr w:type="spellStart"/>
+      <w:r>
+        <w:rPr>
+          <w:rFonts w:eastAsia="Times New Roman"/>
+          <w:sz w:val="24"/>
+          <w:szCs w:val="24"/>
+        </w:rPr>
+        <w:t>Brasao</w:t>
+      </w:r>
+      <w:proofErr w:type="spellEnd"/>
+      <w:r>
+        <w:rPr>
+          <w:rFonts w:eastAsia="Times New Roman"/>
+          <w:sz w:val="24"/>
+          <w:szCs w:val="24"/>
+        </w:rPr>
+        <w:t xml:space="preserve"> da Republica}</w:t>
       </w:r>
     </w:p>
     <w:p>
@@ -313,7 +342,29 @@
           <w:color w:val="FF0000"/>
           <w:lang w:val="en-US"/>
         </w:rPr>
-        <w:t>/BAGL-GSDGL/{DataPatd}</w:t>
+        <w:t>/BAGL-GSDGL/{</w:t>
+      </w:r>
+      <w:proofErr w:type="spellStart"/>
+      <w:r>
+        <w:rPr>
+          <w:rFonts w:eastAsia="Times New Roman"/>
+          <w:b/>
+          <w:bCs/>
+          <w:color w:val="FF0000"/>
+          <w:lang w:val="en-US"/>
+        </w:rPr>
+        <w:t>DataPatd</w:t>
+      </w:r>
+      <w:proofErr w:type="spellEnd"/>
+      <w:r>
+        <w:rPr>
+          <w:rFonts w:eastAsia="Times New Roman"/>
+          <w:b/>
+          <w:bCs/>
+          <w:color w:val="FF0000"/>
+          <w:lang w:val="en-US"/>
+        </w:rPr>
+        <w:t>}</w:t>
       </w:r>
     </w:p>
     <w:p>
@@ -541,8 +592,9 @@
           <w:sz w:val="22"/>
           <w:szCs w:val="22"/>
         </w:rPr>
-        <w:t>Oficio Transgre</w:t>
-      </w:r>
+        <w:t xml:space="preserve">Oficio </w:t>
+      </w:r>
+      <w:proofErr w:type="spellStart"/>
       <w:r>
         <w:rPr>
           <w:rFonts w:eastAsiaTheme="minorEastAsia" w:cs="Times New Roman"/>
@@ -551,7 +603,7 @@
           <w:sz w:val="22"/>
           <w:szCs w:val="22"/>
         </w:rPr>
-        <w:t>ss</w:t>
+        <w:t>Transgre</w:t>
       </w:r>
       <w:r>
         <w:rPr>
@@ -561,7 +613,28 @@
           <w:sz w:val="22"/>
           <w:szCs w:val="22"/>
         </w:rPr>
-        <w:t>ao}</w:t>
+        <w:t>ss</w:t>
+      </w:r>
+      <w:r>
+        <w:rPr>
+          <w:rFonts w:eastAsiaTheme="minorEastAsia" w:cs="Times New Roman"/>
+          <w:color w:val="EE0000"/>
+          <w:kern w:val="0"/>
+          <w:sz w:val="22"/>
+          <w:szCs w:val="22"/>
+        </w:rPr>
+        <w:t>ao</w:t>
+      </w:r>
+      <w:proofErr w:type="spellEnd"/>
+      <w:r>
+        <w:rPr>
+          <w:rFonts w:eastAsiaTheme="minorEastAsia" w:cs="Times New Roman"/>
+          <w:color w:val="EE0000"/>
+          <w:kern w:val="0"/>
+          <w:sz w:val="22"/>
+          <w:szCs w:val="22"/>
+        </w:rPr>
+        <w:t>}</w:t>
       </w:r>
       <w:r>
         <w:rPr>
@@ -604,7 +677,21 @@
         <w:rPr>
           <w:color w:val="FF0000"/>
         </w:rPr>
-        <w:t>{protocolo comaer}</w:t>
+        <w:t xml:space="preserve">{protocolo </w:t>
+      </w:r>
+      <w:proofErr w:type="spellStart"/>
+      <w:r>
+        <w:rPr>
+          <w:color w:val="FF0000"/>
+        </w:rPr>
+        <w:t>comaer</w:t>
+      </w:r>
+      <w:proofErr w:type="spellEnd"/>
+      <w:r>
+        <w:rPr>
+          <w:color w:val="FF0000"/>
+        </w:rPr>
+        <w:t>}</w:t>
       </w:r>
       <w:r>
         <w:rPr>
@@ -639,6 +726,7 @@
         </w:rPr>
         <w:t>{</w:t>
       </w:r>
+      <w:proofErr w:type="spellStart"/>
       <w:r>
         <w:rPr>
           <w:color w:val="FF0000"/>
@@ -651,6 +739,7 @@
         </w:rPr>
         <w:t>_oficio</w:t>
       </w:r>
+      <w:proofErr w:type="spellEnd"/>
       <w:r>
         <w:rPr>
           <w:color w:val="FF0000"/>
@@ -1068,7 +1157,29 @@
           <w:color w:val="FF0000"/>
           <w:lang w:val="en-US"/>
         </w:rPr>
-        <w:t>/BAGL-GSDGL/{DataPatd}</w:t>
+        <w:t>/BAGL-GSDGL/{</w:t>
+      </w:r>
+      <w:proofErr w:type="spellStart"/>
+      <w:r>
+        <w:rPr>
+          <w:rFonts w:eastAsia="Times New Roman"/>
+          <w:b/>
+          <w:bCs/>
+          <w:color w:val="FF0000"/>
+          <w:lang w:val="en-US"/>
+        </w:rPr>
+        <w:t>DataPatd</w:t>
+      </w:r>
+      <w:proofErr w:type="spellEnd"/>
+      <w:r>
+        <w:rPr>
+          <w:rFonts w:eastAsia="Times New Roman"/>
+          <w:b/>
+          <w:bCs/>
+          <w:color w:val="FF0000"/>
+          <w:lang w:val="en-US"/>
+        </w:rPr>
+        <w:t>}</w:t>
       </w:r>
     </w:p>
     <w:p>
@@ -1100,719 +1211,6 @@
           <w:bCs/>
           <w:color w:val="FF0000"/>
           <w:u w:val="single"/>
-        </w:rPr>
-      </w:pPr>
-    </w:p>
-    <w:p>
-      <w:pPr>
-        <w:spacing w:after="200" w:line="276" w:lineRule="auto"/>
-        <w:rPr>
-          <w:bCs/>
-          <w:color w:val="FF0000"/>
-          <w:u w:val="single"/>
-        </w:rPr>
-      </w:pPr>
-      <w:r>
-        <w:rPr>
-          <w:bCs/>
-          <w:color w:val="FF0000"/>
-          <w:u w:val="single"/>
-        </w:rPr>
-        <w:br w:type="page"/>
-      </w:r>
-    </w:p>
-    <w:p>
-      <w:pPr>
-        <w:spacing w:after="200" w:line="276" w:lineRule="auto"/>
-        <w:jc w:val="center"/>
-        <w:rPr>
-          <w:bCs/>
-          <w:color w:val="FF0000"/>
-          <w:u w:val="single"/>
-        </w:rPr>
-      </w:pPr>
-      <w:r>
-        <w:rPr>
-          <w:bCs/>
-          <w:color w:val="FF0000"/>
-          <w:u w:val="single"/>
-        </w:rPr>
-        <w:lastRenderedPageBreak/>
-        <w:t>{nova</w:t>
-      </w:r>
-      <w:r>
-        <w:rPr>
-          <w:rFonts w:eastAsia="Times New Roman"/>
-          <w:b/>
-          <w:bCs/>
-          <w:color w:val="FF0000"/>
-          <w:sz w:val="24"/>
-          <w:szCs w:val="24"/>
-        </w:rPr>
-        <w:t>_</w:t>
-      </w:r>
-      <w:r>
-        <w:rPr>
-          <w:bCs/>
-          <w:color w:val="FF0000"/>
-          <w:u w:val="single"/>
-        </w:rPr>
-        <w:t>pagina}</w:t>
-      </w:r>
-    </w:p>
-    <w:p>
-      <w:pPr>
-        <w:spacing w:after="200" w:line="276" w:lineRule="auto"/>
-        <w:jc w:val="center"/>
-        <w:rPr>
-          <w:bCs/>
-          <w:color w:val="FF0000"/>
-          <w:u w:val="single"/>
-        </w:rPr>
-      </w:pPr>
-      <w:r>
-        <w:rPr>
-          <w:bCs/>
-          <w:color w:val="FF0000"/>
-          <w:u w:val="single"/>
-        </w:rPr>
-        <w:t>{oficio_lancamento}</w:t>
-      </w:r>
-    </w:p>
-    <w:p>
-      <w:pPr>
-        <w:spacing w:after="200" w:line="276" w:lineRule="auto"/>
-        <w:rPr>
-          <w:bCs/>
-          <w:color w:val="FF0000"/>
-          <w:u w:val="single"/>
-        </w:rPr>
-      </w:pPr>
-      <w:r>
-        <w:br w:type="page"/>
-      </w:r>
-    </w:p>
-    <w:p>
-      <w:pPr>
-        <w:pStyle w:val="Standard"/>
-        <w:jc w:val="center"/>
-        <w:rPr>
-          <w:bCs/>
-          <w:color w:val="FF0000"/>
-          <w:u w:val="single"/>
-        </w:rPr>
-      </w:pPr>
-      <w:r>
-        <w:rPr>
-          <w:bCs/>
-          <w:color w:val="FF0000"/>
-          <w:u w:val="single"/>
-        </w:rPr>
-        <w:lastRenderedPageBreak/>
-        <w:t>{nova</w:t>
-      </w:r>
-      <w:r>
-        <w:rPr>
-          <w:rFonts w:eastAsia="Times New Roman"/>
-          <w:b/>
-          <w:bCs/>
-          <w:color w:val="FF0000"/>
-        </w:rPr>
-        <w:t>_</w:t>
-      </w:r>
-      <w:r>
-        <w:rPr>
-          <w:bCs/>
-          <w:color w:val="FF0000"/>
-          <w:u w:val="single"/>
-        </w:rPr>
-        <w:t>pagina}</w:t>
-      </w:r>
-    </w:p>
-    <w:p>
-      <w:pPr>
-        <w:spacing w:line="200" w:lineRule="exact"/>
-        <w:ind w:left="2832" w:firstLine="708"/>
-        <w:jc w:val="center"/>
-        <w:rPr>
-          <w:rFonts w:eastAsia="Times New Roman"/>
-          <w:sz w:val="24"/>
-          <w:szCs w:val="24"/>
-        </w:rPr>
-      </w:pPr>
-      <w:r>
-        <w:rPr>
-          <w:rFonts w:eastAsia="Times New Roman"/>
-          <w:sz w:val="24"/>
-          <w:szCs w:val="24"/>
-        </w:rPr>
-        <w:t>{Brasao da Republica}</w:t>
-      </w:r>
-    </w:p>
-    <w:p>
-      <w:pPr>
-        <w:spacing w:after="113" w:line="259" w:lineRule="auto"/>
-        <w:ind w:left="4110"/>
-      </w:pPr>
-    </w:p>
-    <w:p>
-      <w:pPr>
-        <w:spacing w:line="259" w:lineRule="auto"/>
-        <w:jc w:val="center"/>
-      </w:pPr>
-      <w:r>
-        <w:rPr>
-          <w:rFonts w:eastAsia="Times New Roman"/>
-          <w:b/>
-        </w:rPr>
-        <w:t>MINISTÉRIO DA DEFESA</w:t>
-      </w:r>
-    </w:p>
-    <w:p>
-      <w:pPr>
-        <w:spacing w:line="259" w:lineRule="auto"/>
-        <w:ind w:right="1"/>
-        <w:jc w:val="center"/>
-      </w:pPr>
-      <w:r>
-        <w:t>COMANDO DA AERONÁUTICA</w:t>
-      </w:r>
-    </w:p>
-    <w:p>
-      <w:pPr>
-        <w:pStyle w:val="Ttulo1"/>
-      </w:pPr>
-      <w:r>
-        <w:t>BASE AÉREA DO GALEÃO</w:t>
-      </w:r>
-    </w:p>
-    <w:p>
-      <w:pPr>
-        <w:spacing w:line="259" w:lineRule="auto"/>
-        <w:jc w:val="center"/>
-      </w:pPr>
-      <w:r>
-        <w:t>PORTARIA BAGL Nº 399/AAJ, DE 10 DE ABRIL DE 2025.</w:t>
-      </w:r>
-    </w:p>
-    <w:p>
-      <w:pPr>
-        <w:spacing w:after="562"/>
-        <w:ind w:left="-5"/>
-      </w:pPr>
-      <w:r>
-        <w:t>Protocolo COMAER nº 67242.005869/2025-35</w:t>
-      </w:r>
-    </w:p>
-    <w:p>
-      <w:pPr>
-        <w:spacing w:after="515"/>
-        <w:ind w:left="5112"/>
-      </w:pPr>
-      <w:r>
-        <w:t>Designa oficiais para apurar transgressão disciplinar e autoridades para aplicar punição disciplinar.</w:t>
-      </w:r>
-    </w:p>
-    <w:p>
-      <w:pPr>
-        <w:ind w:left="-5"/>
-      </w:pPr>
-      <w:r>
-        <w:rPr>
-          <w:rFonts w:ascii="Calibri" w:eastAsia="Calibri" w:hAnsi="Calibri" w:cs="Calibri"/>
-          <w:noProof/>
-        </w:rPr>
-        <mc:AlternateContent>
-          <mc:Choice Requires="wpg">
-            <w:drawing>
-              <wp:inline distT="0" distB="0" distL="0" distR="0" wp14:anchorId="7C983772" wp14:editId="7694189F">
-                <wp:extent cx="900684" cy="152400"/>
-                <wp:effectExtent l="0" t="0" r="0" b="0"/>
-                <wp:docPr id="857" name="Group 857"/>
-                <wp:cNvGraphicFramePr/>
-                <a:graphic xmlns:a="http://schemas.openxmlformats.org/drawingml/2006/main">
-                  <a:graphicData uri="http://schemas.microsoft.com/office/word/2010/wordprocessingGroup">
-                    <wpg:wgp>
-                      <wpg:cNvGrpSpPr/>
-                      <wpg:grpSpPr>
-                        <a:xfrm>
-                          <a:off x="0" y="0"/>
-                          <a:ext cx="900684" cy="152400"/>
-                          <a:chOff x="0" y="0"/>
-                          <a:chExt cx="900684" cy="152400"/>
-                        </a:xfrm>
-                      </wpg:grpSpPr>
-                      <pic:pic xmlns:pic="http://schemas.openxmlformats.org/drawingml/2006/picture">
-                        <pic:nvPicPr>
-                          <pic:cNvPr id="20" name="Picture 20"/>
-                          <pic:cNvPicPr/>
-                        </pic:nvPicPr>
-                        <pic:blipFill>
-                          <a:blip r:embed="rId8"/>
-                          <a:stretch>
-                            <a:fillRect/>
-                          </a:stretch>
-                        </pic:blipFill>
-                        <pic:spPr>
-                          <a:xfrm>
-                            <a:off x="0" y="151924"/>
-                            <a:ext cx="476" cy="476"/>
-                          </a:xfrm>
-                          <a:prstGeom prst="rect">
-                            <a:avLst/>
-                          </a:prstGeom>
-                        </pic:spPr>
-                      </pic:pic>
-                      <pic:pic xmlns:pic="http://schemas.openxmlformats.org/drawingml/2006/picture">
-                        <pic:nvPicPr>
-                          <pic:cNvPr id="22" name="Picture 22"/>
-                          <pic:cNvPicPr/>
-                        </pic:nvPicPr>
-                        <pic:blipFill>
-                          <a:blip r:embed="rId8"/>
-                          <a:stretch>
-                            <a:fillRect/>
-                          </a:stretch>
-                        </pic:blipFill>
-                        <pic:spPr>
-                          <a:xfrm>
-                            <a:off x="508" y="0"/>
-                            <a:ext cx="900176" cy="152400"/>
-                          </a:xfrm>
-                          <a:prstGeom prst="rect">
-                            <a:avLst/>
-                          </a:prstGeom>
-                        </pic:spPr>
-                      </pic:pic>
-                    </wpg:wgp>
-                  </a:graphicData>
-                </a:graphic>
-              </wp:inline>
-            </w:drawing>
-          </mc:Choice>
-          <mc:Fallback>
-            <w:pict>
-              <v:group w14:anchorId="17615AFA" id="Group 857" o:spid="_x0000_s1026" style="width:70.9pt;height:12pt;mso-position-horizontal-relative:char;mso-position-vertical-relative:line" coordsize="9006,1524" o:gfxdata="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">
-                <v:shapetype id="_x0000_t75" coordsize="21600,21600" o:spt="75" o:preferrelative="t" path="m@4@5l@4@11@9@11@9@5xe" filled="f" stroked="f">
-                  <v:stroke joinstyle="miter"/>
-                  <v:formulas>
-                    <v:f eqn="if lineDrawn pixelLineWidth 0"/>
-                    <v:f eqn="sum @0 1 0"/>
-                    <v:f eqn="sum 0 0 @1"/>
-                    <v:f eqn="prod @2 1 2"/>
-                    <v:f eqn="prod @3 21600 pixelWidth"/>
-                    <v:f eqn="prod @3 21600 pixelHeight"/>
-                    <v:f eqn="sum @0 0 1"/>
-                    <v:f eqn="prod @6 1 2"/>
-                    <v:f eqn="prod @7 21600 pixelWidth"/>
-                    <v:f eqn="sum @8 21600 0"/>
-                    <v:f eqn="prod @7 21600 pixelHeight"/>
-                    <v:f eqn="sum @10 21600 0"/>
-                  </v:formulas>
-                  <v:path o:extrusionok="f" gradientshapeok="t" o:connecttype="rect"/>
-                  <o:lock v:ext="edit" aspectratio="t"/>
-                </v:shapetype>
-                <v:shape id="Picture 20" o:spid="_x0000_s1027" type="#_x0000_t75" style="position:absolute;top:1519;width:4;height:5;visibility:visible;mso-wrap-style:square" o:gfxdata="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">
-                  <v:imagedata r:id="rId9" o:title=""/>
-                </v:shape>
-                <v:shape id="Picture 22" o:spid="_x0000_s1028" type="#_x0000_t75" style="position:absolute;left:5;width:9001;height:1524;visibility:visible;mso-wrap-style:square" o:gfxdata="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">
-                  <v:imagedata r:id="rId9" o:title=""/>
-                </v:shape>
-                <w10:anchorlock/>
-              </v:group>
-            </w:pict>
-          </mc:Fallback>
-        </mc:AlternateContent>
-      </w:r>
-      <w:r>
-        <w:rPr>
-          <w:rFonts w:eastAsia="Times New Roman"/>
-          <w:b/>
-        </w:rPr>
-        <w:t>O COMANDANTE DA BAGL</w:t>
-      </w:r>
-      <w:r>
-        <w:t>, no uso da competência que lhe confere o artigo 42 do Decreto nº 76.322, de 22 de setembro de 1975 (RDAER), combinado com os artigos 12 e 14, §1º da Lei nº 9.784, de 29 de janeiro de 1999, que “regula o processo administrativo no âmbito da Administração Pública Federal”, e com o item 2.1 da ICA 111-6, aprovada pela Portaria GABAER nº 120/GC3, DE 9 DE JULHO DE 2021, resolve:</w:t>
-      </w:r>
-    </w:p>
-    <w:p>
-      <w:pPr>
-        <w:ind w:left="-5"/>
-      </w:pPr>
-      <w:r>
-        <w:rPr>
-          <w:noProof/>
-        </w:rPr>
-        <w:drawing>
-          <wp:inline distT="0" distB="0" distL="0" distR="0" wp14:anchorId="2A81855F" wp14:editId="45E65FDC">
-            <wp:extent cx="900176" cy="152400"/>
-            <wp:effectExtent l="0" t="0" r="0" b="0"/>
-            <wp:docPr id="30" name="Picture 30"/>
-            <wp:cNvGraphicFramePr/>
-            <a:graphic xmlns:a="http://schemas.openxmlformats.org/drawingml/2006/main">
-              <a:graphicData uri="http://schemas.openxmlformats.org/drawingml/2006/picture">
-                <pic:pic xmlns:pic="http://schemas.openxmlformats.org/drawingml/2006/picture">
-                  <pic:nvPicPr>
-                    <pic:cNvPr id="30" name="Picture 30"/>
-                    <pic:cNvPicPr/>
-                  </pic:nvPicPr>
-                  <pic:blipFill>
-                    <a:blip r:embed="rId8"/>
-                    <a:stretch>
-                      <a:fillRect/>
-                    </a:stretch>
-                  </pic:blipFill>
-                  <pic:spPr>
-                    <a:xfrm>
-                      <a:off x="0" y="0"/>
-                      <a:ext cx="900176" cy="152400"/>
-                    </a:xfrm>
-                    <a:prstGeom prst="rect">
-                      <a:avLst/>
-                    </a:prstGeom>
-                  </pic:spPr>
-                </pic:pic>
-              </a:graphicData>
-            </a:graphic>
-          </wp:inline>
-        </w:drawing>
-      </w:r>
-      <w:r>
-        <w:t>Art. 1º Designar os oficiais da BAGL e das Unidades Subordinadas para, na</w:t>
-      </w:r>
-    </w:p>
-    <w:p>
-      <w:pPr>
-        <w:ind w:left="-5"/>
-      </w:pPr>
-      <w:r>
-        <w:t>condição de Oficial Apurador, efetuarem a apuração de transgressão disciplinar e proporem solução à autoridade competente para aplicar punição disciplinar, relativamente ao efetivo da BAGL e das Unidades Subordinadas, com estrita observância dos procedimentos previstos na ICA 111-6, aprovada pela Portaria GABAER nº 120/GC3, de 9 de julho de 2021, e no Decreto nº 76.322, de 22 de setembro de 1975 (RDAER), sem prejuízo das demais funções.</w:t>
-      </w:r>
-    </w:p>
-    <w:p>
-      <w:pPr>
-        <w:ind w:left="-5"/>
-      </w:pPr>
-      <w:r>
-        <w:rPr>
-          <w:noProof/>
-        </w:rPr>
-        <w:drawing>
-          <wp:inline distT="0" distB="0" distL="0" distR="0" wp14:anchorId="31F8464D" wp14:editId="1CADC779">
-            <wp:extent cx="900176" cy="152400"/>
-            <wp:effectExtent l="0" t="0" r="0" b="0"/>
-            <wp:docPr id="40" name="Picture 40"/>
-            <wp:cNvGraphicFramePr/>
-            <a:graphic xmlns:a="http://schemas.openxmlformats.org/drawingml/2006/main">
-              <a:graphicData uri="http://schemas.openxmlformats.org/drawingml/2006/picture">
-                <pic:pic xmlns:pic="http://schemas.openxmlformats.org/drawingml/2006/picture">
-                  <pic:nvPicPr>
-                    <pic:cNvPr id="40" name="Picture 40"/>
-                    <pic:cNvPicPr/>
-                  </pic:nvPicPr>
-                  <pic:blipFill>
-                    <a:blip r:embed="rId8"/>
-                    <a:stretch>
-                      <a:fillRect/>
-                    </a:stretch>
-                  </pic:blipFill>
-                  <pic:spPr>
-                    <a:xfrm>
-                      <a:off x="0" y="0"/>
-                      <a:ext cx="900176" cy="152400"/>
-                    </a:xfrm>
-                    <a:prstGeom prst="rect">
-                      <a:avLst/>
-                    </a:prstGeom>
-                  </pic:spPr>
-                </pic:pic>
-              </a:graphicData>
-            </a:graphic>
-          </wp:inline>
-        </w:drawing>
-      </w:r>
-      <w:r>
-        <w:t>Art. 2º Delegar atribuição e designar:</w:t>
-      </w:r>
-    </w:p>
-    <w:p>
-      <w:pPr>
-        <w:ind w:left="-5"/>
-      </w:pPr>
-      <w:r>
-        <w:rPr>
-          <w:noProof/>
-        </w:rPr>
-        <w:drawing>
-          <wp:inline distT="0" distB="0" distL="0" distR="0" wp14:anchorId="51CA3C15" wp14:editId="566FC446">
-            <wp:extent cx="900176" cy="152400"/>
-            <wp:effectExtent l="0" t="0" r="0" b="0"/>
-            <wp:docPr id="45" name="Picture 45"/>
-            <wp:cNvGraphicFramePr/>
-            <a:graphic xmlns:a="http://schemas.openxmlformats.org/drawingml/2006/main">
-              <a:graphicData uri="http://schemas.openxmlformats.org/drawingml/2006/picture">
-                <pic:pic xmlns:pic="http://schemas.openxmlformats.org/drawingml/2006/picture">
-                  <pic:nvPicPr>
-                    <pic:cNvPr id="45" name="Picture 45"/>
-                    <pic:cNvPicPr/>
-                  </pic:nvPicPr>
-                  <pic:blipFill>
-                    <a:blip r:embed="rId8"/>
-                    <a:stretch>
-                      <a:fillRect/>
-                    </a:stretch>
-                  </pic:blipFill>
-                  <pic:spPr>
-                    <a:xfrm>
-                      <a:off x="0" y="0"/>
-                      <a:ext cx="900176" cy="152400"/>
-                    </a:xfrm>
-                    <a:prstGeom prst="rect">
-                      <a:avLst/>
-                    </a:prstGeom>
-                  </pic:spPr>
-                </pic:pic>
-              </a:graphicData>
-            </a:graphic>
-          </wp:inline>
-        </w:drawing>
-      </w:r>
-      <w:r>
-        <w:t>I - o Comandante do Grupo Operacional (GOP) da BAGL, o Comandante do Grupo de Serviço de Base (GSB) da BAGL, o Comandante do Grupo Logístico (GLOG) da BAGL, o Comandante Grupo de Segurança e Defesa do Galeão (GSD-GL), o Comandante do Primeiro Esquadrão do Primeiro Grupo de Transporte (1º/1º GT), o Comandante Primeiro Esquadrão do Segundo Grupo de Transporte (1º/2º GT), o Comandante Segundo Esquadrão do Segundo Grupo de Transporte (2º/2º GT), o Comandante Terceiro Esquadrão de Transporte Aéreo (3º ETA), como autoridades competentes para aplicar punição disciplinar, com exceção do caso previsto no art. 38 do RDAER, e solucionar pedido de reconsideração, no âmbito de seu respectivo Grupo ou Esquadrão, com estrita observância dos procedimentos previstos na ICA 111-6, aprovada pela Portaria GABAER nº 120/GC3, de 9 de julho de 2021, e no Decreto nº 76.322, de 22 de setembro de 1975 (RDAER), sem prejuízo das demais funções.</w:t>
-      </w:r>
-    </w:p>
-    <w:p>
-      <w:pPr>
-        <w:ind w:left="-5"/>
-      </w:pPr>
-      <w:r>
-        <w:rPr>
-          <w:noProof/>
-        </w:rPr>
-        <w:drawing>
-          <wp:inline distT="0" distB="0" distL="0" distR="0" wp14:anchorId="18C998AF" wp14:editId="08F33098">
-            <wp:extent cx="900176" cy="152400"/>
-            <wp:effectExtent l="0" t="0" r="0" b="0"/>
-            <wp:docPr id="60" name="Picture 60"/>
-            <wp:cNvGraphicFramePr/>
-            <a:graphic xmlns:a="http://schemas.openxmlformats.org/drawingml/2006/main">
-              <a:graphicData uri="http://schemas.openxmlformats.org/drawingml/2006/picture">
-                <pic:pic xmlns:pic="http://schemas.openxmlformats.org/drawingml/2006/picture">
-                  <pic:nvPicPr>
-                    <pic:cNvPr id="60" name="Picture 60"/>
-                    <pic:cNvPicPr/>
-                  </pic:nvPicPr>
-                  <pic:blipFill>
-                    <a:blip r:embed="rId8"/>
-                    <a:stretch>
-                      <a:fillRect/>
-                    </a:stretch>
-                  </pic:blipFill>
-                  <pic:spPr>
-                    <a:xfrm>
-                      <a:off x="0" y="0"/>
-                      <a:ext cx="900176" cy="152400"/>
-                    </a:xfrm>
-                    <a:prstGeom prst="rect">
-                      <a:avLst/>
-                    </a:prstGeom>
-                  </pic:spPr>
-                </pic:pic>
-              </a:graphicData>
-            </a:graphic>
-          </wp:inline>
-        </w:drawing>
-      </w:r>
-      <w:r>
-        <w:t>Parágrafo único – Durante os afastamentos regulamentares das autoridades</w:t>
-      </w:r>
-    </w:p>
-    <w:p>
-      <w:pPr>
-        <w:ind w:left="-5"/>
-      </w:pPr>
-      <w:r>
-        <w:t>elencadas neste artigo, competirá a seu substituto legal a aplicação de punição disciplinar, nos mesmos termos dos incisos deste artigo.</w:t>
-      </w:r>
-    </w:p>
-    <w:p>
-      <w:pPr>
-        <w:ind w:left="-5"/>
-      </w:pPr>
-      <w:r>
-        <w:rPr>
-          <w:noProof/>
-        </w:rPr>
-        <w:drawing>
-          <wp:inline distT="0" distB="0" distL="0" distR="0" wp14:anchorId="749BE17A" wp14:editId="1B25F03F">
-            <wp:extent cx="900176" cy="152400"/>
-            <wp:effectExtent l="0" t="0" r="0" b="0"/>
-            <wp:docPr id="67" name="Picture 67"/>
-            <wp:cNvGraphicFramePr/>
-            <a:graphic xmlns:a="http://schemas.openxmlformats.org/drawingml/2006/main">
-              <a:graphicData uri="http://schemas.openxmlformats.org/drawingml/2006/picture">
-                <pic:pic xmlns:pic="http://schemas.openxmlformats.org/drawingml/2006/picture">
-                  <pic:nvPicPr>
-                    <pic:cNvPr id="67" name="Picture 67"/>
-                    <pic:cNvPicPr/>
-                  </pic:nvPicPr>
-                  <pic:blipFill>
-                    <a:blip r:embed="rId8"/>
-                    <a:stretch>
-                      <a:fillRect/>
-                    </a:stretch>
-                  </pic:blipFill>
-                  <pic:spPr>
-                    <a:xfrm>
-                      <a:off x="0" y="0"/>
-                      <a:ext cx="900176" cy="152400"/>
-                    </a:xfrm>
-                    <a:prstGeom prst="rect">
-                      <a:avLst/>
-                    </a:prstGeom>
-                  </pic:spPr>
-                </pic:pic>
-              </a:graphicData>
-            </a:graphic>
-          </wp:inline>
-        </w:drawing>
-      </w:r>
-      <w:r>
-        <w:t>Art. 3º Esta portaria tem validade de 2 anos, a contar da data de sua publicação.</w:t>
-      </w:r>
-    </w:p>
-    <w:p>
-      <w:pPr>
-        <w:ind w:left="-5"/>
-      </w:pPr>
-      <w:r>
-        <w:rPr>
-          <w:noProof/>
-        </w:rPr>
-        <w:drawing>
-          <wp:inline distT="0" distB="0" distL="0" distR="0" wp14:anchorId="197E5C28" wp14:editId="1FA23802">
-            <wp:extent cx="900176" cy="152400"/>
-            <wp:effectExtent l="0" t="0" r="0" b="0"/>
-            <wp:docPr id="72" name="Picture 72"/>
-            <wp:cNvGraphicFramePr/>
-            <a:graphic xmlns:a="http://schemas.openxmlformats.org/drawingml/2006/main">
-              <a:graphicData uri="http://schemas.openxmlformats.org/drawingml/2006/picture">
-                <pic:pic xmlns:pic="http://schemas.openxmlformats.org/drawingml/2006/picture">
-                  <pic:nvPicPr>
-                    <pic:cNvPr id="72" name="Picture 72"/>
-                    <pic:cNvPicPr/>
-                  </pic:nvPicPr>
-                  <pic:blipFill>
-                    <a:blip r:embed="rId8"/>
-                    <a:stretch>
-                      <a:fillRect/>
-                    </a:stretch>
-                  </pic:blipFill>
-                  <pic:spPr>
-                    <a:xfrm>
-                      <a:off x="0" y="0"/>
-                      <a:ext cx="900176" cy="152400"/>
-                    </a:xfrm>
-                    <a:prstGeom prst="rect">
-                      <a:avLst/>
-                    </a:prstGeom>
-                  </pic:spPr>
-                </pic:pic>
-              </a:graphicData>
-            </a:graphic>
-          </wp:inline>
-        </w:drawing>
-      </w:r>
-      <w:r>
-        <w:t>Art. 4º Revoga-se a Portaria BAGL nº 104/AAJ, de 29 de março de 2023.</w:t>
-      </w:r>
-    </w:p>
-    <w:p>
-      <w:pPr>
-        <w:spacing w:after="344"/>
-        <w:ind w:left="-5"/>
-      </w:pPr>
-      <w:r>
-        <w:t>(FL 2/2 da Port Nor nº 399/AAJ - BAGL, de 10 ABR 2025, Prot nº 67242.005869/2025-35)</w:t>
-      </w:r>
-    </w:p>
-    <w:p>
-      <w:pPr>
-        <w:spacing w:after="762"/>
-        <w:ind w:left="-5"/>
-      </w:pPr>
-      <w:r>
-        <w:rPr>
-          <w:noProof/>
-        </w:rPr>
-        <w:drawing>
-          <wp:inline distT="0" distB="0" distL="0" distR="0" wp14:anchorId="2D4B7786" wp14:editId="43351E81">
-            <wp:extent cx="900176" cy="152400"/>
-            <wp:effectExtent l="0" t="0" r="0" b="0"/>
-            <wp:docPr id="100" name="Picture 100"/>
-            <wp:cNvGraphicFramePr/>
-            <a:graphic xmlns:a="http://schemas.openxmlformats.org/drawingml/2006/main">
-              <a:graphicData uri="http://schemas.openxmlformats.org/drawingml/2006/picture">
-                <pic:pic xmlns:pic="http://schemas.openxmlformats.org/drawingml/2006/picture">
-                  <pic:nvPicPr>
-                    <pic:cNvPr id="100" name="Picture 100"/>
-                    <pic:cNvPicPr/>
-                  </pic:nvPicPr>
-                  <pic:blipFill>
-                    <a:blip r:embed="rId8"/>
-                    <a:stretch>
-                      <a:fillRect/>
-                    </a:stretch>
-                  </pic:blipFill>
-                  <pic:spPr>
-                    <a:xfrm>
-                      <a:off x="0" y="0"/>
-                      <a:ext cx="900176" cy="152400"/>
-                    </a:xfrm>
-                    <a:prstGeom prst="rect">
-                      <a:avLst/>
-                    </a:prstGeom>
-                  </pic:spPr>
-                </pic:pic>
-              </a:graphicData>
-            </a:graphic>
-          </wp:inline>
-        </w:drawing>
-      </w:r>
-      <w:r>
-        <w:t>Art. 5º Publique-se em Boletim Interno Ostensivo</w:t>
-      </w:r>
-    </w:p>
-    <w:p>
-      <w:pPr>
-        <w:spacing w:after="3" w:line="259" w:lineRule="auto"/>
-        <w:ind w:left="10" w:right="-15"/>
-        <w:jc w:val="right"/>
-      </w:pPr>
-      <w:r>
-        <w:t>MARCELL BARROS DE PAULA Cel Av</w:t>
-      </w:r>
-    </w:p>
-    <w:p>
-      <w:pPr>
-        <w:spacing w:after="3" w:line="259" w:lineRule="auto"/>
-        <w:ind w:left="10" w:right="970"/>
-        <w:jc w:val="right"/>
-      </w:pPr>
-      <w:r>
-        <w:t>Comandante da BAGL</w:t>
-      </w:r>
-    </w:p>
-    <w:p>
-      <w:pPr>
-        <w:spacing w:after="200" w:line="276" w:lineRule="auto"/>
-        <w:rPr>
-          <w:rFonts w:eastAsia="Times New Roman"/>
-          <w:b/>
-          <w:bCs/>
-          <w:color w:val="FF0000"/>
-          <w:sz w:val="24"/>
-          <w:szCs w:val="24"/>
         </w:rPr>
       </w:pPr>
     </w:p>
@@ -1855,29 +1253,32 @@
           <w:sz w:val="24"/>
           <w:szCs w:val="24"/>
         </w:rPr>
-        <w:t>{nova</w:t>
-      </w:r>
-      <w:r>
-        <w:rPr>
-          <w:rFonts w:eastAsia="Times New Roman"/>
-          <w:b/>
-          <w:bCs/>
-          <w:color w:val="FF0000"/>
-          <w:sz w:val="24"/>
-          <w:szCs w:val="24"/>
-        </w:rPr>
-        <w:t>_</w:t>
-      </w:r>
-      <w:r>
-        <w:rPr>
-          <w:rFonts w:eastAsia="Times New Roman"/>
-          <w:b/>
-          <w:bCs/>
-          <w:color w:val="FF0000"/>
-          <w:sz w:val="24"/>
-          <w:szCs w:val="24"/>
-        </w:rPr>
-        <w:t>pagina}</w:t>
+        <w:lastRenderedPageBreak/>
+        <w:t>{</w:t>
+      </w:r>
+      <w:proofErr w:type="spellStart"/>
+      <w:r>
+        <w:rPr>
+          <w:rFonts w:eastAsia="Times New Roman"/>
+          <w:b/>
+          <w:bCs/>
+          <w:color w:val="FF0000"/>
+          <w:sz w:val="24"/>
+          <w:szCs w:val="24"/>
+        </w:rPr>
+        <w:t>nova_pagina</w:t>
+      </w:r>
+      <w:proofErr w:type="spellEnd"/>
+      <w:r>
+        <w:rPr>
+          <w:rFonts w:eastAsia="Times New Roman"/>
+          <w:b/>
+          <w:bCs/>
+          <w:color w:val="FF0000"/>
+          <w:sz w:val="24"/>
+          <w:szCs w:val="24"/>
+        </w:rPr>
+        <w:t>}</w:t>
       </w:r>
     </w:p>
     <w:p>
@@ -1961,14 +1362,25 @@
           <w:szCs w:val="24"/>
         </w:rPr>
       </w:pPr>
-      <w:r>
-        <w:rPr>
-          <w:rFonts w:eastAsia="Times New Roman"/>
-          <w:color w:val="FF0000"/>
-          <w:sz w:val="24"/>
-          <w:szCs w:val="24"/>
-        </w:rPr>
-        <w:t>Arts. 55 a 62 do Decreto nº 7.724, de 2012</w:t>
+      <w:proofErr w:type="spellStart"/>
+      <w:r>
+        <w:rPr>
+          <w:rFonts w:eastAsia="Times New Roman"/>
+          <w:color w:val="FF0000"/>
+          <w:sz w:val="24"/>
+          <w:szCs w:val="24"/>
+        </w:rPr>
+        <w:t>Arts</w:t>
+      </w:r>
+      <w:proofErr w:type="spellEnd"/>
+      <w:r>
+        <w:rPr>
+          <w:rFonts w:eastAsia="Times New Roman"/>
+          <w:color w:val="FF0000"/>
+          <w:sz w:val="24"/>
+          <w:szCs w:val="24"/>
+        </w:rPr>
+        <w:t>. 55 a 62 do Decreto nº 7.724, de 2012</w:t>
       </w:r>
     </w:p>
     <w:p>
@@ -2040,7 +1452,25 @@
           <w:sz w:val="24"/>
           <w:szCs w:val="24"/>
         </w:rPr>
-        <w:t>{Brasao da Republica}</w:t>
+        <w:t>{</w:t>
+      </w:r>
+      <w:proofErr w:type="spellStart"/>
+      <w:r>
+        <w:rPr>
+          <w:rFonts w:eastAsia="Times New Roman"/>
+          <w:sz w:val="24"/>
+          <w:szCs w:val="24"/>
+        </w:rPr>
+        <w:t>Brasao</w:t>
+      </w:r>
+      <w:proofErr w:type="spellEnd"/>
+      <w:r>
+        <w:rPr>
+          <w:rFonts w:eastAsia="Times New Roman"/>
+          <w:sz w:val="24"/>
+          <w:szCs w:val="24"/>
+        </w:rPr>
+        <w:t xml:space="preserve"> da Republica}</w:t>
       </w:r>
     </w:p>
     <w:p>
@@ -2256,7 +1686,29 @@
           <w:color w:val="FF0000"/>
           <w:lang w:val="en-US"/>
         </w:rPr>
-        <w:t>/BAGL-GSDGL/{DataPatd}</w:t>
+        <w:t>/BAGL-GSDGL/{</w:t>
+      </w:r>
+      <w:proofErr w:type="spellStart"/>
+      <w:r>
+        <w:rPr>
+          <w:rFonts w:eastAsia="Times New Roman"/>
+          <w:b/>
+          <w:bCs/>
+          <w:color w:val="FF0000"/>
+          <w:lang w:val="en-US"/>
+        </w:rPr>
+        <w:t>DataPatd</w:t>
+      </w:r>
+      <w:proofErr w:type="spellEnd"/>
+      <w:r>
+        <w:rPr>
+          <w:rFonts w:eastAsia="Times New Roman"/>
+          <w:b/>
+          <w:bCs/>
+          <w:color w:val="FF0000"/>
+          <w:lang w:val="en-US"/>
+        </w:rPr>
+        <w:t>}</w:t>
       </w:r>
     </w:p>
     <w:p>
@@ -2480,6 +1932,7 @@
           <w:tab w:val="left" w:pos="5459"/>
         </w:tabs>
         <w:spacing w:line="200" w:lineRule="exact"/>
+        <w:jc w:val="center"/>
         <w:rPr>
           <w:sz w:val="24"/>
           <w:szCs w:val="24"/>
@@ -2501,6 +1954,32 @@
     </w:p>
     <w:p>
       <w:pPr>
+        <w:tabs>
+          <w:tab w:val="left" w:pos="5459"/>
+        </w:tabs>
+        <w:spacing w:line="200" w:lineRule="exact"/>
+        <w:jc w:val="center"/>
+        <w:rPr>
+          <w:sz w:val="24"/>
+          <w:szCs w:val="24"/>
+        </w:rPr>
+      </w:pPr>
+    </w:p>
+    <w:p>
+      <w:pPr>
+        <w:tabs>
+          <w:tab w:val="left" w:pos="5459"/>
+        </w:tabs>
+        <w:spacing w:line="200" w:lineRule="exact"/>
+        <w:jc w:val="center"/>
+        <w:rPr>
+          <w:sz w:val="24"/>
+          <w:szCs w:val="24"/>
+        </w:rPr>
+      </w:pPr>
+    </w:p>
+    <w:p>
+      <w:pPr>
         <w:spacing w:line="398" w:lineRule="exact"/>
         <w:jc w:val="center"/>
         <w:rPr>
@@ -2760,7 +2239,31 @@
           <w:szCs w:val="24"/>
         </w:rPr>
         <w:lastRenderedPageBreak/>
-        <w:t>{nova_pagina}</w:t>
+        <w:t>{</w:t>
+      </w:r>
+      <w:proofErr w:type="spellStart"/>
+      <w:r>
+        <w:rPr>
+          <w:rFonts w:eastAsia="Times New Roman"/>
+          <w:b/>
+          <w:bCs/>
+          <w:color w:val="FF0000"/>
+          <w:sz w:val="24"/>
+          <w:szCs w:val="24"/>
+        </w:rPr>
+        <w:t>nova_pagina</w:t>
+      </w:r>
+      <w:proofErr w:type="spellEnd"/>
+      <w:r>
+        <w:rPr>
+          <w:rFonts w:eastAsia="Times New Roman"/>
+          <w:b/>
+          <w:bCs/>
+          <w:color w:val="FF0000"/>
+          <w:sz w:val="24"/>
+          <w:szCs w:val="24"/>
+        </w:rPr>
+        <w:t>}</w:t>
       </w:r>
     </w:p>
     <w:p>
@@ -2840,14 +2343,25 @@
           <w:szCs w:val="24"/>
         </w:rPr>
       </w:pPr>
-      <w:r>
-        <w:rPr>
-          <w:rFonts w:eastAsia="Times New Roman"/>
-          <w:color w:val="FF0000"/>
-          <w:sz w:val="24"/>
-          <w:szCs w:val="24"/>
-        </w:rPr>
-        <w:t>Arts. 55 a 62 do Decreto nº 7.724, de 2012</w:t>
+      <w:proofErr w:type="spellStart"/>
+      <w:r>
+        <w:rPr>
+          <w:rFonts w:eastAsia="Times New Roman"/>
+          <w:color w:val="FF0000"/>
+          <w:sz w:val="24"/>
+          <w:szCs w:val="24"/>
+        </w:rPr>
+        <w:t>Arts</w:t>
+      </w:r>
+      <w:proofErr w:type="spellEnd"/>
+      <w:r>
+        <w:rPr>
+          <w:rFonts w:eastAsia="Times New Roman"/>
+          <w:color w:val="FF0000"/>
+          <w:sz w:val="24"/>
+          <w:szCs w:val="24"/>
+        </w:rPr>
+        <w:t>. 55 a 62 do Decreto nº 7.724, de 2012</w:t>
       </w:r>
     </w:p>
     <w:p>
@@ -2899,7 +2413,7 @@
                     </pic:cNvPicPr>
                   </pic:nvPicPr>
                   <pic:blipFill>
-                    <a:blip r:embed="rId10"/>
+                    <a:blip r:embed="rId8"/>
                     <a:srcRect/>
                     <a:stretch>
                       <a:fillRect/>
@@ -2946,7 +2460,25 @@
           <w:sz w:val="24"/>
           <w:szCs w:val="24"/>
         </w:rPr>
-        <w:t>{Brasao da Republica}</w:t>
+        <w:t>{</w:t>
+      </w:r>
+      <w:proofErr w:type="spellStart"/>
+      <w:r>
+        <w:rPr>
+          <w:rFonts w:eastAsia="Times New Roman"/>
+          <w:sz w:val="24"/>
+          <w:szCs w:val="24"/>
+        </w:rPr>
+        <w:t>Brasao</w:t>
+      </w:r>
+      <w:proofErr w:type="spellEnd"/>
+      <w:r>
+        <w:rPr>
+          <w:rFonts w:eastAsia="Times New Roman"/>
+          <w:sz w:val="24"/>
+          <w:szCs w:val="24"/>
+        </w:rPr>
+        <w:t xml:space="preserve"> da Republica}</w:t>
       </w:r>
     </w:p>
     <w:p>
@@ -3119,7 +2651,29 @@
           <w:color w:val="FF0000"/>
           <w:lang w:val="en-US"/>
         </w:rPr>
-        <w:t>/BAGL-GSDGL/{DataPatd}</w:t>
+        <w:t>/BAGL-GSDGL/{</w:t>
+      </w:r>
+      <w:proofErr w:type="spellStart"/>
+      <w:r>
+        <w:rPr>
+          <w:rFonts w:eastAsia="Times New Roman"/>
+          <w:b/>
+          <w:bCs/>
+          <w:color w:val="FF0000"/>
+          <w:lang w:val="en-US"/>
+        </w:rPr>
+        <w:t>DataPatd</w:t>
+      </w:r>
+      <w:proofErr w:type="spellEnd"/>
+      <w:r>
+        <w:rPr>
+          <w:rFonts w:eastAsia="Times New Roman"/>
+          <w:b/>
+          <w:bCs/>
+          <w:color w:val="FF0000"/>
+          <w:lang w:val="en-US"/>
+        </w:rPr>
+        <w:t>}</w:t>
       </w:r>
     </w:p>
     <w:p>
@@ -3574,19 +3128,33 @@
         <w:rPr>
           <w:color w:val="EE0000"/>
         </w:rPr>
-        <w:t>Oficio Transgre</w:t>
-      </w:r>
+        <w:t xml:space="preserve">Oficio </w:t>
+      </w:r>
+      <w:proofErr w:type="spellStart"/>
       <w:r>
         <w:rPr>
           <w:color w:val="EE0000"/>
         </w:rPr>
+        <w:t>Transgre</w:t>
+      </w:r>
+      <w:r>
+        <w:rPr>
+          <w:color w:val="EE0000"/>
+        </w:rPr>
         <w:t>ss</w:t>
       </w:r>
       <w:r>
         <w:rPr>
           <w:color w:val="EE0000"/>
         </w:rPr>
-        <w:t>ao}</w:t>
+        <w:t>ao</w:t>
+      </w:r>
+      <w:proofErr w:type="spellEnd"/>
+      <w:r>
+        <w:rPr>
+          <w:color w:val="EE0000"/>
+        </w:rPr>
+        <w:t>}</w:t>
       </w:r>
       <w:r>
         <w:rPr>
@@ -3637,7 +3205,21 @@
         <w:rPr>
           <w:color w:val="FF0000"/>
         </w:rPr>
-        <w:t>{protocolo comaer}</w:t>
+        <w:t xml:space="preserve">{protocolo </w:t>
+      </w:r>
+      <w:proofErr w:type="spellStart"/>
+      <w:r>
+        <w:rPr>
+          <w:color w:val="FF0000"/>
+        </w:rPr>
+        <w:t>comaer</w:t>
+      </w:r>
+      <w:proofErr w:type="spellEnd"/>
+      <w:r>
+        <w:rPr>
+          <w:color w:val="FF0000"/>
+        </w:rPr>
+        <w:t>}</w:t>
       </w:r>
       <w:r>
         <w:rPr>
@@ -3670,7 +3252,21 @@
         <w:rPr>
           <w:color w:val="FF0000"/>
         </w:rPr>
-        <w:t>{data_oficio}</w:t>
+        <w:t>{</w:t>
+      </w:r>
+      <w:proofErr w:type="spellStart"/>
+      <w:r>
+        <w:rPr>
+          <w:color w:val="FF0000"/>
+        </w:rPr>
+        <w:t>data_oficio</w:t>
+      </w:r>
+      <w:proofErr w:type="spellEnd"/>
+      <w:r>
+        <w:rPr>
+          <w:color w:val="FF0000"/>
+        </w:rPr>
+        <w:t>}</w:t>
       </w:r>
       <w:r>
         <w:rPr>
@@ -3711,8 +3307,16 @@
         <w:rPr>
           <w:color w:val="FF0000"/>
         </w:rPr>
-        <w:t>data da Ocorrencia</w:t>
-      </w:r>
+        <w:t xml:space="preserve">data da </w:t>
+      </w:r>
+      <w:proofErr w:type="spellStart"/>
+      <w:r>
+        <w:rPr>
+          <w:color w:val="FF0000"/>
+        </w:rPr>
+        <w:t>Ocorrencia</w:t>
+      </w:r>
+      <w:proofErr w:type="spellEnd"/>
       <w:r>
         <w:rPr>
           <w:color w:val="FF0000"/>
@@ -3745,6 +3349,7 @@
         </w:rPr>
         <w:t>{</w:t>
       </w:r>
+      <w:proofErr w:type="spellStart"/>
       <w:r>
         <w:rPr>
           <w:rFonts w:eastAsia="Times New Roman"/>
@@ -3770,7 +3375,17 @@
           <w:sz w:val="24"/>
           <w:szCs w:val="24"/>
         </w:rPr>
-        <w:t xml:space="preserve">ncia </w:t>
+        <w:t>ncia</w:t>
+      </w:r>
+      <w:proofErr w:type="spellEnd"/>
+      <w:r>
+        <w:rPr>
+          <w:rFonts w:eastAsia="Times New Roman"/>
+          <w:color w:val="000000" w:themeColor="text1"/>
+          <w:sz w:val="24"/>
+          <w:szCs w:val="24"/>
+        </w:rPr>
+        <w:t xml:space="preserve"> </w:t>
       </w:r>
       <w:r>
         <w:rPr>
@@ -4304,158 +3919,12 @@
         <w:jc w:val="right"/>
         <w:rPr>
           <w:rFonts w:eastAsia="Times New Roman"/>
-          <w:b/>
-          <w:bCs/>
-          <w:color w:val="FF0000"/>
-          <w:lang w:val="en-US"/>
-        </w:rPr>
-      </w:pPr>
-      <w:r>
-        <w:rPr>
-          <w:rFonts w:eastAsia="Times New Roman"/>
-          <w:color w:val="1C1C1C"/>
-          <w:sz w:val="24"/>
-          <w:szCs w:val="24"/>
-        </w:rPr>
-        <w:t xml:space="preserve"> </w:t>
-      </w:r>
-      <w:r>
-        <w:rPr>
-          <w:rFonts w:eastAsia="Times New Roman"/>
-          <w:sz w:val="24"/>
-          <w:szCs w:val="24"/>
-        </w:rPr>
-        <w:t xml:space="preserve">                                                             </w:t>
-      </w:r>
-      <w:r>
-        <w:rPr>
-          <w:rFonts w:eastAsia="Times New Roman"/>
-          <w:sz w:val="24"/>
-          <w:szCs w:val="24"/>
-        </w:rPr>
-        <w:t xml:space="preserve">             </w:t>
-      </w:r>
-      <w:r>
-        <w:rPr>
-          <w:rFonts w:eastAsia="Times New Roman"/>
-          <w:sz w:val="24"/>
-          <w:szCs w:val="24"/>
-        </w:rPr>
-        <w:t xml:space="preserve">       </w:t>
-      </w:r>
-      <w:r>
-        <w:rPr>
-          <w:rFonts w:eastAsia="Times New Roman"/>
-          <w:b/>
-          <w:bCs/>
-          <w:color w:val="000000" w:themeColor="text1"/>
-          <w:sz w:val="24"/>
-          <w:szCs w:val="24"/>
-          <w:lang w:val="en-US"/>
-        </w:rPr>
-        <w:t>PATD Nº</w:t>
-      </w:r>
-      <w:r>
-        <w:rPr>
-          <w:rFonts w:eastAsia="Times New Roman"/>
-          <w:b/>
-          <w:bCs/>
-          <w:color w:val="FF0000"/>
-          <w:sz w:val="24"/>
-          <w:szCs w:val="24"/>
-          <w:lang w:val="en-US"/>
-        </w:rPr>
-        <w:t xml:space="preserve"> {N PATD}</w:t>
-      </w:r>
-      <w:r>
-        <w:rPr>
-          <w:rFonts w:eastAsia="Times New Roman"/>
-          <w:b/>
-          <w:bCs/>
-          <w:color w:val="FF0000"/>
-          <w:lang w:val="en-US"/>
-        </w:rPr>
-        <w:t>/BAGL-GSDGL/{DataPatd}</w:t>
-      </w:r>
-    </w:p>
-    <w:p>
-      <w:pPr>
-        <w:spacing w:after="200" w:line="276" w:lineRule="auto"/>
-        <w:rPr>
-          <w:rFonts w:eastAsia="Times New Roman"/>
-          <w:b/>
-          <w:bCs/>
-          <w:color w:val="FF0000"/>
-          <w:lang w:val="en-US"/>
-        </w:rPr>
-      </w:pPr>
-    </w:p>
-    <w:p>
-      <w:pPr>
-        <w:spacing w:after="200" w:line="276" w:lineRule="auto"/>
-        <w:rPr>
-          <w:rFonts w:eastAsia="Times New Roman"/>
-          <w:b/>
-          <w:bCs/>
-          <w:color w:val="FF0000"/>
-          <w:lang w:val="en-US"/>
-        </w:rPr>
-      </w:pPr>
-    </w:p>
-    <w:p>
-      <w:pPr>
-        <w:spacing w:after="200" w:line="276" w:lineRule="auto"/>
-        <w:jc w:val="center"/>
-        <w:rPr>
-          <w:rFonts w:eastAsia="Times New Roman"/>
-          <w:b/>
-          <w:bCs/>
-          <w:color w:val="FF0000"/>
-          <w:sz w:val="24"/>
-          <w:szCs w:val="24"/>
-        </w:rPr>
-      </w:pPr>
-      <w:r>
-        <w:rPr>
-          <w:rFonts w:eastAsia="Times New Roman"/>
-          <w:b/>
-          <w:bCs/>
-          <w:color w:val="FF0000"/>
-          <w:sz w:val="24"/>
-          <w:szCs w:val="24"/>
-        </w:rPr>
-        <w:lastRenderedPageBreak/>
-        <w:t>{nova_pagina}</w:t>
-      </w:r>
-    </w:p>
-    <w:p>
-      <w:pPr>
-        <w:spacing w:after="200" w:line="276" w:lineRule="auto"/>
-        <w:jc w:val="center"/>
-        <w:rPr>
-          <w:rFonts w:eastAsia="Times New Roman"/>
-          <w:b/>
-          <w:bCs/>
-          <w:color w:val="FF0000"/>
-          <w:sz w:val="24"/>
-          <w:szCs w:val="24"/>
-        </w:rPr>
-      </w:pPr>
-    </w:p>
-    <w:p>
-      <w:pPr>
-        <w:spacing w:after="200" w:line="276" w:lineRule="auto"/>
-        <w:jc w:val="center"/>
-        <w:rPr>
-          <w:rFonts w:eastAsia="Times New Roman"/>
-          <w:b/>
-          <w:bCs/>
-          <w:color w:val="FF0000"/>
-          <w:lang w:val="en-US"/>
+          <w:sz w:val="24"/>
+          <w:szCs w:val="24"/>
         </w:rPr>
         <w:sectPr>
-          <w:headerReference w:type="default" r:id="rId11"/>
-          <w:footerReference w:type="default" r:id="rId12"/>
+          <w:headerReference w:type="default" r:id="rId9"/>
+          <w:footerReference w:type="default" r:id="rId10"/>
           <w:pgSz w:w="12240" w:h="15840" w:code="1"/>
           <w:pgMar w:top="851" w:right="1418" w:bottom="1440" w:left="1219" w:header="0" w:footer="0" w:gutter="0"/>
           <w:cols w:space="720" w:equalWidth="0">
@@ -4466,13 +3935,91 @@
       <w:r>
         <w:rPr>
           <w:rFonts w:eastAsia="Times New Roman"/>
-          <w:b/>
-          <w:bCs/>
-          <w:color w:val="FF0000"/>
-          <w:sz w:val="24"/>
-          <w:szCs w:val="24"/>
-        </w:rPr>
-        <w:t>{ficha_individual}</w:t>
+          <w:color w:val="1C1C1C"/>
+          <w:sz w:val="24"/>
+          <w:szCs w:val="24"/>
+        </w:rPr>
+        <w:t xml:space="preserve"> </w:t>
+      </w:r>
+      <w:r>
+        <w:rPr>
+          <w:rFonts w:eastAsia="Times New Roman"/>
+          <w:sz w:val="24"/>
+          <w:szCs w:val="24"/>
+        </w:rPr>
+        <w:t xml:space="preserve">                                                             </w:t>
+      </w:r>
+      <w:r>
+        <w:rPr>
+          <w:rFonts w:eastAsia="Times New Roman"/>
+          <w:sz w:val="24"/>
+          <w:szCs w:val="24"/>
+        </w:rPr>
+        <w:t xml:space="preserve">             </w:t>
+      </w:r>
+      <w:r>
+        <w:rPr>
+          <w:rFonts w:eastAsia="Times New Roman"/>
+          <w:sz w:val="24"/>
+          <w:szCs w:val="24"/>
+        </w:rPr>
+        <w:t xml:space="preserve">       </w:t>
+      </w:r>
+      <w:r>
+        <w:rPr>
+          <w:rFonts w:eastAsia="Times New Roman"/>
+          <w:b/>
+          <w:bCs/>
+          <w:color w:val="000000" w:themeColor="text1"/>
+          <w:sz w:val="24"/>
+          <w:szCs w:val="24"/>
+          <w:lang w:val="en-US"/>
+        </w:rPr>
+        <w:t>PATD Nº</w:t>
+      </w:r>
+      <w:r>
+        <w:rPr>
+          <w:rFonts w:eastAsia="Times New Roman"/>
+          <w:b/>
+          <w:bCs/>
+          <w:color w:val="FF0000"/>
+          <w:sz w:val="24"/>
+          <w:szCs w:val="24"/>
+          <w:lang w:val="en-US"/>
+        </w:rPr>
+        <w:t xml:space="preserve"> {N PATD}</w:t>
+      </w:r>
+      <w:r>
+        <w:rPr>
+          <w:rFonts w:eastAsia="Times New Roman"/>
+          <w:b/>
+          <w:bCs/>
+          <w:color w:val="FF0000"/>
+          <w:lang w:val="en-US"/>
+        </w:rPr>
+        <w:t>/BAGL-GSDGL/{</w:t>
+      </w:r>
+      <w:proofErr w:type="spellStart"/>
+      <w:r>
+        <w:rPr>
+          <w:rFonts w:eastAsia="Times New Roman"/>
+          <w:b/>
+          <w:bCs/>
+          <w:color w:val="FF0000"/>
+          <w:lang w:val="en-US"/>
+        </w:rPr>
+        <w:t>DataPatd</w:t>
+      </w:r>
+      <w:proofErr w:type="spellEnd"/>
+      <w:r>
+        <w:rPr>
+          <w:rFonts w:eastAsia="Times New Roman"/>
+          <w:b/>
+          <w:bCs/>
+          <w:color w:val="FF0000"/>
+          <w:lang w:val="en-US"/>
+        </w:rPr>
+        <w:t>}</w:t>
       </w:r>
     </w:p>
     <w:p>
@@ -4500,7 +4047,31 @@
           <w:szCs w:val="24"/>
         </w:rPr>
         <w:lastRenderedPageBreak/>
-        <w:t>{nova_pagina}</w:t>
+        <w:t>{</w:t>
+      </w:r>
+      <w:proofErr w:type="spellStart"/>
+      <w:r>
+        <w:rPr>
+          <w:rFonts w:eastAsia="Times New Roman"/>
+          <w:b/>
+          <w:bCs/>
+          <w:color w:val="FF0000"/>
+          <w:sz w:val="24"/>
+          <w:szCs w:val="24"/>
+        </w:rPr>
+        <w:t>nova_pagina</w:t>
+      </w:r>
+      <w:proofErr w:type="spellEnd"/>
+      <w:r>
+        <w:rPr>
+          <w:rFonts w:eastAsia="Times New Roman"/>
+          <w:b/>
+          <w:bCs/>
+          <w:color w:val="FF0000"/>
+          <w:sz w:val="24"/>
+          <w:szCs w:val="24"/>
+        </w:rPr>
+        <w:t>}</w:t>
       </w:r>
     </w:p>
     <w:p>
@@ -4829,19 +4400,33 @@
         <w:rPr>
           <w:color w:val="EE0000"/>
         </w:rPr>
-        <w:t>Oficio Transgre</w:t>
-      </w:r>
+        <w:t xml:space="preserve">Oficio </w:t>
+      </w:r>
+      <w:proofErr w:type="spellStart"/>
       <w:r>
         <w:rPr>
           <w:color w:val="EE0000"/>
         </w:rPr>
+        <w:t>Transgre</w:t>
+      </w:r>
+      <w:r>
+        <w:rPr>
+          <w:color w:val="EE0000"/>
+        </w:rPr>
         <w:t>ss</w:t>
       </w:r>
       <w:r>
         <w:rPr>
           <w:color w:val="EE0000"/>
         </w:rPr>
-        <w:t>ao}</w:t>
+        <w:t>ao</w:t>
+      </w:r>
+      <w:proofErr w:type="spellEnd"/>
+      <w:r>
+        <w:rPr>
+          <w:color w:val="EE0000"/>
+        </w:rPr>
+        <w:t>}</w:t>
       </w:r>
     </w:p>
     <w:p>
@@ -5412,7 +4997,29 @@
           <w:color w:val="FF0000"/>
           <w:lang w:val="en-US"/>
         </w:rPr>
-        <w:t>/BAGL-GSDGL/{DataPatd}</w:t>
+        <w:t>/BAGL-GSDGL/{</w:t>
+      </w:r>
+      <w:proofErr w:type="spellStart"/>
+      <w:r>
+        <w:rPr>
+          <w:rFonts w:eastAsia="Times New Roman"/>
+          <w:b/>
+          <w:bCs/>
+          <w:color w:val="FF0000"/>
+          <w:lang w:val="en-US"/>
+        </w:rPr>
+        <w:t>DataPatd</w:t>
+      </w:r>
+      <w:proofErr w:type="spellEnd"/>
+      <w:r>
+        <w:rPr>
+          <w:rFonts w:eastAsia="Times New Roman"/>
+          <w:b/>
+          <w:bCs/>
+          <w:color w:val="FF0000"/>
+          <w:lang w:val="en-US"/>
+        </w:rPr>
+        <w:t>}</w:t>
       </w:r>
     </w:p>
     <w:p>
@@ -5425,8 +5032,8 @@
       </w:pPr>
     </w:p>
     <w:sectPr>
-      <w:headerReference w:type="default" r:id="rId13"/>
-      <w:footerReference w:type="default" r:id="rId14"/>
+      <w:headerReference w:type="default" r:id="rId11"/>
+      <w:footerReference w:type="default" r:id="rId12"/>
       <w:pgSz w:w="11906" w:h="16838"/>
       <w:pgMar w:top="709" w:right="1701" w:bottom="1417" w:left="1701" w:header="708" w:footer="708" w:gutter="0"/>
       <w:cols w:space="708"/>
@@ -5437,7 +5044,7 @@
 </file>
 
 <file path=word/endnotes.xml><?xml version="1.0" encoding="utf-8"?>
-<w:endnotes xmlns:wpc="http://schemas.microsoft.com/office/word/2010/wordprocessingCanvas" xmlns:cx="http://schemas.microsoft.com/office/drawing/2014/chartex" xmlns:cx1="http://schemas.microsoft.com/office/drawing/2015/9/8/chartex" xmlns:cx2="http://schemas.microsoft.com/office/drawing/2015/10/21/chartex" xmlns:cx3="http://schemas.microsoft.com/office/drawing/2016/5/9/chartex" xmlns:cx4="http://schemas.microsoft.com/office/drawing/2016/5/10/chartex" xmlns:cx5="http://schemas.microsoft.com/office/drawing/2016/5/11/chartex" xmlns:cx6="http://schemas.microsoft.com/office/drawing/2016/5/12/chartex" xmlns:cx7="http://schemas.microsoft.com/office/drawing/2016/5/13/chartex" xmlns:cx8="http://schemas.microsoft.com/office/drawing/2016/5/14/chartex" xmlns:mc="http://schemas.openxmlformats.org/markup-compatibility/2006" xmlns:aink="http://schemas.microsoft.com/office/drawing/2016/ink" xmlns:am3d="http://schemas.microsoft.com/office/drawing/2017/model3d" xmlns:o="urn:schemas-microsoft-com:office:office" xmlns:oel="http://schemas.microsoft.com/office/2019/extlst" xmlns:r="http://schemas.openxmlformats.org/officeDocument/2006/relationships" xmlns:m="http://schemas.openxmlformats.org/officeDocument/2006/math" xmlns:v="urn:schemas-microsoft-com:vml" xmlns:wp14="http://schemas.microsoft.com/office/word/2010/wordprocessingDrawing" xmlns:wp="http://schemas.openxmlformats.org/drawingml/2006/wordprocessingDrawing" xmlns:w10="urn:schemas-microsoft-com:office:word" xmlns:w="http://schemas.openxmlformats.org/wordprocessingml/2006/main" xmlns:w14="http://schemas.microsoft.com/office/word/2010/wordml" xmlns:w15="http://schemas.microsoft.com/office/word/2012/wordml" xmlns:w16cex="http://schemas.microsoft.com/office/word/2018/wordml/cex" xmlns:w16cid="http://schemas.microsoft.com/office/word/2016/wordml/cid" xmlns:w16="http://schemas.microsoft.com/office/word/2018/wordml" xmlns:w16du="http://schemas.microsoft.com/office/word/2023/wordml/word16du" xmlns:w16sdtdh="http://schemas.microsoft.com/office/word/2020/wordml/sdtdatahash" xmlns:w16sdtfl="http://schemas.microsoft.com/office/word/2024/wordml/sdtformatlock" xmlns:w16se="http://schemas.microsoft.com/office/word/2015/wordml/symex" xmlns:wpg="http://schemas.microsoft.com/office/word/2010/wordprocessingGroup" xmlns:wpi="http://schemas.microsoft.com/office/word/2010/wordprocessingInk" xmlns:wne="http://schemas.microsoft.com/office/word/2006/wordml" xmlns:wps="http://schemas.microsoft.com/office/word/2010/wordprocessingShape" mc:Ignorable="w14 w15 w16se w16cid w16 w16cex w16sdtdh w16sdtfl w16du wp14">
+<w:endnotes xmlns:wpc="http://schemas.microsoft.com/office/word/2010/wordprocessingCanvas" xmlns:cx="http://schemas.microsoft.com/office/drawing/2014/chartex" xmlns:cx1="http://schemas.microsoft.com/office/drawing/2015/9/8/chartex" xmlns:cx2="http://schemas.microsoft.com/office/drawing/2015/10/21/chartex" xmlns:cx3="http://schemas.microsoft.com/office/drawing/2016/5/9/chartex" xmlns:cx4="http://schemas.microsoft.com/office/drawing/2016/5/10/chartex" xmlns:cx5="http://schemas.microsoft.com/office/drawing/2016/5/11/chartex" xmlns:cx6="http://schemas.microsoft.com/office/drawing/2016/5/12/chartex" xmlns:cx7="http://schemas.microsoft.com/office/drawing/2016/5/13/chartex" xmlns:cx8="http://schemas.microsoft.com/office/drawing/2016/5/14/chartex" xmlns:mc="http://schemas.openxmlformats.org/markup-compatibility/2006" xmlns:aink="http://schemas.microsoft.com/office/drawing/2016/ink" xmlns:am3d="http://schemas.microsoft.com/office/drawing/2017/model3d" xmlns:o="urn:schemas-microsoft-com:office:office" xmlns:r="http://schemas.openxmlformats.org/officeDocument/2006/relationships" xmlns:m="http://schemas.openxmlformats.org/officeDocument/2006/math" xmlns:v="urn:schemas-microsoft-com:vml" xmlns:wp14="http://schemas.microsoft.com/office/word/2010/wordprocessingDrawing" xmlns:wp="http://schemas.openxmlformats.org/drawingml/2006/wordprocessingDrawing" xmlns:w10="urn:schemas-microsoft-com:office:word" xmlns:w="http://schemas.openxmlformats.org/wordprocessingml/2006/main" xmlns:w14="http://schemas.microsoft.com/office/word/2010/wordml" xmlns:w15="http://schemas.microsoft.com/office/word/2012/wordml" xmlns:w16cex="http://schemas.microsoft.com/office/word/2018/wordml/cex" xmlns:w16cid="http://schemas.microsoft.com/office/word/2016/wordml/cid" xmlns:w16="http://schemas.microsoft.com/office/word/2018/wordml" xmlns:w16sdtdh="http://schemas.microsoft.com/office/word/2020/wordml/sdtdatahash" xmlns:w16se="http://schemas.microsoft.com/office/word/2015/wordml/symex" xmlns:wpg="http://schemas.microsoft.com/office/word/2010/wordprocessingGroup" xmlns:wpi="http://schemas.microsoft.com/office/word/2010/wordprocessingInk" xmlns:wne="http://schemas.microsoft.com/office/word/2006/wordml" xmlns:wps="http://schemas.microsoft.com/office/word/2010/wordprocessingShape" mc:Ignorable="w14 w15 w16se w16cid w16 w16cex w16sdtdh wp14">
   <w:endnote w:type="separator" w:id="-1">
     <w:p>
       <w:r>
@@ -5456,7 +5063,7 @@
 </file>
 
 <file path=word/footer1.xml><?xml version="1.0" encoding="utf-8"?>
-<w:ftr xmlns:wpc="http://schemas.microsoft.com/office/word/2010/wordprocessingCanvas" xmlns:cx="http://schemas.microsoft.com/office/drawing/2014/chartex" xmlns:cx1="http://schemas.microsoft.com/office/drawing/2015/9/8/chartex" xmlns:cx2="http://schemas.microsoft.com/office/drawing/2015/10/21/chartex" xmlns:cx3="http://schemas.microsoft.com/office/drawing/2016/5/9/chartex" xmlns:cx4="http://schemas.microsoft.com/office/drawing/2016/5/10/chartex" xmlns:cx5="http://schemas.microsoft.com/office/drawing/2016/5/11/chartex" xmlns:cx6="http://schemas.microsoft.com/office/drawing/2016/5/12/chartex" xmlns:cx7="http://schemas.microsoft.com/office/drawing/2016/5/13/chartex" xmlns:cx8="http://schemas.microsoft.com/office/drawing/2016/5/14/chartex" xmlns:mc="http://schemas.openxmlformats.org/markup-compatibility/2006" xmlns:aink="http://schemas.microsoft.com/office/drawing/2016/ink" xmlns:am3d="http://schemas.microsoft.com/office/drawing/2017/model3d" xmlns:o="urn:schemas-microsoft-com:office:office" xmlns:oel="http://schemas.microsoft.com/office/2019/extlst" xmlns:r="http://schemas.openxmlformats.org/officeDocument/2006/relationships" xmlns:m="http://schemas.openxmlformats.org/officeDocument/2006/math" xmlns:v="urn:schemas-microsoft-com:vml" xmlns:wp14="http://schemas.microsoft.com/office/word/2010/wordprocessingDrawing" xmlns:wp="http://schemas.openxmlformats.org/drawingml/2006/wordprocessingDrawing" xmlns:w10="urn:schemas-microsoft-com:office:word" xmlns:w="http://schemas.openxmlformats.org/wordprocessingml/2006/main" xmlns:w14="http://schemas.microsoft.com/office/word/2010/wordml" xmlns:w15="http://schemas.microsoft.com/office/word/2012/wordml" xmlns:w16cex="http://schemas.microsoft.com/office/word/2018/wordml/cex" xmlns:w16cid="http://schemas.microsoft.com/office/word/2016/wordml/cid" xmlns:w16="http://schemas.microsoft.com/office/word/2018/wordml" xmlns:w16du="http://schemas.microsoft.com/office/word/2023/wordml/word16du" xmlns:w16sdtdh="http://schemas.microsoft.com/office/word/2020/wordml/sdtdatahash" xmlns:w16sdtfl="http://schemas.microsoft.com/office/word/2024/wordml/sdtformatlock" xmlns:w16se="http://schemas.microsoft.com/office/word/2015/wordml/symex" xmlns:wpg="http://schemas.microsoft.com/office/word/2010/wordprocessingGroup" xmlns:wpi="http://schemas.microsoft.com/office/word/2010/wordprocessingInk" xmlns:wne="http://schemas.microsoft.com/office/word/2006/wordml" xmlns:wps="http://schemas.microsoft.com/office/word/2010/wordprocessingShape" mc:Ignorable="w14 w15 w16se w16cid w16 w16cex w16sdtdh w16sdtfl w16du wp14">
+<w:ftr xmlns:wpc="http://schemas.microsoft.com/office/word/2010/wordprocessingCanvas" xmlns:cx="http://schemas.microsoft.com/office/drawing/2014/chartex" xmlns:cx1="http://schemas.microsoft.com/office/drawing/2015/9/8/chartex" xmlns:cx2="http://schemas.microsoft.com/office/drawing/2015/10/21/chartex" xmlns:cx3="http://schemas.microsoft.com/office/drawing/2016/5/9/chartex" xmlns:cx4="http://schemas.microsoft.com/office/drawing/2016/5/10/chartex" xmlns:cx5="http://schemas.microsoft.com/office/drawing/2016/5/11/chartex" xmlns:cx6="http://schemas.microsoft.com/office/drawing/2016/5/12/chartex" xmlns:cx7="http://schemas.microsoft.com/office/drawing/2016/5/13/chartex" xmlns:cx8="http://schemas.microsoft.com/office/drawing/2016/5/14/chartex" xmlns:mc="http://schemas.openxmlformats.org/markup-compatibility/2006" xmlns:aink="http://schemas.microsoft.com/office/drawing/2016/ink" xmlns:am3d="http://schemas.microsoft.com/office/drawing/2017/model3d" xmlns:o="urn:schemas-microsoft-com:office:office" xmlns:r="http://schemas.openxmlformats.org/officeDocument/2006/relationships" xmlns:m="http://schemas.openxmlformats.org/officeDocument/2006/math" xmlns:v="urn:schemas-microsoft-com:vml" xmlns:wp14="http://schemas.microsoft.com/office/word/2010/wordprocessingDrawing" xmlns:wp="http://schemas.openxmlformats.org/drawingml/2006/wordprocessingDrawing" xmlns:w10="urn:schemas-microsoft-com:office:word" xmlns:w="http://schemas.openxmlformats.org/wordprocessingml/2006/main" xmlns:w14="http://schemas.microsoft.com/office/word/2010/wordml" xmlns:w15="http://schemas.microsoft.com/office/word/2012/wordml" xmlns:w16cex="http://schemas.microsoft.com/office/word/2018/wordml/cex" xmlns:w16cid="http://schemas.microsoft.com/office/word/2016/wordml/cid" xmlns:w16="http://schemas.microsoft.com/office/word/2018/wordml" xmlns:w16sdtdh="http://schemas.microsoft.com/office/word/2020/wordml/sdtdatahash" xmlns:w16se="http://schemas.microsoft.com/office/word/2015/wordml/symex" xmlns:wpg="http://schemas.microsoft.com/office/word/2010/wordprocessingGroup" xmlns:wpi="http://schemas.microsoft.com/office/word/2010/wordprocessingInk" xmlns:wne="http://schemas.microsoft.com/office/word/2006/wordml" xmlns:wps="http://schemas.microsoft.com/office/word/2010/wordprocessingShape" mc:Ignorable="w14 w15 w16se w16cid w16 w16cex w16sdtdh wp14">
   <w:tbl>
     <w:tblPr>
       <w:tblW w:w="0" w:type="auto"/>
@@ -5517,7 +5124,7 @@
 </file>
 
 <file path=word/footer2.xml><?xml version="1.0" encoding="utf-8"?>
-<w:ftr xmlns:wpc="http://schemas.microsoft.com/office/word/2010/wordprocessingCanvas" xmlns:cx="http://schemas.microsoft.com/office/drawing/2014/chartex" xmlns:cx1="http://schemas.microsoft.com/office/drawing/2015/9/8/chartex" xmlns:cx2="http://schemas.microsoft.com/office/drawing/2015/10/21/chartex" xmlns:cx3="http://schemas.microsoft.com/office/drawing/2016/5/9/chartex" xmlns:cx4="http://schemas.microsoft.com/office/drawing/2016/5/10/chartex" xmlns:cx5="http://schemas.microsoft.com/office/drawing/2016/5/11/chartex" xmlns:cx6="http://schemas.microsoft.com/office/drawing/2016/5/12/chartex" xmlns:cx7="http://schemas.microsoft.com/office/drawing/2016/5/13/chartex" xmlns:cx8="http://schemas.microsoft.com/office/drawing/2016/5/14/chartex" xmlns:mc="http://schemas.openxmlformats.org/markup-compatibility/2006" xmlns:aink="http://schemas.microsoft.com/office/drawing/2016/ink" xmlns:am3d="http://schemas.microsoft.com/office/drawing/2017/model3d" xmlns:o="urn:schemas-microsoft-com:office:office" xmlns:oel="http://schemas.microsoft.com/office/2019/extlst" xmlns:r="http://schemas.openxmlformats.org/officeDocument/2006/relationships" xmlns:m="http://schemas.openxmlformats.org/officeDocument/2006/math" xmlns:v="urn:schemas-microsoft-com:vml" xmlns:wp14="http://schemas.microsoft.com/office/word/2010/wordprocessingDrawing" xmlns:wp="http://schemas.openxmlformats.org/drawingml/2006/wordprocessingDrawing" xmlns:w10="urn:schemas-microsoft-com:office:word" xmlns:w="http://schemas.openxmlformats.org/wordprocessingml/2006/main" xmlns:w14="http://schemas.microsoft.com/office/word/2010/wordml" xmlns:w15="http://schemas.microsoft.com/office/word/2012/wordml" xmlns:w16cex="http://schemas.microsoft.com/office/word/2018/wordml/cex" xmlns:w16cid="http://schemas.microsoft.com/office/word/2016/wordml/cid" xmlns:w16="http://schemas.microsoft.com/office/word/2018/wordml" xmlns:w16du="http://schemas.microsoft.com/office/word/2023/wordml/word16du" xmlns:w16sdtdh="http://schemas.microsoft.com/office/word/2020/wordml/sdtdatahash" xmlns:w16sdtfl="http://schemas.microsoft.com/office/word/2024/wordml/sdtformatlock" xmlns:w16se="http://schemas.microsoft.com/office/word/2015/wordml/symex" xmlns:wpg="http://schemas.microsoft.com/office/word/2010/wordprocessingGroup" xmlns:wpi="http://schemas.microsoft.com/office/word/2010/wordprocessingInk" xmlns:wne="http://schemas.microsoft.com/office/word/2006/wordml" xmlns:wps="http://schemas.microsoft.com/office/word/2010/wordprocessingShape" mc:Ignorable="w14 w15 w16se w16cid w16 w16cex w16sdtdh w16sdtfl w16du wp14">
+<w:ftr xmlns:wpc="http://schemas.microsoft.com/office/word/2010/wordprocessingCanvas" xmlns:cx="http://schemas.microsoft.com/office/drawing/2014/chartex" xmlns:cx1="http://schemas.microsoft.com/office/drawing/2015/9/8/chartex" xmlns:cx2="http://schemas.microsoft.com/office/drawing/2015/10/21/chartex" xmlns:cx3="http://schemas.microsoft.com/office/drawing/2016/5/9/chartex" xmlns:cx4="http://schemas.microsoft.com/office/drawing/2016/5/10/chartex" xmlns:cx5="http://schemas.microsoft.com/office/drawing/2016/5/11/chartex" xmlns:cx6="http://schemas.microsoft.com/office/drawing/2016/5/12/chartex" xmlns:cx7="http://schemas.microsoft.com/office/drawing/2016/5/13/chartex" xmlns:cx8="http://schemas.microsoft.com/office/drawing/2016/5/14/chartex" xmlns:mc="http://schemas.openxmlformats.org/markup-compatibility/2006" xmlns:aink="http://schemas.microsoft.com/office/drawing/2016/ink" xmlns:am3d="http://schemas.microsoft.com/office/drawing/2017/model3d" xmlns:o="urn:schemas-microsoft-com:office:office" xmlns:r="http://schemas.openxmlformats.org/officeDocument/2006/relationships" xmlns:m="http://schemas.openxmlformats.org/officeDocument/2006/math" xmlns:v="urn:schemas-microsoft-com:vml" xmlns:wp14="http://schemas.microsoft.com/office/word/2010/wordprocessingDrawing" xmlns:wp="http://schemas.openxmlformats.org/drawingml/2006/wordprocessingDrawing" xmlns:w10="urn:schemas-microsoft-com:office:word" xmlns:w="http://schemas.openxmlformats.org/wordprocessingml/2006/main" xmlns:w14="http://schemas.microsoft.com/office/word/2010/wordml" xmlns:w15="http://schemas.microsoft.com/office/word/2012/wordml" xmlns:w16cex="http://schemas.microsoft.com/office/word/2018/wordml/cex" xmlns:w16cid="http://schemas.microsoft.com/office/word/2016/wordml/cid" xmlns:w16="http://schemas.microsoft.com/office/word/2018/wordml" xmlns:w16sdtdh="http://schemas.microsoft.com/office/word/2020/wordml/sdtdatahash" xmlns:w16se="http://schemas.microsoft.com/office/word/2015/wordml/symex" xmlns:wpg="http://schemas.microsoft.com/office/word/2010/wordprocessingGroup" xmlns:wpi="http://schemas.microsoft.com/office/word/2010/wordprocessingInk" xmlns:wne="http://schemas.microsoft.com/office/word/2006/wordml" xmlns:wps="http://schemas.microsoft.com/office/word/2010/wordprocessingShape" mc:Ignorable="w14 w15 w16se w16cid w16 w16cex w16sdtdh wp14">
   <w:tbl>
     <w:tblPr>
       <w:tblW w:w="0" w:type="auto"/>
@@ -5573,7 +5180,7 @@
 </file>
 
 <file path=word/footnotes.xml><?xml version="1.0" encoding="utf-8"?>
-<w:footnotes xmlns:wpc="http://schemas.microsoft.com/office/word/2010/wordprocessingCanvas" xmlns:cx="http://schemas.microsoft.com/office/drawing/2014/chartex" xmlns:cx1="http://schemas.microsoft.com/office/drawing/2015/9/8/chartex" xmlns:cx2="http://schemas.microsoft.com/office/drawing/2015/10/21/chartex" xmlns:cx3="http://schemas.microsoft.com/office/drawing/2016/5/9/chartex" xmlns:cx4="http://schemas.microsoft.com/office/drawing/2016/5/10/chartex" xmlns:cx5="http://schemas.microsoft.com/office/drawing/2016/5/11/chartex" xmlns:cx6="http://schemas.microsoft.com/office/drawing/2016/5/12/chartex" xmlns:cx7="http://schemas.microsoft.com/office/drawing/2016/5/13/chartex" xmlns:cx8="http://schemas.microsoft.com/office/drawing/2016/5/14/chartex" xmlns:mc="http://schemas.openxmlformats.org/markup-compatibility/2006" xmlns:aink="http://schemas.microsoft.com/office/drawing/2016/ink" xmlns:am3d="http://schemas.microsoft.com/office/drawing/2017/model3d" xmlns:o="urn:schemas-microsoft-com:office:office" xmlns:oel="http://schemas.microsoft.com/office/2019/extlst" xmlns:r="http://schemas.openxmlformats.org/officeDocument/2006/relationships" xmlns:m="http://schemas.openxmlformats.org/officeDocument/2006/math" xmlns:v="urn:schemas-microsoft-com:vml" xmlns:wp14="http://schemas.microsoft.com/office/word/2010/wordprocessingDrawing" xmlns:wp="http://schemas.openxmlformats.org/drawingml/2006/wordprocessingDrawing" xmlns:w10="urn:schemas-microsoft-com:office:word" xmlns:w="http://schemas.openxmlformats.org/wordprocessingml/2006/main" xmlns:w14="http://schemas.microsoft.com/office/word/2010/wordml" xmlns:w15="http://schemas.microsoft.com/office/word/2012/wordml" xmlns:w16cex="http://schemas.microsoft.com/office/word/2018/wordml/cex" xmlns:w16cid="http://schemas.microsoft.com/office/word/2016/wordml/cid" xmlns:w16="http://schemas.microsoft.com/office/word/2018/wordml" xmlns:w16du="http://schemas.microsoft.com/office/word/2023/wordml/word16du" xmlns:w16sdtdh="http://schemas.microsoft.com/office/word/2020/wordml/sdtdatahash" xmlns:w16sdtfl="http://schemas.microsoft.com/office/word/2024/wordml/sdtformatlock" xmlns:w16se="http://schemas.microsoft.com/office/word/2015/wordml/symex" xmlns:wpg="http://schemas.microsoft.com/office/word/2010/wordprocessingGroup" xmlns:wpi="http://schemas.microsoft.com/office/word/2010/wordprocessingInk" xmlns:wne="http://schemas.microsoft.com/office/word/2006/wordml" xmlns:wps="http://schemas.microsoft.com/office/word/2010/wordprocessingShape" mc:Ignorable="w14 w15 w16se w16cid w16 w16cex w16sdtdh w16sdtfl w16du wp14">
+<w:footnotes xmlns:wpc="http://schemas.microsoft.com/office/word/2010/wordprocessingCanvas" xmlns:cx="http://schemas.microsoft.com/office/drawing/2014/chartex" xmlns:cx1="http://schemas.microsoft.com/office/drawing/2015/9/8/chartex" xmlns:cx2="http://schemas.microsoft.com/office/drawing/2015/10/21/chartex" xmlns:cx3="http://schemas.microsoft.com/office/drawing/2016/5/9/chartex" xmlns:cx4="http://schemas.microsoft.com/office/drawing/2016/5/10/chartex" xmlns:cx5="http://schemas.microsoft.com/office/drawing/2016/5/11/chartex" xmlns:cx6="http://schemas.microsoft.com/office/drawing/2016/5/12/chartex" xmlns:cx7="http://schemas.microsoft.com/office/drawing/2016/5/13/chartex" xmlns:cx8="http://schemas.microsoft.com/office/drawing/2016/5/14/chartex" xmlns:mc="http://schemas.openxmlformats.org/markup-compatibility/2006" xmlns:aink="http://schemas.microsoft.com/office/drawing/2016/ink" xmlns:am3d="http://schemas.microsoft.com/office/drawing/2017/model3d" xmlns:o="urn:schemas-microsoft-com:office:office" xmlns:r="http://schemas.openxmlformats.org/officeDocument/2006/relationships" xmlns:m="http://schemas.openxmlformats.org/officeDocument/2006/math" xmlns:v="urn:schemas-microsoft-com:vml" xmlns:wp14="http://schemas.microsoft.com/office/word/2010/wordprocessingDrawing" xmlns:wp="http://schemas.openxmlformats.org/drawingml/2006/wordprocessingDrawing" xmlns:w10="urn:schemas-microsoft-com:office:word" xmlns:w="http://schemas.openxmlformats.org/wordprocessingml/2006/main" xmlns:w14="http://schemas.microsoft.com/office/word/2010/wordml" xmlns:w15="http://schemas.microsoft.com/office/word/2012/wordml" xmlns:w16cex="http://schemas.microsoft.com/office/word/2018/wordml/cex" xmlns:w16cid="http://schemas.microsoft.com/office/word/2016/wordml/cid" xmlns:w16="http://schemas.microsoft.com/office/word/2018/wordml" xmlns:w16sdtdh="http://schemas.microsoft.com/office/word/2020/wordml/sdtdatahash" xmlns:w16se="http://schemas.microsoft.com/office/word/2015/wordml/symex" xmlns:wpg="http://schemas.microsoft.com/office/word/2010/wordprocessingGroup" xmlns:wpi="http://schemas.microsoft.com/office/word/2010/wordprocessingInk" xmlns:wne="http://schemas.microsoft.com/office/word/2006/wordml" xmlns:wps="http://schemas.microsoft.com/office/word/2010/wordprocessingShape" mc:Ignorable="w14 w15 w16se w16cid w16 w16cex w16sdtdh wp14">
   <w:footnote w:type="separator" w:id="-1">
     <w:p>
       <w:r>
@@ -5592,7 +5199,7 @@
 </file>
 
 <file path=word/header1.xml><?xml version="1.0" encoding="utf-8"?>
-<w:hdr xmlns:wpc="http://schemas.microsoft.com/office/word/2010/wordprocessingCanvas" xmlns:cx="http://schemas.microsoft.com/office/drawing/2014/chartex" xmlns:cx1="http://schemas.microsoft.com/office/drawing/2015/9/8/chartex" xmlns:cx2="http://schemas.microsoft.com/office/drawing/2015/10/21/chartex" xmlns:cx3="http://schemas.microsoft.com/office/drawing/2016/5/9/chartex" xmlns:cx4="http://schemas.microsoft.com/office/drawing/2016/5/10/chartex" xmlns:cx5="http://schemas.microsoft.com/office/drawing/2016/5/11/chartex" xmlns:cx6="http://schemas.microsoft.com/office/drawing/2016/5/12/chartex" xmlns:cx7="http://schemas.microsoft.com/office/drawing/2016/5/13/chartex" xmlns:cx8="http://schemas.microsoft.com/office/drawing/2016/5/14/chartex" xmlns:mc="http://schemas.openxmlformats.org/markup-compatibility/2006" xmlns:aink="http://schemas.microsoft.com/office/drawing/2016/ink" xmlns:am3d="http://schemas.microsoft.com/office/drawing/2017/model3d" xmlns:o="urn:schemas-microsoft-com:office:office" xmlns:oel="http://schemas.microsoft.com/office/2019/extlst" xmlns:r="http://schemas.openxmlformats.org/officeDocument/2006/relationships" xmlns:m="http://schemas.openxmlformats.org/officeDocument/2006/math" xmlns:v="urn:schemas-microsoft-com:vml" xmlns:wp14="http://schemas.microsoft.com/office/word/2010/wordprocessingDrawing" xmlns:wp="http://schemas.openxmlformats.org/drawingml/2006/wordprocessingDrawing" xmlns:w10="urn:schemas-microsoft-com:office:word" xmlns:w="http://schemas.openxmlformats.org/wordprocessingml/2006/main" xmlns:w14="http://schemas.microsoft.com/office/word/2010/wordml" xmlns:w15="http://schemas.microsoft.com/office/word/2012/wordml" xmlns:w16cex="http://schemas.microsoft.com/office/word/2018/wordml/cex" xmlns:w16cid="http://schemas.microsoft.com/office/word/2016/wordml/cid" xmlns:w16="http://schemas.microsoft.com/office/word/2018/wordml" xmlns:w16du="http://schemas.microsoft.com/office/word/2023/wordml/word16du" xmlns:w16sdtdh="http://schemas.microsoft.com/office/word/2020/wordml/sdtdatahash" xmlns:w16sdtfl="http://schemas.microsoft.com/office/word/2024/wordml/sdtformatlock" xmlns:w16se="http://schemas.microsoft.com/office/word/2015/wordml/symex" xmlns:wpg="http://schemas.microsoft.com/office/word/2010/wordprocessingGroup" xmlns:wpi="http://schemas.microsoft.com/office/word/2010/wordprocessingInk" xmlns:wne="http://schemas.microsoft.com/office/word/2006/wordml" xmlns:wps="http://schemas.microsoft.com/office/word/2010/wordprocessingShape" mc:Ignorable="w14 w15 w16se w16cid w16 w16cex w16sdtdh w16sdtfl w16du wp14">
+<w:hdr xmlns:wpc="http://schemas.microsoft.com/office/word/2010/wordprocessingCanvas" xmlns:cx="http://schemas.microsoft.com/office/drawing/2014/chartex" xmlns:cx1="http://schemas.microsoft.com/office/drawing/2015/9/8/chartex" xmlns:cx2="http://schemas.microsoft.com/office/drawing/2015/10/21/chartex" xmlns:cx3="http://schemas.microsoft.com/office/drawing/2016/5/9/chartex" xmlns:cx4="http://schemas.microsoft.com/office/drawing/2016/5/10/chartex" xmlns:cx5="http://schemas.microsoft.com/office/drawing/2016/5/11/chartex" xmlns:cx6="http://schemas.microsoft.com/office/drawing/2016/5/12/chartex" xmlns:cx7="http://schemas.microsoft.com/office/drawing/2016/5/13/chartex" xmlns:cx8="http://schemas.microsoft.com/office/drawing/2016/5/14/chartex" xmlns:mc="http://schemas.openxmlformats.org/markup-compatibility/2006" xmlns:aink="http://schemas.microsoft.com/office/drawing/2016/ink" xmlns:am3d="http://schemas.microsoft.com/office/drawing/2017/model3d" xmlns:o="urn:schemas-microsoft-com:office:office" xmlns:r="http://schemas.openxmlformats.org/officeDocument/2006/relationships" xmlns:m="http://schemas.openxmlformats.org/officeDocument/2006/math" xmlns:v="urn:schemas-microsoft-com:vml" xmlns:wp14="http://schemas.microsoft.com/office/word/2010/wordprocessingDrawing" xmlns:wp="http://schemas.openxmlformats.org/drawingml/2006/wordprocessingDrawing" xmlns:w10="urn:schemas-microsoft-com:office:word" xmlns:w="http://schemas.openxmlformats.org/wordprocessingml/2006/main" xmlns:w14="http://schemas.microsoft.com/office/word/2010/wordml" xmlns:w15="http://schemas.microsoft.com/office/word/2012/wordml" xmlns:w16cex="http://schemas.microsoft.com/office/word/2018/wordml/cex" xmlns:w16cid="http://schemas.microsoft.com/office/word/2016/wordml/cid" xmlns:w16="http://schemas.microsoft.com/office/word/2018/wordml" xmlns:w16sdtdh="http://schemas.microsoft.com/office/word/2020/wordml/sdtdatahash" xmlns:w16se="http://schemas.microsoft.com/office/word/2015/wordml/symex" xmlns:wpg="http://schemas.microsoft.com/office/word/2010/wordprocessingGroup" xmlns:wpi="http://schemas.microsoft.com/office/word/2010/wordprocessingInk" xmlns:wne="http://schemas.microsoft.com/office/word/2006/wordml" xmlns:wps="http://schemas.microsoft.com/office/word/2010/wordprocessingShape" mc:Ignorable="w14 w15 w16se w16cid w16 w16cex w16sdtdh wp14">
   <w:p>
     <w:pPr>
       <w:pStyle w:val="Cabealho"/>
@@ -5607,7 +5214,7 @@
 </file>
 
 <file path=word/header2.xml><?xml version="1.0" encoding="utf-8"?>
-<w:hdr xmlns:wpc="http://schemas.microsoft.com/office/word/2010/wordprocessingCanvas" xmlns:cx="http://schemas.microsoft.com/office/drawing/2014/chartex" xmlns:cx1="http://schemas.microsoft.com/office/drawing/2015/9/8/chartex" xmlns:cx2="http://schemas.microsoft.com/office/drawing/2015/10/21/chartex" xmlns:cx3="http://schemas.microsoft.com/office/drawing/2016/5/9/chartex" xmlns:cx4="http://schemas.microsoft.com/office/drawing/2016/5/10/chartex" xmlns:cx5="http://schemas.microsoft.com/office/drawing/2016/5/11/chartex" xmlns:cx6="http://schemas.microsoft.com/office/drawing/2016/5/12/chartex" xmlns:cx7="http://schemas.microsoft.com/office/drawing/2016/5/13/chartex" xmlns:cx8="http://schemas.microsoft.com/office/drawing/2016/5/14/chartex" xmlns:mc="http://schemas.openxmlformats.org/markup-compatibility/2006" xmlns:aink="http://schemas.microsoft.com/office/drawing/2016/ink" xmlns:am3d="http://schemas.microsoft.com/office/drawing/2017/model3d" xmlns:o="urn:schemas-microsoft-com:office:office" xmlns:oel="http://schemas.microsoft.com/office/2019/extlst" xmlns:r="http://schemas.openxmlformats.org/officeDocument/2006/relationships" xmlns:m="http://schemas.openxmlformats.org/officeDocument/2006/math" xmlns:v="urn:schemas-microsoft-com:vml" xmlns:wp14="http://schemas.microsoft.com/office/word/2010/wordprocessingDrawing" xmlns:wp="http://schemas.openxmlformats.org/drawingml/2006/wordprocessingDrawing" xmlns:w10="urn:schemas-microsoft-com:office:word" xmlns:w="http://schemas.openxmlformats.org/wordprocessingml/2006/main" xmlns:w14="http://schemas.microsoft.com/office/word/2010/wordml" xmlns:w15="http://schemas.microsoft.com/office/word/2012/wordml" xmlns:w16cex="http://schemas.microsoft.com/office/word/2018/wordml/cex" xmlns:w16cid="http://schemas.microsoft.com/office/word/2016/wordml/cid" xmlns:w16="http://schemas.microsoft.com/office/word/2018/wordml" xmlns:w16du="http://schemas.microsoft.com/office/word/2023/wordml/word16du" xmlns:w16sdtdh="http://schemas.microsoft.com/office/word/2020/wordml/sdtdatahash" xmlns:w16sdtfl="http://schemas.microsoft.com/office/word/2024/wordml/sdtformatlock" xmlns:w16se="http://schemas.microsoft.com/office/word/2015/wordml/symex" xmlns:wpg="http://schemas.microsoft.com/office/word/2010/wordprocessingGroup" xmlns:wpi="http://schemas.microsoft.com/office/word/2010/wordprocessingInk" xmlns:wne="http://schemas.microsoft.com/office/word/2006/wordml" xmlns:wps="http://schemas.microsoft.com/office/word/2010/wordprocessingShape" mc:Ignorable="w14 w15 w16se w16cid w16 w16cex w16sdtdh w16sdtfl w16du wp14">
+<w:hdr xmlns:wpc="http://schemas.microsoft.com/office/word/2010/wordprocessingCanvas" xmlns:cx="http://schemas.microsoft.com/office/drawing/2014/chartex" xmlns:cx1="http://schemas.microsoft.com/office/drawing/2015/9/8/chartex" xmlns:cx2="http://schemas.microsoft.com/office/drawing/2015/10/21/chartex" xmlns:cx3="http://schemas.microsoft.com/office/drawing/2016/5/9/chartex" xmlns:cx4="http://schemas.microsoft.com/office/drawing/2016/5/10/chartex" xmlns:cx5="http://schemas.microsoft.com/office/drawing/2016/5/11/chartex" xmlns:cx6="http://schemas.microsoft.com/office/drawing/2016/5/12/chartex" xmlns:cx7="http://schemas.microsoft.com/office/drawing/2016/5/13/chartex" xmlns:cx8="http://schemas.microsoft.com/office/drawing/2016/5/14/chartex" xmlns:mc="http://schemas.openxmlformats.org/markup-compatibility/2006" xmlns:aink="http://schemas.microsoft.com/office/drawing/2016/ink" xmlns:am3d="http://schemas.microsoft.com/office/drawing/2017/model3d" xmlns:o="urn:schemas-microsoft-com:office:office" xmlns:r="http://schemas.openxmlformats.org/officeDocument/2006/relationships" xmlns:m="http://schemas.openxmlformats.org/officeDocument/2006/math" xmlns:v="urn:schemas-microsoft-com:vml" xmlns:wp14="http://schemas.microsoft.com/office/word/2010/wordprocessingDrawing" xmlns:wp="http://schemas.openxmlformats.org/drawingml/2006/wordprocessingDrawing" xmlns:w10="urn:schemas-microsoft-com:office:word" xmlns:w="http://schemas.openxmlformats.org/wordprocessingml/2006/main" xmlns:w14="http://schemas.microsoft.com/office/word/2010/wordml" xmlns:w15="http://schemas.microsoft.com/office/word/2012/wordml" xmlns:w16cex="http://schemas.microsoft.com/office/word/2018/wordml/cex" xmlns:w16cid="http://schemas.microsoft.com/office/word/2016/wordml/cid" xmlns:w16="http://schemas.microsoft.com/office/word/2018/wordml" xmlns:w16sdtdh="http://schemas.microsoft.com/office/word/2020/wordml/sdtdatahash" xmlns:w16se="http://schemas.microsoft.com/office/word/2015/wordml/symex" xmlns:wpg="http://schemas.microsoft.com/office/word/2010/wordprocessingGroup" xmlns:wpi="http://schemas.microsoft.com/office/word/2010/wordprocessingInk" xmlns:wne="http://schemas.microsoft.com/office/word/2006/wordml" xmlns:wps="http://schemas.microsoft.com/office/word/2010/wordprocessingShape" mc:Ignorable="w14 w15 w16se w16cid w16 w16cex w16sdtdh wp14">
   <w:tbl>
     <w:tblPr>
       <w:tblW w:w="0" w:type="auto"/>
@@ -5668,7 +5275,7 @@
 </file>
 
 <file path=word/numbering.xml><?xml version="1.0" encoding="utf-8"?>
-<w:numbering xmlns:wpc="http://schemas.microsoft.com/office/word/2010/wordprocessingCanvas" xmlns:cx="http://schemas.microsoft.com/office/drawing/2014/chartex" xmlns:cx1="http://schemas.microsoft.com/office/drawing/2015/9/8/chartex" xmlns:cx2="http://schemas.microsoft.com/office/drawing/2015/10/21/chartex" xmlns:cx3="http://schemas.microsoft.com/office/drawing/2016/5/9/chartex" xmlns:cx4="http://schemas.microsoft.com/office/drawing/2016/5/10/chartex" xmlns:cx5="http://schemas.microsoft.com/office/drawing/2016/5/11/chartex" xmlns:cx6="http://schemas.microsoft.com/office/drawing/2016/5/12/chartex" xmlns:cx7="http://schemas.microsoft.com/office/drawing/2016/5/13/chartex" xmlns:cx8="http://schemas.microsoft.com/office/drawing/2016/5/14/chartex" xmlns:mc="http://schemas.openxmlformats.org/markup-compatibility/2006" xmlns:aink="http://schemas.microsoft.com/office/drawing/2016/ink" xmlns:am3d="http://schemas.microsoft.com/office/drawing/2017/model3d" xmlns:o="urn:schemas-microsoft-com:office:office" xmlns:oel="http://schemas.microsoft.com/office/2019/extlst" xmlns:r="http://schemas.openxmlformats.org/officeDocument/2006/relationships" xmlns:m="http://schemas.openxmlformats.org/officeDocument/2006/math" xmlns:v="urn:schemas-microsoft-com:vml" xmlns:wp14="http://schemas.microsoft.com/office/word/2010/wordprocessingDrawing" xmlns:wp="http://schemas.openxmlformats.org/drawingml/2006/wordprocessingDrawing" xmlns:w10="urn:schemas-microsoft-com:office:word" xmlns:w="http://schemas.openxmlformats.org/wordprocessingml/2006/main" xmlns:w14="http://schemas.microsoft.com/office/word/2010/wordml" xmlns:w15="http://schemas.microsoft.com/office/word/2012/wordml" xmlns:w16cex="http://schemas.microsoft.com/office/word/2018/wordml/cex" xmlns:w16cid="http://schemas.microsoft.com/office/word/2016/wordml/cid" xmlns:w16="http://schemas.microsoft.com/office/word/2018/wordml" xmlns:w16du="http://schemas.microsoft.com/office/word/2023/wordml/word16du" xmlns:w16sdtdh="http://schemas.microsoft.com/office/word/2020/wordml/sdtdatahash" xmlns:w16sdtfl="http://schemas.microsoft.com/office/word/2024/wordml/sdtformatlock" xmlns:w16se="http://schemas.microsoft.com/office/word/2015/wordml/symex" xmlns:wpg="http://schemas.microsoft.com/office/word/2010/wordprocessingGroup" xmlns:wpi="http://schemas.microsoft.com/office/word/2010/wordprocessingInk" xmlns:wne="http://schemas.microsoft.com/office/word/2006/wordml" xmlns:wps="http://schemas.microsoft.com/office/word/2010/wordprocessingShape" mc:Ignorable="w14 w15 w16se w16cid w16 w16cex w16sdtdh w16sdtfl w16du wp14">
+<w:numbering xmlns:wpc="http://schemas.microsoft.com/office/word/2010/wordprocessingCanvas" xmlns:cx="http://schemas.microsoft.com/office/drawing/2014/chartex" xmlns:cx1="http://schemas.microsoft.com/office/drawing/2015/9/8/chartex" xmlns:cx2="http://schemas.microsoft.com/office/drawing/2015/10/21/chartex" xmlns:cx3="http://schemas.microsoft.com/office/drawing/2016/5/9/chartex" xmlns:cx4="http://schemas.microsoft.com/office/drawing/2016/5/10/chartex" xmlns:cx5="http://schemas.microsoft.com/office/drawing/2016/5/11/chartex" xmlns:cx6="http://schemas.microsoft.com/office/drawing/2016/5/12/chartex" xmlns:cx7="http://schemas.microsoft.com/office/drawing/2016/5/13/chartex" xmlns:cx8="http://schemas.microsoft.com/office/drawing/2016/5/14/chartex" xmlns:mc="http://schemas.openxmlformats.org/markup-compatibility/2006" xmlns:aink="http://schemas.microsoft.com/office/drawing/2016/ink" xmlns:am3d="http://schemas.microsoft.com/office/drawing/2017/model3d" xmlns:o="urn:schemas-microsoft-com:office:office" xmlns:r="http://schemas.openxmlformats.org/officeDocument/2006/relationships" xmlns:m="http://schemas.openxmlformats.org/officeDocument/2006/math" xmlns:v="urn:schemas-microsoft-com:vml" xmlns:wp14="http://schemas.microsoft.com/office/word/2010/wordprocessingDrawing" xmlns:wp="http://schemas.openxmlformats.org/drawingml/2006/wordprocessingDrawing" xmlns:w10="urn:schemas-microsoft-com:office:word" xmlns:w="http://schemas.openxmlformats.org/wordprocessingml/2006/main" xmlns:w14="http://schemas.microsoft.com/office/word/2010/wordml" xmlns:w15="http://schemas.microsoft.com/office/word/2012/wordml" xmlns:w16cex="http://schemas.microsoft.com/office/word/2018/wordml/cex" xmlns:w16cid="http://schemas.microsoft.com/office/word/2016/wordml/cid" xmlns:w16="http://schemas.microsoft.com/office/word/2018/wordml" xmlns:w16sdtdh="http://schemas.microsoft.com/office/word/2020/wordml/sdtdatahash" xmlns:w16se="http://schemas.microsoft.com/office/word/2015/wordml/symex" xmlns:wpg="http://schemas.microsoft.com/office/word/2010/wordprocessingGroup" xmlns:wpi="http://schemas.microsoft.com/office/word/2010/wordprocessingInk" xmlns:wne="http://schemas.microsoft.com/office/word/2006/wordml" xmlns:wps="http://schemas.microsoft.com/office/word/2010/wordprocessingShape" mc:Ignorable="w14 w15 w16se w16cid w16 w16cex w16sdtdh wp14">
   <w:abstractNum w:abstractNumId="0" w15:restartNumberingAfterBreak="0">
     <w:nsid w:val="00004DB7"/>
     <w:multiLevelType w:val="hybridMultilevel"/>
@@ -5723,14 +5330,14 @@
       <w:lvlJc w:val="left"/>
     </w:lvl>
   </w:abstractNum>
-  <w:num w:numId="1" w16cid:durableId="550725212">
+  <w:num w:numId="1">
     <w:abstractNumId w:val="0"/>
   </w:num>
 </w:numbering>
 </file>
 
 <file path=word/styles.xml><?xml version="1.0" encoding="utf-8"?>
-<w:styles xmlns:mc="http://schemas.openxmlformats.org/markup-compatibility/2006" xmlns:r="http://schemas.openxmlformats.org/officeDocument/2006/relationships" xmlns:w="http://schemas.openxmlformats.org/wordprocessingml/2006/main" xmlns:w14="http://schemas.microsoft.com/office/word/2010/wordml" xmlns:w15="http://schemas.microsoft.com/office/word/2012/wordml" xmlns:w16cex="http://schemas.microsoft.com/office/word/2018/wordml/cex" xmlns:w16cid="http://schemas.microsoft.com/office/word/2016/wordml/cid" xmlns:w16="http://schemas.microsoft.com/office/word/2018/wordml" xmlns:w16du="http://schemas.microsoft.com/office/word/2023/wordml/word16du" xmlns:w16sdtdh="http://schemas.microsoft.com/office/word/2020/wordml/sdtdatahash" xmlns:w16sdtfl="http://schemas.microsoft.com/office/word/2024/wordml/sdtformatlock" xmlns:w16se="http://schemas.microsoft.com/office/word/2015/wordml/symex" mc:Ignorable="w14 w15 w16se w16cid w16 w16cex w16sdtdh w16sdtfl w16du">
+<w:styles xmlns:mc="http://schemas.openxmlformats.org/markup-compatibility/2006" xmlns:r="http://schemas.openxmlformats.org/officeDocument/2006/relationships" xmlns:w="http://schemas.openxmlformats.org/wordprocessingml/2006/main" xmlns:w14="http://schemas.microsoft.com/office/word/2010/wordml" xmlns:w15="http://schemas.microsoft.com/office/word/2012/wordml" xmlns:w16cex="http://schemas.microsoft.com/office/word/2018/wordml/cex" xmlns:w16cid="http://schemas.microsoft.com/office/word/2016/wordml/cid" xmlns:w16="http://schemas.microsoft.com/office/word/2018/wordml" xmlns:w16sdtdh="http://schemas.microsoft.com/office/word/2020/wordml/sdtdatahash" xmlns:w16se="http://schemas.microsoft.com/office/word/2015/wordml/symex" mc:Ignorable="w14 w15 w16se w16cid w16 w16cex w16sdtdh">
   <w:docDefaults>
     <w:rPrDefault>
       <w:rPr>
@@ -6127,38 +5734,13 @@
   <w:style w:type="paragraph" w:default="1" w:styleId="Normal">
     <w:name w:val="Normal"/>
     <w:qFormat/>
-    <w:rsid w:val="00B51B38"/>
+    <w:rsid w:val="00AC3AC6"/>
     <w:pPr>
       <w:spacing w:after="0" w:line="240" w:lineRule="auto"/>
     </w:pPr>
     <w:rPr>
       <w:rFonts w:ascii="Times New Roman" w:eastAsiaTheme="minorEastAsia" w:hAnsi="Times New Roman" w:cs="Times New Roman"/>
       <w:lang w:eastAsia="pt-BR"/>
-    </w:rPr>
-  </w:style>
-  <w:style w:type="paragraph" w:styleId="Ttulo1">
-    <w:name w:val="heading 1"/>
-    <w:next w:val="Normal"/>
-    <w:link w:val="Ttulo1Char"/>
-    <w:uiPriority w:val="9"/>
-    <w:qFormat/>
-    <w:rsid w:val="00B51B38"/>
-    <w:pPr>
-      <w:keepNext/>
-      <w:keepLines/>
-      <w:spacing w:after="368" w:line="259" w:lineRule="auto"/>
-      <w:jc w:val="center"/>
-      <w:outlineLvl w:val="0"/>
-    </w:pPr>
-    <w:rPr>
-      <w:rFonts w:ascii="Times New Roman" w:eastAsia="Times New Roman" w:hAnsi="Times New Roman" w:cs="Times New Roman"/>
-      <w:color w:val="000000"/>
-      <w:kern w:val="2"/>
-      <w:sz w:val="24"/>
-      <w:szCs w:val="24"/>
-      <w:u w:val="single" w:color="000000"/>
-      <w:lang w:eastAsia="pt-BR"/>
-      <w14:ligatures w14:val="standardContextual"/>
     </w:rPr>
   </w:style>
   <w:style w:type="character" w:default="1" w:styleId="Fontepargpadro">
@@ -6427,23 +6009,6 @@
     <w:rsid w:val="005D2223"/>
     <w:rPr>
       <w:vertAlign w:val="superscript"/>
-    </w:rPr>
-  </w:style>
-  <w:style w:type="character" w:customStyle="1" w:styleId="Ttulo1Char">
-    <w:name w:val="Título 1 Char"/>
-    <w:basedOn w:val="Fontepargpadro"/>
-    <w:link w:val="Ttulo1"/>
-    <w:uiPriority w:val="9"/>
-    <w:rsid w:val="00B51B38"/>
-    <w:rPr>
-      <w:rFonts w:ascii="Times New Roman" w:eastAsia="Times New Roman" w:hAnsi="Times New Roman" w:cs="Times New Roman"/>
-      <w:color w:val="000000"/>
-      <w:kern w:val="2"/>
-      <w:sz w:val="24"/>
-      <w:szCs w:val="24"/>
-      <w:u w:val="single" w:color="000000"/>
-      <w:lang w:eastAsia="pt-BR"/>
-      <w14:ligatures w14:val="standardContextual"/>
     </w:rPr>
   </w:style>
 </w:styles>

</xml_diff>